<commit_message>
participation à la correction du sujet d'avril 2016
</commit_message>
<xml_diff>
--- a/Synthese_Avril_2016.docx
+++ b/Synthese_Avril_2016.docx
@@ -89,11 +89,19 @@
           <w:color w:val="660066"/>
         </w:rPr>
       </w:pPr>
-      <w:r>
-        <w:rPr>
-          <w:color w:val="660066"/>
-        </w:rPr>
-        <w:t xml:space="preserve"> Pour réaliser contrôle de </w:t>
+    </w:p>
+    <w:p>
+      <w:pPr>
+        <w:spacing w:after="0" w:line="240" w:lineRule="auto"/>
+        <w:rPr>
+          <w:color w:val="660066"/>
+        </w:rPr>
+      </w:pPr>
+      <w:r>
+        <w:rPr>
+          <w:color w:val="660066"/>
+        </w:rPr>
+        <w:t xml:space="preserve">Pour réaliser contrôle de </w:t>
       </w:r>
       <w:r>
         <w:rPr>
@@ -179,8 +187,17 @@
           <w:rFonts w:eastAsiaTheme="minorEastAsia"/>
           <w:color w:val="660066"/>
         </w:rPr>
-        <w:t> : rapport de dose mesuré à une profondeur de 20 cm et 10 cm en gardant une distance source détecteur constante (le détecteur placé à l’iso DSD = 100 cm) pour un champ 10 cm x 10 cm définit à l’isocentre</w:t>
-      </w:r>
+        <w:t> : rapport de dose mesuré à une profondeur de 20 cm et 10 cm en gardant une distance source détecteur constante (le détecteur placé à l’iso DSD = 100 cm) pour un champ 10 cm x 10 cm définit à l’</w:t>
+      </w:r>
+      <w:proofErr w:type="spellStart"/>
+      <w:r>
+        <w:rPr>
+          <w:rFonts w:eastAsiaTheme="minorEastAsia"/>
+          <w:color w:val="660066"/>
+        </w:rPr>
+        <w:t>isocentre</w:t>
+      </w:r>
+      <w:proofErr w:type="spellEnd"/>
     </w:p>
     <w:p>
       <w:pPr>
@@ -275,8 +292,20 @@
         </w:rPr>
         <w:t xml:space="preserve">  rapport de dose mesuré à une profondeur de 20 cm et 10 cm en gardant une DSP constante pour un champ de 10 cm x 10 cm définit à la surface du fantôme</w:t>
       </w:r>
-      <w:bookmarkStart w:id="0" w:name="_GoBack"/>
-      <w:bookmarkEnd w:id="0"/>
+    </w:p>
+    <w:p>
+      <w:pPr>
+        <w:spacing w:after="0" w:line="240" w:lineRule="auto"/>
+        <w:rPr>
+          <w:color w:val="660066"/>
+        </w:rPr>
+      </w:pPr>
+      <w:r>
+        <w:rPr>
+          <w:color w:val="660066"/>
+        </w:rPr>
+        <w:t>Tolérance de ± 1%</w:t>
+      </w:r>
     </w:p>
     <w:p>
       <w:pPr>
@@ -307,7 +336,15 @@
         <w:spacing w:after="0" w:line="240" w:lineRule="auto"/>
       </w:pPr>
       <w:r>
-        <w:t>L’atténuation dans la matière (et donc dans le patient) diffère de ce qui aura été planifié, aboutissant à des sous/sur-dosage dans des organes à risques.</w:t>
+        <w:t>L’atténuation dans la matière (et donc dans le patient) diffère de ce qui aura été planifié, aboutissant à des sous/</w:t>
+      </w:r>
+      <w:proofErr w:type="spellStart"/>
+      <w:r>
+        <w:t>sur-dosage</w:t>
+      </w:r>
+      <w:proofErr w:type="spellEnd"/>
+      <w:r>
+        <w:t xml:space="preserve"> dans des organes à risques.</w:t>
       </w:r>
     </w:p>
     <w:p>
@@ -323,21 +360,43 @@
         <w:spacing w:after="0" w:line="240" w:lineRule="auto"/>
       </w:pPr>
       <w:r>
-        <w:t>L’équilibre électronique pourrait ne plus être assuré dans le cas de faisceau de petit dimension si l’énergie varie significativement.</w:t>
-      </w:r>
-    </w:p>
-    <w:p>
-      <w:pPr>
-        <w:spacing w:after="0" w:line="240" w:lineRule="auto"/>
-        <w:rPr>
-          <w:color w:val="FF0000"/>
-        </w:rPr>
-      </w:pPr>
-      <w:r>
-        <w:rPr>
-          <w:color w:val="FF0000"/>
-        </w:rPr>
-        <w:t>Différences avec les données lors du commissioning et de la modélisation dans le TPS (RP, pénombre…). Cohérence calcul/mesure dégradé.</w:t>
+        <w:t xml:space="preserve">L’équilibre électronique pourrait ne plus être assuré dans le cas de faisceau de </w:t>
+      </w:r>
+      <w:proofErr w:type="gramStart"/>
+      <w:r>
+        <w:t>petit</w:t>
+      </w:r>
+      <w:proofErr w:type="gramEnd"/>
+      <w:r>
+        <w:t xml:space="preserve"> dimension si l’énergie varie significativement.</w:t>
+      </w:r>
+    </w:p>
+    <w:p>
+      <w:pPr>
+        <w:spacing w:after="0" w:line="240" w:lineRule="auto"/>
+        <w:rPr>
+          <w:color w:val="FF0000"/>
+        </w:rPr>
+      </w:pPr>
+      <w:r>
+        <w:rPr>
+          <w:color w:val="FF0000"/>
+        </w:rPr>
+        <w:t xml:space="preserve">Différences avec les données lors du </w:t>
+      </w:r>
+      <w:proofErr w:type="spellStart"/>
+      <w:r>
+        <w:rPr>
+          <w:color w:val="FF0000"/>
+        </w:rPr>
+        <w:t>commissioning</w:t>
+      </w:r>
+      <w:proofErr w:type="spellEnd"/>
+      <w:r>
+        <w:rPr>
+          <w:color w:val="FF0000"/>
+        </w:rPr>
+        <w:t xml:space="preserve"> et de la modélisation dans le TPS (RP, pénombre…). Cohérence calcul/mesure dégradé.</w:t>
       </w:r>
     </w:p>
     <w:p>
@@ -436,7 +495,15 @@
         <w:spacing w:after="0" w:line="240" w:lineRule="auto"/>
       </w:pPr>
       <w:r>
-        <w:t>Une intervention sur les éléments contrôlant l’énergie (aimant de déviation, onde accélératrice,…).</w:t>
+        <w:t>Une intervention sur les éléments contrôlant l’énergie (aimant de déviation, onde accélératrice</w:t>
+      </w:r>
+      <w:proofErr w:type="gramStart"/>
+      <w:r>
+        <w:t>,…)</w:t>
+      </w:r>
+      <w:proofErr w:type="gramEnd"/>
+      <w:r>
+        <w:t>.</w:t>
       </w:r>
     </w:p>
     <w:p>
@@ -468,6 +535,52 @@
     <w:p>
       <w:pPr>
         <w:spacing w:after="0" w:line="240" w:lineRule="auto"/>
+        <w:rPr>
+          <w:color w:val="660066"/>
+        </w:rPr>
+      </w:pPr>
+      <w:r>
+        <w:rPr>
+          <w:color w:val="660066"/>
+        </w:rPr>
+        <w:t>Erreur de mesure</w:t>
+      </w:r>
+    </w:p>
+    <w:p>
+      <w:pPr>
+        <w:spacing w:after="0" w:line="240" w:lineRule="auto"/>
+        <w:rPr>
+          <w:color w:val="660066"/>
+        </w:rPr>
+      </w:pPr>
+      <w:r>
+        <w:rPr>
+          <w:color w:val="660066"/>
+        </w:rPr>
+        <w:lastRenderedPageBreak/>
+        <w:t>Problème sur la chaine de mesure</w:t>
+      </w:r>
+    </w:p>
+    <w:p>
+      <w:pPr>
+        <w:spacing w:after="0" w:line="240" w:lineRule="auto"/>
+        <w:rPr>
+          <w:color w:val="660066"/>
+        </w:rPr>
+      </w:pPr>
+      <w:r>
+        <w:rPr>
+          <w:color w:val="660066"/>
+        </w:rPr>
+        <w:t>Dérive de la machine</w:t>
+      </w:r>
+    </w:p>
+    <w:p>
+      <w:pPr>
+        <w:spacing w:after="0" w:line="240" w:lineRule="auto"/>
+        <w:rPr>
+          <w:color w:val="660066"/>
+        </w:rPr>
       </w:pPr>
     </w:p>
     <w:p>
@@ -493,445 +606,687 @@
     <w:p>
       <w:pPr>
         <w:spacing w:after="0" w:line="240" w:lineRule="auto"/>
-      </w:pPr>
-    </w:p>
-    <w:p>
-      <w:pPr>
-        <w:spacing w:after="0" w:line="240" w:lineRule="auto"/>
-      </w:pPr>
+        <w:rPr>
+          <w:color w:val="660066"/>
+        </w:rPr>
+      </w:pPr>
+      <w:r>
+        <w:rPr>
+          <w:color w:val="660066"/>
+        </w:rPr>
+        <w:t>Réalisation d’autres mesures après vérification du montage (changer les opérateurs si nécessaire),</w:t>
+      </w:r>
+      <w:r>
+        <w:rPr>
+          <w:color w:val="660066"/>
+        </w:rPr>
+        <w:t xml:space="preserve"> mesure</w:t>
+      </w:r>
+      <w:r>
+        <w:rPr>
+          <w:color w:val="660066"/>
+        </w:rPr>
+        <w:t xml:space="preserve"> avec une autre chaine de mesure ? </w:t>
+      </w:r>
+      <w:proofErr w:type="gramStart"/>
+      <w:r>
+        <w:rPr>
+          <w:color w:val="660066"/>
+        </w:rPr>
+        <w:t>sinon</w:t>
+      </w:r>
+      <w:proofErr w:type="gramEnd"/>
+      <w:r>
+        <w:rPr>
+          <w:color w:val="660066"/>
+        </w:rPr>
+        <w:t xml:space="preserve"> problème = dérive machine ?</w:t>
+      </w:r>
+    </w:p>
+    <w:p>
+      <w:pPr>
+        <w:spacing w:after="0" w:line="240" w:lineRule="auto"/>
+      </w:pPr>
+    </w:p>
+    <w:p>
+      <w:pPr>
+        <w:spacing w:after="0" w:line="240" w:lineRule="auto"/>
+      </w:pPr>
+      <w:r>
+        <w:t xml:space="preserve">Question 2 : </w:t>
+      </w:r>
+      <w:proofErr w:type="spellStart"/>
+      <w:r>
+        <w:t>Ttt</w:t>
+      </w:r>
+      <w:proofErr w:type="spellEnd"/>
+      <w:r>
+        <w:t xml:space="preserve"> tumeur mammaire</w:t>
+      </w:r>
+    </w:p>
+    <w:p>
+      <w:pPr>
+        <w:spacing w:after="0" w:line="240" w:lineRule="auto"/>
+      </w:pPr>
+    </w:p>
+    <w:p>
+      <w:pPr>
+        <w:spacing w:after="0" w:line="240" w:lineRule="auto"/>
+      </w:pPr>
+      <w:r>
+        <w:t>6)</w:t>
+      </w:r>
+    </w:p>
+    <w:p>
+      <w:pPr>
+        <w:spacing w:after="0" w:line="240" w:lineRule="auto"/>
+        <w:rPr>
+          <w:color w:val="FF0000"/>
+        </w:rPr>
+      </w:pPr>
+      <w:r>
+        <w:t>Moyen de contention : Plan incliné</w:t>
+      </w:r>
+      <w:r>
+        <w:t xml:space="preserve"> et billot sous les genoux.</w:t>
+      </w:r>
+      <w:r>
+        <w:t xml:space="preserve"> </w:t>
+      </w:r>
+      <w:r>
+        <w:rPr>
+          <w:color w:val="FF0000"/>
+        </w:rPr>
+        <w:t>Eventuellement matelas à dépression</w:t>
+      </w:r>
+    </w:p>
+    <w:p>
+      <w:pPr>
+        <w:spacing w:after="0" w:line="240" w:lineRule="auto"/>
+      </w:pPr>
+      <w:r>
+        <w:t>L’impact de la contention dépend</w:t>
+      </w:r>
+      <w:r>
+        <w:t xml:space="preserve"> </w:t>
+      </w:r>
+      <w:r>
+        <w:t>du TPS utilisé et de la prise en compte ou non du système de contention dans calcul de dose.</w:t>
+      </w:r>
+    </w:p>
+    <w:p>
+      <w:pPr>
+        <w:spacing w:after="0" w:line="240" w:lineRule="auto"/>
+      </w:pPr>
+      <w:r>
+        <w:t>A titre d’exemple, l’ajout ou non d’une structure table sur Eclipse AAA ne modifie pas les HDV pour un traitement VMAT.</w:t>
+      </w:r>
+    </w:p>
+    <w:p>
+      <w:pPr>
+        <w:spacing w:after="0" w:line="240" w:lineRule="auto"/>
+      </w:pPr>
+    </w:p>
+    <w:p>
+      <w:pPr>
+        <w:spacing w:after="0" w:line="240" w:lineRule="auto"/>
+      </w:pPr>
+      <w:r>
+        <w:t>7)</w:t>
+      </w:r>
+    </w:p>
+    <w:p>
+      <w:pPr>
+        <w:spacing w:after="0" w:line="240" w:lineRule="auto"/>
+      </w:pPr>
+      <w:r>
+        <w:t>Acquisition de 3mm partant du menton jusque L2L3.</w:t>
+      </w:r>
+      <w:r>
+        <w:t xml:space="preserve"> </w:t>
+      </w:r>
+    </w:p>
+    <w:p>
+      <w:pPr>
+        <w:spacing w:after="0" w:line="240" w:lineRule="auto"/>
+        <w:rPr>
+          <w:color w:val="FF0000"/>
+        </w:rPr>
+      </w:pPr>
+      <w:r>
+        <w:rPr>
+          <w:color w:val="FF0000"/>
+        </w:rPr>
+        <w:t>Au CEM, du cartilage cricoïde jusqu’à L2-L3.</w:t>
+      </w:r>
+    </w:p>
+    <w:p>
+      <w:pPr>
+        <w:spacing w:after="0" w:line="240" w:lineRule="auto"/>
+      </w:pPr>
+      <w:r>
+        <w:t xml:space="preserve">Acquisition 120kV. </w:t>
+      </w:r>
+    </w:p>
+    <w:p>
+      <w:pPr>
+        <w:spacing w:after="0" w:line="240" w:lineRule="auto"/>
+      </w:pPr>
+    </w:p>
+    <w:p>
+      <w:pPr>
+        <w:spacing w:after="0" w:line="240" w:lineRule="auto"/>
+      </w:pPr>
+      <w:r>
+        <w:t>8)</w:t>
+      </w:r>
+    </w:p>
+    <w:p>
+      <w:pPr>
+        <w:spacing w:after="0" w:line="240" w:lineRule="auto"/>
+      </w:pPr>
+      <w:r>
+        <w:t>Cibles</w:t>
+      </w:r>
+    </w:p>
+    <w:p>
+      <w:pPr>
+        <w:spacing w:after="0" w:line="240" w:lineRule="auto"/>
+      </w:pPr>
+      <w:r>
+        <w:t xml:space="preserve">CTV </w:t>
+      </w:r>
+      <w:proofErr w:type="spellStart"/>
+      <w:r>
+        <w:t>seinG</w:t>
+      </w:r>
+      <w:proofErr w:type="spellEnd"/>
+      <w:r>
+        <w:t xml:space="preserve"> -&gt; PTV </w:t>
+      </w:r>
+      <w:proofErr w:type="spellStart"/>
+      <w:r>
+        <w:t>seinG</w:t>
+      </w:r>
+      <w:proofErr w:type="spellEnd"/>
+    </w:p>
+    <w:p>
+      <w:pPr>
+        <w:spacing w:after="0" w:line="240" w:lineRule="auto"/>
+      </w:pPr>
+      <w:r>
+        <w:t xml:space="preserve">CTV </w:t>
+      </w:r>
+      <w:proofErr w:type="spellStart"/>
+      <w:r>
+        <w:t>susClav</w:t>
+      </w:r>
+      <w:proofErr w:type="spellEnd"/>
+      <w:r>
+        <w:t xml:space="preserve"> -&gt; PTV </w:t>
+      </w:r>
+      <w:proofErr w:type="spellStart"/>
+      <w:r>
+        <w:t>susClav</w:t>
+      </w:r>
+      <w:proofErr w:type="spellEnd"/>
+    </w:p>
+    <w:p>
+      <w:pPr>
+        <w:spacing w:after="0" w:line="240" w:lineRule="auto"/>
+      </w:pPr>
+      <w:r>
+        <w:t>OAR</w:t>
+      </w:r>
+    </w:p>
+    <w:p>
+      <w:pPr>
+        <w:spacing w:after="0" w:line="240" w:lineRule="auto"/>
+      </w:pPr>
+      <w:proofErr w:type="spellStart"/>
+      <w:r>
+        <w:t>PoumonG</w:t>
+      </w:r>
+      <w:proofErr w:type="spellEnd"/>
+    </w:p>
+    <w:p>
+      <w:pPr>
+        <w:spacing w:after="0" w:line="240" w:lineRule="auto"/>
+        <w:rPr>
+          <w:color w:val="660066"/>
+        </w:rPr>
+      </w:pPr>
+      <w:r>
+        <w:rPr>
+          <w:color w:val="660066"/>
+        </w:rPr>
+        <w:t>Poumon D</w:t>
+      </w:r>
+    </w:p>
+    <w:p>
+      <w:pPr>
+        <w:spacing w:after="0" w:line="240" w:lineRule="auto"/>
+      </w:pPr>
+      <w:proofErr w:type="spellStart"/>
+      <w:r>
+        <w:t>Coeur</w:t>
+      </w:r>
+      <w:proofErr w:type="spellEnd"/>
+    </w:p>
+    <w:p>
+      <w:pPr>
+        <w:spacing w:after="0" w:line="240" w:lineRule="auto"/>
+      </w:pPr>
+      <w:proofErr w:type="spellStart"/>
+      <w:r>
+        <w:t>Thyroide</w:t>
+      </w:r>
+      <w:proofErr w:type="spellEnd"/>
+    </w:p>
+    <w:p>
+      <w:pPr>
+        <w:spacing w:after="0" w:line="240" w:lineRule="auto"/>
+        <w:rPr>
+          <w:color w:val="FF0000"/>
+        </w:rPr>
+      </w:pPr>
+      <w:proofErr w:type="spellStart"/>
+      <w:r>
+        <w:t>Tete</w:t>
+      </w:r>
+      <w:proofErr w:type="spellEnd"/>
+      <w:r>
+        <w:t xml:space="preserve"> Humérale</w:t>
+      </w:r>
+      <w:r>
+        <w:t xml:space="preserve"> (</w:t>
+      </w:r>
+      <w:r>
+        <w:rPr>
+          <w:color w:val="FF0000"/>
+        </w:rPr>
+        <w:t>pas au CEM car le faisceau n’y passe pas)</w:t>
+      </w:r>
+    </w:p>
+    <w:p>
+      <w:pPr>
+        <w:spacing w:after="0" w:line="240" w:lineRule="auto"/>
+      </w:pPr>
+      <w:r>
+        <w:t>Moelle épinière</w:t>
+      </w:r>
+    </w:p>
+    <w:p>
+      <w:pPr>
+        <w:spacing w:after="0" w:line="240" w:lineRule="auto"/>
+        <w:rPr>
+          <w:color w:val="FF0000"/>
+        </w:rPr>
+      </w:pPr>
+      <w:r>
+        <w:rPr>
+          <w:color w:val="FF0000"/>
+        </w:rPr>
+        <w:t>Plexus brachial</w:t>
+      </w:r>
+    </w:p>
+    <w:p>
+      <w:pPr>
+        <w:spacing w:after="0" w:line="240" w:lineRule="auto"/>
+        <w:rPr>
+          <w:color w:val="FF0000"/>
+        </w:rPr>
+      </w:pPr>
+      <w:r>
+        <w:rPr>
+          <w:color w:val="FF0000"/>
+        </w:rPr>
+        <w:t>Sein controlatéral</w:t>
+      </w:r>
+    </w:p>
+    <w:p>
+      <w:pPr>
+        <w:spacing w:after="0" w:line="240" w:lineRule="auto"/>
+        <w:rPr>
+          <w:color w:val="FF0000"/>
+        </w:rPr>
+      </w:pPr>
+    </w:p>
+    <w:p>
+      <w:pPr>
+        <w:spacing w:after="0" w:line="240" w:lineRule="auto"/>
+        <w:rPr>
+          <w:color w:val="FF0000"/>
+        </w:rPr>
+      </w:pPr>
+    </w:p>
+    <w:p>
+      <w:pPr>
+        <w:spacing w:after="0" w:line="240" w:lineRule="auto"/>
+      </w:pPr>
+      <w:r>
+        <w:t>9)</w:t>
+      </w:r>
+    </w:p>
+    <w:p>
+      <w:pPr>
+        <w:spacing w:after="0" w:line="240" w:lineRule="auto"/>
+      </w:pPr>
+      <w:r>
+        <w:t>Sein 50Gy</w:t>
+      </w:r>
+    </w:p>
+    <w:p>
+      <w:pPr>
+        <w:spacing w:after="0" w:line="240" w:lineRule="auto"/>
+      </w:pPr>
+      <w:proofErr w:type="spellStart"/>
+      <w:r>
+        <w:t>Susclav</w:t>
+      </w:r>
+      <w:proofErr w:type="spellEnd"/>
+      <w:r>
+        <w:t xml:space="preserve"> 50Gy</w:t>
+      </w:r>
+    </w:p>
+    <w:p>
+      <w:pPr>
+        <w:spacing w:after="0" w:line="240" w:lineRule="auto"/>
+        <w:rPr>
+          <w:color w:val="FF0000"/>
+        </w:rPr>
+      </w:pPr>
+      <w:r>
+        <w:rPr>
+          <w:color w:val="FF0000"/>
+        </w:rPr>
+        <w:t>En 25 séances</w:t>
+      </w:r>
+    </w:p>
+    <w:p>
+      <w:pPr>
+        <w:spacing w:after="0" w:line="240" w:lineRule="auto"/>
+      </w:pPr>
+    </w:p>
+    <w:p>
+      <w:pPr>
+        <w:spacing w:after="0" w:line="240" w:lineRule="auto"/>
+      </w:pPr>
+      <w:r>
+        <w:t>10)</w:t>
+      </w:r>
+    </w:p>
+    <w:p>
+      <w:pPr>
+        <w:spacing w:after="0" w:line="240" w:lineRule="auto"/>
+        <w:rPr>
+          <w:color w:val="FF0000"/>
+        </w:rPr>
+      </w:pPr>
+      <w:r>
+        <w:t>Poumon : V20 &lt; 30% V30&lt;20%</w:t>
+      </w:r>
+      <w:r>
+        <w:t xml:space="preserve"> </w:t>
+      </w:r>
+    </w:p>
+    <w:p>
+      <w:pPr>
+        <w:spacing w:after="0" w:line="240" w:lineRule="auto"/>
+        <w:rPr>
+          <w:color w:val="FF0000"/>
+        </w:rPr>
+      </w:pPr>
+      <w:r>
+        <w:rPr>
+          <w:color w:val="FF0000"/>
+        </w:rPr>
+        <w:t xml:space="preserve">Poumon homolatéral V20 &lt;  22%, </w:t>
+      </w:r>
+      <w:proofErr w:type="spellStart"/>
+      <w:r>
+        <w:rPr>
+          <w:color w:val="FF0000"/>
+        </w:rPr>
+        <w:t>Dmoy</w:t>
+      </w:r>
+      <w:proofErr w:type="spellEnd"/>
+      <w:r>
+        <w:rPr>
+          <w:color w:val="FF0000"/>
+        </w:rPr>
+        <w:t xml:space="preserve"> &lt; 15 Gy</w:t>
+      </w:r>
+    </w:p>
+    <w:p>
+      <w:pPr>
+        <w:spacing w:after="0" w:line="240" w:lineRule="auto"/>
+        <w:rPr>
+          <w:color w:val="FF0000"/>
+        </w:rPr>
+      </w:pPr>
+      <w:r>
+        <w:rPr>
+          <w:color w:val="FF0000"/>
+        </w:rPr>
+        <w:t xml:space="preserve">Poumons (ensemble) V20 &lt; 20%, </w:t>
+      </w:r>
+      <w:proofErr w:type="spellStart"/>
+      <w:r>
+        <w:rPr>
+          <w:color w:val="FF0000"/>
+        </w:rPr>
+        <w:t>Dmoy</w:t>
+      </w:r>
+      <w:proofErr w:type="spellEnd"/>
+      <w:r>
+        <w:rPr>
+          <w:color w:val="FF0000"/>
+        </w:rPr>
+        <w:t xml:space="preserve"> &lt; 10 Gy</w:t>
+      </w:r>
+    </w:p>
+    <w:p>
+      <w:pPr>
+        <w:spacing w:after="0" w:line="240" w:lineRule="auto"/>
+        <w:rPr>
+          <w:color w:val="FF0000"/>
+        </w:rPr>
+      </w:pPr>
+      <w:r>
+        <w:t xml:space="preserve">Cœur : </w:t>
+      </w:r>
+      <w:proofErr w:type="spellStart"/>
+      <w:r>
+        <w:t>Dmean</w:t>
+      </w:r>
+      <w:proofErr w:type="spellEnd"/>
+      <w:r>
+        <w:t>&lt;</w:t>
+      </w:r>
+      <w:proofErr w:type="gramStart"/>
+      <w:r>
+        <w:t>5Gy</w:t>
+      </w:r>
+      <w:r>
+        <w:t xml:space="preserve"> </w:t>
+      </w:r>
+      <w:r>
+        <w:rPr>
+          <w:color w:val="FF0000"/>
+        </w:rPr>
+        <w:t>,</w:t>
+      </w:r>
+      <w:proofErr w:type="gramEnd"/>
+      <w:r>
+        <w:rPr>
+          <w:color w:val="FF0000"/>
+        </w:rPr>
+        <w:t xml:space="preserve"> V20 &lt; 10%</w:t>
+      </w:r>
+    </w:p>
+    <w:p>
+      <w:pPr>
+        <w:spacing w:after="0" w:line="240" w:lineRule="auto"/>
+        <w:rPr>
+          <w:color w:val="FF0000"/>
+        </w:rPr>
+      </w:pPr>
+      <w:r>
+        <w:t xml:space="preserve">Moelle Epinière : </w:t>
+      </w:r>
+      <w:proofErr w:type="spellStart"/>
+      <w:r>
+        <w:t>Dmax</w:t>
+      </w:r>
+      <w:proofErr w:type="spellEnd"/>
+      <w:r>
+        <w:t>&lt;55Gy</w:t>
+      </w:r>
+      <w:r>
+        <w:t xml:space="preserve"> </w:t>
+      </w:r>
+      <w:r>
+        <w:rPr>
+          <w:color w:val="FF0000"/>
+        </w:rPr>
+        <w:t>(</w:t>
+      </w:r>
+      <w:proofErr w:type="spellStart"/>
+      <w:r>
+        <w:rPr>
+          <w:color w:val="FF0000"/>
+        </w:rPr>
+        <w:t>Dmax</w:t>
+      </w:r>
+      <w:proofErr w:type="spellEnd"/>
+      <w:r>
+        <w:rPr>
+          <w:color w:val="FF0000"/>
+        </w:rPr>
+        <w:t xml:space="preserve"> &lt; 45 Gy sur 2% du volume)</w:t>
+      </w:r>
+    </w:p>
+    <w:p>
+      <w:pPr>
+        <w:spacing w:after="0" w:line="240" w:lineRule="auto"/>
+      </w:pPr>
+      <w:proofErr w:type="spellStart"/>
+      <w:r>
+        <w:t>Thyroide</w:t>
+      </w:r>
+      <w:proofErr w:type="spellEnd"/>
+      <w:r>
+        <w:t xml:space="preserve"> V50&lt;50%</w:t>
+      </w:r>
+    </w:p>
+    <w:p>
+      <w:pPr>
+        <w:spacing w:after="0" w:line="240" w:lineRule="auto"/>
+        <w:rPr>
+          <w:color w:val="FF0000"/>
+        </w:rPr>
+      </w:pPr>
+      <w:r>
+        <w:rPr>
+          <w:color w:val="FF0000"/>
+        </w:rPr>
+        <w:t>Poumon controlatéral et sein controlatéral : dose la plus faible possible.</w:t>
+      </w:r>
+    </w:p>
+    <w:p>
+      <w:pPr>
+        <w:spacing w:after="0" w:line="240" w:lineRule="auto"/>
+        <w:rPr>
+          <w:color w:val="660066"/>
+        </w:rPr>
+      </w:pPr>
+      <w:r>
+        <w:rPr>
+          <w:color w:val="660066"/>
+        </w:rPr>
+        <w:t xml:space="preserve">Sein controlatérale </w:t>
+      </w:r>
+      <w:proofErr w:type="spellStart"/>
+      <w:r>
+        <w:rPr>
+          <w:color w:val="660066"/>
+        </w:rPr>
+        <w:t>Dmoy</w:t>
+      </w:r>
+      <w:proofErr w:type="spellEnd"/>
+      <w:r>
+        <w:rPr>
+          <w:color w:val="660066"/>
+        </w:rPr>
+        <w:t xml:space="preserve"> &lt; 1Gy </w:t>
+      </w:r>
+      <w:proofErr w:type="spellStart"/>
+      <w:r>
+        <w:rPr>
+          <w:color w:val="660066"/>
+        </w:rPr>
+        <w:t>Dmax</w:t>
+      </w:r>
+      <w:proofErr w:type="spellEnd"/>
+      <w:r>
+        <w:rPr>
+          <w:color w:val="660066"/>
+        </w:rPr>
+        <w:t>&lt; 5Gy</w:t>
+      </w:r>
+    </w:p>
+    <w:p>
+      <w:pPr>
+        <w:spacing w:after="0" w:line="240" w:lineRule="auto"/>
+      </w:pPr>
+      <w:r>
+        <w:t>11)</w:t>
+      </w:r>
+    </w:p>
+    <w:p>
+      <w:pPr>
+        <w:spacing w:after="0" w:line="240" w:lineRule="auto"/>
+      </w:pPr>
+      <w:proofErr w:type="spellStart"/>
+      <w:proofErr w:type="gramStart"/>
+      <w:r>
+        <w:t>seinG</w:t>
+      </w:r>
+      <w:proofErr w:type="spellEnd"/>
+      <w:proofErr w:type="gramEnd"/>
+      <w:r>
+        <w:t xml:space="preserve">=&gt; 2Tangentiel avec filtre </w:t>
+      </w:r>
+      <w:proofErr w:type="spellStart"/>
+      <w:r>
+        <w:t>eventuellement</w:t>
+      </w:r>
+      <w:proofErr w:type="spellEnd"/>
+      <w:r>
+        <w:t xml:space="preserve"> + un faisceau réduit pour limiter les surdosage (MLC)</w:t>
+      </w:r>
+    </w:p>
+    <w:p>
+      <w:pPr>
+        <w:spacing w:after="0" w:line="240" w:lineRule="auto"/>
+      </w:pPr>
+      <w:proofErr w:type="spellStart"/>
+      <w:proofErr w:type="gramStart"/>
       <w:r>
         <w:lastRenderedPageBreak/>
-        <w:t>Question 2 : Ttt tumeur mammaire</w:t>
-      </w:r>
-    </w:p>
-    <w:p>
-      <w:pPr>
-        <w:spacing w:after="0" w:line="240" w:lineRule="auto"/>
-      </w:pPr>
-    </w:p>
-    <w:p>
-      <w:pPr>
-        <w:spacing w:after="0" w:line="240" w:lineRule="auto"/>
-      </w:pPr>
-      <w:r>
-        <w:t>6)</w:t>
-      </w:r>
-    </w:p>
-    <w:p>
-      <w:pPr>
-        <w:spacing w:after="0" w:line="240" w:lineRule="auto"/>
-        <w:rPr>
-          <w:color w:val="FF0000"/>
-        </w:rPr>
-      </w:pPr>
-      <w:r>
-        <w:t>Moyen de contention : Plan incliné</w:t>
-      </w:r>
-      <w:r>
-        <w:t xml:space="preserve"> et billot sous les genoux.</w:t>
-      </w:r>
-      <w:r>
-        <w:t xml:space="preserve"> </w:t>
-      </w:r>
-      <w:r>
-        <w:rPr>
-          <w:color w:val="FF0000"/>
-        </w:rPr>
-        <w:t>Eventuellement matelas à dépression</w:t>
-      </w:r>
-    </w:p>
-    <w:p>
-      <w:pPr>
-        <w:spacing w:after="0" w:line="240" w:lineRule="auto"/>
-      </w:pPr>
-      <w:r>
-        <w:t>L’impact de la contention dépend</w:t>
-      </w:r>
-      <w:r>
-        <w:t xml:space="preserve"> </w:t>
-      </w:r>
-      <w:r>
-        <w:t>du TPS utilisé et de la prise en compte ou non du système de contention dans calcul de dose.</w:t>
-      </w:r>
-    </w:p>
-    <w:p>
-      <w:pPr>
-        <w:spacing w:after="0" w:line="240" w:lineRule="auto"/>
-      </w:pPr>
-      <w:r>
-        <w:t>A titre d’exemple, l’ajout ou non d’une structure table sur Eclipse AAA ne modifie pas les HDV pour un traitement VMAT.</w:t>
-      </w:r>
-    </w:p>
-    <w:p>
-      <w:pPr>
-        <w:spacing w:after="0" w:line="240" w:lineRule="auto"/>
-      </w:pPr>
-    </w:p>
-    <w:p>
-      <w:pPr>
-        <w:spacing w:after="0" w:line="240" w:lineRule="auto"/>
-      </w:pPr>
-      <w:r>
-        <w:t>7)</w:t>
-      </w:r>
-    </w:p>
-    <w:p>
-      <w:pPr>
-        <w:spacing w:after="0" w:line="240" w:lineRule="auto"/>
-        <w:rPr>
-          <w:color w:val="FF0000"/>
-        </w:rPr>
-      </w:pPr>
-      <w:r>
-        <w:t>Acquisition de 3mm partant du menton jusque L2L3.</w:t>
-      </w:r>
-      <w:r>
-        <w:t xml:space="preserve"> </w:t>
-      </w:r>
-      <w:r>
-        <w:rPr>
-          <w:color w:val="FF0000"/>
-        </w:rPr>
-        <w:t>Au CEM, du cartilage cricoïde jusqu’à L2-L3.</w:t>
-      </w:r>
-    </w:p>
-    <w:p>
-      <w:pPr>
-        <w:spacing w:after="0" w:line="240" w:lineRule="auto"/>
-      </w:pPr>
-      <w:r>
-        <w:t xml:space="preserve">Acquisition 120kV. </w:t>
-      </w:r>
-    </w:p>
-    <w:p>
-      <w:pPr>
-        <w:spacing w:after="0" w:line="240" w:lineRule="auto"/>
-      </w:pPr>
-    </w:p>
-    <w:p>
-      <w:pPr>
-        <w:spacing w:after="0" w:line="240" w:lineRule="auto"/>
-      </w:pPr>
-      <w:r>
-        <w:t>8)</w:t>
-      </w:r>
-    </w:p>
-    <w:p>
-      <w:pPr>
-        <w:spacing w:after="0" w:line="240" w:lineRule="auto"/>
-      </w:pPr>
-      <w:r>
-        <w:t>Cibles</w:t>
-      </w:r>
-    </w:p>
-    <w:p>
-      <w:pPr>
-        <w:spacing w:after="0" w:line="240" w:lineRule="auto"/>
-      </w:pPr>
-      <w:r>
-        <w:t>CTV seinG -&gt; PTV seinG</w:t>
-      </w:r>
-    </w:p>
-    <w:p>
-      <w:pPr>
-        <w:spacing w:after="0" w:line="240" w:lineRule="auto"/>
-      </w:pPr>
-      <w:r>
-        <w:t>CTV susClav -&gt; PTV susClav</w:t>
-      </w:r>
-    </w:p>
-    <w:p>
-      <w:pPr>
-        <w:spacing w:after="0" w:line="240" w:lineRule="auto"/>
-      </w:pPr>
-      <w:r>
-        <w:t>OAR</w:t>
-      </w:r>
-    </w:p>
-    <w:p>
-      <w:pPr>
-        <w:spacing w:after="0" w:line="240" w:lineRule="auto"/>
-      </w:pPr>
-      <w:r>
-        <w:t>PoumonG</w:t>
-      </w:r>
-    </w:p>
-    <w:p>
-      <w:pPr>
-        <w:spacing w:after="0" w:line="240" w:lineRule="auto"/>
-      </w:pPr>
-      <w:r>
-        <w:t>Coeur</w:t>
-      </w:r>
-    </w:p>
-    <w:p>
-      <w:pPr>
-        <w:spacing w:after="0" w:line="240" w:lineRule="auto"/>
-      </w:pPr>
-      <w:r>
-        <w:t>Thyroide</w:t>
-      </w:r>
-    </w:p>
-    <w:p>
-      <w:pPr>
-        <w:spacing w:after="0" w:line="240" w:lineRule="auto"/>
-        <w:rPr>
-          <w:color w:val="FF0000"/>
-        </w:rPr>
-      </w:pPr>
-      <w:r>
-        <w:t>Tete Humérale</w:t>
-      </w:r>
-      <w:r>
-        <w:t xml:space="preserve"> (</w:t>
-      </w:r>
-      <w:r>
-        <w:rPr>
-          <w:color w:val="FF0000"/>
-        </w:rPr>
-        <w:t>pas au CEM car le faisceau n’y passe pas)</w:t>
-      </w:r>
-    </w:p>
-    <w:p>
-      <w:pPr>
-        <w:spacing w:after="0" w:line="240" w:lineRule="auto"/>
-      </w:pPr>
-      <w:r>
-        <w:t>Moelle épinière</w:t>
-      </w:r>
-    </w:p>
-    <w:p>
-      <w:pPr>
-        <w:spacing w:after="0" w:line="240" w:lineRule="auto"/>
-        <w:rPr>
-          <w:color w:val="FF0000"/>
-        </w:rPr>
-      </w:pPr>
-      <w:r>
-        <w:rPr>
-          <w:color w:val="FF0000"/>
-        </w:rPr>
-        <w:t>Plexus brachial</w:t>
-      </w:r>
-    </w:p>
-    <w:p>
-      <w:pPr>
-        <w:spacing w:after="0" w:line="240" w:lineRule="auto"/>
-        <w:rPr>
-          <w:color w:val="FF0000"/>
-        </w:rPr>
-      </w:pPr>
-      <w:r>
-        <w:rPr>
-          <w:color w:val="FF0000"/>
-        </w:rPr>
-        <w:t>Sein controlatéral</w:t>
-      </w:r>
-    </w:p>
-    <w:p>
-      <w:pPr>
-        <w:spacing w:after="0" w:line="240" w:lineRule="auto"/>
-        <w:rPr>
-          <w:color w:val="FF0000"/>
-        </w:rPr>
-      </w:pPr>
-    </w:p>
-    <w:p>
-      <w:pPr>
-        <w:spacing w:after="0" w:line="240" w:lineRule="auto"/>
-        <w:rPr>
-          <w:color w:val="FF0000"/>
-        </w:rPr>
-      </w:pPr>
-    </w:p>
-    <w:p>
-      <w:pPr>
-        <w:spacing w:after="0" w:line="240" w:lineRule="auto"/>
-      </w:pPr>
-      <w:r>
-        <w:t>9)</w:t>
-      </w:r>
-    </w:p>
-    <w:p>
-      <w:pPr>
-        <w:spacing w:after="0" w:line="240" w:lineRule="auto"/>
-      </w:pPr>
-      <w:r>
-        <w:t>Sein 50Gy</w:t>
-      </w:r>
-    </w:p>
-    <w:p>
-      <w:pPr>
-        <w:spacing w:after="0" w:line="240" w:lineRule="auto"/>
-      </w:pPr>
-      <w:r>
-        <w:t>Susclav 50Gy</w:t>
-      </w:r>
-    </w:p>
-    <w:p>
-      <w:pPr>
-        <w:spacing w:after="0" w:line="240" w:lineRule="auto"/>
-        <w:rPr>
-          <w:color w:val="FF0000"/>
-        </w:rPr>
-      </w:pPr>
-      <w:r>
-        <w:rPr>
-          <w:color w:val="FF0000"/>
-        </w:rPr>
-        <w:t>En 25 séances</w:t>
-      </w:r>
-    </w:p>
-    <w:p>
-      <w:pPr>
-        <w:spacing w:after="0" w:line="240" w:lineRule="auto"/>
-      </w:pPr>
-    </w:p>
-    <w:p>
-      <w:pPr>
-        <w:spacing w:after="0" w:line="240" w:lineRule="auto"/>
-      </w:pPr>
-      <w:r>
-        <w:t>10)</w:t>
-      </w:r>
-    </w:p>
-    <w:p>
-      <w:pPr>
-        <w:spacing w:after="0" w:line="240" w:lineRule="auto"/>
-        <w:rPr>
-          <w:color w:val="FF0000"/>
-        </w:rPr>
-      </w:pPr>
-      <w:r>
-        <w:t>Poumon : V20 &lt; 30% V30&lt;20%</w:t>
-      </w:r>
-      <w:r>
-        <w:t xml:space="preserve"> </w:t>
-      </w:r>
-    </w:p>
-    <w:p>
-      <w:pPr>
-        <w:spacing w:after="0" w:line="240" w:lineRule="auto"/>
-        <w:rPr>
-          <w:color w:val="FF0000"/>
-        </w:rPr>
-      </w:pPr>
-      <w:r>
-        <w:rPr>
-          <w:color w:val="FF0000"/>
-        </w:rPr>
-        <w:t>Poumon homolatéral V20 &lt;  22%, Dmoy &lt; 15 Gy</w:t>
-      </w:r>
-    </w:p>
-    <w:p>
-      <w:pPr>
-        <w:spacing w:after="0" w:line="240" w:lineRule="auto"/>
-        <w:rPr>
-          <w:color w:val="FF0000"/>
-        </w:rPr>
-      </w:pPr>
-      <w:r>
-        <w:rPr>
-          <w:color w:val="FF0000"/>
-        </w:rPr>
-        <w:t>Poumons (ensemble) V20 &lt; 20%, Dmoy &lt; 10 Gy</w:t>
-      </w:r>
-    </w:p>
-    <w:p>
-      <w:pPr>
-        <w:spacing w:after="0" w:line="240" w:lineRule="auto"/>
-        <w:rPr>
-          <w:color w:val="FF0000"/>
-        </w:rPr>
-      </w:pPr>
-      <w:r>
-        <w:t>Cœur : Dmean&lt;5Gy</w:t>
-      </w:r>
-      <w:r>
-        <w:t xml:space="preserve"> </w:t>
-      </w:r>
-      <w:r>
-        <w:rPr>
-          <w:color w:val="FF0000"/>
-        </w:rPr>
-        <w:t>, V20 &lt; 10%</w:t>
-      </w:r>
-    </w:p>
-    <w:p>
-      <w:pPr>
-        <w:spacing w:after="0" w:line="240" w:lineRule="auto"/>
-        <w:rPr>
-          <w:color w:val="FF0000"/>
-        </w:rPr>
-      </w:pPr>
-      <w:r>
-        <w:t>Moelle Epinière : Dmax&lt;55Gy</w:t>
-      </w:r>
-      <w:r>
-        <w:t xml:space="preserve"> </w:t>
-      </w:r>
-      <w:r>
-        <w:rPr>
-          <w:color w:val="FF0000"/>
-        </w:rPr>
-        <w:t>(Dmax &lt; 45 Gy sur 2% du volume)</w:t>
-      </w:r>
-    </w:p>
-    <w:p>
-      <w:pPr>
-        <w:spacing w:after="0" w:line="240" w:lineRule="auto"/>
-      </w:pPr>
-      <w:r>
-        <w:t>Thyroide V50&lt;50%</w:t>
-      </w:r>
-    </w:p>
-    <w:p>
-      <w:pPr>
-        <w:spacing w:after="0" w:line="240" w:lineRule="auto"/>
-      </w:pPr>
-    </w:p>
-    <w:p>
-      <w:pPr>
-        <w:spacing w:after="0" w:line="240" w:lineRule="auto"/>
-        <w:rPr>
-          <w:color w:val="FF0000"/>
-        </w:rPr>
-      </w:pPr>
-      <w:r>
-        <w:rPr>
-          <w:color w:val="FF0000"/>
-        </w:rPr>
-        <w:t>Poumon controlatéral et sein controlatéral : dose la plus faible possible.</w:t>
-      </w:r>
-    </w:p>
-    <w:p>
-      <w:pPr>
-        <w:spacing w:after="0" w:line="240" w:lineRule="auto"/>
-      </w:pPr>
-    </w:p>
-    <w:p>
-      <w:pPr>
-        <w:spacing w:after="0" w:line="240" w:lineRule="auto"/>
-      </w:pPr>
-      <w:r>
-        <w:t>11)</w:t>
-      </w:r>
-    </w:p>
-    <w:p>
-      <w:pPr>
-        <w:spacing w:after="0" w:line="240" w:lineRule="auto"/>
-      </w:pPr>
-      <w:r>
-        <w:t>seinG=&gt; 2Tangentiel avec filtre eventuellement + un faisceau réduit pour limiter les surdosage (MLC)</w:t>
-      </w:r>
-    </w:p>
-    <w:p>
-      <w:pPr>
-        <w:spacing w:after="0" w:line="240" w:lineRule="auto"/>
-      </w:pPr>
-      <w:r>
-        <w:t>susClav=&gt; Faisceau type antérieur : 2 énergie pour assurer la couverture avec filtre eventuellement</w:t>
-      </w:r>
+        <w:t>susClav</w:t>
+      </w:r>
+      <w:proofErr w:type="spellEnd"/>
+      <w:proofErr w:type="gramEnd"/>
+      <w:r>
+        <w:t xml:space="preserve">=&gt; Faisceau type antérieur : 2 énergie pour assurer la couverture avec filtre </w:t>
+      </w:r>
+      <w:proofErr w:type="spellStart"/>
+      <w:r>
+        <w:t>eventuellement</w:t>
+      </w:r>
+      <w:proofErr w:type="spellEnd"/>
     </w:p>
     <w:p>
       <w:pPr>
@@ -959,20 +1314,58 @@
         <w:spacing w:after="0" w:line="240" w:lineRule="auto"/>
         <w:ind w:firstLine="708"/>
       </w:pPr>
-      <w:r>
-        <w:t>meilleur respect de la dose au cœur, meilleur conformation, meilleure gradient</w:t>
+      <w:proofErr w:type="gramStart"/>
+      <w:r>
+        <w:t>meilleur</w:t>
+      </w:r>
+      <w:proofErr w:type="gramEnd"/>
+      <w:r>
+        <w:t xml:space="preserve"> respect de la dose au cœur, meilleur conformation, meilleure gradient</w:t>
       </w:r>
     </w:p>
     <w:p>
       <w:pPr>
         <w:spacing w:after="0" w:line="240" w:lineRule="auto"/>
         <w:ind w:firstLine="708"/>
-        <w:rPr>
-          <w:color w:val="FF0000"/>
-        </w:rPr>
-      </w:pPr>
-      <w:r>
-        <w:t>irradiation controlatérale (seinD + poumonD)</w:t>
+      </w:pPr>
+      <w:proofErr w:type="gramStart"/>
+      <w:r>
+        <w:t>irradiation</w:t>
+      </w:r>
+      <w:proofErr w:type="gramEnd"/>
+      <w:r>
+        <w:t xml:space="preserve"> controlatérale (</w:t>
+      </w:r>
+      <w:proofErr w:type="spellStart"/>
+      <w:r>
+        <w:t>seinD</w:t>
+      </w:r>
+      <w:proofErr w:type="spellEnd"/>
+      <w:r>
+        <w:t xml:space="preserve"> + </w:t>
+      </w:r>
+      <w:proofErr w:type="spellStart"/>
+      <w:r>
+        <w:t>poumonD</w:t>
+      </w:r>
+      <w:proofErr w:type="spellEnd"/>
+      <w:r>
+        <w:t>)</w:t>
+      </w:r>
+    </w:p>
+    <w:p>
+      <w:pPr>
+        <w:spacing w:after="0" w:line="240" w:lineRule="auto"/>
+        <w:ind w:firstLine="708"/>
+        <w:rPr>
+          <w:color w:val="660066"/>
+        </w:rPr>
+      </w:pPr>
+      <w:r>
+        <w:rPr>
+          <w:color w:val="660066"/>
+        </w:rPr>
+        <w:t>Faible dose dans les tissus sains</w:t>
       </w:r>
     </w:p>
     <w:p>
@@ -993,7 +1386,6 @@
         <w:spacing w:after="0" w:line="240" w:lineRule="auto"/>
       </w:pPr>
       <w:r>
-        <w:lastRenderedPageBreak/>
         <w:t>RC3D : Hebdomadaire cliché MV</w:t>
       </w:r>
     </w:p>
@@ -1355,7 +1747,6 @@
                 <w:ilvl w:val="0"/>
                 <w:numId w:val="2"/>
               </w:numPr>
-              <w:jc w:val="center"/>
               <w:rPr>
                 <w:color w:val="FF0000"/>
               </w:rPr>
@@ -1374,7 +1765,6 @@
                 <w:ilvl w:val="0"/>
                 <w:numId w:val="2"/>
               </w:numPr>
-              <w:jc w:val="center"/>
               <w:rPr>
                 <w:color w:val="FF0000"/>
               </w:rPr>
@@ -1393,7 +1783,6 @@
                 <w:ilvl w:val="0"/>
                 <w:numId w:val="2"/>
               </w:numPr>
-              <w:jc w:val="center"/>
               <w:rPr>
                 <w:color w:val="FF0000"/>
               </w:rPr>
@@ -1417,7 +1806,6 @@
                 <w:ilvl w:val="0"/>
                 <w:numId w:val="2"/>
               </w:numPr>
-              <w:jc w:val="center"/>
               <w:rPr>
                 <w:color w:val="FF0000"/>
               </w:rPr>
@@ -1436,7 +1824,6 @@
                 <w:ilvl w:val="0"/>
                 <w:numId w:val="2"/>
               </w:numPr>
-              <w:jc w:val="center"/>
               <w:rPr>
                 <w:color w:val="FF0000"/>
               </w:rPr>
@@ -1455,7 +1842,6 @@
                 <w:ilvl w:val="0"/>
                 <w:numId w:val="2"/>
               </w:numPr>
-              <w:jc w:val="center"/>
               <w:rPr>
                 <w:color w:val="FF0000"/>
               </w:rPr>
@@ -1500,7 +1886,6 @@
                 <w:ilvl w:val="0"/>
                 <w:numId w:val="3"/>
               </w:numPr>
-              <w:jc w:val="center"/>
               <w:rPr>
                 <w:color w:val="FF0000"/>
               </w:rPr>
@@ -1519,7 +1904,6 @@
                 <w:ilvl w:val="0"/>
                 <w:numId w:val="3"/>
               </w:numPr>
-              <w:jc w:val="center"/>
               <w:rPr>
                 <w:color w:val="FF0000"/>
               </w:rPr>
@@ -1538,7 +1922,6 @@
                 <w:ilvl w:val="0"/>
                 <w:numId w:val="3"/>
               </w:numPr>
-              <w:jc w:val="center"/>
               <w:rPr>
                 <w:color w:val="FF0000"/>
               </w:rPr>
@@ -1569,7 +1952,6 @@
                 <w:ilvl w:val="0"/>
                 <w:numId w:val="3"/>
               </w:numPr>
-              <w:jc w:val="center"/>
               <w:rPr>
                 <w:color w:val="FF0000"/>
               </w:rPr>
@@ -1578,7 +1960,14 @@
               <w:rPr>
                 <w:color w:val="FF0000"/>
               </w:rPr>
-              <w:t>Visualisation et recalage sur les tissus mous</w:t>
+              <w:t xml:space="preserve">Visualisation et recalage sur les tissus </w:t>
+            </w:r>
+            <w:r>
+              <w:rPr>
+                <w:color w:val="FF0000"/>
+              </w:rPr>
+              <w:lastRenderedPageBreak/>
+              <w:t>mous</w:t>
             </w:r>
           </w:p>
           <w:p>
@@ -1588,7 +1977,6 @@
                 <w:ilvl w:val="0"/>
                 <w:numId w:val="3"/>
               </w:numPr>
-              <w:jc w:val="center"/>
               <w:rPr>
                 <w:color w:val="FF0000"/>
               </w:rPr>
@@ -1612,7 +2000,6 @@
                 <w:ilvl w:val="0"/>
                 <w:numId w:val="3"/>
               </w:numPr>
-              <w:jc w:val="center"/>
               <w:rPr>
                 <w:color w:val="FF0000"/>
               </w:rPr>
@@ -1621,6 +2008,7 @@
               <w:rPr>
                 <w:color w:val="FF0000"/>
               </w:rPr>
+              <w:lastRenderedPageBreak/>
               <w:t>Procédure plus longue</w:t>
             </w:r>
           </w:p>
@@ -1631,7 +2019,6 @@
                 <w:ilvl w:val="0"/>
                 <w:numId w:val="3"/>
               </w:numPr>
-              <w:jc w:val="center"/>
               <w:rPr>
                 <w:color w:val="FF0000"/>
               </w:rPr>
@@ -1650,7 +2037,6 @@
                 <w:ilvl w:val="0"/>
                 <w:numId w:val="3"/>
               </w:numPr>
-              <w:jc w:val="center"/>
               <w:rPr>
                 <w:color w:val="FF0000"/>
               </w:rPr>
@@ -1669,7 +2055,6 @@
                 <w:ilvl w:val="0"/>
                 <w:numId w:val="3"/>
               </w:numPr>
-              <w:jc w:val="center"/>
               <w:rPr>
                 <w:color w:val="FF0000"/>
               </w:rPr>
@@ -1699,6 +2084,7 @@
               <w:rPr>
                 <w:color w:val="FF0000"/>
               </w:rPr>
+              <w:lastRenderedPageBreak/>
               <w:t>Ultrasons</w:t>
             </w:r>
           </w:p>
@@ -1714,7 +2100,6 @@
                 <w:ilvl w:val="0"/>
                 <w:numId w:val="4"/>
               </w:numPr>
-              <w:jc w:val="center"/>
               <w:rPr>
                 <w:color w:val="FF0000"/>
               </w:rPr>
@@ -1745,7 +2130,6 @@
                 <w:ilvl w:val="0"/>
                 <w:numId w:val="4"/>
               </w:numPr>
-              <w:jc w:val="center"/>
               <w:rPr>
                 <w:color w:val="FF0000"/>
               </w:rPr>
@@ -1764,7 +2148,6 @@
                 <w:ilvl w:val="0"/>
                 <w:numId w:val="4"/>
               </w:numPr>
-              <w:jc w:val="center"/>
               <w:rPr>
                 <w:color w:val="FF0000"/>
               </w:rPr>
@@ -1788,7 +2171,6 @@
                 <w:ilvl w:val="0"/>
                 <w:numId w:val="4"/>
               </w:numPr>
-              <w:jc w:val="center"/>
               <w:rPr>
                 <w:color w:val="FF0000"/>
               </w:rPr>
@@ -1807,7 +2189,6 @@
                 <w:ilvl w:val="0"/>
                 <w:numId w:val="4"/>
               </w:numPr>
-              <w:jc w:val="center"/>
               <w:rPr>
                 <w:color w:val="FF0000"/>
               </w:rPr>
@@ -1826,7 +2207,6 @@
                 <w:ilvl w:val="0"/>
                 <w:numId w:val="4"/>
               </w:numPr>
-              <w:jc w:val="center"/>
               <w:rPr>
                 <w:color w:val="FF0000"/>
               </w:rPr>
@@ -1872,14 +2252,28 @@
       <w:pPr>
         <w:spacing w:after="0" w:line="240" w:lineRule="auto"/>
         <w:rPr>
-          <w:color w:val="FF0000"/>
-        </w:rPr>
-      </w:pPr>
-      <w:r>
-        <w:rPr>
-          <w:color w:val="FF0000"/>
-        </w:rPr>
-        <w:t>2D kV : bcp moins </w:t>
+          <w:color w:val="660066"/>
+        </w:rPr>
+      </w:pPr>
+      <w:r>
+        <w:rPr>
+          <w:color w:val="FF0000"/>
+        </w:rPr>
+        <w:t xml:space="preserve">2D kV : </w:t>
+      </w:r>
+      <w:proofErr w:type="spellStart"/>
+      <w:r>
+        <w:rPr>
+          <w:color w:val="FF0000"/>
+        </w:rPr>
+        <w:t>bcp</w:t>
+      </w:r>
+      <w:proofErr w:type="spellEnd"/>
+      <w:r>
+        <w:rPr>
+          <w:color w:val="FF0000"/>
+        </w:rPr>
+        <w:t xml:space="preserve"> moins </w:t>
       </w:r>
       <w:r>
         <w:rPr>
@@ -1887,11 +2281,387 @@
         </w:rPr>
         <w:sym w:font="Wingdings" w:char="F04A"/>
       </w:r>
-    </w:p>
-    <w:p>
-      <w:pPr>
-        <w:spacing w:after="0" w:line="240" w:lineRule="auto"/>
-      </w:pPr>
+      <w:r>
+        <w:rPr>
+          <w:color w:val="660066"/>
+        </w:rPr>
+        <w:t xml:space="preserve"> c’est pas une réponse ça beaucoup moins XD mais les gars posent une question ouverte comme ça je vois pas trop comment tu peux comparer XD</w:t>
+      </w:r>
+    </w:p>
+    <w:p>
+      <w:pPr>
+        <w:spacing w:after="0" w:line="240" w:lineRule="auto"/>
+        <w:rPr>
+          <w:color w:val="660066"/>
+        </w:rPr>
+      </w:pPr>
+      <w:r>
+        <w:rPr>
+          <w:color w:val="660066"/>
+        </w:rPr>
+        <w:t>Ultrason 0</w:t>
+      </w:r>
+      <w:r>
+        <w:rPr>
+          <w:color w:val="660066"/>
+        </w:rPr>
+        <w:t xml:space="preserve"> Gy</w:t>
+      </w:r>
+    </w:p>
+    <w:tbl>
+      <w:tblPr>
+        <w:tblStyle w:val="Grille"/>
+        <w:tblW w:w="0" w:type="auto"/>
+        <w:tblLook w:val="04A0" w:firstRow="1" w:lastRow="0" w:firstColumn="1" w:lastColumn="0" w:noHBand="0" w:noVBand="1"/>
+      </w:tblPr>
+      <w:tblGrid>
+        <w:gridCol w:w="3070"/>
+        <w:gridCol w:w="3071"/>
+        <w:gridCol w:w="3071"/>
+      </w:tblGrid>
+      <w:tr>
+        <w:tc>
+          <w:tcPr>
+            <w:tcW w:w="3070" w:type="dxa"/>
+          </w:tcPr>
+          <w:p>
+            <w:pPr>
+              <w:rPr>
+                <w:color w:val="660066"/>
+              </w:rPr>
+            </w:pPr>
+          </w:p>
+        </w:tc>
+        <w:tc>
+          <w:tcPr>
+            <w:tcW w:w="3071" w:type="dxa"/>
+            <w:vAlign w:val="center"/>
+          </w:tcPr>
+          <w:p>
+            <w:pPr>
+              <w:jc w:val="center"/>
+              <w:rPr>
+                <w:color w:val="660066"/>
+              </w:rPr>
+            </w:pPr>
+            <w:r>
+              <w:rPr>
+                <w:color w:val="660066"/>
+              </w:rPr>
+              <w:t xml:space="preserve">Dose pour une séance </w:t>
+            </w:r>
+            <w:r>
+              <w:rPr>
+                <w:color w:val="660066"/>
+              </w:rPr>
+              <w:t>mesurée</w:t>
+            </w:r>
+            <w:r>
+              <w:rPr>
+                <w:color w:val="660066"/>
+              </w:rPr>
+              <w:t xml:space="preserve"> au centre d’un fantôme </w:t>
+            </w:r>
+            <w:proofErr w:type="spellStart"/>
+            <w:r>
+              <w:rPr>
+                <w:color w:val="660066"/>
+              </w:rPr>
+              <w:t>antropomorphe</w:t>
+            </w:r>
+            <w:proofErr w:type="spellEnd"/>
+            <w:r>
+              <w:rPr>
+                <w:color w:val="660066"/>
+              </w:rPr>
+              <w:t xml:space="preserve"> (</w:t>
+            </w:r>
+            <w:proofErr w:type="spellStart"/>
+            <w:r>
+              <w:rPr>
+                <w:color w:val="660066"/>
+              </w:rPr>
+              <w:t>mGy</w:t>
+            </w:r>
+            <w:proofErr w:type="spellEnd"/>
+            <w:r>
+              <w:rPr>
+                <w:color w:val="660066"/>
+              </w:rPr>
+              <w:t>)</w:t>
+            </w:r>
+          </w:p>
+        </w:tc>
+        <w:tc>
+          <w:tcPr>
+            <w:tcW w:w="3071" w:type="dxa"/>
+            <w:vAlign w:val="center"/>
+          </w:tcPr>
+          <w:p>
+            <w:pPr>
+              <w:jc w:val="center"/>
+              <w:rPr>
+                <w:color w:val="660066"/>
+              </w:rPr>
+            </w:pPr>
+            <w:r>
+              <w:rPr>
+                <w:color w:val="660066"/>
+              </w:rPr>
+              <w:t>Dose pour 40</w:t>
+            </w:r>
+            <w:r>
+              <w:rPr>
+                <w:color w:val="660066"/>
+              </w:rPr>
+              <w:t xml:space="preserve"> séances</w:t>
+            </w:r>
+          </w:p>
+        </w:tc>
+      </w:tr>
+      <w:tr>
+        <w:trPr>
+          <w:trHeight w:val="64"/>
+        </w:trPr>
+        <w:tc>
+          <w:tcPr>
+            <w:tcW w:w="3070" w:type="dxa"/>
+          </w:tcPr>
+          <w:p>
+            <w:pPr>
+              <w:rPr>
+                <w:color w:val="660066"/>
+              </w:rPr>
+            </w:pPr>
+            <w:r>
+              <w:rPr>
+                <w:color w:val="660066"/>
+              </w:rPr>
+              <w:t>CBCT kV</w:t>
+            </w:r>
+          </w:p>
+        </w:tc>
+        <w:tc>
+          <w:tcPr>
+            <w:tcW w:w="3071" w:type="dxa"/>
+          </w:tcPr>
+          <w:p>
+            <w:pPr>
+              <w:jc w:val="center"/>
+              <w:rPr>
+                <w:color w:val="660066"/>
+              </w:rPr>
+            </w:pPr>
+            <w:r>
+              <w:rPr>
+                <w:color w:val="660066"/>
+              </w:rPr>
+              <w:t xml:space="preserve">20 </w:t>
+            </w:r>
+            <w:proofErr w:type="spellStart"/>
+            <w:r>
+              <w:rPr>
+                <w:color w:val="660066"/>
+              </w:rPr>
+              <w:t>mGy</w:t>
+            </w:r>
+            <w:proofErr w:type="spellEnd"/>
+            <w:r>
+              <w:rPr>
+                <w:color w:val="660066"/>
+              </w:rPr>
+              <w:t xml:space="preserve"> à 50 </w:t>
+            </w:r>
+            <w:proofErr w:type="spellStart"/>
+            <w:r>
+              <w:rPr>
+                <w:color w:val="660066"/>
+              </w:rPr>
+              <w:t>mGy</w:t>
+            </w:r>
+            <w:proofErr w:type="spellEnd"/>
+          </w:p>
+        </w:tc>
+        <w:tc>
+          <w:tcPr>
+            <w:tcW w:w="3071" w:type="dxa"/>
+          </w:tcPr>
+          <w:p>
+            <w:pPr>
+              <w:jc w:val="center"/>
+              <w:rPr>
+                <w:color w:val="660066"/>
+              </w:rPr>
+            </w:pPr>
+            <w:r>
+              <w:rPr>
+                <w:color w:val="660066"/>
+              </w:rPr>
+              <w:t>0,8 Gy à 2 Gy</w:t>
+            </w:r>
+          </w:p>
+        </w:tc>
+      </w:tr>
+      <w:tr>
+        <w:tc>
+          <w:tcPr>
+            <w:tcW w:w="3070" w:type="dxa"/>
+          </w:tcPr>
+          <w:p>
+            <w:pPr>
+              <w:rPr>
+                <w:color w:val="660066"/>
+              </w:rPr>
+            </w:pPr>
+            <w:r>
+              <w:rPr>
+                <w:color w:val="660066"/>
+              </w:rPr>
+              <w:t>2DkV</w:t>
+            </w:r>
+          </w:p>
+        </w:tc>
+        <w:tc>
+          <w:tcPr>
+            <w:tcW w:w="3071" w:type="dxa"/>
+          </w:tcPr>
+          <w:p>
+            <w:pPr>
+              <w:jc w:val="center"/>
+              <w:rPr>
+                <w:color w:val="660066"/>
+              </w:rPr>
+            </w:pPr>
+            <w:r>
+              <w:rPr>
+                <w:color w:val="660066"/>
+              </w:rPr>
+              <w:t xml:space="preserve">1 à 8 </w:t>
+            </w:r>
+            <w:proofErr w:type="spellStart"/>
+            <w:r>
+              <w:rPr>
+                <w:color w:val="660066"/>
+              </w:rPr>
+              <w:t>mGy</w:t>
+            </w:r>
+            <w:proofErr w:type="spellEnd"/>
+          </w:p>
+        </w:tc>
+        <w:tc>
+          <w:tcPr>
+            <w:tcW w:w="3071" w:type="dxa"/>
+          </w:tcPr>
+          <w:p>
+            <w:pPr>
+              <w:jc w:val="center"/>
+              <w:rPr>
+                <w:color w:val="660066"/>
+              </w:rPr>
+            </w:pPr>
+            <w:r>
+              <w:rPr>
+                <w:color w:val="660066"/>
+              </w:rPr>
+              <w:t xml:space="preserve">40 </w:t>
+            </w:r>
+            <w:proofErr w:type="spellStart"/>
+            <w:r>
+              <w:rPr>
+                <w:color w:val="660066"/>
+              </w:rPr>
+              <w:t>mGy</w:t>
+            </w:r>
+            <w:proofErr w:type="spellEnd"/>
+            <w:r>
+              <w:rPr>
+                <w:color w:val="660066"/>
+              </w:rPr>
+              <w:t xml:space="preserve"> à 320 </w:t>
+            </w:r>
+            <w:proofErr w:type="spellStart"/>
+            <w:r>
+              <w:rPr>
+                <w:color w:val="660066"/>
+              </w:rPr>
+              <w:t>mGy</w:t>
+            </w:r>
+            <w:proofErr w:type="spellEnd"/>
+          </w:p>
+        </w:tc>
+      </w:tr>
+      <w:tr>
+        <w:tc>
+          <w:tcPr>
+            <w:tcW w:w="3070" w:type="dxa"/>
+          </w:tcPr>
+          <w:p>
+            <w:pPr>
+              <w:rPr>
+                <w:color w:val="660066"/>
+              </w:rPr>
+            </w:pPr>
+            <w:r>
+              <w:rPr>
+                <w:color w:val="660066"/>
+              </w:rPr>
+              <w:t>Ultrason</w:t>
+            </w:r>
+          </w:p>
+        </w:tc>
+        <w:tc>
+          <w:tcPr>
+            <w:tcW w:w="3071" w:type="dxa"/>
+          </w:tcPr>
+          <w:p>
+            <w:pPr>
+              <w:jc w:val="center"/>
+              <w:rPr>
+                <w:color w:val="660066"/>
+              </w:rPr>
+            </w:pPr>
+            <w:r>
+              <w:rPr>
+                <w:color w:val="660066"/>
+              </w:rPr>
+              <w:t>-</w:t>
+            </w:r>
+          </w:p>
+        </w:tc>
+        <w:tc>
+          <w:tcPr>
+            <w:tcW w:w="3071" w:type="dxa"/>
+          </w:tcPr>
+          <w:p>
+            <w:pPr>
+              <w:jc w:val="center"/>
+              <w:rPr>
+                <w:color w:val="660066"/>
+              </w:rPr>
+            </w:pPr>
+            <w:r>
+              <w:rPr>
+                <w:color w:val="660066"/>
+              </w:rPr>
+              <w:t>-</w:t>
+            </w:r>
+          </w:p>
+        </w:tc>
+      </w:tr>
+    </w:tbl>
+    <w:p>
+      <w:pPr>
+        <w:spacing w:after="0" w:line="240" w:lineRule="auto"/>
+        <w:rPr>
+          <w:color w:val="660066"/>
+        </w:rPr>
+      </w:pPr>
+      <w:r>
+        <w:rPr>
+          <w:color w:val="660066"/>
+        </w:rPr>
+        <w:t>http://doi.wiley.com/10.1118/1.4803466</w:t>
+      </w:r>
     </w:p>
     <w:p>
       <w:pPr>
@@ -1922,15 +2692,39 @@
         <w:spacing w:after="0" w:line="240" w:lineRule="auto"/>
       </w:pPr>
       <w:r>
-        <w:t xml:space="preserve">Objet test, par exemple cube avec bille radioopaque au centre. Aligné avec les lasers (Cq préalable de l’alignement des lasers). Acquisition image. </w:t>
-      </w:r>
-    </w:p>
-    <w:p>
-      <w:pPr>
-        <w:spacing w:after="0" w:line="240" w:lineRule="auto"/>
-      </w:pPr>
-      <w:r>
-        <w:t>Etude de la posisition du pixel central de l’image par rapport au centre de la bille.</w:t>
+        <w:t xml:space="preserve">Objet test, par exemple cube avec bille </w:t>
+      </w:r>
+      <w:proofErr w:type="spellStart"/>
+      <w:r>
+        <w:t>radioopaque</w:t>
+      </w:r>
+      <w:proofErr w:type="spellEnd"/>
+      <w:r>
+        <w:t xml:space="preserve"> au centre. Aligné avec les lasers (</w:t>
+      </w:r>
+      <w:proofErr w:type="spellStart"/>
+      <w:r>
+        <w:t>Cq</w:t>
+      </w:r>
+      <w:proofErr w:type="spellEnd"/>
+      <w:r>
+        <w:t xml:space="preserve"> préalable de l’alignement des lasers). Acquisition image. </w:t>
+      </w:r>
+    </w:p>
+    <w:p>
+      <w:pPr>
+        <w:spacing w:after="0" w:line="240" w:lineRule="auto"/>
+      </w:pPr>
+      <w:r>
+        <w:t xml:space="preserve">Etude de la </w:t>
+      </w:r>
+      <w:proofErr w:type="spellStart"/>
+      <w:r>
+        <w:t>posisition</w:t>
+      </w:r>
+      <w:proofErr w:type="spellEnd"/>
+      <w:r>
+        <w:t xml:space="preserve"> du pixel central de l’image par rapport au centre de la bille.</w:t>
       </w:r>
     </w:p>
     <w:p>
@@ -1984,10 +2778,26 @@
         <w:spacing w:after="0" w:line="240" w:lineRule="auto"/>
       </w:pPr>
       <w:r>
-        <w:t>Utilisation du cube vue en a. utilisation d’une bille radioopaque en surface pour recaler dessus</w:t>
-      </w:r>
-      <w:r>
-        <w:t xml:space="preserve"> et générer des déplacements connus, vérification image + en salle avec laser que déplacement ok de la table pour superposition image/image ref et bille externe/laser.</w:t>
+        <w:t xml:space="preserve">Utilisation du cube vue en a. utilisation d’une bille </w:t>
+      </w:r>
+      <w:proofErr w:type="spellStart"/>
+      <w:r>
+        <w:t>radioopaque</w:t>
+      </w:r>
+      <w:proofErr w:type="spellEnd"/>
+      <w:r>
+        <w:t xml:space="preserve"> en surface pour recaler dessus</w:t>
+      </w:r>
+      <w:r>
+        <w:t xml:space="preserve"> et générer des déplacements connus, vérification image + en salle avec laser que déplacement ok de la table pour superposition image/image </w:t>
+      </w:r>
+      <w:proofErr w:type="spellStart"/>
+      <w:r>
+        <w:t>ref</w:t>
+      </w:r>
+      <w:proofErr w:type="spellEnd"/>
+      <w:r>
+        <w:t xml:space="preserve"> et bille externe/laser.</w:t>
       </w:r>
     </w:p>
     <w:p>
@@ -2041,7 +2851,15 @@
         <w:t xml:space="preserve"> </w:t>
       </w:r>
       <w:r>
-        <w:t>(eventuel dépassement d’honoraires), ou alors là où on lui aura conseillé d’aller, ou encore au plus près de chez elle (distance par rapport au CLCC).</w:t>
+        <w:t>(</w:t>
+      </w:r>
+      <w:proofErr w:type="spellStart"/>
+      <w:r>
+        <w:t>eventuel</w:t>
+      </w:r>
+      <w:proofErr w:type="spellEnd"/>
+      <w:r>
+        <w:t xml:space="preserve"> dépassement d’honoraires), ou alors là où on lui aura conseillé d’aller, ou encore au plus près de chez elle (distance par rapport au CLCC).</w:t>
       </w:r>
     </w:p>
     <w:p>
@@ -2089,27 +2907,44 @@
         <w:rPr>
           <w:color w:val="FF0000"/>
         </w:rPr>
-        <w:t>. Tomosynthèse « pseudo-3D » irradiation sur un arc de cercle (rotation continue ou par pas)</w:t>
-      </w:r>
-    </w:p>
-    <w:p>
-      <w:pPr>
-        <w:spacing w:after="0" w:line="240" w:lineRule="auto"/>
-      </w:pPr>
-    </w:p>
-    <w:p>
-      <w:pPr>
-        <w:spacing w:after="0" w:line="240" w:lineRule="auto"/>
-      </w:pPr>
+        <w:t xml:space="preserve">. </w:t>
+      </w:r>
+      <w:proofErr w:type="spellStart"/>
+      <w:r>
+        <w:rPr>
+          <w:color w:val="FF0000"/>
+        </w:rPr>
+        <w:t>Tomosynthèse</w:t>
+      </w:r>
+      <w:proofErr w:type="spellEnd"/>
+      <w:r>
+        <w:rPr>
+          <w:color w:val="FF0000"/>
+        </w:rPr>
+        <w:t xml:space="preserve"> « pseudo-3D » irradiation sur un arc de cercle (rotation continue ou par pas)</w:t>
+      </w:r>
+    </w:p>
+    <w:p>
+      <w:pPr>
+        <w:spacing w:after="0" w:line="240" w:lineRule="auto"/>
+      </w:pPr>
+    </w:p>
+    <w:p>
+      <w:pPr>
+        <w:spacing w:after="0" w:line="240" w:lineRule="auto"/>
+      </w:pPr>
+      <w:proofErr w:type="gramStart"/>
       <w:r>
         <w:t>3)Oui</w:t>
       </w:r>
-    </w:p>
-    <w:p>
-      <w:pPr>
-        <w:spacing w:after="0" w:line="240" w:lineRule="auto"/>
-      </w:pPr>
-      <w:r>
+      <w:proofErr w:type="gramEnd"/>
+    </w:p>
+    <w:p>
+      <w:pPr>
+        <w:spacing w:after="0" w:line="240" w:lineRule="auto"/>
+      </w:pPr>
+      <w:r>
+        <w:lastRenderedPageBreak/>
         <w:t>Sein 45mm, acquisition en compression (80 à 100Newton)</w:t>
       </w:r>
     </w:p>
@@ -2118,7 +2953,13 @@
         <w:spacing w:after="0" w:line="240" w:lineRule="auto"/>
       </w:pPr>
       <w:r>
-        <w:t>Analogique Dose entrée 8mGy</w:t>
+        <w:t>Analogique</w:t>
+      </w:r>
+      <w:r>
+        <w:t> :</w:t>
+      </w:r>
+      <w:r>
+        <w:t xml:space="preserve"> Dose entrée 8mGy</w:t>
       </w:r>
     </w:p>
     <w:p>
@@ -2192,23 +3033,47 @@
         <w:spacing w:after="0" w:line="240" w:lineRule="auto"/>
       </w:pPr>
       <w:r>
-        <w:t>Avec un fantôme de PMMA et une chambre d’ionisation placée sur un support polystyrene.</w:t>
-      </w:r>
-    </w:p>
-    <w:p>
-      <w:pPr>
-        <w:spacing w:after="0" w:line="240" w:lineRule="auto"/>
-      </w:pPr>
-      <w:r>
-        <w:t>DGM=kair * g*s*c</w:t>
-      </w:r>
-    </w:p>
-    <w:p>
-      <w:pPr>
-        <w:spacing w:after="0" w:line="240" w:lineRule="auto"/>
-      </w:pPr>
-      <w:r>
-        <w:t>G facteur correctif epaisseur sein</w:t>
+        <w:t xml:space="preserve">Avec un fantôme de PMMA et une chambre d’ionisation placée sur un support </w:t>
+      </w:r>
+      <w:proofErr w:type="spellStart"/>
+      <w:r>
+        <w:t>polystyrene</w:t>
+      </w:r>
+      <w:proofErr w:type="spellEnd"/>
+      <w:r>
+        <w:t>.</w:t>
+      </w:r>
+    </w:p>
+    <w:p>
+      <w:pPr>
+        <w:spacing w:after="0" w:line="240" w:lineRule="auto"/>
+      </w:pPr>
+      <w:r>
+        <w:t>DGM=</w:t>
+      </w:r>
+      <w:proofErr w:type="spellStart"/>
+      <w:r>
+        <w:t>kair</w:t>
+      </w:r>
+      <w:proofErr w:type="spellEnd"/>
+      <w:r>
+        <w:t xml:space="preserve"> * g*s*c</w:t>
+      </w:r>
+    </w:p>
+    <w:p>
+      <w:pPr>
+        <w:spacing w:after="0" w:line="240" w:lineRule="auto"/>
+      </w:pPr>
+      <w:r>
+        <w:t xml:space="preserve">G facteur correctif </w:t>
+      </w:r>
+      <w:proofErr w:type="spellStart"/>
+      <w:r>
+        <w:t>epaisseur</w:t>
+      </w:r>
+      <w:proofErr w:type="spellEnd"/>
+      <w:r>
+        <w:t xml:space="preserve"> sein</w:t>
       </w:r>
       <w:r>
         <w:t xml:space="preserve"> pour couple Mo/Mo</w:t>
@@ -2243,7 +3108,6 @@
         </w:rPr>
       </w:pPr>
       <w:r>
-        <w:lastRenderedPageBreak/>
         <w:t>6)</w:t>
       </w:r>
       <w:r>
@@ -2253,32 +3117,325 @@
         <w:rPr>
           <w:color w:val="FF0000"/>
         </w:rPr>
-        <w:t>kV, mAs, épaisseur du boobs, CDA du faisceau, facteur d’agrandissement, présence/abscence de grille diffusate</w:t>
-      </w:r>
-    </w:p>
-    <w:p>
-      <w:pPr>
-        <w:spacing w:after="0" w:line="240" w:lineRule="auto"/>
-        <w:rPr>
-          <w:color w:val="FF0000"/>
-        </w:rPr>
-      </w:pPr>
-    </w:p>
-    <w:p>
-      <w:pPr>
-        <w:spacing w:after="0" w:line="240" w:lineRule="auto"/>
-      </w:pPr>
-      <w:r>
-        <w:rPr>
-          <w:color w:val="FF0000"/>
-        </w:rPr>
-        <w:t>Calcul de DGM avec kair = 10 mGy et prendre g s c dans tableaux.</w:t>
-      </w:r>
-    </w:p>
-    <w:p>
-      <w:pPr>
-        <w:spacing w:after="0" w:line="240" w:lineRule="auto"/>
-      </w:pPr>
+        <w:t xml:space="preserve">kV, </w:t>
+      </w:r>
+      <w:proofErr w:type="spellStart"/>
+      <w:r>
+        <w:rPr>
+          <w:color w:val="FF0000"/>
+        </w:rPr>
+        <w:t>mAs</w:t>
+      </w:r>
+      <w:proofErr w:type="spellEnd"/>
+      <w:r>
+        <w:rPr>
+          <w:color w:val="FF0000"/>
+        </w:rPr>
+        <w:t xml:space="preserve">, épaisseur du </w:t>
+      </w:r>
+      <w:proofErr w:type="spellStart"/>
+      <w:r>
+        <w:rPr>
+          <w:color w:val="FF0000"/>
+        </w:rPr>
+        <w:t>boobs</w:t>
+      </w:r>
+      <w:proofErr w:type="spellEnd"/>
+      <w:r>
+        <w:rPr>
+          <w:color w:val="FF0000"/>
+        </w:rPr>
+        <w:t>, CDA du faisceau, facteur d’agrandissement, présence/</w:t>
+      </w:r>
+      <w:proofErr w:type="spellStart"/>
+      <w:r>
+        <w:rPr>
+          <w:color w:val="FF0000"/>
+        </w:rPr>
+        <w:t>abscence</w:t>
+      </w:r>
+      <w:proofErr w:type="spellEnd"/>
+      <w:r>
+        <w:rPr>
+          <w:color w:val="FF0000"/>
+        </w:rPr>
+        <w:t xml:space="preserve"> de grille </w:t>
+      </w:r>
+      <w:proofErr w:type="spellStart"/>
+      <w:r>
+        <w:rPr>
+          <w:color w:val="FF0000"/>
+        </w:rPr>
+        <w:t>diffusate</w:t>
+      </w:r>
+      <w:proofErr w:type="spellEnd"/>
+    </w:p>
+    <w:p>
+      <w:pPr>
+        <w:spacing w:after="0" w:line="240" w:lineRule="auto"/>
+        <w:rPr>
+          <w:color w:val="FF0000"/>
+        </w:rPr>
+      </w:pPr>
+    </w:p>
+    <w:p>
+      <w:pPr>
+        <w:spacing w:after="0" w:line="240" w:lineRule="auto"/>
+      </w:pPr>
+      <w:r>
+        <w:rPr>
+          <w:color w:val="FF0000"/>
+        </w:rPr>
+        <w:t xml:space="preserve">Calcul de DGM avec </w:t>
+      </w:r>
+      <w:proofErr w:type="spellStart"/>
+      <w:r>
+        <w:rPr>
+          <w:color w:val="FF0000"/>
+        </w:rPr>
+        <w:t>kair</w:t>
+      </w:r>
+      <w:proofErr w:type="spellEnd"/>
+      <w:r>
+        <w:rPr>
+          <w:color w:val="FF0000"/>
+        </w:rPr>
+        <w:t xml:space="preserve"> = 10 </w:t>
+      </w:r>
+      <w:proofErr w:type="spellStart"/>
+      <w:r>
+        <w:rPr>
+          <w:color w:val="FF0000"/>
+        </w:rPr>
+        <w:t>mGy</w:t>
+      </w:r>
+      <w:proofErr w:type="spellEnd"/>
+      <w:r>
+        <w:rPr>
+          <w:color w:val="FF0000"/>
+        </w:rPr>
+        <w:t xml:space="preserve"> et prendre g s c dans tableaux</w:t>
+      </w:r>
+      <w:r>
+        <w:rPr>
+          <w:color w:val="660066"/>
+        </w:rPr>
+        <w:t>.</w:t>
+      </w:r>
+      <w:r>
+        <w:rPr>
+          <w:color w:val="660066"/>
+        </w:rPr>
+        <w:t xml:space="preserve"> Pourquoi 10 </w:t>
+      </w:r>
+      <w:proofErr w:type="spellStart"/>
+      <w:r>
+        <w:rPr>
+          <w:color w:val="660066"/>
+        </w:rPr>
+        <w:t>mGy</w:t>
+      </w:r>
+      <w:proofErr w:type="spellEnd"/>
+      <w:r>
+        <w:rPr>
+          <w:color w:val="660066"/>
+        </w:rPr>
+        <w:t> ?</w:t>
+      </w:r>
+    </w:p>
+    <w:p>
+      <w:pPr>
+        <w:spacing w:after="0" w:line="240" w:lineRule="auto"/>
+        <w:rPr>
+          <w:color w:val="660066"/>
+        </w:rPr>
+      </w:pPr>
+      <w:r>
+        <w:rPr>
+          <w:color w:val="660066"/>
+        </w:rPr>
+        <w:t xml:space="preserve">Je sais pas ce que le gars veut si c’est pour une patiente qui </w:t>
+      </w:r>
+      <w:proofErr w:type="gramStart"/>
+      <w:r>
+        <w:rPr>
+          <w:color w:val="660066"/>
+        </w:rPr>
+        <w:t>à</w:t>
+      </w:r>
+      <w:proofErr w:type="gramEnd"/>
+      <w:r>
+        <w:rPr>
+          <w:color w:val="660066"/>
+        </w:rPr>
+        <w:t xml:space="preserve"> eu un cliché :</w:t>
+      </w:r>
+    </w:p>
+    <w:p>
+      <w:pPr>
+        <w:pStyle w:val="Paragraphedeliste"/>
+        <w:numPr>
+          <w:ilvl w:val="0"/>
+          <w:numId w:val="8"/>
+        </w:numPr>
+        <w:spacing w:after="0" w:line="240" w:lineRule="auto"/>
+        <w:rPr>
+          <w:color w:val="660066"/>
+        </w:rPr>
+      </w:pPr>
+      <w:r>
+        <w:rPr>
+          <w:color w:val="660066"/>
+        </w:rPr>
+        <w:t>Si machine analogique, je crois qu’elle affiche la dose à l’entrée</w:t>
+      </w:r>
+      <w:r>
+        <w:rPr>
+          <w:color w:val="660066"/>
+        </w:rPr>
+        <w:t xml:space="preserve"> (De)</w:t>
+      </w:r>
+      <w:r>
+        <w:rPr>
+          <w:color w:val="660066"/>
+        </w:rPr>
+        <w:t xml:space="preserve"> donc on peut faire</w:t>
+      </w:r>
+    </w:p>
+    <w:p>
+      <w:pPr>
+        <w:pStyle w:val="Paragraphedeliste"/>
+        <w:spacing w:after="0" w:line="240" w:lineRule="auto"/>
+        <w:rPr>
+          <w:color w:val="660066"/>
+        </w:rPr>
+      </w:pPr>
+      <m:oMathPara>
+        <m:oMath>
+          <m:r>
+            <w:rPr>
+              <w:rFonts w:ascii="Cambria Math" w:hAnsi="Cambria Math"/>
+              <w:color w:val="660066"/>
+            </w:rPr>
+            <m:t>DGM=D</m:t>
+          </m:r>
+          <m:r>
+            <w:rPr>
+              <w:rFonts w:ascii="Cambria Math" w:hAnsi="Cambria Math"/>
+              <w:color w:val="660066"/>
+            </w:rPr>
+            <m:t>e×g×s×c</m:t>
+          </m:r>
+        </m:oMath>
+      </m:oMathPara>
+    </w:p>
+    <w:p>
+      <w:pPr>
+        <w:pStyle w:val="Paragraphedeliste"/>
+        <w:numPr>
+          <w:ilvl w:val="0"/>
+          <w:numId w:val="8"/>
+        </w:numPr>
+        <w:spacing w:after="0" w:line="240" w:lineRule="auto"/>
+        <w:rPr>
+          <w:color w:val="660066"/>
+        </w:rPr>
+      </w:pPr>
+      <w:r>
+        <w:rPr>
+          <w:color w:val="660066"/>
+        </w:rPr>
+        <w:t xml:space="preserve">Si machine numérique : affichage d’une DGM on peut l’utiliser puisqu’on </w:t>
+      </w:r>
+      <w:r>
+        <w:rPr>
+          <w:b/>
+          <w:color w:val="660066"/>
+        </w:rPr>
+        <w:t>contrôle</w:t>
+      </w:r>
+      <w:r>
+        <w:rPr>
+          <w:color w:val="660066"/>
+        </w:rPr>
+        <w:t xml:space="preserve"> de manière annuelle l’exactitude de cet affichage.</w:t>
+      </w:r>
+    </w:p>
+    <w:p>
+      <w:pPr>
+        <w:spacing w:after="0" w:line="240" w:lineRule="auto"/>
+        <w:rPr>
+          <w:color w:val="660066"/>
+        </w:rPr>
+      </w:pPr>
+    </w:p>
+    <w:p>
+      <w:pPr>
+        <w:spacing w:after="0" w:line="240" w:lineRule="auto"/>
+        <w:rPr>
+          <w:color w:val="660066"/>
+        </w:rPr>
+      </w:pPr>
+      <w:r>
+        <w:rPr>
+          <w:color w:val="660066"/>
+        </w:rPr>
+        <w:t>Sinon, si c’est de manière générale bah plaque de PMMA pour déterminer les paramètres utiliser par a machine pour différente épaisseur de seins (PMMA).</w:t>
+      </w:r>
+    </w:p>
+    <w:p>
+      <w:pPr>
+        <w:pStyle w:val="Paragraphedeliste"/>
+        <w:spacing w:after="0" w:line="240" w:lineRule="auto"/>
+        <w:rPr>
+          <w:color w:val="660066"/>
+        </w:rPr>
+      </w:pPr>
+      <w:r>
+        <w:rPr>
+          <w:color w:val="660066"/>
+        </w:rPr>
+        <w:t xml:space="preserve">Puis tir manuel  pour réaliser les mesures de dose à l’entrée en plaçant une chambre d’ionisation placée dans l’air entre la source et le récepteur. Et du coup rebelote </w:t>
+      </w:r>
+      <m:oMath>
+        <m:r>
+          <w:rPr>
+            <w:rFonts w:ascii="Cambria Math" w:hAnsi="Cambria Math"/>
+            <w:color w:val="660066"/>
+          </w:rPr>
+          <m:t>GM=De×g×s×c</m:t>
+        </m:r>
+      </m:oMath>
+    </w:p>
+    <w:p>
+      <w:pPr>
+        <w:spacing w:after="0" w:line="240" w:lineRule="auto"/>
+        <w:rPr>
+          <w:color w:val="660066"/>
+        </w:rPr>
+      </w:pPr>
+      <w:r>
+        <w:rPr>
+          <w:color w:val="660066"/>
+        </w:rPr>
+        <w:t xml:space="preserve">Au passage c’est ce qu’on fait dans le </w:t>
+      </w:r>
+      <w:r>
+        <w:rPr>
+          <w:b/>
+          <w:color w:val="660066"/>
+        </w:rPr>
+        <w:t xml:space="preserve">contrôle sus </w:t>
+      </w:r>
+      <w:proofErr w:type="gramStart"/>
+      <w:r>
+        <w:rPr>
+          <w:b/>
+          <w:color w:val="660066"/>
+        </w:rPr>
+        <w:t>cité</w:t>
+      </w:r>
+      <w:proofErr w:type="gramEnd"/>
     </w:p>
     <w:p>
       <w:pPr>
@@ -2339,8 +3496,29 @@
       <w:pPr>
         <w:spacing w:after="0" w:line="240" w:lineRule="auto"/>
       </w:pPr>
-      <w:r>
-        <w:t>a/b) Colloide + Tc99m en sous cutané, 2 à 4injection 10 à 20MBq, collimateur LEHR, fenetre 140 +/- 15%.</w:t>
+      <w:proofErr w:type="gramStart"/>
+      <w:r>
+        <w:t>a/</w:t>
+      </w:r>
+      <w:proofErr w:type="gramEnd"/>
+      <w:r>
+        <w:t xml:space="preserve">b) </w:t>
+      </w:r>
+      <w:proofErr w:type="spellStart"/>
+      <w:r>
+        <w:t>Colloide</w:t>
+      </w:r>
+      <w:proofErr w:type="spellEnd"/>
+      <w:r>
+        <w:t xml:space="preserve"> + Tc99m en sous cutané, 2 à 4injection 10 à 20MBq, collimateur LEHR, </w:t>
+      </w:r>
+      <w:proofErr w:type="spellStart"/>
+      <w:r>
+        <w:t>fenetre</w:t>
+      </w:r>
+      <w:proofErr w:type="spellEnd"/>
+      <w:r>
+        <w:t xml:space="preserve"> 140 +/- 15%.</w:t>
       </w:r>
     </w:p>
     <w:p>
@@ -2361,7 +3539,31 @@
         <w:spacing w:after="0" w:line="240" w:lineRule="auto"/>
       </w:pPr>
       <w:r>
-        <w:t>MN Baclesse ^^. Need une info là-dessus plz.</w:t>
+        <w:t xml:space="preserve">MN </w:t>
+      </w:r>
+      <w:proofErr w:type="spellStart"/>
+      <w:r>
+        <w:t>Baclesse</w:t>
+      </w:r>
+      <w:proofErr w:type="spellEnd"/>
+      <w:r>
+        <w:t xml:space="preserve"> ^^. </w:t>
+      </w:r>
+      <w:proofErr w:type="spellStart"/>
+      <w:r>
+        <w:t>Need</w:t>
+      </w:r>
+      <w:proofErr w:type="spellEnd"/>
+      <w:r>
+        <w:t xml:space="preserve"> une info là-dessus </w:t>
+      </w:r>
+      <w:proofErr w:type="spellStart"/>
+      <w:r>
+        <w:t>plz</w:t>
+      </w:r>
+      <w:proofErr w:type="spellEnd"/>
+      <w:r>
+        <w:t>.</w:t>
       </w:r>
     </w:p>
     <w:p>
@@ -2381,8 +3583,13 @@
       <w:pPr>
         <w:spacing w:after="0" w:line="240" w:lineRule="auto"/>
       </w:pPr>
-      <w:r>
-        <w:t>Cf au dessus</w:t>
+      <w:proofErr w:type="spellStart"/>
+      <w:r>
+        <w:t>Cf</w:t>
+      </w:r>
+      <w:proofErr w:type="spellEnd"/>
+      <w:r>
+        <w:t xml:space="preserve"> au dessus</w:t>
       </w:r>
     </w:p>
     <w:p>
@@ -2403,7 +3610,23 @@
         <w:spacing w:after="0" w:line="240" w:lineRule="auto"/>
       </w:pPr>
       <w:r>
-        <w:t>a) Tunning Peaking de la caméra avec l’isotope considéré</w:t>
+        <w:t xml:space="preserve">a) </w:t>
+      </w:r>
+      <w:proofErr w:type="spellStart"/>
+      <w:r>
+        <w:t>Tunning</w:t>
+      </w:r>
+      <w:proofErr w:type="spellEnd"/>
+      <w:r>
+        <w:t xml:space="preserve"> </w:t>
+      </w:r>
+      <w:proofErr w:type="spellStart"/>
+      <w:r>
+        <w:t>Peaking</w:t>
+      </w:r>
+      <w:proofErr w:type="spellEnd"/>
+      <w:r>
+        <w:t xml:space="preserve"> de la caméra avec l’isotope considéré</w:t>
       </w:r>
     </w:p>
     <w:p>
@@ -2429,6 +3652,7 @@
         <w:spacing w:after="0" w:line="240" w:lineRule="auto"/>
       </w:pPr>
       <w:r>
+        <w:lastRenderedPageBreak/>
         <w:t>4)</w:t>
       </w:r>
     </w:p>
@@ -2437,7 +3661,117 @@
         <w:spacing w:after="0" w:line="240" w:lineRule="auto"/>
       </w:pPr>
       <w:r>
-        <w:t>a)J’ai pas de sonde chez moi (enfin si le biomed mais pas d’info).</w:t>
+        <w:t xml:space="preserve">a)J’ai pas de sonde chez moi (enfin si le </w:t>
+      </w:r>
+      <w:proofErr w:type="spellStart"/>
+      <w:r>
+        <w:t>biomed</w:t>
+      </w:r>
+      <w:proofErr w:type="spellEnd"/>
+      <w:r>
+        <w:t xml:space="preserve"> mais pas d’info).</w:t>
+      </w:r>
+    </w:p>
+    <w:p>
+      <w:pPr>
+        <w:spacing w:after="0" w:line="240" w:lineRule="auto"/>
+        <w:rPr>
+          <w:color w:val="660066"/>
+        </w:rPr>
+      </w:pPr>
+      <w:r>
+        <w:rPr>
+          <w:color w:val="660066"/>
+        </w:rPr>
+        <w:t xml:space="preserve">J’ai déjà fait le </w:t>
+      </w:r>
+      <w:proofErr w:type="spellStart"/>
+      <w:r>
+        <w:rPr>
+          <w:color w:val="660066"/>
+        </w:rPr>
+        <w:t>contrpole</w:t>
+      </w:r>
+      <w:proofErr w:type="spellEnd"/>
+      <w:r>
+        <w:rPr>
+          <w:color w:val="660066"/>
+        </w:rPr>
+        <w:t xml:space="preserve"> de la sonde XD mais je ne me </w:t>
+      </w:r>
+      <w:r>
+        <w:rPr>
+          <w:color w:val="660066"/>
+        </w:rPr>
+        <w:t>souviens</w:t>
+      </w:r>
+      <w:r>
+        <w:rPr>
+          <w:color w:val="660066"/>
+        </w:rPr>
+        <w:t xml:space="preserve"> plus très </w:t>
+      </w:r>
+      <w:proofErr w:type="spellStart"/>
+      <w:r>
+        <w:rPr>
+          <w:color w:val="660066"/>
+        </w:rPr>
+        <w:t>très</w:t>
+      </w:r>
+      <w:proofErr w:type="spellEnd"/>
+      <w:r>
+        <w:rPr>
+          <w:color w:val="660066"/>
+        </w:rPr>
+        <w:t xml:space="preserve"> bien</w:t>
+      </w:r>
+      <w:r>
+        <w:rPr>
+          <w:color w:val="660066"/>
+        </w:rPr>
+        <w:t>.</w:t>
+      </w:r>
+    </w:p>
+    <w:p>
+      <w:pPr>
+        <w:spacing w:after="0" w:line="240" w:lineRule="auto"/>
+        <w:rPr>
+          <w:color w:val="660066"/>
+        </w:rPr>
+      </w:pPr>
+      <w:r>
+        <w:rPr>
+          <w:color w:val="660066"/>
+        </w:rPr>
+        <w:t>Je vais essayer de retrouver la doc au taf.</w:t>
+      </w:r>
+    </w:p>
+    <w:p>
+      <w:pPr>
+        <w:spacing w:after="0" w:line="240" w:lineRule="auto"/>
+        <w:rPr>
+          <w:color w:val="660066"/>
+        </w:rPr>
+      </w:pPr>
+      <w:r>
+        <w:rPr>
+          <w:color w:val="660066"/>
+        </w:rPr>
+        <w:t>En attendant je dirais 1 </w:t>
+      </w:r>
+      <w:proofErr w:type="gramStart"/>
+      <w:r>
+        <w:rPr>
+          <w:color w:val="660066"/>
+        </w:rPr>
+        <w:t>:?</w:t>
+      </w:r>
+      <w:proofErr w:type="gramEnd"/>
+      <w:r>
+        <w:rPr>
+          <w:color w:val="660066"/>
+        </w:rPr>
+        <w:t xml:space="preserve">  2 : capteur CZT 3 blindage.</w:t>
       </w:r>
     </w:p>
     <w:p>
@@ -2463,7 +3797,15 @@
         <w:spacing w:after="0" w:line="240" w:lineRule="auto"/>
       </w:pPr>
       <w:r>
-        <w:t>c) Epaisseur pour arrêter le rayonnement. + énergie augmente moins il y aura d’arret dans le détecteur donc moins de signal.</w:t>
+        <w:t>c) Epaisseur pour arrêter le rayonnement. + énergie augmente moins il y aura d’</w:t>
+      </w:r>
+      <w:proofErr w:type="spellStart"/>
+      <w:r>
+        <w:t>arret</w:t>
+      </w:r>
+      <w:proofErr w:type="spellEnd"/>
+      <w:r>
+        <w:t xml:space="preserve"> dans le détecteur donc moins de signal.</w:t>
       </w:r>
     </w:p>
     <w:p>
@@ -2478,6 +3820,8 @@
       <w:r>
         <w:t>5) ?</w:t>
       </w:r>
+      <w:bookmarkStart w:id="0" w:name="_GoBack"/>
+      <w:bookmarkEnd w:id="0"/>
     </w:p>
     <w:p>
       <w:pPr>
@@ -2906,6 +4250,119 @@
     </w:lvl>
   </w:abstractNum>
   <w:abstractNum w:abstractNumId="4">
+    <w:nsid w:val="540A4A81"/>
+    <w:multiLevelType w:val="hybridMultilevel"/>
+    <w:tmpl w:val="E610A90E"/>
+    <w:lvl w:ilvl="0" w:tplc="040C0001">
+      <w:start w:val="1"/>
+      <w:numFmt w:val="bullet"/>
+      <w:lvlText w:val=""/>
+      <w:lvlJc w:val="left"/>
+      <w:pPr>
+        <w:ind w:left="720" w:hanging="360"/>
+      </w:pPr>
+      <w:rPr>
+        <w:rFonts w:ascii="Symbol" w:hAnsi="Symbol" w:hint="default"/>
+      </w:rPr>
+    </w:lvl>
+    <w:lvl w:ilvl="1" w:tplc="040C0003" w:tentative="1">
+      <w:start w:val="1"/>
+      <w:numFmt w:val="bullet"/>
+      <w:lvlText w:val="o"/>
+      <w:lvlJc w:val="left"/>
+      <w:pPr>
+        <w:ind w:left="1440" w:hanging="360"/>
+      </w:pPr>
+      <w:rPr>
+        <w:rFonts w:ascii="Courier New" w:hAnsi="Courier New" w:hint="default"/>
+      </w:rPr>
+    </w:lvl>
+    <w:lvl w:ilvl="2" w:tplc="040C0005" w:tentative="1">
+      <w:start w:val="1"/>
+      <w:numFmt w:val="bullet"/>
+      <w:lvlText w:val=""/>
+      <w:lvlJc w:val="left"/>
+      <w:pPr>
+        <w:ind w:left="2160" w:hanging="360"/>
+      </w:pPr>
+      <w:rPr>
+        <w:rFonts w:ascii="Wingdings" w:hAnsi="Wingdings" w:hint="default"/>
+      </w:rPr>
+    </w:lvl>
+    <w:lvl w:ilvl="3" w:tplc="040C0001" w:tentative="1">
+      <w:start w:val="1"/>
+      <w:numFmt w:val="bullet"/>
+      <w:lvlText w:val=""/>
+      <w:lvlJc w:val="left"/>
+      <w:pPr>
+        <w:ind w:left="2880" w:hanging="360"/>
+      </w:pPr>
+      <w:rPr>
+        <w:rFonts w:ascii="Symbol" w:hAnsi="Symbol" w:hint="default"/>
+      </w:rPr>
+    </w:lvl>
+    <w:lvl w:ilvl="4" w:tplc="040C0003" w:tentative="1">
+      <w:start w:val="1"/>
+      <w:numFmt w:val="bullet"/>
+      <w:lvlText w:val="o"/>
+      <w:lvlJc w:val="left"/>
+      <w:pPr>
+        <w:ind w:left="3600" w:hanging="360"/>
+      </w:pPr>
+      <w:rPr>
+        <w:rFonts w:ascii="Courier New" w:hAnsi="Courier New" w:hint="default"/>
+      </w:rPr>
+    </w:lvl>
+    <w:lvl w:ilvl="5" w:tplc="040C0005" w:tentative="1">
+      <w:start w:val="1"/>
+      <w:numFmt w:val="bullet"/>
+      <w:lvlText w:val=""/>
+      <w:lvlJc w:val="left"/>
+      <w:pPr>
+        <w:ind w:left="4320" w:hanging="360"/>
+      </w:pPr>
+      <w:rPr>
+        <w:rFonts w:ascii="Wingdings" w:hAnsi="Wingdings" w:hint="default"/>
+      </w:rPr>
+    </w:lvl>
+    <w:lvl w:ilvl="6" w:tplc="040C0001" w:tentative="1">
+      <w:start w:val="1"/>
+      <w:numFmt w:val="bullet"/>
+      <w:lvlText w:val=""/>
+      <w:lvlJc w:val="left"/>
+      <w:pPr>
+        <w:ind w:left="5040" w:hanging="360"/>
+      </w:pPr>
+      <w:rPr>
+        <w:rFonts w:ascii="Symbol" w:hAnsi="Symbol" w:hint="default"/>
+      </w:rPr>
+    </w:lvl>
+    <w:lvl w:ilvl="7" w:tplc="040C0003" w:tentative="1">
+      <w:start w:val="1"/>
+      <w:numFmt w:val="bullet"/>
+      <w:lvlText w:val="o"/>
+      <w:lvlJc w:val="left"/>
+      <w:pPr>
+        <w:ind w:left="5760" w:hanging="360"/>
+      </w:pPr>
+      <w:rPr>
+        <w:rFonts w:ascii="Courier New" w:hAnsi="Courier New" w:hint="default"/>
+      </w:rPr>
+    </w:lvl>
+    <w:lvl w:ilvl="8" w:tplc="040C0005" w:tentative="1">
+      <w:start w:val="1"/>
+      <w:numFmt w:val="bullet"/>
+      <w:lvlText w:val=""/>
+      <w:lvlJc w:val="left"/>
+      <w:pPr>
+        <w:ind w:left="6480" w:hanging="360"/>
+      </w:pPr>
+      <w:rPr>
+        <w:rFonts w:ascii="Wingdings" w:hAnsi="Wingdings" w:hint="default"/>
+      </w:rPr>
+    </w:lvl>
+  </w:abstractNum>
+  <w:abstractNum w:abstractNumId="5">
     <w:nsid w:val="61177468"/>
     <w:multiLevelType w:val="hybridMultilevel"/>
     <w:tmpl w:val="ADCE493E"/>
@@ -3018,7 +4475,7 @@
       </w:rPr>
     </w:lvl>
   </w:abstractNum>
-  <w:abstractNum w:abstractNumId="5">
+  <w:abstractNum w:abstractNumId="6">
     <w:nsid w:val="6E127C80"/>
     <w:multiLevelType w:val="hybridMultilevel"/>
     <w:tmpl w:val="E5160238"/>
@@ -3131,7 +4588,7 @@
       </w:rPr>
     </w:lvl>
   </w:abstractNum>
-  <w:abstractNum w:abstractNumId="6">
+  <w:abstractNum w:abstractNumId="7">
     <w:nsid w:val="7C9252BC"/>
     <w:multiLevelType w:val="hybridMultilevel"/>
     <w:tmpl w:val="7A9C14AE"/>
@@ -3245,13 +4702,13 @@
     </w:lvl>
   </w:abstractNum>
   <w:num w:numId="1">
+    <w:abstractNumId w:val="7"/>
+  </w:num>
+  <w:num w:numId="2">
     <w:abstractNumId w:val="6"/>
   </w:num>
-  <w:num w:numId="2">
+  <w:num w:numId="3">
     <w:abstractNumId w:val="5"/>
-  </w:num>
-  <w:num w:numId="3">
-    <w:abstractNumId w:val="4"/>
   </w:num>
   <w:num w:numId="4">
     <w:abstractNumId w:val="1"/>
@@ -3264,6 +4721,9 @@
   </w:num>
   <w:num w:numId="7">
     <w:abstractNumId w:val="3"/>
+  </w:num>
+  <w:num w:numId="8">
+    <w:abstractNumId w:val="4"/>
   </w:num>
 </w:numbering>
 </file>
@@ -4103,4 +5563,16 @@
   <a:objectDefaults/>
   <a:extraClrSchemeLst/>
 </a:theme>
+</file>
+
+<file path=customXml/item1.xml><?xml version="1.0" encoding="utf-8"?>
+<b:Sources xmlns:b="http://schemas.openxmlformats.org/officeDocument/2006/bibliography" xmlns="http://schemas.openxmlformats.org/officeDocument/2006/bibliography" SelectedStyle="/APA.XSL" StyleName="APA"/>
+</file>
+
+<file path=customXml/itemProps1.xml><?xml version="1.0" encoding="utf-8"?>
+<ds:datastoreItem xmlns:ds="http://schemas.openxmlformats.org/officeDocument/2006/customXml" ds:itemID="{1E8EDD4C-CFC2-9649-9D21-2F5455FED9B9}">
+  <ds:schemaRefs>
+    <ds:schemaRef ds:uri="http://schemas.openxmlformats.org/officeDocument/2006/bibliography"/>
+  </ds:schemaRefs>
+</ds:datastoreItem>
 </file>
</xml_diff>

<commit_message>
complément de réponse à certaines questions
J'ai rajouté 2 ou 3 trucs. Mais je penses qu'on à quelques choses de pas trop mal déjà
</commit_message>
<xml_diff>
--- a/Synthese_Avril_2016.docx
+++ b/Synthese_Avril_2016.docx
@@ -587,6 +587,92 @@
       <w:pPr>
         <w:spacing w:after="0" w:line="240" w:lineRule="auto"/>
         <w:rPr>
+          <w:b/>
+          <w:color w:val="660066"/>
+        </w:rPr>
+      </w:pPr>
+      <w:r>
+        <w:rPr>
+          <w:b/>
+          <w:color w:val="660066"/>
+        </w:rPr>
+        <w:t>Concernant les éléments machines:</w:t>
+      </w:r>
+    </w:p>
+    <w:p>
+      <w:pPr>
+        <w:spacing w:after="0" w:line="240" w:lineRule="auto"/>
+        <w:rPr>
+          <w:color w:val="660066"/>
+        </w:rPr>
+      </w:pPr>
+      <w:r>
+        <w:rPr>
+          <w:color w:val="660066"/>
+        </w:rPr>
+        <w:t>Cône égalisateur,  courant de centrage, courant de focalisation, courant de déviation, courant du canon à électrons, fréquence du Magnétron.</w:t>
+      </w:r>
+    </w:p>
+    <w:p>
+      <w:pPr>
+        <w:spacing w:after="0" w:line="240" w:lineRule="auto"/>
+        <w:rPr>
+          <w:b/>
+          <w:color w:val="660066"/>
+        </w:rPr>
+      </w:pPr>
+      <w:r>
+        <w:rPr>
+          <w:b/>
+          <w:color w:val="660066"/>
+        </w:rPr>
+        <w:t xml:space="preserve">Et ceux la pour les isolés je sais pas trop déjà on s’assure que c’est ni la chaine de mesure, ni le montage, ni les opérateurs. Après je me dis qu’on peut mettre en œuvre quelques test pour essayer de savoir si sa impact toutes les énergies de photons ? </w:t>
+      </w:r>
+      <w:proofErr w:type="gramStart"/>
+      <w:r>
+        <w:rPr>
+          <w:b/>
+          <w:color w:val="660066"/>
+        </w:rPr>
+        <w:t>si</w:t>
+      </w:r>
+      <w:proofErr w:type="gramEnd"/>
+      <w:r>
+        <w:rPr>
+          <w:b/>
+          <w:color w:val="660066"/>
+        </w:rPr>
+        <w:t xml:space="preserve"> ça impact aussi les électrons ? </w:t>
+      </w:r>
+      <w:proofErr w:type="gramStart"/>
+      <w:r>
+        <w:rPr>
+          <w:b/>
+          <w:color w:val="660066"/>
+        </w:rPr>
+        <w:t>pour</w:t>
+      </w:r>
+      <w:proofErr w:type="gramEnd"/>
+      <w:r>
+        <w:rPr>
+          <w:b/>
+          <w:color w:val="660066"/>
+        </w:rPr>
+        <w:t xml:space="preserve"> essayer d’éliminer des causes de la liste. Et pour certains point : suivi des changements de paramètres surtout quand la machine est numérique ?</w:t>
+      </w:r>
+    </w:p>
+    <w:p>
+      <w:pPr>
+        <w:spacing w:after="0" w:line="240" w:lineRule="auto"/>
+        <w:rPr>
+          <w:color w:val="660066"/>
+        </w:rPr>
+      </w:pPr>
+    </w:p>
+    <w:p>
+      <w:pPr>
+        <w:spacing w:after="0" w:line="240" w:lineRule="auto"/>
+        <w:rPr>
           <w:color w:val="FF0000"/>
         </w:rPr>
       </w:pPr>
@@ -1041,6 +1127,7 @@
         <w:rPr>
           <w:color w:val="FF0000"/>
         </w:rPr>
+        <w:lastRenderedPageBreak/>
         <w:t xml:space="preserve">Poumon homolatéral V20 &lt;  22%, </w:t>
       </w:r>
       <w:proofErr w:type="spellStart"/>
@@ -1274,7 +1361,6 @@
       <w:proofErr w:type="spellStart"/>
       <w:proofErr w:type="gramStart"/>
       <w:r>
-        <w:lastRenderedPageBreak/>
         <w:t>susClav</w:t>
       </w:r>
       <w:proofErr w:type="spellEnd"/>
@@ -1871,6 +1957,7 @@
               <w:rPr>
                 <w:color w:val="FF0000"/>
               </w:rPr>
+              <w:lastRenderedPageBreak/>
               <w:t>CBCT</w:t>
             </w:r>
           </w:p>
@@ -1960,14 +2047,7 @@
               <w:rPr>
                 <w:color w:val="FF0000"/>
               </w:rPr>
-              <w:t xml:space="preserve">Visualisation et recalage sur les tissus </w:t>
-            </w:r>
-            <w:r>
-              <w:rPr>
-                <w:color w:val="FF0000"/>
-              </w:rPr>
-              <w:lastRenderedPageBreak/>
-              <w:t>mous</w:t>
+              <w:t>Visualisation et recalage sur les tissus mous</w:t>
             </w:r>
           </w:p>
           <w:p>
@@ -2008,7 +2088,6 @@
               <w:rPr>
                 <w:color w:val="FF0000"/>
               </w:rPr>
-              <w:lastRenderedPageBreak/>
               <w:t>Procédure plus longue</w:t>
             </w:r>
           </w:p>
@@ -2084,7 +2163,6 @@
               <w:rPr>
                 <w:color w:val="FF0000"/>
               </w:rPr>
-              <w:lastRenderedPageBreak/>
               <w:t>Ultrasons</w:t>
             </w:r>
           </w:p>
@@ -2845,6 +2923,7 @@
         <w:spacing w:after="0" w:line="240" w:lineRule="auto"/>
       </w:pPr>
       <w:r>
+        <w:lastRenderedPageBreak/>
         <w:t>Bonne question. Intuitivement, là où ça lui reviendra le moins cher</w:t>
       </w:r>
       <w:r>
@@ -2944,7 +3023,6 @@
         <w:spacing w:after="0" w:line="240" w:lineRule="auto"/>
       </w:pPr>
       <w:r>
-        <w:lastRenderedPageBreak/>
         <w:t>Sein 45mm, acquisition en compression (80 à 100Newton)</w:t>
       </w:r>
     </w:p>
@@ -3317,14 +3395,7 @@
               <w:rFonts w:ascii="Cambria Math" w:hAnsi="Cambria Math"/>
               <w:color w:val="660066"/>
             </w:rPr>
-            <m:t>DGM=D</m:t>
-          </m:r>
-          <m:r>
-            <w:rPr>
-              <w:rFonts w:ascii="Cambria Math" w:hAnsi="Cambria Math"/>
-              <w:color w:val="660066"/>
-            </w:rPr>
-            <m:t>e×g×s×c</m:t>
+            <m:t>DGM=De×g×s×c</m:t>
           </m:r>
         </m:oMath>
       </m:oMathPara>
@@ -3652,7 +3723,6 @@
         <w:spacing w:after="0" w:line="240" w:lineRule="auto"/>
       </w:pPr>
       <w:r>
-        <w:lastRenderedPageBreak/>
         <w:t>4)</w:t>
       </w:r>
     </w:p>
@@ -3757,71 +3827,113 @@
         <w:rPr>
           <w:color w:val="660066"/>
         </w:rPr>
-        <w:t>En attendant je dirais 1 </w:t>
-      </w:r>
-      <w:proofErr w:type="gramStart"/>
-      <w:r>
-        <w:rPr>
-          <w:color w:val="660066"/>
-        </w:rPr>
-        <w:t>:?</w:t>
-      </w:r>
-      <w:proofErr w:type="gramEnd"/>
-      <w:r>
-        <w:rPr>
-          <w:color w:val="660066"/>
-        </w:rPr>
-        <w:t xml:space="preserve">  2 : capteur CZT 3 blindage.</w:t>
-      </w:r>
-    </w:p>
-    <w:p>
-      <w:pPr>
-        <w:spacing w:after="0" w:line="240" w:lineRule="auto"/>
-      </w:pPr>
-    </w:p>
-    <w:p>
-      <w:pPr>
-        <w:spacing w:after="0" w:line="240" w:lineRule="auto"/>
-      </w:pPr>
-      <w:r>
-        <w:t>b) Vérification tous les 3 mois du taux de comptage de la sonde. Dans une géométrie de référence le taux de comptage ne doit pas varier de +/- 15%</w:t>
-      </w:r>
-    </w:p>
-    <w:p>
-      <w:pPr>
-        <w:spacing w:after="0" w:line="240" w:lineRule="auto"/>
-      </w:pPr>
-    </w:p>
-    <w:p>
-      <w:pPr>
-        <w:spacing w:after="0" w:line="240" w:lineRule="auto"/>
-      </w:pPr>
-      <w:r>
-        <w:t>c) Epaisseur pour arrêter le rayonnement. + énergie augmente moins il y aura d’</w:t>
-      </w:r>
-      <w:proofErr w:type="spellStart"/>
-      <w:r>
-        <w:t>arret</w:t>
-      </w:r>
-      <w:proofErr w:type="spellEnd"/>
-      <w:r>
-        <w:t xml:space="preserve"> dans le détecteur donc moins de signal.</w:t>
-      </w:r>
-    </w:p>
-    <w:p>
-      <w:pPr>
-        <w:spacing w:after="0" w:line="240" w:lineRule="auto"/>
-      </w:pPr>
-    </w:p>
-    <w:p>
-      <w:pPr>
-        <w:spacing w:after="0" w:line="240" w:lineRule="auto"/>
-      </w:pPr>
-      <w:r>
-        <w:t>5) ?</w:t>
+        <w:t>J’ai regardé dans le cours gamma caméra CZT, a priori (mais je n’en suis vraiment pas certain) :</w:t>
+      </w:r>
+    </w:p>
+    <w:p>
+      <w:pPr>
+        <w:spacing w:after="0" w:line="240" w:lineRule="auto"/>
+        <w:rPr>
+          <w:color w:val="660066"/>
+        </w:rPr>
+      </w:pPr>
+      <w:r>
+        <w:rPr>
+          <w:color w:val="660066"/>
+        </w:rPr>
+        <w:t>1 : CZT </w:t>
+      </w:r>
+    </w:p>
+    <w:p>
+      <w:pPr>
+        <w:spacing w:after="0" w:line="240" w:lineRule="auto"/>
+        <w:rPr>
+          <w:color w:val="660066"/>
+        </w:rPr>
+      </w:pPr>
+      <w:r>
+        <w:rPr>
+          <w:color w:val="660066"/>
+        </w:rPr>
+        <w:t>2 : TFT (</w:t>
+      </w:r>
+      <w:proofErr w:type="spellStart"/>
+      <w:r>
+        <w:rPr>
+          <w:color w:val="660066"/>
+        </w:rPr>
+        <w:t>thin</w:t>
+      </w:r>
+      <w:proofErr w:type="spellEnd"/>
+      <w:r>
+        <w:rPr>
+          <w:color w:val="660066"/>
+        </w:rPr>
+        <w:t xml:space="preserve"> film transistor), c’est un transistor en couche mince</w:t>
+      </w:r>
+    </w:p>
+    <w:p>
+      <w:pPr>
+        <w:spacing w:after="0" w:line="240" w:lineRule="auto"/>
+        <w:rPr>
+          <w:color w:val="660066"/>
+        </w:rPr>
+      </w:pPr>
+      <w:r>
+        <w:rPr>
+          <w:color w:val="660066"/>
+        </w:rPr>
+        <w:t xml:space="preserve">3 : je dirais un blindage </w:t>
       </w:r>
       <w:bookmarkStart w:id="0" w:name="_GoBack"/>
       <w:bookmarkEnd w:id="0"/>
+    </w:p>
+    <w:p>
+      <w:pPr>
+        <w:spacing w:after="0" w:line="240" w:lineRule="auto"/>
+      </w:pPr>
+    </w:p>
+    <w:p>
+      <w:pPr>
+        <w:spacing w:after="0" w:line="240" w:lineRule="auto"/>
+      </w:pPr>
+      <w:r>
+        <w:t>b) Vérification tous les 3 mois du taux de comptage de la sonde. Dans une géométrie de référence le taux de comptage ne doit pas varier de +/- 15%</w:t>
+      </w:r>
+    </w:p>
+    <w:p>
+      <w:pPr>
+        <w:spacing w:after="0" w:line="240" w:lineRule="auto"/>
+      </w:pPr>
+    </w:p>
+    <w:p>
+      <w:pPr>
+        <w:spacing w:after="0" w:line="240" w:lineRule="auto"/>
+      </w:pPr>
+      <w:r>
+        <w:t>c) Epaisseur pour arrêter le rayonnement. + énergie augmente moins il y aura d’</w:t>
+      </w:r>
+      <w:proofErr w:type="spellStart"/>
+      <w:r>
+        <w:t>arret</w:t>
+      </w:r>
+      <w:proofErr w:type="spellEnd"/>
+      <w:r>
+        <w:t xml:space="preserve"> dans le détecteur donc moins de signal.</w:t>
+      </w:r>
+    </w:p>
+    <w:p>
+      <w:pPr>
+        <w:spacing w:after="0" w:line="240" w:lineRule="auto"/>
+      </w:pPr>
+    </w:p>
+    <w:p>
+      <w:pPr>
+        <w:spacing w:after="0" w:line="240" w:lineRule="auto"/>
+      </w:pPr>
+      <w:r>
+        <w:t>5) ?</w:t>
+      </w:r>
     </w:p>
     <w:p>
       <w:pPr>
@@ -5570,7 +5682,7 @@
 </file>
 
 <file path=customXml/itemProps1.xml><?xml version="1.0" encoding="utf-8"?>
-<ds:datastoreItem xmlns:ds="http://schemas.openxmlformats.org/officeDocument/2006/customXml" ds:itemID="{1E8EDD4C-CFC2-9649-9D21-2F5455FED9B9}">
+<ds:datastoreItem xmlns:ds="http://schemas.openxmlformats.org/officeDocument/2006/customXml" ds:itemID="{8E387925-8316-244D-BD35-024291A2D267}">
   <ds:schemaRefs>
     <ds:schemaRef ds:uri="http://schemas.openxmlformats.org/officeDocument/2006/bibliography"/>
   </ds:schemaRefs>

</xml_diff>

<commit_message>
mise à jour avec le retour d'antoine
</commit_message>
<xml_diff>
--- a/Synthese_Avril_2016.docx
+++ b/Synthese_Avril_2016.docx
@@ -1,6 +1,6 @@
 
 <file path=word/document.xml><?xml version="1.0" encoding="utf-8"?>
-<w:document xmlns:wpc="http://schemas.microsoft.com/office/word/2010/wordprocessingCanvas" xmlns:mo="http://schemas.microsoft.com/office/mac/office/2008/main" xmlns:mc="http://schemas.openxmlformats.org/markup-compatibility/2006" xmlns:mv="urn:schemas-microsoft-com:mac:vml" xmlns:o="urn:schemas-microsoft-com:office:office" xmlns:r="http://schemas.openxmlformats.org/officeDocument/2006/relationships" xmlns:m="http://schemas.openxmlformats.org/officeDocument/2006/math" xmlns:v="urn:schemas-microsoft-com:vml" xmlns:wp14="http://schemas.microsoft.com/office/word/2010/wordprocessingDrawing" xmlns:wp="http://schemas.openxmlformats.org/drawingml/2006/wordprocessingDrawing" xmlns:w10="urn:schemas-microsoft-com:office:word" xmlns:w="http://schemas.openxmlformats.org/wordprocessingml/2006/main" xmlns:w14="http://schemas.microsoft.com/office/word/2010/wordml" xmlns:wpg="http://schemas.microsoft.com/office/word/2010/wordprocessingGroup" xmlns:wpi="http://schemas.microsoft.com/office/word/2010/wordprocessingInk" xmlns:wne="http://schemas.microsoft.com/office/word/2006/wordml" xmlns:wps="http://schemas.microsoft.com/office/word/2010/wordprocessingShape" mc:Ignorable="w14 wp14">
+<w:document xmlns:wpc="http://schemas.microsoft.com/office/word/2010/wordprocessingCanvas" xmlns:mc="http://schemas.openxmlformats.org/markup-compatibility/2006" xmlns:o="urn:schemas-microsoft-com:office:office" xmlns:r="http://schemas.openxmlformats.org/officeDocument/2006/relationships" xmlns:m="http://schemas.openxmlformats.org/officeDocument/2006/math" xmlns:v="urn:schemas-microsoft-com:vml" xmlns:wp14="http://schemas.microsoft.com/office/word/2010/wordprocessingDrawing" xmlns:wp="http://schemas.openxmlformats.org/drawingml/2006/wordprocessingDrawing" xmlns:w10="urn:schemas-microsoft-com:office:word" xmlns:w="http://schemas.openxmlformats.org/wordprocessingml/2006/main" xmlns:w14="http://schemas.microsoft.com/office/word/2010/wordml" xmlns:wpg="http://schemas.microsoft.com/office/word/2010/wordprocessingGroup" xmlns:wpi="http://schemas.microsoft.com/office/word/2010/wordprocessingInk" xmlns:wne="http://schemas.microsoft.com/office/word/2006/wordml" xmlns:wps="http://schemas.microsoft.com/office/word/2010/wordprocessingShape" mc:Ignorable="w14 wp14">
   <w:body>
     <w:p>
       <w:pPr>
@@ -27,14 +27,17 @@
     <w:p>
       <w:pPr>
         <w:spacing w:after="0" w:line="240" w:lineRule="auto"/>
-      </w:pPr>
-    </w:p>
-    <w:p>
-      <w:pPr>
-        <w:spacing w:after="0" w:line="240" w:lineRule="auto"/>
-      </w:pPr>
-      <w:r>
-        <w:t>Partie 1</w:t>
+        <w:ind w:firstLine="708"/>
+        <w:jc w:val="center"/>
+        <w:rPr>
+          <w:b/>
+        </w:rPr>
+      </w:pPr>
+      <w:r>
+        <w:rPr>
+          <w:b/>
+        </w:rPr>
+        <w:t>Partie 1 Radiothérapie</w:t>
       </w:r>
     </w:p>
     <w:p>
@@ -56,30 +59,6 @@
       </w:pPr>
       <w:r>
         <w:t>1)</w:t>
-      </w:r>
-    </w:p>
-    <w:p>
-      <w:pPr>
-        <w:spacing w:after="0" w:line="240" w:lineRule="auto"/>
-      </w:pPr>
-      <w:r>
-        <w:t>Le contrôle consiste à mesurer 2 doses dans l’eau à 10cm et 20 cm de profondeur tout en conservant la chambre à l’isocentre. On détermine alors le rapport D20/D10.</w:t>
-      </w:r>
-    </w:p>
-    <w:p>
-      <w:pPr>
-        <w:spacing w:after="0" w:line="240" w:lineRule="auto"/>
-      </w:pPr>
-      <w:r>
-        <w:t>Ce contrôle doit être réalisé mensuellement pour la mesure de constance et annuellement pour la mesure de référence.</w:t>
-      </w:r>
-    </w:p>
-    <w:p>
-      <w:pPr>
-        <w:spacing w:after="0" w:line="240" w:lineRule="auto"/>
-      </w:pPr>
-      <w:r>
-        <w:t>La tolérance sur le rapport D20/D10 est de 1%.</w:t>
       </w:r>
     </w:p>
     <w:p>
@@ -187,17 +166,8 @@
           <w:rFonts w:eastAsiaTheme="minorEastAsia"/>
           <w:color w:val="660066"/>
         </w:rPr>
-        <w:t> : rapport de dose mesuré à une profondeur de 20 cm et 10 cm en gardant une distance source détecteur constante (le détecteur placé à l’iso DSD = 100 cm) pour un champ 10 cm x 10 cm définit à l’</w:t>
-      </w:r>
-      <w:proofErr w:type="spellStart"/>
-      <w:r>
-        <w:rPr>
-          <w:rFonts w:eastAsiaTheme="minorEastAsia"/>
-          <w:color w:val="660066"/>
-        </w:rPr>
-        <w:t>isocentre</w:t>
-      </w:r>
-      <w:proofErr w:type="spellEnd"/>
+        <w:t> : rapport de dose mesuré à une profondeur de 20 cm et 10 cm en gardant une distance source détecteur constante (le détecteur placé à l’iso DSD = 100 cm) pour un champ 10 cm x 10 cm définit à l’isocentre</w:t>
+      </w:r>
     </w:p>
     <w:p>
       <w:pPr>
@@ -318,6 +288,28 @@
     <w:p>
       <w:pPr>
         <w:spacing w:after="0" w:line="240" w:lineRule="auto"/>
+        <w:rPr>
+          <w:color w:val="FF0000"/>
+        </w:rPr>
+      </w:pPr>
+      <w:r>
+        <w:rPr>
+          <w:color w:val="31849B" w:themeColor="accent5" w:themeShade="BF"/>
+        </w:rPr>
+        <w:t>Le contrôle de référence annuelle doit être réalisé dans une cuve à eau.</w:t>
+      </w:r>
+    </w:p>
+    <w:p>
+      <w:pPr>
+        <w:spacing w:after="0" w:line="240" w:lineRule="auto"/>
+        <w:rPr>
+          <w:color w:val="FF0000"/>
+        </w:rPr>
+      </w:pPr>
+    </w:p>
+    <w:p>
+      <w:pPr>
+        <w:spacing w:after="0" w:line="240" w:lineRule="auto"/>
       </w:pPr>
       <w:r>
         <w:t>2)</w:t>
@@ -336,15 +328,7 @@
         <w:spacing w:after="0" w:line="240" w:lineRule="auto"/>
       </w:pPr>
       <w:r>
-        <w:t>L’atténuation dans la matière (et donc dans le patient) diffère de ce qui aura été planifié, aboutissant à des sous/</w:t>
-      </w:r>
-      <w:proofErr w:type="spellStart"/>
-      <w:r>
-        <w:t>sur-dosage</w:t>
-      </w:r>
-      <w:proofErr w:type="spellEnd"/>
-      <w:r>
-        <w:t xml:space="preserve"> dans des organes à risques.</w:t>
+        <w:t>L’atténuation dans la matière (et donc dans le patient) diffère de ce qui aura été planifié, aboutissant à des sous/sur-dosage dans des organes à risques.</w:t>
       </w:r>
     </w:p>
     <w:p>
@@ -362,11 +346,9 @@
       <w:r>
         <w:t xml:space="preserve">L’équilibre électronique pourrait ne plus être assuré dans le cas de faisceau de </w:t>
       </w:r>
-      <w:proofErr w:type="gramStart"/>
-      <w:r>
-        <w:t>petit</w:t>
-      </w:r>
-      <w:proofErr w:type="gramEnd"/>
+      <w:r>
+        <w:t>petite</w:t>
+      </w:r>
       <w:r>
         <w:t xml:space="preserve"> dimension si l’énergie varie significativement.</w:t>
       </w:r>
@@ -382,21 +364,7 @@
         <w:rPr>
           <w:color w:val="FF0000"/>
         </w:rPr>
-        <w:t xml:space="preserve">Différences avec les données lors du </w:t>
-      </w:r>
-      <w:proofErr w:type="spellStart"/>
-      <w:r>
-        <w:rPr>
-          <w:color w:val="FF0000"/>
-        </w:rPr>
-        <w:t>commissioning</w:t>
-      </w:r>
-      <w:proofErr w:type="spellEnd"/>
-      <w:r>
-        <w:rPr>
-          <w:color w:val="FF0000"/>
-        </w:rPr>
-        <w:t xml:space="preserve"> et de la modélisation dans le TPS (RP, pénombre…). Cohérence calcul/mesure dégradé.</w:t>
+        <w:t>Différences avec les données lors du commissioning et de la modélisation dans le TPS (RP, pénombre…). Cohérence calcul/mesure dégradé.</w:t>
       </w:r>
     </w:p>
     <w:p>
@@ -417,11 +385,46 @@
         <w:spacing w:after="0" w:line="240" w:lineRule="auto"/>
       </w:pPr>
       <w:r>
-        <w:t>Dans un premier temps, une vérification du montage devra être effectué pour détecter une erreur de géométrie (DSP, taille de champ, positionnement du détecteur).</w:t>
+        <w:t xml:space="preserve">Dans un premier temps, une vérification du montage devra être </w:t>
+      </w:r>
+      <w:r>
+        <w:t>effectuée</w:t>
+      </w:r>
+      <w:r>
+        <w:t xml:space="preserve"> pour détecter une erreur de géométrie (DSP, taille de champ, positionnement du détecteur).</w:t>
+      </w:r>
+    </w:p>
+    <w:p>
+      <w:pPr>
+        <w:spacing w:after="0" w:line="240" w:lineRule="auto"/>
+      </w:pPr>
+    </w:p>
+    <w:p>
+      <w:pPr>
+        <w:spacing w:after="0" w:line="240" w:lineRule="auto"/>
+      </w:pPr>
+      <w:r>
+        <w:t>Si aucune erreur géométrique n’est détectée,</w:t>
       </w:r>
       <w:r>
         <w:t xml:space="preserve"> </w:t>
       </w:r>
+      <w:r>
+        <w:t>on effectue un contrôle avec une chaine de meure différente dans le montage de constance.</w:t>
+      </w:r>
+    </w:p>
+    <w:p>
+      <w:pPr>
+        <w:spacing w:after="0" w:line="240" w:lineRule="auto"/>
+      </w:pPr>
+    </w:p>
+    <w:p>
+      <w:pPr>
+        <w:spacing w:after="0" w:line="240" w:lineRule="auto"/>
+      </w:pPr>
+      <w:r>
+        <w:t>Si l’écart se confirme, on effectuera une mesure de l’indice de qualité dans la cuve à eau.</w:t>
+      </w:r>
     </w:p>
     <w:p>
       <w:pPr>
@@ -452,39 +455,6 @@
     <w:p>
       <w:pPr>
         <w:spacing w:after="0" w:line="240" w:lineRule="auto"/>
-        <w:rPr>
-          <w:color w:val="FF0000"/>
-        </w:rPr>
-      </w:pPr>
-      <w:r>
-        <w:rPr>
-          <w:color w:val="FF0000"/>
-        </w:rPr>
-        <w:t xml:space="preserve">Peut-être avant d’appliquer le texte de loi : changer de chaîne de mesure ou faire la mesure avec la même chaîne de mesure sur un autre accélérateur pour voir si on dépasse également la tolérance pour l’accélérateur testé. </w:t>
-      </w:r>
-    </w:p>
-    <w:p>
-      <w:pPr>
-        <w:spacing w:after="0" w:line="240" w:lineRule="auto"/>
-        <w:rPr>
-          <w:color w:val="FF0000"/>
-        </w:rPr>
-      </w:pPr>
-      <w:r>
-        <w:rPr>
-          <w:color w:val="FF0000"/>
-        </w:rPr>
-        <w:t>Sinon faire une mesure dans l’eau (RP ou TPR20/10) pour confirmer si écart ou non.</w:t>
-      </w:r>
-    </w:p>
-    <w:p>
-      <w:pPr>
-        <w:spacing w:after="0" w:line="240" w:lineRule="auto"/>
-      </w:pPr>
-    </w:p>
-    <w:p>
-      <w:pPr>
-        <w:spacing w:after="0" w:line="240" w:lineRule="auto"/>
       </w:pPr>
       <w:r>
         <w:t>4)</w:t>
@@ -495,259 +465,168 @@
         <w:spacing w:after="0" w:line="240" w:lineRule="auto"/>
       </w:pPr>
       <w:r>
-        <w:t>Une intervention sur les éléments contrôlant l’énergie (aimant de déviation, onde accélératrice</w:t>
-      </w:r>
-      <w:proofErr w:type="gramStart"/>
+        <w:t>Erreur sur la chaine de mesure (dérive de la chambre)</w:t>
+      </w:r>
+    </w:p>
+    <w:p>
+      <w:pPr>
+        <w:spacing w:after="0" w:line="240" w:lineRule="auto"/>
+      </w:pPr>
+    </w:p>
+    <w:p>
+      <w:pPr>
+        <w:spacing w:after="0" w:line="240" w:lineRule="auto"/>
+      </w:pPr>
+      <w:r>
+        <w:t>Une intervention</w:t>
+      </w:r>
+      <w:r>
+        <w:t xml:space="preserve"> interne (service biomédical par exemple) ou externe (maintenance constructeur)</w:t>
+      </w:r>
+      <w:r>
+        <w:t xml:space="preserve"> sur les éléments contrôlant l’énergie (aimant de déviation, onde accélératrice</w:t>
+      </w:r>
+      <w:r>
+        <w:t xml:space="preserve"> (klystron thyratron, magnétron)</w:t>
+      </w:r>
       <w:r>
         <w:t>,…)</w:t>
       </w:r>
-      <w:proofErr w:type="gramEnd"/>
-      <w:r>
-        <w:t>.</w:t>
-      </w:r>
-    </w:p>
-    <w:p>
-      <w:pPr>
-        <w:spacing w:after="0" w:line="240" w:lineRule="auto"/>
-        <w:rPr>
-          <w:color w:val="FF0000"/>
-        </w:rPr>
-      </w:pPr>
-      <w:r>
-        <w:rPr>
-          <w:color w:val="FF0000"/>
-        </w:rPr>
-        <w:t xml:space="preserve">Intervention du constructeur sur la machine (tension du canon, klystron, thyratron ?). </w:t>
-      </w:r>
-      <w:r>
-        <w:rPr>
-          <w:color w:val="FF0000"/>
-        </w:rPr>
-        <w:t>Filament</w:t>
-      </w:r>
-      <w:r>
-        <w:rPr>
-          <w:color w:val="FF0000"/>
-        </w:rPr>
-        <w:t xml:space="preserve"> usagé ?</w:t>
-      </w:r>
-    </w:p>
-    <w:p>
-      <w:pPr>
-        <w:spacing w:after="0" w:line="240" w:lineRule="auto"/>
-        <w:rPr>
-          <w:color w:val="660066"/>
-        </w:rPr>
-      </w:pPr>
-      <w:r>
-        <w:rPr>
-          <w:color w:val="660066"/>
-        </w:rPr>
-        <w:t>Erreur de mesure</w:t>
-      </w:r>
-    </w:p>
-    <w:p>
-      <w:pPr>
-        <w:spacing w:after="0" w:line="240" w:lineRule="auto"/>
-        <w:rPr>
-          <w:color w:val="660066"/>
-        </w:rPr>
-      </w:pPr>
-      <w:r>
-        <w:rPr>
-          <w:color w:val="660066"/>
-        </w:rPr>
+    </w:p>
+    <w:p>
+      <w:pPr>
+        <w:spacing w:after="0" w:line="240" w:lineRule="auto"/>
+      </w:pPr>
+    </w:p>
+    <w:p>
+      <w:pPr>
+        <w:spacing w:after="0" w:line="240" w:lineRule="auto"/>
+      </w:pPr>
+      <w:r>
+        <w:t>Une usure des éléments de la machine (cône égalisateur par exemple).</w:t>
+      </w:r>
+    </w:p>
+    <w:p>
+      <w:pPr>
+        <w:spacing w:after="0" w:line="240" w:lineRule="auto"/>
+      </w:pPr>
+      <w:r>
+        <w:t xml:space="preserve">5) Pour détecter une erreur de la chaine de mesure : </w:t>
+      </w:r>
+    </w:p>
+    <w:p>
+      <w:pPr>
+        <w:spacing w:after="0" w:line="240" w:lineRule="auto"/>
+      </w:pPr>
+      <w:r>
         <w:lastRenderedPageBreak/>
-        <w:t>Problème sur la chaine de mesure</w:t>
-      </w:r>
-    </w:p>
-    <w:p>
-      <w:pPr>
-        <w:spacing w:after="0" w:line="240" w:lineRule="auto"/>
-        <w:rPr>
-          <w:color w:val="660066"/>
-        </w:rPr>
-      </w:pPr>
-      <w:r>
-        <w:rPr>
-          <w:color w:val="660066"/>
-        </w:rPr>
-        <w:t>Dérive de la machine</w:t>
-      </w:r>
-    </w:p>
-    <w:p>
-      <w:pPr>
-        <w:spacing w:after="0" w:line="240" w:lineRule="auto"/>
-        <w:rPr>
-          <w:color w:val="660066"/>
-        </w:rPr>
-      </w:pPr>
-    </w:p>
-    <w:p>
-      <w:pPr>
-        <w:spacing w:after="0" w:line="240" w:lineRule="auto"/>
-        <w:rPr>
-          <w:b/>
-          <w:color w:val="660066"/>
-        </w:rPr>
-      </w:pPr>
-      <w:r>
-        <w:rPr>
-          <w:b/>
-          <w:color w:val="660066"/>
-        </w:rPr>
-        <w:t>Concernant les éléments machines:</w:t>
-      </w:r>
-    </w:p>
-    <w:p>
-      <w:pPr>
-        <w:spacing w:after="0" w:line="240" w:lineRule="auto"/>
-        <w:rPr>
-          <w:color w:val="660066"/>
-        </w:rPr>
-      </w:pPr>
-      <w:r>
-        <w:rPr>
-          <w:color w:val="660066"/>
-        </w:rPr>
-        <w:t>Cône égalisateur,  courant de centrage, courant de focalisation, courant de déviation, courant du canon à électrons, fréquence du Magnétron.</w:t>
-      </w:r>
-    </w:p>
-    <w:p>
-      <w:pPr>
-        <w:spacing w:after="0" w:line="240" w:lineRule="auto"/>
-        <w:rPr>
-          <w:b/>
-          <w:color w:val="660066"/>
-        </w:rPr>
-      </w:pPr>
-      <w:r>
-        <w:rPr>
-          <w:b/>
-          <w:color w:val="660066"/>
-        </w:rPr>
-        <w:t xml:space="preserve">Et ceux la pour les isolés je sais pas trop déjà on s’assure que c’est ni la chaine de mesure, ni le montage, ni les opérateurs. Après je me dis qu’on peut mettre en œuvre quelques test pour essayer de savoir si sa impact toutes les énergies de photons ? </w:t>
-      </w:r>
-      <w:proofErr w:type="gramStart"/>
-      <w:r>
-        <w:rPr>
-          <w:b/>
-          <w:color w:val="660066"/>
-        </w:rPr>
-        <w:t>si</w:t>
-      </w:r>
-      <w:proofErr w:type="gramEnd"/>
-      <w:r>
-        <w:rPr>
-          <w:b/>
-          <w:color w:val="660066"/>
-        </w:rPr>
-        <w:t xml:space="preserve"> ça impact aussi les électrons ? </w:t>
-      </w:r>
-      <w:proofErr w:type="gramStart"/>
-      <w:r>
-        <w:rPr>
-          <w:b/>
-          <w:color w:val="660066"/>
-        </w:rPr>
-        <w:t>pour</w:t>
-      </w:r>
-      <w:proofErr w:type="gramEnd"/>
-      <w:r>
-        <w:rPr>
-          <w:b/>
-          <w:color w:val="660066"/>
-        </w:rPr>
-        <w:t xml:space="preserve"> essayer d’éliminer des causes de la liste. Et pour certains point : suivi des changements de paramètres surtout quand la machine est numérique ?</w:t>
-      </w:r>
-    </w:p>
-    <w:p>
-      <w:pPr>
-        <w:spacing w:after="0" w:line="240" w:lineRule="auto"/>
-        <w:rPr>
-          <w:color w:val="660066"/>
-        </w:rPr>
-      </w:pPr>
-    </w:p>
-    <w:p>
-      <w:pPr>
-        <w:spacing w:after="0" w:line="240" w:lineRule="auto"/>
-        <w:rPr>
-          <w:color w:val="FF0000"/>
-        </w:rPr>
-      </w:pPr>
-      <w:r>
-        <w:t>5)</w:t>
+        <w:tab/>
+        <w:t>Vérifier l’intégrité du montage (choc, endommagement de la cavité pour mettre la chambre, etc.)</w:t>
+      </w:r>
+    </w:p>
+    <w:p>
+      <w:pPr>
+        <w:spacing w:after="0" w:line="240" w:lineRule="auto"/>
+      </w:pPr>
+      <w:r>
+        <w:tab/>
+        <w:t>Effectuer le test avec deux opérateurs différents.</w:t>
+      </w:r>
+    </w:p>
+    <w:p>
+      <w:pPr>
+        <w:spacing w:after="0" w:line="240" w:lineRule="auto"/>
+      </w:pPr>
+    </w:p>
+    <w:p>
+      <w:pPr>
+        <w:spacing w:after="0" w:line="240" w:lineRule="auto"/>
+        <w:ind w:firstLine="708"/>
+      </w:pPr>
+      <w:r>
+        <w:t>Utiliser un pot à strontium pour détecter une dérive de la chambre d’ionisation, cross comparer 2 chambres pour voir une discordance de mesure</w:t>
+      </w:r>
+    </w:p>
+    <w:p>
+      <w:pPr>
+        <w:spacing w:after="0" w:line="240" w:lineRule="auto"/>
+      </w:pPr>
+    </w:p>
+    <w:p>
+      <w:pPr>
+        <w:spacing w:after="0" w:line="240" w:lineRule="auto"/>
+      </w:pPr>
+      <w:r>
+        <w:t xml:space="preserve">Pour détecter une erreur sur les éléments : </w:t>
+      </w:r>
+    </w:p>
+    <w:p>
+      <w:pPr>
+        <w:spacing w:after="0" w:line="240" w:lineRule="auto"/>
+        <w:ind w:firstLine="708"/>
+      </w:pPr>
+      <w:r>
+        <w:t>Cônes égalisateur : utiliser un FFF ou faire une homogénéité symétrie</w:t>
       </w:r>
       <w:r>
         <w:t xml:space="preserve"> </w:t>
       </w:r>
-      <w:r>
-        <w:rPr>
-          <w:color w:val="FF0000"/>
-        </w:rPr>
-        <w:t>voir réponse q4</w:t>
-      </w:r>
-    </w:p>
-    <w:p>
-      <w:pPr>
-        <w:spacing w:after="0" w:line="240" w:lineRule="auto"/>
-        <w:rPr>
-          <w:color w:val="660066"/>
-        </w:rPr>
-      </w:pPr>
-      <w:r>
-        <w:rPr>
-          <w:color w:val="660066"/>
-        </w:rPr>
-        <w:t>Réalisation d’autres mesures après vérification du montage (changer les opérateurs si nécessaire),</w:t>
-      </w:r>
-      <w:r>
-        <w:rPr>
-          <w:color w:val="660066"/>
-        </w:rPr>
-        <w:t xml:space="preserve"> mesure</w:t>
-      </w:r>
-      <w:r>
-        <w:rPr>
-          <w:color w:val="660066"/>
-        </w:rPr>
-        <w:t xml:space="preserve"> avec une autre chaine de mesure ? </w:t>
-      </w:r>
-      <w:proofErr w:type="gramStart"/>
-      <w:r>
-        <w:rPr>
-          <w:color w:val="660066"/>
-        </w:rPr>
-        <w:t>sinon</w:t>
-      </w:r>
-      <w:proofErr w:type="gramEnd"/>
-      <w:r>
-        <w:rPr>
-          <w:color w:val="660066"/>
-        </w:rPr>
-        <w:t xml:space="preserve"> problème = dérive machine ?</w:t>
-      </w:r>
-    </w:p>
-    <w:p>
-      <w:pPr>
-        <w:spacing w:after="0" w:line="240" w:lineRule="auto"/>
-      </w:pPr>
-    </w:p>
-    <w:p>
-      <w:pPr>
-        <w:spacing w:after="0" w:line="240" w:lineRule="auto"/>
-      </w:pPr>
-      <w:r>
-        <w:t xml:space="preserve">Question 2 : </w:t>
-      </w:r>
-      <w:proofErr w:type="spellStart"/>
-      <w:r>
-        <w:t>Ttt</w:t>
-      </w:r>
-      <w:proofErr w:type="spellEnd"/>
-      <w:r>
-        <w:t xml:space="preserve"> tumeur mammaire</w:t>
+    </w:p>
+    <w:p>
+      <w:pPr>
+        <w:spacing w:after="0" w:line="240" w:lineRule="auto"/>
+        <w:ind w:firstLine="708"/>
+      </w:pPr>
+      <w:r>
+        <w:t>Suivre les fichiers « Log de la machine », valeur des paramètres (tension, HF, etc.).</w:t>
+      </w:r>
+    </w:p>
+    <w:p>
+      <w:pPr>
+        <w:spacing w:after="0" w:line="240" w:lineRule="auto"/>
+      </w:pPr>
+    </w:p>
+    <w:p>
+      <w:pPr>
+        <w:spacing w:after="0" w:line="240" w:lineRule="auto"/>
+        <w:rPr>
+          <w:color w:val="660066"/>
+        </w:rPr>
+      </w:pPr>
+    </w:p>
+    <w:p>
+      <w:pPr>
+        <w:spacing w:after="0" w:line="240" w:lineRule="auto"/>
+        <w:rPr>
+          <w:color w:val="31849B" w:themeColor="accent5" w:themeShade="BF"/>
+        </w:rPr>
+      </w:pPr>
+      <w:r>
+        <w:rPr>
+          <w:color w:val="31849B" w:themeColor="accent5" w:themeShade="BF"/>
+        </w:rPr>
+        <w:t>Je pense que le courant du canon n’influe pas sur l’énergie mais sur le débit c’est le nombre d’électron émis qui rentre en jeu-là. Pas leur énergie ?</w:t>
+      </w:r>
+    </w:p>
+    <w:p>
+      <w:pPr>
+        <w:spacing w:after="0" w:line="240" w:lineRule="auto"/>
+        <w:rPr>
+          <w:color w:val="660066"/>
+        </w:rPr>
+      </w:pPr>
+    </w:p>
+    <w:p>
+      <w:pPr>
+        <w:spacing w:after="0" w:line="240" w:lineRule="auto"/>
+      </w:pPr>
+    </w:p>
+    <w:p>
+      <w:pPr>
+        <w:spacing w:after="0" w:line="240" w:lineRule="auto"/>
+      </w:pPr>
+      <w:r>
+        <w:t>Question 2 : Ttt tumeur mammaire</w:t>
       </w:r>
     </w:p>
     <w:p>
@@ -880,42 +759,16 @@
         <w:spacing w:after="0" w:line="240" w:lineRule="auto"/>
       </w:pPr>
       <w:r>
-        <w:t xml:space="preserve">CTV </w:t>
-      </w:r>
-      <w:proofErr w:type="spellStart"/>
-      <w:r>
-        <w:t>seinG</w:t>
-      </w:r>
-      <w:proofErr w:type="spellEnd"/>
-      <w:r>
-        <w:t xml:space="preserve"> -&gt; PTV </w:t>
-      </w:r>
-      <w:proofErr w:type="spellStart"/>
-      <w:r>
-        <w:t>seinG</w:t>
-      </w:r>
-      <w:proofErr w:type="spellEnd"/>
-    </w:p>
-    <w:p>
-      <w:pPr>
-        <w:spacing w:after="0" w:line="240" w:lineRule="auto"/>
-      </w:pPr>
-      <w:r>
-        <w:t xml:space="preserve">CTV </w:t>
-      </w:r>
-      <w:proofErr w:type="spellStart"/>
-      <w:r>
-        <w:t>susClav</w:t>
-      </w:r>
-      <w:proofErr w:type="spellEnd"/>
-      <w:r>
-        <w:t xml:space="preserve"> -&gt; PTV </w:t>
-      </w:r>
-      <w:proofErr w:type="spellStart"/>
-      <w:r>
-        <w:t>susClav</w:t>
-      </w:r>
-      <w:proofErr w:type="spellEnd"/>
+        <w:t>CTV seinG -&gt; PTV seinG</w:t>
+      </w:r>
+    </w:p>
+    <w:p>
+      <w:pPr>
+        <w:spacing w:after="0" w:line="240" w:lineRule="auto"/>
+      </w:pPr>
+      <w:r>
+        <w:t>CTV susClav -&gt; PTV susClav</w:t>
+      </w:r>
     </w:p>
     <w:p>
       <w:pPr>
@@ -929,11 +782,9 @@
       <w:pPr>
         <w:spacing w:after="0" w:line="240" w:lineRule="auto"/>
       </w:pPr>
-      <w:proofErr w:type="spellStart"/>
       <w:r>
         <w:t>PoumonG</w:t>
       </w:r>
-      <w:proofErr w:type="spellEnd"/>
     </w:p>
     <w:p>
       <w:pPr>
@@ -953,36 +804,27 @@
       <w:pPr>
         <w:spacing w:after="0" w:line="240" w:lineRule="auto"/>
       </w:pPr>
-      <w:proofErr w:type="spellStart"/>
       <w:r>
         <w:t>Coeur</w:t>
       </w:r>
-      <w:proofErr w:type="spellEnd"/>
-    </w:p>
-    <w:p>
-      <w:pPr>
-        <w:spacing w:after="0" w:line="240" w:lineRule="auto"/>
-      </w:pPr>
-      <w:proofErr w:type="spellStart"/>
+    </w:p>
+    <w:p>
+      <w:pPr>
+        <w:spacing w:after="0" w:line="240" w:lineRule="auto"/>
+      </w:pPr>
       <w:r>
         <w:t>Thyroide</w:t>
       </w:r>
-      <w:proofErr w:type="spellEnd"/>
-    </w:p>
-    <w:p>
-      <w:pPr>
-        <w:spacing w:after="0" w:line="240" w:lineRule="auto"/>
-        <w:rPr>
-          <w:color w:val="FF0000"/>
-        </w:rPr>
-      </w:pPr>
-      <w:proofErr w:type="spellStart"/>
-      <w:r>
-        <w:t>Tete</w:t>
-      </w:r>
-      <w:proofErr w:type="spellEnd"/>
-      <w:r>
-        <w:t xml:space="preserve"> Humérale</w:t>
+    </w:p>
+    <w:p>
+      <w:pPr>
+        <w:spacing w:after="0" w:line="240" w:lineRule="auto"/>
+        <w:rPr>
+          <w:color w:val="31849B" w:themeColor="accent5" w:themeShade="BF"/>
+        </w:rPr>
+      </w:pPr>
+      <w:r>
+        <w:t>Tete Humérale</w:t>
       </w:r>
       <w:r>
         <w:t xml:space="preserve"> (</w:t>
@@ -991,7 +833,25 @@
         <w:rPr>
           <w:color w:val="FF0000"/>
         </w:rPr>
-        <w:t>pas au CEM car le faisceau n’y passe pas)</w:t>
+        <w:t>pas au CEM car le faisceau n’y passe pas</w:t>
+      </w:r>
+      <w:r>
+        <w:rPr>
+          <w:color w:val="FF0000"/>
+        </w:rPr>
+        <w:t xml:space="preserve">, </w:t>
+      </w:r>
+      <w:r>
+        <w:rPr>
+          <w:color w:val="31849B" w:themeColor="accent5" w:themeShade="BF"/>
+        </w:rPr>
+        <w:t>même pour un susclav ?</w:t>
+      </w:r>
+      <w:r>
+        <w:rPr>
+          <w:color w:val="31849B" w:themeColor="accent5" w:themeShade="BF"/>
+        </w:rPr>
+        <w:t>)</w:t>
       </w:r>
     </w:p>
     <w:p>
@@ -1066,13 +926,8 @@
       <w:pPr>
         <w:spacing w:after="0" w:line="240" w:lineRule="auto"/>
       </w:pPr>
-      <w:proofErr w:type="spellStart"/>
-      <w:r>
-        <w:t>Susclav</w:t>
-      </w:r>
-      <w:proofErr w:type="spellEnd"/>
-      <w:r>
-        <w:t xml:space="preserve"> 50Gy</w:t>
+      <w:r>
+        <w:t>Susclav 50Gy</w:t>
       </w:r>
     </w:p>
     <w:p>
@@ -1088,17 +943,46 @@
         </w:rPr>
         <w:t>En 25 séances</w:t>
       </w:r>
-    </w:p>
-    <w:p>
-      <w:pPr>
-        <w:spacing w:after="0" w:line="240" w:lineRule="auto"/>
-      </w:pPr>
-    </w:p>
-    <w:p>
-      <w:pPr>
-        <w:spacing w:after="0" w:line="240" w:lineRule="auto"/>
-      </w:pPr>
-      <w:r>
+      <w:r>
+        <w:rPr>
+          <w:color w:val="FF0000"/>
+        </w:rPr>
+        <w:t xml:space="preserve"> de </w:t>
+      </w:r>
+      <w:r>
+        <w:rPr>
+          <w:color w:val="31849B" w:themeColor="accent5" w:themeShade="BF"/>
+        </w:rPr>
+        <w:t>2Gy</w:t>
+      </w:r>
+      <w:r>
+        <w:rPr>
+          <w:color w:val="31849B" w:themeColor="accent5" w:themeShade="BF"/>
+        </w:rPr>
+        <w:t>^^ (captain obvious)</w:t>
+      </w:r>
+    </w:p>
+    <w:p>
+      <w:pPr>
+        <w:spacing w:after="0" w:line="240" w:lineRule="auto"/>
+      </w:pPr>
+    </w:p>
+    <w:p>
+      <w:pPr>
+        <w:spacing w:after="0" w:line="240" w:lineRule="auto"/>
+      </w:pPr>
+    </w:p>
+    <w:p>
+      <w:pPr>
+        <w:spacing w:after="0" w:line="240" w:lineRule="auto"/>
+      </w:pPr>
+    </w:p>
+    <w:p>
+      <w:pPr>
+        <w:spacing w:after="0" w:line="240" w:lineRule="auto"/>
+      </w:pPr>
+      <w:r>
+        <w:lastRenderedPageBreak/>
         <w:t>10)</w:t>
       </w:r>
     </w:p>
@@ -1127,201 +1011,175 @@
         <w:rPr>
           <w:color w:val="FF0000"/>
         </w:rPr>
-        <w:lastRenderedPageBreak/>
-        <w:t xml:space="preserve">Poumon homolatéral V20 &lt;  22%, </w:t>
-      </w:r>
-      <w:proofErr w:type="spellStart"/>
-      <w:r>
-        <w:rPr>
-          <w:color w:val="FF0000"/>
-        </w:rPr>
-        <w:t>Dmoy</w:t>
-      </w:r>
-      <w:proofErr w:type="spellEnd"/>
-      <w:r>
-        <w:rPr>
-          <w:color w:val="FF0000"/>
-        </w:rPr>
-        <w:t xml:space="preserve"> &lt; 15 Gy</w:t>
-      </w:r>
-    </w:p>
-    <w:p>
-      <w:pPr>
-        <w:spacing w:after="0" w:line="240" w:lineRule="auto"/>
-        <w:rPr>
-          <w:color w:val="FF0000"/>
-        </w:rPr>
-      </w:pPr>
-      <w:r>
-        <w:rPr>
-          <w:color w:val="FF0000"/>
-        </w:rPr>
-        <w:t xml:space="preserve">Poumons (ensemble) V20 &lt; 20%, </w:t>
-      </w:r>
-      <w:proofErr w:type="spellStart"/>
-      <w:r>
-        <w:rPr>
-          <w:color w:val="FF0000"/>
-        </w:rPr>
-        <w:t>Dmoy</w:t>
-      </w:r>
-      <w:proofErr w:type="spellEnd"/>
-      <w:r>
-        <w:rPr>
-          <w:color w:val="FF0000"/>
-        </w:rPr>
-        <w:t xml:space="preserve"> &lt; 10 Gy</w:t>
-      </w:r>
-    </w:p>
-    <w:p>
-      <w:pPr>
-        <w:spacing w:after="0" w:line="240" w:lineRule="auto"/>
-        <w:rPr>
-          <w:color w:val="FF0000"/>
-        </w:rPr>
-      </w:pPr>
-      <w:r>
-        <w:t xml:space="preserve">Cœur : </w:t>
-      </w:r>
-      <w:proofErr w:type="spellStart"/>
-      <w:r>
-        <w:t>Dmean</w:t>
-      </w:r>
-      <w:proofErr w:type="spellEnd"/>
-      <w:r>
-        <w:t>&lt;</w:t>
-      </w:r>
-      <w:proofErr w:type="gramStart"/>
-      <w:r>
+        <w:t>Poumon homolatéral V20 &lt;  22%, Dmoy &lt; 15 Gy</w:t>
+      </w:r>
+    </w:p>
+    <w:p>
+      <w:pPr>
+        <w:spacing w:after="0" w:line="240" w:lineRule="auto"/>
+        <w:rPr>
+          <w:color w:val="FF0000"/>
+        </w:rPr>
+      </w:pPr>
+      <w:r>
+        <w:rPr>
+          <w:color w:val="FF0000"/>
+        </w:rPr>
+        <w:t>Poumons (ensemble) V20 &lt; 20%, Dmoy &lt; 10 Gy</w:t>
+      </w:r>
+    </w:p>
+    <w:p>
+      <w:pPr>
+        <w:spacing w:after="0" w:line="240" w:lineRule="auto"/>
+        <w:rPr>
+          <w:color w:val="FF0000"/>
+        </w:rPr>
+      </w:pPr>
+      <w:r>
+        <w:t>Cœur : Dmean&lt;5Gy</w:t>
+      </w:r>
+      <w:r>
+        <w:t xml:space="preserve"> </w:t>
+      </w:r>
+      <w:r>
+        <w:rPr>
+          <w:color w:val="FF0000"/>
+        </w:rPr>
+        <w:t>, V20 &lt; 10%</w:t>
+      </w:r>
+    </w:p>
+    <w:p>
+      <w:pPr>
+        <w:spacing w:after="0" w:line="240" w:lineRule="auto"/>
+        <w:rPr>
+          <w:color w:val="FF0000"/>
+        </w:rPr>
+      </w:pPr>
+      <w:r>
+        <w:t>Moelle Epinière : Dmax&lt;</w:t>
+      </w:r>
+      <w:r>
+        <w:rPr>
+          <w:color w:val="31849B" w:themeColor="accent5" w:themeShade="BF"/>
+        </w:rPr>
+        <w:t>4</w:t>
+      </w:r>
+      <w:r>
+        <w:rPr>
+          <w:color w:val="31849B" w:themeColor="accent5" w:themeShade="BF"/>
+        </w:rPr>
         <w:t>5Gy</w:t>
       </w:r>
       <w:r>
         <w:t xml:space="preserve"> </w:t>
       </w:r>
       <w:r>
-        <w:rPr>
-          <w:color w:val="FF0000"/>
-        </w:rPr>
-        <w:t>,</w:t>
-      </w:r>
-      <w:proofErr w:type="gramEnd"/>
-      <w:r>
-        <w:rPr>
-          <w:color w:val="FF0000"/>
-        </w:rPr>
-        <w:t xml:space="preserve"> V20 &lt; 10%</w:t>
-      </w:r>
-    </w:p>
-    <w:p>
-      <w:pPr>
-        <w:spacing w:after="0" w:line="240" w:lineRule="auto"/>
-        <w:rPr>
-          <w:color w:val="FF0000"/>
-        </w:rPr>
-      </w:pPr>
-      <w:r>
-        <w:t xml:space="preserve">Moelle Epinière : </w:t>
-      </w:r>
-      <w:proofErr w:type="spellStart"/>
-      <w:r>
-        <w:t>Dmax</w:t>
-      </w:r>
-      <w:proofErr w:type="spellEnd"/>
-      <w:r>
-        <w:t>&lt;55Gy</w:t>
-      </w:r>
-      <w:r>
+        <w:t xml:space="preserve"> sur 2% du volume </w:t>
+      </w:r>
+      <w:r>
+        <w:rPr>
+          <w:color w:val="FF0000"/>
+        </w:rPr>
+        <w:t>(Dmax &lt; 45 Gy sur 2% du volume)</w:t>
+      </w:r>
+    </w:p>
+    <w:p>
+      <w:pPr>
+        <w:spacing w:after="0" w:line="240" w:lineRule="auto"/>
+      </w:pPr>
+      <w:r>
+        <w:t>Thyroide V50&lt;50%</w:t>
+      </w:r>
+    </w:p>
+    <w:p>
+      <w:pPr>
+        <w:spacing w:after="0" w:line="240" w:lineRule="auto"/>
+        <w:rPr>
+          <w:color w:val="FF0000"/>
+        </w:rPr>
+      </w:pPr>
+      <w:r>
+        <w:rPr>
+          <w:color w:val="FF0000"/>
+        </w:rPr>
+        <w:t>Poumon controlatéral et sein controlatéral : dose la plus faible possible.</w:t>
+      </w:r>
+      <w:r>
+        <w:rPr>
+          <w:color w:val="FF0000"/>
+        </w:rPr>
         <w:t xml:space="preserve"> </w:t>
       </w:r>
       <w:r>
         <w:rPr>
-          <w:color w:val="FF0000"/>
-        </w:rPr>
-        <w:t>(</w:t>
-      </w:r>
-      <w:proofErr w:type="spellStart"/>
-      <w:r>
-        <w:rPr>
-          <w:color w:val="FF0000"/>
-        </w:rPr>
-        <w:t>Dmax</w:t>
-      </w:r>
-      <w:proofErr w:type="spellEnd"/>
-      <w:r>
-        <w:rPr>
-          <w:color w:val="FF0000"/>
-        </w:rPr>
-        <w:t xml:space="preserve"> &lt; 45 Gy sur 2% du volume)</w:t>
-      </w:r>
-    </w:p>
-    <w:p>
-      <w:pPr>
-        <w:spacing w:after="0" w:line="240" w:lineRule="auto"/>
-      </w:pPr>
-      <w:proofErr w:type="spellStart"/>
-      <w:r>
-        <w:t>Thyroide</w:t>
-      </w:r>
-      <w:proofErr w:type="spellEnd"/>
-      <w:r>
-        <w:t xml:space="preserve"> V50&lt;50%</w:t>
-      </w:r>
-    </w:p>
-    <w:p>
-      <w:pPr>
-        <w:spacing w:after="0" w:line="240" w:lineRule="auto"/>
-        <w:rPr>
-          <w:color w:val="FF0000"/>
-        </w:rPr>
-      </w:pPr>
-      <w:r>
-        <w:rPr>
-          <w:color w:val="FF0000"/>
-        </w:rPr>
-        <w:t>Poumon controlatéral et sein controlatéral : dose la plus faible possible.</w:t>
-      </w:r>
-    </w:p>
-    <w:p>
-      <w:pPr>
-        <w:spacing w:after="0" w:line="240" w:lineRule="auto"/>
-        <w:rPr>
-          <w:color w:val="660066"/>
-        </w:rPr>
-      </w:pPr>
-      <w:r>
-        <w:rPr>
-          <w:color w:val="660066"/>
-        </w:rPr>
-        <w:t xml:space="preserve">Sein controlatérale </w:t>
-      </w:r>
-      <w:proofErr w:type="spellStart"/>
-      <w:r>
-        <w:rPr>
-          <w:color w:val="660066"/>
-        </w:rPr>
-        <w:t>Dmoy</w:t>
-      </w:r>
-      <w:proofErr w:type="spellEnd"/>
-      <w:r>
-        <w:rPr>
-          <w:color w:val="660066"/>
-        </w:rPr>
-        <w:t xml:space="preserve"> &lt; 1Gy </w:t>
-      </w:r>
-      <w:proofErr w:type="spellStart"/>
-      <w:r>
-        <w:rPr>
-          <w:color w:val="660066"/>
-        </w:rPr>
-        <w:t>Dmax</w:t>
-      </w:r>
-      <w:proofErr w:type="spellEnd"/>
-      <w:r>
-        <w:rPr>
-          <w:color w:val="660066"/>
-        </w:rPr>
-        <w:t>&lt; 5Gy</w:t>
-      </w:r>
+          <w:color w:val="31849B" w:themeColor="accent5" w:themeShade="BF"/>
+        </w:rPr>
+        <w:t>Pas c</w:t>
+      </w:r>
+      <w:r>
+        <w:rPr>
+          <w:color w:val="31849B" w:themeColor="accent5" w:themeShade="BF"/>
+        </w:rPr>
+        <w:t xml:space="preserve">oncerner en 3D, contrainte sur poumon et sein control en VMAT mais j’ai plus en </w:t>
+      </w:r>
+      <w:r>
+        <w:rPr>
+          <w:color w:val="31849B" w:themeColor="accent5" w:themeShade="BF"/>
+        </w:rPr>
+        <w:t>tête CFB</w:t>
+      </w:r>
+      <w:r>
+        <w:rPr>
+          <w:color w:val="31849B" w:themeColor="accent5" w:themeShade="BF"/>
+        </w:rPr>
+        <w:t>)</w:t>
+      </w:r>
+    </w:p>
+    <w:p>
+      <w:pPr>
+        <w:spacing w:after="0" w:line="240" w:lineRule="auto"/>
+        <w:rPr>
+          <w:color w:val="31849B" w:themeColor="accent5" w:themeShade="BF"/>
+        </w:rPr>
+      </w:pPr>
+      <w:r>
+        <w:rPr>
+          <w:color w:val="660066"/>
+        </w:rPr>
+        <w:t>Sein controlatérale Dmoy &lt; 1Gy Dmax&lt; 5Gy</w:t>
+      </w:r>
+      <w:r>
+        <w:rPr>
+          <w:color w:val="660066"/>
+        </w:rPr>
+        <w:t xml:space="preserve"> </w:t>
+      </w:r>
+      <w:r>
+        <w:rPr>
+          <w:color w:val="31849B" w:themeColor="accent5" w:themeShade="BF"/>
+        </w:rPr>
+        <w:t>(idem qu’au-dessus</w:t>
+      </w:r>
+      <w:r>
+        <w:rPr>
+          <w:color w:val="31849B" w:themeColor="accent5" w:themeShade="BF"/>
+        </w:rPr>
+        <w:t xml:space="preserve"> pour CFB</w:t>
+      </w:r>
+      <w:r>
+        <w:rPr>
+          <w:color w:val="31849B" w:themeColor="accent5" w:themeShade="BF"/>
+        </w:rPr>
+        <w:t>)</w:t>
+      </w:r>
+    </w:p>
+    <w:p>
+      <w:pPr>
+        <w:spacing w:after="0" w:line="240" w:lineRule="auto"/>
+        <w:rPr>
+          <w:color w:val="660066"/>
+        </w:rPr>
+      </w:pPr>
     </w:p>
     <w:p>
       <w:pPr>
@@ -1335,44 +1193,35 @@
       <w:pPr>
         <w:spacing w:after="0" w:line="240" w:lineRule="auto"/>
       </w:pPr>
-      <w:proofErr w:type="spellStart"/>
-      <w:proofErr w:type="gramStart"/>
-      <w:r>
-        <w:t>seinG</w:t>
-      </w:r>
-      <w:proofErr w:type="spellEnd"/>
-      <w:proofErr w:type="gramEnd"/>
-      <w:r>
-        <w:t xml:space="preserve">=&gt; 2Tangentiel avec filtre </w:t>
-      </w:r>
-      <w:proofErr w:type="spellStart"/>
-      <w:r>
-        <w:t>eventuellement</w:t>
-      </w:r>
-      <w:proofErr w:type="spellEnd"/>
-      <w:r>
-        <w:t xml:space="preserve"> + un faisceau réduit pour limiter les surdosage (MLC)</w:t>
-      </w:r>
-    </w:p>
-    <w:p>
-      <w:pPr>
-        <w:spacing w:after="0" w:line="240" w:lineRule="auto"/>
-      </w:pPr>
-      <w:proofErr w:type="spellStart"/>
-      <w:proofErr w:type="gramStart"/>
-      <w:r>
-        <w:t>susClav</w:t>
-      </w:r>
-      <w:proofErr w:type="spellEnd"/>
-      <w:proofErr w:type="gramEnd"/>
-      <w:r>
-        <w:t xml:space="preserve">=&gt; Faisceau type antérieur : 2 énergie pour assurer la couverture avec filtre </w:t>
-      </w:r>
-      <w:proofErr w:type="spellStart"/>
-      <w:r>
-        <w:t>eventuellement</w:t>
-      </w:r>
-      <w:proofErr w:type="spellEnd"/>
+      <w:r>
+        <w:t>seinG=&gt; 2Tangentiel</w:t>
+      </w:r>
+      <w:r>
+        <w:t>s</w:t>
+      </w:r>
+      <w:r>
+        <w:t xml:space="preserve"> avec filtre eventuellement + </w:t>
+      </w:r>
+      <w:r>
+        <w:rPr>
+          <w:color w:val="31849B" w:themeColor="accent5" w:themeShade="BF"/>
+        </w:rPr>
+        <w:t>1/2</w:t>
+      </w:r>
+      <w:r>
+        <w:t xml:space="preserve"> faisceau réduit pour limiter les surdosage (MLC)</w:t>
+      </w:r>
+    </w:p>
+    <w:p>
+      <w:pPr>
+        <w:spacing w:after="0" w:line="240" w:lineRule="auto"/>
+      </w:pPr>
+      <w:r>
+        <w:t xml:space="preserve">susClav=&gt; Faisceau type antérieur : 2 énergie pour assurer la couverture avec filtre </w:t>
+      </w:r>
+      <w:r>
+        <w:t>éventuellement</w:t>
+      </w:r>
     </w:p>
     <w:p>
       <w:pPr>
@@ -1400,11 +1249,9 @@
         <w:spacing w:after="0" w:line="240" w:lineRule="auto"/>
         <w:ind w:firstLine="708"/>
       </w:pPr>
-      <w:proofErr w:type="gramStart"/>
-      <w:r>
-        <w:t>meilleur</w:t>
-      </w:r>
-      <w:proofErr w:type="gramEnd"/>
+      <w:r>
+        <w:t>Meilleur</w:t>
+      </w:r>
       <w:r>
         <w:t xml:space="preserve"> respect de la dose au cœur, meilleur conformation, meilleure gradient</w:t>
       </w:r>
@@ -1414,29 +1261,11 @@
         <w:spacing w:after="0" w:line="240" w:lineRule="auto"/>
         <w:ind w:firstLine="708"/>
       </w:pPr>
-      <w:proofErr w:type="gramStart"/>
-      <w:r>
-        <w:t>irradiation</w:t>
-      </w:r>
-      <w:proofErr w:type="gramEnd"/>
-      <w:r>
-        <w:t xml:space="preserve"> controlatérale (</w:t>
-      </w:r>
-      <w:proofErr w:type="spellStart"/>
-      <w:r>
-        <w:t>seinD</w:t>
-      </w:r>
-      <w:proofErr w:type="spellEnd"/>
-      <w:r>
-        <w:t xml:space="preserve"> + </w:t>
-      </w:r>
-      <w:proofErr w:type="spellStart"/>
-      <w:r>
-        <w:t>poumonD</w:t>
-      </w:r>
-      <w:proofErr w:type="spellEnd"/>
-      <w:r>
-        <w:t>)</w:t>
+      <w:r>
+        <w:t>Irradiation</w:t>
+      </w:r>
+      <w:r>
+        <w:t xml:space="preserve"> controlatérale (seinD + poumonD)</w:t>
       </w:r>
     </w:p>
     <w:p>
@@ -1691,6 +1520,18 @@
         </w:rPr>
         <w:t>Problème cohérence UM, taille de champ, profondeur de mesure entre TPS et R&amp;V…</w:t>
       </w:r>
+      <w:r>
+        <w:rPr>
+          <w:color w:val="FF0000"/>
+        </w:rPr>
+        <w:t xml:space="preserve"> </w:t>
+      </w:r>
+      <w:r>
+        <w:rPr>
+          <w:color w:val="31849B" w:themeColor="accent5" w:themeShade="BF"/>
+        </w:rPr>
+        <w:t>(double calcul non ?)</w:t>
+      </w:r>
     </w:p>
     <w:p>
       <w:pPr>
@@ -1715,14 +1556,40 @@
       <w:pPr>
         <w:spacing w:after="0" w:line="240" w:lineRule="auto"/>
       </w:pPr>
-      <w:r>
+    </w:p>
+    <w:p>
+      <w:pPr>
+        <w:spacing w:after="0" w:line="240" w:lineRule="auto"/>
+      </w:pPr>
+    </w:p>
+    <w:p>
+      <w:pPr>
+        <w:spacing w:after="0" w:line="240" w:lineRule="auto"/>
+      </w:pPr>
+    </w:p>
+    <w:p>
+      <w:pPr>
+        <w:spacing w:after="0" w:line="240" w:lineRule="auto"/>
+      </w:pPr>
+    </w:p>
+    <w:p>
+      <w:pPr>
+        <w:spacing w:after="0" w:line="240" w:lineRule="auto"/>
+      </w:pPr>
+    </w:p>
+    <w:p>
+      <w:pPr>
+        <w:spacing w:after="0" w:line="240" w:lineRule="auto"/>
+      </w:pPr>
+    </w:p>
+    <w:p>
+      <w:pPr>
+        <w:spacing w:after="0" w:line="240" w:lineRule="auto"/>
+      </w:pPr>
+      <w:r>
+        <w:lastRenderedPageBreak/>
         <w:t>Question 3</w:t>
       </w:r>
-    </w:p>
-    <w:p>
-      <w:pPr>
-        <w:spacing w:after="0" w:line="240" w:lineRule="auto"/>
-      </w:pPr>
     </w:p>
     <w:p>
       <w:pPr>
@@ -1740,7 +1607,652 @@
     </w:p>
     <w:tbl>
       <w:tblPr>
-        <w:tblStyle w:val="Grille"/>
+        <w:tblStyle w:val="Grilledutableau"/>
+        <w:tblW w:w="0" w:type="auto"/>
+        <w:tblLook w:val="04A0" w:firstRow="1" w:lastRow="0" w:firstColumn="1" w:lastColumn="0" w:noHBand="0" w:noVBand="1"/>
+      </w:tblPr>
+      <w:tblGrid>
+        <w:gridCol w:w="1809"/>
+        <w:gridCol w:w="3969"/>
+        <w:gridCol w:w="3434"/>
+      </w:tblGrid>
+      <w:tr>
+        <w:tc>
+          <w:tcPr>
+            <w:tcW w:w="1809" w:type="dxa"/>
+          </w:tcPr>
+          <w:p>
+            <w:pPr>
+              <w:jc w:val="center"/>
+              <w:rPr>
+                <w:color w:val="FF0000"/>
+              </w:rPr>
+            </w:pPr>
+          </w:p>
+        </w:tc>
+        <w:tc>
+          <w:tcPr>
+            <w:tcW w:w="3969" w:type="dxa"/>
+          </w:tcPr>
+          <w:p>
+            <w:pPr>
+              <w:jc w:val="center"/>
+              <w:rPr>
+                <w:color w:val="FF0000"/>
+              </w:rPr>
+            </w:pPr>
+            <w:r>
+              <w:rPr>
+                <w:color w:val="FF0000"/>
+              </w:rPr>
+              <w:t>Avantages</w:t>
+            </w:r>
+          </w:p>
+        </w:tc>
+        <w:tc>
+          <w:tcPr>
+            <w:tcW w:w="3434" w:type="dxa"/>
+          </w:tcPr>
+          <w:p>
+            <w:pPr>
+              <w:jc w:val="center"/>
+              <w:rPr>
+                <w:color w:val="FF0000"/>
+              </w:rPr>
+            </w:pPr>
+            <w:r>
+              <w:rPr>
+                <w:color w:val="FF0000"/>
+              </w:rPr>
+              <w:t>Inconvénients</w:t>
+            </w:r>
+          </w:p>
+        </w:tc>
+      </w:tr>
+      <w:tr>
+        <w:tc>
+          <w:tcPr>
+            <w:tcW w:w="1809" w:type="dxa"/>
+          </w:tcPr>
+          <w:p>
+            <w:pPr>
+              <w:jc w:val="center"/>
+              <w:rPr>
+                <w:color w:val="FF0000"/>
+              </w:rPr>
+            </w:pPr>
+            <w:r>
+              <w:rPr>
+                <w:color w:val="FF0000"/>
+              </w:rPr>
+              <w:t>2D kV avec fiduciaires</w:t>
+            </w:r>
+          </w:p>
+        </w:tc>
+        <w:tc>
+          <w:tcPr>
+            <w:tcW w:w="3969" w:type="dxa"/>
+          </w:tcPr>
+          <w:p>
+            <w:pPr>
+              <w:pStyle w:val="Paragraphedeliste"/>
+              <w:numPr>
+                <w:ilvl w:val="0"/>
+                <w:numId w:val="2"/>
+              </w:numPr>
+              <w:rPr>
+                <w:color w:val="FF0000"/>
+              </w:rPr>
+            </w:pPr>
+            <w:r>
+              <w:rPr>
+                <w:color w:val="FF0000"/>
+              </w:rPr>
+              <w:t>Peu irradiant</w:t>
+            </w:r>
+          </w:p>
+          <w:p>
+            <w:pPr>
+              <w:pStyle w:val="Paragraphedeliste"/>
+              <w:numPr>
+                <w:ilvl w:val="0"/>
+                <w:numId w:val="2"/>
+              </w:numPr>
+              <w:rPr>
+                <w:color w:val="FF0000"/>
+              </w:rPr>
+            </w:pPr>
+            <w:r>
+              <w:rPr>
+                <w:color w:val="FF0000"/>
+              </w:rPr>
+              <w:t>Bonne qualité d’images sur implant</w:t>
+            </w:r>
+          </w:p>
+          <w:p>
+            <w:pPr>
+              <w:pStyle w:val="Paragraphedeliste"/>
+              <w:numPr>
+                <w:ilvl w:val="0"/>
+                <w:numId w:val="2"/>
+              </w:numPr>
+              <w:rPr>
+                <w:color w:val="FF0000"/>
+              </w:rPr>
+            </w:pPr>
+            <w:r>
+              <w:rPr>
+                <w:color w:val="FF0000"/>
+              </w:rPr>
+              <w:t>Procédure simple et rapide</w:t>
+            </w:r>
+          </w:p>
+        </w:tc>
+        <w:tc>
+          <w:tcPr>
+            <w:tcW w:w="3434" w:type="dxa"/>
+          </w:tcPr>
+          <w:p>
+            <w:pPr>
+              <w:pStyle w:val="Paragraphedeliste"/>
+              <w:numPr>
+                <w:ilvl w:val="0"/>
+                <w:numId w:val="2"/>
+              </w:numPr>
+              <w:rPr>
+                <w:color w:val="FF0000"/>
+              </w:rPr>
+            </w:pPr>
+            <w:r>
+              <w:rPr>
+                <w:color w:val="FF0000"/>
+              </w:rPr>
+              <w:t>Pas d’infos volumétriques</w:t>
+            </w:r>
+          </w:p>
+          <w:p>
+            <w:pPr>
+              <w:pStyle w:val="Paragraphedeliste"/>
+              <w:numPr>
+                <w:ilvl w:val="0"/>
+                <w:numId w:val="2"/>
+              </w:numPr>
+              <w:rPr>
+                <w:color w:val="FF0000"/>
+              </w:rPr>
+            </w:pPr>
+            <w:r>
+              <w:rPr>
+                <w:color w:val="FF0000"/>
+              </w:rPr>
+              <w:t>Pas de visualisation des tissus mous</w:t>
+            </w:r>
+          </w:p>
+          <w:p>
+            <w:pPr>
+              <w:pStyle w:val="Paragraphedeliste"/>
+              <w:numPr>
+                <w:ilvl w:val="0"/>
+                <w:numId w:val="2"/>
+              </w:numPr>
+              <w:rPr>
+                <w:color w:val="FF0000"/>
+              </w:rPr>
+            </w:pPr>
+            <w:r>
+              <w:rPr>
+                <w:color w:val="FF0000"/>
+              </w:rPr>
+              <w:t>Artéfacts liés aux matériaux à forte densité électronique</w:t>
+            </w:r>
+          </w:p>
+        </w:tc>
+      </w:tr>
+      <w:tr>
+        <w:tc>
+          <w:tcPr>
+            <w:tcW w:w="1809" w:type="dxa"/>
+          </w:tcPr>
+          <w:p>
+            <w:pPr>
+              <w:jc w:val="center"/>
+              <w:rPr>
+                <w:color w:val="FF0000"/>
+              </w:rPr>
+            </w:pPr>
+            <w:r>
+              <w:rPr>
+                <w:color w:val="FF0000"/>
+              </w:rPr>
+              <w:t>CBCT</w:t>
+            </w:r>
+          </w:p>
+        </w:tc>
+        <w:tc>
+          <w:tcPr>
+            <w:tcW w:w="3969" w:type="dxa"/>
+          </w:tcPr>
+          <w:p>
+            <w:pPr>
+              <w:pStyle w:val="Paragraphedeliste"/>
+              <w:numPr>
+                <w:ilvl w:val="0"/>
+                <w:numId w:val="3"/>
+              </w:numPr>
+              <w:rPr>
+                <w:color w:val="FF0000"/>
+              </w:rPr>
+            </w:pPr>
+            <w:r>
+              <w:rPr>
+                <w:color w:val="FF0000"/>
+              </w:rPr>
+              <w:t>Acquisition volumétrique</w:t>
+            </w:r>
+          </w:p>
+          <w:p>
+            <w:pPr>
+              <w:pStyle w:val="Paragraphedeliste"/>
+              <w:numPr>
+                <w:ilvl w:val="0"/>
+                <w:numId w:val="3"/>
+              </w:numPr>
+              <w:rPr>
+                <w:color w:val="FF0000"/>
+              </w:rPr>
+            </w:pPr>
+            <w:r>
+              <w:rPr>
+                <w:color w:val="FF0000"/>
+              </w:rPr>
+              <w:t>Qualité de l’image de basse énergie</w:t>
+            </w:r>
+          </w:p>
+          <w:p>
+            <w:pPr>
+              <w:pStyle w:val="Paragraphedeliste"/>
+              <w:numPr>
+                <w:ilvl w:val="0"/>
+                <w:numId w:val="3"/>
+              </w:numPr>
+              <w:rPr>
+                <w:color w:val="FF0000"/>
+              </w:rPr>
+            </w:pPr>
+            <w:r>
+              <w:rPr>
+                <w:color w:val="FF0000"/>
+              </w:rPr>
+              <w:t>Acquisition lente en respiration</w:t>
+            </w:r>
+            <w:r>
+              <w:rPr>
+                <w:color w:val="FF0000"/>
+              </w:rPr>
+              <w:t xml:space="preserve"> </w:t>
+            </w:r>
+            <w:r>
+              <w:rPr>
+                <w:color w:val="FF0000"/>
+              </w:rPr>
+              <w:t>libre, éventuellement 4D</w:t>
+            </w:r>
+          </w:p>
+          <w:p>
+            <w:pPr>
+              <w:pStyle w:val="Paragraphedeliste"/>
+              <w:numPr>
+                <w:ilvl w:val="0"/>
+                <w:numId w:val="3"/>
+              </w:numPr>
+              <w:rPr>
+                <w:color w:val="FF0000"/>
+              </w:rPr>
+            </w:pPr>
+            <w:r>
+              <w:rPr>
+                <w:color w:val="FF0000"/>
+              </w:rPr>
+              <w:t>Visualisation et recalage sur les tissus mous</w:t>
+            </w:r>
+          </w:p>
+          <w:p>
+            <w:pPr>
+              <w:pStyle w:val="Paragraphedeliste"/>
+              <w:numPr>
+                <w:ilvl w:val="0"/>
+                <w:numId w:val="3"/>
+              </w:numPr>
+              <w:rPr>
+                <w:color w:val="FF0000"/>
+              </w:rPr>
+            </w:pPr>
+            <w:r>
+              <w:rPr>
+                <w:color w:val="FF0000"/>
+              </w:rPr>
+              <w:t>Pas besoin de marqueurs implantés</w:t>
+            </w:r>
+          </w:p>
+        </w:tc>
+        <w:tc>
+          <w:tcPr>
+            <w:tcW w:w="3434" w:type="dxa"/>
+          </w:tcPr>
+          <w:p>
+            <w:pPr>
+              <w:pStyle w:val="Paragraphedeliste"/>
+              <w:numPr>
+                <w:ilvl w:val="0"/>
+                <w:numId w:val="3"/>
+              </w:numPr>
+              <w:rPr>
+                <w:color w:val="FF0000"/>
+              </w:rPr>
+            </w:pPr>
+            <w:r>
+              <w:rPr>
+                <w:color w:val="FF0000"/>
+              </w:rPr>
+              <w:t>Procédure plus longue</w:t>
+            </w:r>
+          </w:p>
+          <w:p>
+            <w:pPr>
+              <w:pStyle w:val="Paragraphedeliste"/>
+              <w:numPr>
+                <w:ilvl w:val="0"/>
+                <w:numId w:val="3"/>
+              </w:numPr>
+              <w:rPr>
+                <w:color w:val="FF0000"/>
+              </w:rPr>
+            </w:pPr>
+            <w:r>
+              <w:rPr>
+                <w:color w:val="FF0000"/>
+              </w:rPr>
+              <w:t>Recalage plus complexe</w:t>
+            </w:r>
+          </w:p>
+          <w:p>
+            <w:pPr>
+              <w:pStyle w:val="Paragraphedeliste"/>
+              <w:numPr>
+                <w:ilvl w:val="0"/>
+                <w:numId w:val="3"/>
+              </w:numPr>
+              <w:rPr>
+                <w:color w:val="FF0000"/>
+              </w:rPr>
+            </w:pPr>
+            <w:r>
+              <w:rPr>
+                <w:color w:val="FF0000"/>
+              </w:rPr>
+              <w:t>Artéfacts liés aux matériaux à forte densité électronique</w:t>
+            </w:r>
+          </w:p>
+          <w:p>
+            <w:pPr>
+              <w:pStyle w:val="Paragraphedeliste"/>
+              <w:numPr>
+                <w:ilvl w:val="0"/>
+                <w:numId w:val="3"/>
+              </w:numPr>
+              <w:rPr>
+                <w:color w:val="FF0000"/>
+              </w:rPr>
+            </w:pPr>
+            <w:r>
+              <w:rPr>
+                <w:color w:val="FF0000"/>
+              </w:rPr>
+              <w:t>Dose par image + élevée / aux 2D kV</w:t>
+            </w:r>
+          </w:p>
+        </w:tc>
+      </w:tr>
+      <w:tr>
+        <w:tc>
+          <w:tcPr>
+            <w:tcW w:w="1809" w:type="dxa"/>
+          </w:tcPr>
+          <w:p>
+            <w:pPr>
+              <w:jc w:val="center"/>
+              <w:rPr>
+                <w:color w:val="FF0000"/>
+              </w:rPr>
+            </w:pPr>
+            <w:r>
+              <w:rPr>
+                <w:color w:val="FF0000"/>
+              </w:rPr>
+              <w:t>Ultrasons</w:t>
+            </w:r>
+          </w:p>
+        </w:tc>
+        <w:tc>
+          <w:tcPr>
+            <w:tcW w:w="3969" w:type="dxa"/>
+          </w:tcPr>
+          <w:p>
+            <w:pPr>
+              <w:pStyle w:val="Paragraphedeliste"/>
+              <w:numPr>
+                <w:ilvl w:val="0"/>
+                <w:numId w:val="4"/>
+              </w:numPr>
+              <w:rPr>
+                <w:color w:val="FF0000"/>
+              </w:rPr>
+            </w:pPr>
+            <w:r>
+              <w:rPr>
+                <w:color w:val="FF0000"/>
+              </w:rPr>
+              <w:t>Non ion</w:t>
+            </w:r>
+            <w:r>
+              <w:rPr>
+                <w:color w:val="FF0000"/>
+              </w:rPr>
+              <w:t>i</w:t>
+            </w:r>
+            <w:r>
+              <w:rPr>
+                <w:color w:val="FF0000"/>
+              </w:rPr>
+              <w:t>sant</w:t>
+            </w:r>
+          </w:p>
+          <w:p>
+            <w:pPr>
+              <w:pStyle w:val="Paragraphedeliste"/>
+              <w:numPr>
+                <w:ilvl w:val="0"/>
+                <w:numId w:val="4"/>
+              </w:numPr>
+              <w:rPr>
+                <w:color w:val="FF0000"/>
+              </w:rPr>
+            </w:pPr>
+            <w:r>
+              <w:rPr>
+                <w:color w:val="FF0000"/>
+              </w:rPr>
+              <w:t>Peu coûteux</w:t>
+            </w:r>
+          </w:p>
+          <w:p>
+            <w:pPr>
+              <w:pStyle w:val="Paragraphedeliste"/>
+              <w:numPr>
+                <w:ilvl w:val="0"/>
+                <w:numId w:val="4"/>
+              </w:numPr>
+              <w:rPr>
+                <w:color w:val="FF0000"/>
+              </w:rPr>
+            </w:pPr>
+            <w:r>
+              <w:rPr>
+                <w:color w:val="FF0000"/>
+              </w:rPr>
+              <w:t>Procédure simple et rapide disponible pour l’intra-fraction</w:t>
+            </w:r>
+          </w:p>
+        </w:tc>
+        <w:tc>
+          <w:tcPr>
+            <w:tcW w:w="3434" w:type="dxa"/>
+          </w:tcPr>
+          <w:p>
+            <w:pPr>
+              <w:pStyle w:val="Paragraphedeliste"/>
+              <w:numPr>
+                <w:ilvl w:val="0"/>
+                <w:numId w:val="4"/>
+              </w:numPr>
+              <w:rPr>
+                <w:color w:val="FF0000"/>
+              </w:rPr>
+            </w:pPr>
+            <w:r>
+              <w:rPr>
+                <w:color w:val="FF0000"/>
+              </w:rPr>
+              <w:t>Opérateur dépendant</w:t>
+            </w:r>
+          </w:p>
+          <w:p>
+            <w:pPr>
+              <w:pStyle w:val="Paragraphedeliste"/>
+              <w:numPr>
+                <w:ilvl w:val="0"/>
+                <w:numId w:val="4"/>
+              </w:numPr>
+              <w:rPr>
+                <w:color w:val="FF0000"/>
+              </w:rPr>
+            </w:pPr>
+            <w:r>
+              <w:rPr>
+                <w:color w:val="FF0000"/>
+              </w:rPr>
+              <w:t>Modifications anatomiques liées à la sonde</w:t>
+            </w:r>
+          </w:p>
+          <w:p>
+            <w:pPr>
+              <w:pStyle w:val="Paragraphedeliste"/>
+              <w:numPr>
+                <w:ilvl w:val="0"/>
+                <w:numId w:val="4"/>
+              </w:numPr>
+              <w:rPr>
+                <w:color w:val="FF0000"/>
+              </w:rPr>
+            </w:pPr>
+            <w:r>
+              <w:rPr>
+                <w:color w:val="FF0000"/>
+              </w:rPr>
+              <w:t>Image de réf ??</w:t>
+            </w:r>
+          </w:p>
+        </w:tc>
+      </w:tr>
+    </w:tbl>
+    <w:p>
+      <w:pPr>
+        <w:spacing w:after="0" w:line="240" w:lineRule="auto"/>
+        <w:rPr>
+          <w:color w:val="FF0000"/>
+        </w:rPr>
+      </w:pPr>
+    </w:p>
+    <w:p>
+      <w:pPr>
+        <w:spacing w:after="0" w:line="240" w:lineRule="auto"/>
+      </w:pPr>
+    </w:p>
+    <w:p>
+      <w:pPr>
+        <w:spacing w:after="0" w:line="240" w:lineRule="auto"/>
+        <w:rPr>
+          <w:color w:val="FF0000"/>
+        </w:rPr>
+      </w:pPr>
+      <w:r>
+        <w:rPr>
+          <w:color w:val="FF0000"/>
+        </w:rPr>
+        <w:t>16) CBCT : 2Gy à l’iso</w:t>
+      </w:r>
+      <w:r>
+        <w:rPr>
+          <w:color w:val="FF0000"/>
+        </w:rPr>
+        <w:t xml:space="preserve"> pour l’ensemble du ttt </w:t>
+      </w:r>
+      <w:r>
+        <w:rPr>
+          <w:color w:val="31849B" w:themeColor="accent5" w:themeShade="BF"/>
+        </w:rPr>
+        <w:t>(j’ai eu peur en lisant ça sans la question à coté^^)</w:t>
+      </w:r>
+    </w:p>
+    <w:p>
+      <w:pPr>
+        <w:spacing w:after="0" w:line="240" w:lineRule="auto"/>
+        <w:rPr>
+          <w:color w:val="660066"/>
+        </w:rPr>
+      </w:pPr>
+      <w:r>
+        <w:rPr>
+          <w:color w:val="FF0000"/>
+        </w:rPr>
+        <w:t>2D kV : bcp moins </w:t>
+      </w:r>
+      <w:r>
+        <w:rPr>
+          <w:color w:val="FF0000"/>
+        </w:rPr>
+        <w:sym w:font="Wingdings" w:char="F04A"/>
+      </w:r>
+      <w:r>
+        <w:rPr>
+          <w:color w:val="660066"/>
+        </w:rPr>
+        <w:t xml:space="preserve"> c’est pas une réponse ça beaucoup moins XD mais les gars posent une question ouverte comme ça je vois pas trop comment tu peux comparer XD</w:t>
+      </w:r>
+    </w:p>
+    <w:p>
+      <w:pPr>
+        <w:spacing w:after="0" w:line="240" w:lineRule="auto"/>
+        <w:rPr>
+          <w:color w:val="660066"/>
+        </w:rPr>
+      </w:pPr>
+      <w:r>
+        <w:rPr>
+          <w:color w:val="660066"/>
+        </w:rPr>
+        <w:t>Ultrason 0</w:t>
+      </w:r>
+      <w:r>
+        <w:rPr>
+          <w:color w:val="660066"/>
+        </w:rPr>
+        <w:t xml:space="preserve"> Gy</w:t>
+      </w:r>
+    </w:p>
+    <w:tbl>
+      <w:tblPr>
+        <w:tblStyle w:val="Grilledutableau"/>
         <w:tblW w:w="0" w:type="auto"/>
         <w:tblLook w:val="04A0" w:firstRow="1" w:lastRow="0" w:firstColumn="1" w:lastColumn="0" w:noHBand="0" w:noVBand="1"/>
       </w:tblPr>
@@ -1756,654 +2268,6 @@
           </w:tcPr>
           <w:p>
             <w:pPr>
-              <w:jc w:val="center"/>
-              <w:rPr>
-                <w:color w:val="FF0000"/>
-              </w:rPr>
-            </w:pPr>
-          </w:p>
-        </w:tc>
-        <w:tc>
-          <w:tcPr>
-            <w:tcW w:w="3071" w:type="dxa"/>
-          </w:tcPr>
-          <w:p>
-            <w:pPr>
-              <w:jc w:val="center"/>
-              <w:rPr>
-                <w:color w:val="FF0000"/>
-              </w:rPr>
-            </w:pPr>
-            <w:r>
-              <w:rPr>
-                <w:color w:val="FF0000"/>
-              </w:rPr>
-              <w:t>Avantages</w:t>
-            </w:r>
-          </w:p>
-        </w:tc>
-        <w:tc>
-          <w:tcPr>
-            <w:tcW w:w="3071" w:type="dxa"/>
-          </w:tcPr>
-          <w:p>
-            <w:pPr>
-              <w:jc w:val="center"/>
-              <w:rPr>
-                <w:color w:val="FF0000"/>
-              </w:rPr>
-            </w:pPr>
-            <w:r>
-              <w:rPr>
-                <w:color w:val="FF0000"/>
-              </w:rPr>
-              <w:t>Inconvénients</w:t>
-            </w:r>
-          </w:p>
-        </w:tc>
-      </w:tr>
-      <w:tr>
-        <w:tc>
-          <w:tcPr>
-            <w:tcW w:w="3070" w:type="dxa"/>
-          </w:tcPr>
-          <w:p>
-            <w:pPr>
-              <w:jc w:val="center"/>
-              <w:rPr>
-                <w:color w:val="FF0000"/>
-              </w:rPr>
-            </w:pPr>
-            <w:r>
-              <w:rPr>
-                <w:color w:val="FF0000"/>
-              </w:rPr>
-              <w:t>2D kV avec fiduciaires</w:t>
-            </w:r>
-          </w:p>
-        </w:tc>
-        <w:tc>
-          <w:tcPr>
-            <w:tcW w:w="3071" w:type="dxa"/>
-          </w:tcPr>
-          <w:p>
-            <w:pPr>
-              <w:pStyle w:val="Paragraphedeliste"/>
-              <w:numPr>
-                <w:ilvl w:val="0"/>
-                <w:numId w:val="2"/>
-              </w:numPr>
-              <w:rPr>
-                <w:color w:val="FF0000"/>
-              </w:rPr>
-            </w:pPr>
-            <w:r>
-              <w:rPr>
-                <w:color w:val="FF0000"/>
-              </w:rPr>
-              <w:t>Peu irradiant</w:t>
-            </w:r>
-          </w:p>
-          <w:p>
-            <w:pPr>
-              <w:pStyle w:val="Paragraphedeliste"/>
-              <w:numPr>
-                <w:ilvl w:val="0"/>
-                <w:numId w:val="2"/>
-              </w:numPr>
-              <w:rPr>
-                <w:color w:val="FF0000"/>
-              </w:rPr>
-            </w:pPr>
-            <w:r>
-              <w:rPr>
-                <w:color w:val="FF0000"/>
-              </w:rPr>
-              <w:t>Bonne qualité d’images sur implant</w:t>
-            </w:r>
-          </w:p>
-          <w:p>
-            <w:pPr>
-              <w:pStyle w:val="Paragraphedeliste"/>
-              <w:numPr>
-                <w:ilvl w:val="0"/>
-                <w:numId w:val="2"/>
-              </w:numPr>
-              <w:rPr>
-                <w:color w:val="FF0000"/>
-              </w:rPr>
-            </w:pPr>
-            <w:r>
-              <w:rPr>
-                <w:color w:val="FF0000"/>
-              </w:rPr>
-              <w:t>Procédure simple et rapide</w:t>
-            </w:r>
-          </w:p>
-        </w:tc>
-        <w:tc>
-          <w:tcPr>
-            <w:tcW w:w="3071" w:type="dxa"/>
-          </w:tcPr>
-          <w:p>
-            <w:pPr>
-              <w:pStyle w:val="Paragraphedeliste"/>
-              <w:numPr>
-                <w:ilvl w:val="0"/>
-                <w:numId w:val="2"/>
-              </w:numPr>
-              <w:rPr>
-                <w:color w:val="FF0000"/>
-              </w:rPr>
-            </w:pPr>
-            <w:r>
-              <w:rPr>
-                <w:color w:val="FF0000"/>
-              </w:rPr>
-              <w:t>Pas d’infos volumétriques</w:t>
-            </w:r>
-          </w:p>
-          <w:p>
-            <w:pPr>
-              <w:pStyle w:val="Paragraphedeliste"/>
-              <w:numPr>
-                <w:ilvl w:val="0"/>
-                <w:numId w:val="2"/>
-              </w:numPr>
-              <w:rPr>
-                <w:color w:val="FF0000"/>
-              </w:rPr>
-            </w:pPr>
-            <w:r>
-              <w:rPr>
-                <w:color w:val="FF0000"/>
-              </w:rPr>
-              <w:t>Pas de visualisation des tissus mous</w:t>
-            </w:r>
-          </w:p>
-          <w:p>
-            <w:pPr>
-              <w:pStyle w:val="Paragraphedeliste"/>
-              <w:numPr>
-                <w:ilvl w:val="0"/>
-                <w:numId w:val="2"/>
-              </w:numPr>
-              <w:rPr>
-                <w:color w:val="FF0000"/>
-              </w:rPr>
-            </w:pPr>
-            <w:r>
-              <w:rPr>
-                <w:color w:val="FF0000"/>
-              </w:rPr>
-              <w:t>Artéfacts liés aux matériaux à forte densité électronique</w:t>
-            </w:r>
-          </w:p>
-        </w:tc>
-      </w:tr>
-      <w:tr>
-        <w:tc>
-          <w:tcPr>
-            <w:tcW w:w="3070" w:type="dxa"/>
-          </w:tcPr>
-          <w:p>
-            <w:pPr>
-              <w:jc w:val="center"/>
-              <w:rPr>
-                <w:color w:val="FF0000"/>
-              </w:rPr>
-            </w:pPr>
-            <w:r>
-              <w:rPr>
-                <w:color w:val="FF0000"/>
-              </w:rPr>
-              <w:lastRenderedPageBreak/>
-              <w:t>CBCT</w:t>
-            </w:r>
-          </w:p>
-        </w:tc>
-        <w:tc>
-          <w:tcPr>
-            <w:tcW w:w="3071" w:type="dxa"/>
-          </w:tcPr>
-          <w:p>
-            <w:pPr>
-              <w:pStyle w:val="Paragraphedeliste"/>
-              <w:numPr>
-                <w:ilvl w:val="0"/>
-                <w:numId w:val="3"/>
-              </w:numPr>
-              <w:rPr>
-                <w:color w:val="FF0000"/>
-              </w:rPr>
-            </w:pPr>
-            <w:r>
-              <w:rPr>
-                <w:color w:val="FF0000"/>
-              </w:rPr>
-              <w:t>Acquisition volumétrique</w:t>
-            </w:r>
-          </w:p>
-          <w:p>
-            <w:pPr>
-              <w:pStyle w:val="Paragraphedeliste"/>
-              <w:numPr>
-                <w:ilvl w:val="0"/>
-                <w:numId w:val="3"/>
-              </w:numPr>
-              <w:rPr>
-                <w:color w:val="FF0000"/>
-              </w:rPr>
-            </w:pPr>
-            <w:r>
-              <w:rPr>
-                <w:color w:val="FF0000"/>
-              </w:rPr>
-              <w:t>Qualité de l’image de basse énergie</w:t>
-            </w:r>
-          </w:p>
-          <w:p>
-            <w:pPr>
-              <w:pStyle w:val="Paragraphedeliste"/>
-              <w:numPr>
-                <w:ilvl w:val="0"/>
-                <w:numId w:val="3"/>
-              </w:numPr>
-              <w:rPr>
-                <w:color w:val="FF0000"/>
-              </w:rPr>
-            </w:pPr>
-            <w:r>
-              <w:rPr>
-                <w:color w:val="FF0000"/>
-              </w:rPr>
-              <w:t>Acquisition lente en respiration</w:t>
-            </w:r>
-            <w:r>
-              <w:rPr>
-                <w:color w:val="FF0000"/>
-              </w:rPr>
-              <w:t xml:space="preserve"> </w:t>
-            </w:r>
-            <w:r>
-              <w:rPr>
-                <w:color w:val="FF0000"/>
-              </w:rPr>
-              <w:t>libre, éventuellement 4D</w:t>
-            </w:r>
-          </w:p>
-          <w:p>
-            <w:pPr>
-              <w:pStyle w:val="Paragraphedeliste"/>
-              <w:numPr>
-                <w:ilvl w:val="0"/>
-                <w:numId w:val="3"/>
-              </w:numPr>
-              <w:rPr>
-                <w:color w:val="FF0000"/>
-              </w:rPr>
-            </w:pPr>
-            <w:r>
-              <w:rPr>
-                <w:color w:val="FF0000"/>
-              </w:rPr>
-              <w:t>Visualisation et recalage sur les tissus mous</w:t>
-            </w:r>
-          </w:p>
-          <w:p>
-            <w:pPr>
-              <w:pStyle w:val="Paragraphedeliste"/>
-              <w:numPr>
-                <w:ilvl w:val="0"/>
-                <w:numId w:val="3"/>
-              </w:numPr>
-              <w:rPr>
-                <w:color w:val="FF0000"/>
-              </w:rPr>
-            </w:pPr>
-            <w:r>
-              <w:rPr>
-                <w:color w:val="FF0000"/>
-              </w:rPr>
-              <w:t>Pas besoin de marqueurs implantés</w:t>
-            </w:r>
-          </w:p>
-        </w:tc>
-        <w:tc>
-          <w:tcPr>
-            <w:tcW w:w="3071" w:type="dxa"/>
-          </w:tcPr>
-          <w:p>
-            <w:pPr>
-              <w:pStyle w:val="Paragraphedeliste"/>
-              <w:numPr>
-                <w:ilvl w:val="0"/>
-                <w:numId w:val="3"/>
-              </w:numPr>
-              <w:rPr>
-                <w:color w:val="FF0000"/>
-              </w:rPr>
-            </w:pPr>
-            <w:r>
-              <w:rPr>
-                <w:color w:val="FF0000"/>
-              </w:rPr>
-              <w:t>Procédure plus longue</w:t>
-            </w:r>
-          </w:p>
-          <w:p>
-            <w:pPr>
-              <w:pStyle w:val="Paragraphedeliste"/>
-              <w:numPr>
-                <w:ilvl w:val="0"/>
-                <w:numId w:val="3"/>
-              </w:numPr>
-              <w:rPr>
-                <w:color w:val="FF0000"/>
-              </w:rPr>
-            </w:pPr>
-            <w:r>
-              <w:rPr>
-                <w:color w:val="FF0000"/>
-              </w:rPr>
-              <w:t>Recalage plus complexe</w:t>
-            </w:r>
-          </w:p>
-          <w:p>
-            <w:pPr>
-              <w:pStyle w:val="Paragraphedeliste"/>
-              <w:numPr>
-                <w:ilvl w:val="0"/>
-                <w:numId w:val="3"/>
-              </w:numPr>
-              <w:rPr>
-                <w:color w:val="FF0000"/>
-              </w:rPr>
-            </w:pPr>
-            <w:r>
-              <w:rPr>
-                <w:color w:val="FF0000"/>
-              </w:rPr>
-              <w:t>Artéfacts liés aux matériaux à forte densité électronique</w:t>
-            </w:r>
-          </w:p>
-          <w:p>
-            <w:pPr>
-              <w:pStyle w:val="Paragraphedeliste"/>
-              <w:numPr>
-                <w:ilvl w:val="0"/>
-                <w:numId w:val="3"/>
-              </w:numPr>
-              <w:rPr>
-                <w:color w:val="FF0000"/>
-              </w:rPr>
-            </w:pPr>
-            <w:r>
-              <w:rPr>
-                <w:color w:val="FF0000"/>
-              </w:rPr>
-              <w:t>Dose par image + élevée / aux 2D kV</w:t>
-            </w:r>
-          </w:p>
-        </w:tc>
-      </w:tr>
-      <w:tr>
-        <w:tc>
-          <w:tcPr>
-            <w:tcW w:w="3070" w:type="dxa"/>
-          </w:tcPr>
-          <w:p>
-            <w:pPr>
-              <w:jc w:val="center"/>
-              <w:rPr>
-                <w:color w:val="FF0000"/>
-              </w:rPr>
-            </w:pPr>
-            <w:r>
-              <w:rPr>
-                <w:color w:val="FF0000"/>
-              </w:rPr>
-              <w:t>Ultrasons</w:t>
-            </w:r>
-          </w:p>
-        </w:tc>
-        <w:tc>
-          <w:tcPr>
-            <w:tcW w:w="3071" w:type="dxa"/>
-          </w:tcPr>
-          <w:p>
-            <w:pPr>
-              <w:pStyle w:val="Paragraphedeliste"/>
-              <w:numPr>
-                <w:ilvl w:val="0"/>
-                <w:numId w:val="4"/>
-              </w:numPr>
-              <w:rPr>
-                <w:color w:val="FF0000"/>
-              </w:rPr>
-            </w:pPr>
-            <w:r>
-              <w:rPr>
-                <w:color w:val="FF0000"/>
-              </w:rPr>
-              <w:t>Non ion</w:t>
-            </w:r>
-            <w:r>
-              <w:rPr>
-                <w:color w:val="FF0000"/>
-              </w:rPr>
-              <w:t>i</w:t>
-            </w:r>
-            <w:r>
-              <w:rPr>
-                <w:color w:val="FF0000"/>
-              </w:rPr>
-              <w:t>sant</w:t>
-            </w:r>
-          </w:p>
-          <w:p>
-            <w:pPr>
-              <w:pStyle w:val="Paragraphedeliste"/>
-              <w:numPr>
-                <w:ilvl w:val="0"/>
-                <w:numId w:val="4"/>
-              </w:numPr>
-              <w:rPr>
-                <w:color w:val="FF0000"/>
-              </w:rPr>
-            </w:pPr>
-            <w:r>
-              <w:rPr>
-                <w:color w:val="FF0000"/>
-              </w:rPr>
-              <w:t>Peu coûteux</w:t>
-            </w:r>
-          </w:p>
-          <w:p>
-            <w:pPr>
-              <w:pStyle w:val="Paragraphedeliste"/>
-              <w:numPr>
-                <w:ilvl w:val="0"/>
-                <w:numId w:val="4"/>
-              </w:numPr>
-              <w:rPr>
-                <w:color w:val="FF0000"/>
-              </w:rPr>
-            </w:pPr>
-            <w:r>
-              <w:rPr>
-                <w:color w:val="FF0000"/>
-              </w:rPr>
-              <w:t>Procédure simple et rapide disponible pour l’intra-fraction</w:t>
-            </w:r>
-          </w:p>
-        </w:tc>
-        <w:tc>
-          <w:tcPr>
-            <w:tcW w:w="3071" w:type="dxa"/>
-          </w:tcPr>
-          <w:p>
-            <w:pPr>
-              <w:pStyle w:val="Paragraphedeliste"/>
-              <w:numPr>
-                <w:ilvl w:val="0"/>
-                <w:numId w:val="4"/>
-              </w:numPr>
-              <w:rPr>
-                <w:color w:val="FF0000"/>
-              </w:rPr>
-            </w:pPr>
-            <w:r>
-              <w:rPr>
-                <w:color w:val="FF0000"/>
-              </w:rPr>
-              <w:t>Opérateur dépendant</w:t>
-            </w:r>
-          </w:p>
-          <w:p>
-            <w:pPr>
-              <w:pStyle w:val="Paragraphedeliste"/>
-              <w:numPr>
-                <w:ilvl w:val="0"/>
-                <w:numId w:val="4"/>
-              </w:numPr>
-              <w:rPr>
-                <w:color w:val="FF0000"/>
-              </w:rPr>
-            </w:pPr>
-            <w:r>
-              <w:rPr>
-                <w:color w:val="FF0000"/>
-              </w:rPr>
-              <w:t>Modifications anatomiques liées à la sonde</w:t>
-            </w:r>
-          </w:p>
-          <w:p>
-            <w:pPr>
-              <w:pStyle w:val="Paragraphedeliste"/>
-              <w:numPr>
-                <w:ilvl w:val="0"/>
-                <w:numId w:val="4"/>
-              </w:numPr>
-              <w:rPr>
-                <w:color w:val="FF0000"/>
-              </w:rPr>
-            </w:pPr>
-            <w:r>
-              <w:rPr>
-                <w:color w:val="FF0000"/>
-              </w:rPr>
-              <w:t>Image de réf ??</w:t>
-            </w:r>
-          </w:p>
-        </w:tc>
-      </w:tr>
-    </w:tbl>
-    <w:p>
-      <w:pPr>
-        <w:spacing w:after="0" w:line="240" w:lineRule="auto"/>
-        <w:rPr>
-          <w:color w:val="FF0000"/>
-        </w:rPr>
-      </w:pPr>
-    </w:p>
-    <w:p>
-      <w:pPr>
-        <w:spacing w:after="0" w:line="240" w:lineRule="auto"/>
-      </w:pPr>
-    </w:p>
-    <w:p>
-      <w:pPr>
-        <w:spacing w:after="0" w:line="240" w:lineRule="auto"/>
-        <w:rPr>
-          <w:color w:val="FF0000"/>
-        </w:rPr>
-      </w:pPr>
-      <w:r>
-        <w:rPr>
-          <w:color w:val="FF0000"/>
-        </w:rPr>
-        <w:t>16) CBCT : 2Gy à l’iso</w:t>
-      </w:r>
-    </w:p>
-    <w:p>
-      <w:pPr>
-        <w:spacing w:after="0" w:line="240" w:lineRule="auto"/>
-        <w:rPr>
-          <w:color w:val="660066"/>
-        </w:rPr>
-      </w:pPr>
-      <w:r>
-        <w:rPr>
-          <w:color w:val="FF0000"/>
-        </w:rPr>
-        <w:t xml:space="preserve">2D kV : </w:t>
-      </w:r>
-      <w:proofErr w:type="spellStart"/>
-      <w:r>
-        <w:rPr>
-          <w:color w:val="FF0000"/>
-        </w:rPr>
-        <w:t>bcp</w:t>
-      </w:r>
-      <w:proofErr w:type="spellEnd"/>
-      <w:r>
-        <w:rPr>
-          <w:color w:val="FF0000"/>
-        </w:rPr>
-        <w:t xml:space="preserve"> moins </w:t>
-      </w:r>
-      <w:r>
-        <w:rPr>
-          <w:color w:val="FF0000"/>
-        </w:rPr>
-        <w:sym w:font="Wingdings" w:char="F04A"/>
-      </w:r>
-      <w:r>
-        <w:rPr>
-          <w:color w:val="660066"/>
-        </w:rPr>
-        <w:t xml:space="preserve"> c’est pas une réponse ça beaucoup moins XD mais les gars posent une question ouverte comme ça je vois pas trop comment tu peux comparer XD</w:t>
-      </w:r>
-    </w:p>
-    <w:p>
-      <w:pPr>
-        <w:spacing w:after="0" w:line="240" w:lineRule="auto"/>
-        <w:rPr>
-          <w:color w:val="660066"/>
-        </w:rPr>
-      </w:pPr>
-      <w:r>
-        <w:rPr>
-          <w:color w:val="660066"/>
-        </w:rPr>
-        <w:t>Ultrason 0</w:t>
-      </w:r>
-      <w:r>
-        <w:rPr>
-          <w:color w:val="660066"/>
-        </w:rPr>
-        <w:t xml:space="preserve"> Gy</w:t>
-      </w:r>
-    </w:p>
-    <w:tbl>
-      <w:tblPr>
-        <w:tblStyle w:val="Grille"/>
-        <w:tblW w:w="0" w:type="auto"/>
-        <w:tblLook w:val="04A0" w:firstRow="1" w:lastRow="0" w:firstColumn="1" w:lastColumn="0" w:noHBand="0" w:noVBand="1"/>
-      </w:tblPr>
-      <w:tblGrid>
-        <w:gridCol w:w="3070"/>
-        <w:gridCol w:w="3071"/>
-        <w:gridCol w:w="3071"/>
-      </w:tblGrid>
-      <w:tr>
-        <w:tc>
-          <w:tcPr>
-            <w:tcW w:w="3070" w:type="dxa"/>
-          </w:tcPr>
-          <w:p>
-            <w:pPr>
               <w:rPr>
                 <w:color w:val="660066"/>
               </w:rPr>
@@ -2438,35 +2302,7 @@
               <w:rPr>
                 <w:color w:val="660066"/>
               </w:rPr>
-              <w:t xml:space="preserve"> au centre d’un fantôme </w:t>
-            </w:r>
-            <w:proofErr w:type="spellStart"/>
-            <w:r>
-              <w:rPr>
-                <w:color w:val="660066"/>
-              </w:rPr>
-              <w:t>antropomorphe</w:t>
-            </w:r>
-            <w:proofErr w:type="spellEnd"/>
-            <w:r>
-              <w:rPr>
-                <w:color w:val="660066"/>
-              </w:rPr>
-              <w:t xml:space="preserve"> (</w:t>
-            </w:r>
-            <w:proofErr w:type="spellStart"/>
-            <w:r>
-              <w:rPr>
-                <w:color w:val="660066"/>
-              </w:rPr>
-              <w:t>mGy</w:t>
-            </w:r>
-            <w:proofErr w:type="spellEnd"/>
-            <w:r>
-              <w:rPr>
-                <w:color w:val="660066"/>
-              </w:rPr>
-              <w:t>)</w:t>
+              <w:t xml:space="preserve"> au centre d’un fantôme antropomorphe (mGy)</w:t>
             </w:r>
           </w:p>
         </w:tc>
@@ -2534,30 +2370,8 @@
               <w:rPr>
                 <w:color w:val="660066"/>
               </w:rPr>
-              <w:t xml:space="preserve">20 </w:t>
+              <w:t>20 mGy à 50 mGy</w:t>
             </w:r>
-            <w:proofErr w:type="spellStart"/>
-            <w:r>
-              <w:rPr>
-                <w:color w:val="660066"/>
-              </w:rPr>
-              <w:t>mGy</w:t>
-            </w:r>
-            <w:proofErr w:type="spellEnd"/>
-            <w:r>
-              <w:rPr>
-                <w:color w:val="660066"/>
-              </w:rPr>
-              <w:t xml:space="preserve"> à 50 </w:t>
-            </w:r>
-            <w:proofErr w:type="spellStart"/>
-            <w:r>
-              <w:rPr>
-                <w:color w:val="660066"/>
-              </w:rPr>
-              <w:t>mGy</w:t>
-            </w:r>
-            <w:proofErr w:type="spellEnd"/>
           </w:p>
         </w:tc>
         <w:tc>
@@ -2614,16 +2428,8 @@
               <w:rPr>
                 <w:color w:val="660066"/>
               </w:rPr>
-              <w:t xml:space="preserve">1 à 8 </w:t>
+              <w:t>1 à 8 mGy</w:t>
             </w:r>
-            <w:proofErr w:type="spellStart"/>
-            <w:r>
-              <w:rPr>
-                <w:color w:val="660066"/>
-              </w:rPr>
-              <w:t>mGy</w:t>
-            </w:r>
-            <w:proofErr w:type="spellEnd"/>
           </w:p>
         </w:tc>
         <w:tc>
@@ -2641,30 +2447,8 @@
               <w:rPr>
                 <w:color w:val="660066"/>
               </w:rPr>
-              <w:t xml:space="preserve">40 </w:t>
+              <w:t>40 mGy à 320 mGy</w:t>
             </w:r>
-            <w:proofErr w:type="spellStart"/>
-            <w:r>
-              <w:rPr>
-                <w:color w:val="660066"/>
-              </w:rPr>
-              <w:t>mGy</w:t>
-            </w:r>
-            <w:proofErr w:type="spellEnd"/>
-            <w:r>
-              <w:rPr>
-                <w:color w:val="660066"/>
-              </w:rPr>
-              <w:t xml:space="preserve"> à 320 </w:t>
-            </w:r>
-            <w:proofErr w:type="spellStart"/>
-            <w:r>
-              <w:rPr>
-                <w:color w:val="660066"/>
-              </w:rPr>
-              <w:t>mGy</w:t>
-            </w:r>
-            <w:proofErr w:type="spellEnd"/>
           </w:p>
         </w:tc>
       </w:tr>
@@ -2770,39 +2554,15 @@
         <w:spacing w:after="0" w:line="240" w:lineRule="auto"/>
       </w:pPr>
       <w:r>
-        <w:t xml:space="preserve">Objet test, par exemple cube avec bille </w:t>
-      </w:r>
-      <w:proofErr w:type="spellStart"/>
-      <w:r>
-        <w:t>radioopaque</w:t>
-      </w:r>
-      <w:proofErr w:type="spellEnd"/>
-      <w:r>
-        <w:t xml:space="preserve"> au centre. Aligné avec les lasers (</w:t>
-      </w:r>
-      <w:proofErr w:type="spellStart"/>
-      <w:r>
-        <w:t>Cq</w:t>
-      </w:r>
-      <w:proofErr w:type="spellEnd"/>
-      <w:r>
-        <w:t xml:space="preserve"> préalable de l’alignement des lasers). Acquisition image. </w:t>
-      </w:r>
-    </w:p>
-    <w:p>
-      <w:pPr>
-        <w:spacing w:after="0" w:line="240" w:lineRule="auto"/>
-      </w:pPr>
-      <w:r>
-        <w:t xml:space="preserve">Etude de la </w:t>
-      </w:r>
-      <w:proofErr w:type="spellStart"/>
-      <w:r>
-        <w:t>posisition</w:t>
-      </w:r>
-      <w:proofErr w:type="spellEnd"/>
-      <w:r>
-        <w:t xml:space="preserve"> du pixel central de l’image par rapport au centre de la bille.</w:t>
+        <w:t xml:space="preserve">Objet test, par exemple cube avec bille radioopaque au centre. Aligné avec les lasers (Cq préalable de l’alignement des lasers). Acquisition image. </w:t>
+      </w:r>
+    </w:p>
+    <w:p>
+      <w:pPr>
+        <w:spacing w:after="0" w:line="240" w:lineRule="auto"/>
+      </w:pPr>
+      <w:r>
+        <w:t>Etude de la posisition du pixel central de l’image par rapport au centre de la bille.</w:t>
       </w:r>
     </w:p>
     <w:p>
@@ -2842,40 +2602,17 @@
       <w:pPr>
         <w:spacing w:after="0" w:line="240" w:lineRule="auto"/>
       </w:pPr>
-    </w:p>
-    <w:p>
-      <w:pPr>
-        <w:spacing w:after="0" w:line="240" w:lineRule="auto"/>
-      </w:pPr>
       <w:r>
         <w:t>c)</w:t>
       </w:r>
-    </w:p>
-    <w:p>
-      <w:pPr>
-        <w:spacing w:after="0" w:line="240" w:lineRule="auto"/>
-      </w:pPr>
-      <w:r>
-        <w:t xml:space="preserve">Utilisation du cube vue en a. utilisation d’une bille </w:t>
-      </w:r>
-      <w:proofErr w:type="spellStart"/>
-      <w:r>
-        <w:t>radioopaque</w:t>
-      </w:r>
-      <w:proofErr w:type="spellEnd"/>
-      <w:r>
-        <w:t xml:space="preserve"> en surface pour recaler dessus</w:t>
-      </w:r>
-      <w:r>
-        <w:t xml:space="preserve"> et générer des déplacements connus, vérification image + en salle avec laser que déplacement ok de la table pour superposition image/image </w:t>
-      </w:r>
-      <w:proofErr w:type="spellStart"/>
-      <w:r>
-        <w:t>ref</w:t>
-      </w:r>
-      <w:proofErr w:type="spellEnd"/>
-      <w:r>
-        <w:t xml:space="preserve"> et bille externe/laser.</w:t>
+      <w:r>
+        <w:t xml:space="preserve"> </w:t>
+      </w:r>
+      <w:r>
+        <w:t>Utilisation du cube vue en a. utilisation d’une bille radioopaque en surface pour recaler dessus</w:t>
+      </w:r>
+      <w:r>
+        <w:t xml:space="preserve"> et générer des déplacements connus, vérification image + en salle avec laser que déplacement ok de la table pour superposition image/image ref et bille externe/laser.</w:t>
       </w:r>
     </w:p>
     <w:p>
@@ -2908,8 +2645,15 @@
     <w:p>
       <w:pPr>
         <w:spacing w:after="0" w:line="240" w:lineRule="auto"/>
-      </w:pPr>
-      <w:r>
+        <w:jc w:val="center"/>
+        <w:rPr>
+          <w:b/>
+        </w:rPr>
+      </w:pPr>
+      <w:r>
+        <w:rPr>
+          <w:b/>
+        </w:rPr>
         <w:t>Partie 2 Radiologie</w:t>
       </w:r>
     </w:p>
@@ -2923,22 +2667,13 @@
         <w:spacing w:after="0" w:line="240" w:lineRule="auto"/>
       </w:pPr>
       <w:r>
-        <w:lastRenderedPageBreak/>
         <w:t>Bonne question. Intuitivement, là où ça lui reviendra le moins cher</w:t>
       </w:r>
       <w:r>
         <w:t xml:space="preserve"> </w:t>
       </w:r>
       <w:r>
-        <w:t>(</w:t>
-      </w:r>
-      <w:proofErr w:type="spellStart"/>
-      <w:r>
-        <w:t>eventuel</w:t>
-      </w:r>
-      <w:proofErr w:type="spellEnd"/>
-      <w:r>
-        <w:t xml:space="preserve"> dépassement d’honoraires), ou alors là où on lui aura conseillé d’aller, ou encore au plus près de chez elle (distance par rapport au CLCC).</w:t>
+        <w:t>(eventuel dépassement d’honoraires), ou alors là où on lui aura conseillé d’aller, ou encore au plus près de chez elle (distance par rapport au CLCC).</w:t>
       </w:r>
     </w:p>
     <w:p>
@@ -2986,45 +2721,34 @@
         <w:rPr>
           <w:color w:val="FF0000"/>
         </w:rPr>
-        <w:t xml:space="preserve">. </w:t>
-      </w:r>
-      <w:proofErr w:type="spellStart"/>
-      <w:r>
-        <w:rPr>
-          <w:color w:val="FF0000"/>
-        </w:rPr>
-        <w:t>Tomosynthèse</w:t>
-      </w:r>
-      <w:proofErr w:type="spellEnd"/>
-      <w:r>
-        <w:rPr>
-          <w:color w:val="FF0000"/>
-        </w:rPr>
-        <w:t xml:space="preserve"> « pseudo-3D » irradiation sur un arc de cercle (rotation continue ou par pas)</w:t>
-      </w:r>
-    </w:p>
-    <w:p>
-      <w:pPr>
-        <w:spacing w:after="0" w:line="240" w:lineRule="auto"/>
-      </w:pPr>
-    </w:p>
-    <w:p>
-      <w:pPr>
-        <w:spacing w:after="0" w:line="240" w:lineRule="auto"/>
-      </w:pPr>
-      <w:proofErr w:type="gramStart"/>
+        <w:t>. Tomosynthèse « pseudo-3D » irradiation sur un arc de cercle (rotation continue ou par pas)</w:t>
+      </w:r>
+    </w:p>
+    <w:p>
+      <w:pPr>
+        <w:spacing w:after="0" w:line="240" w:lineRule="auto"/>
+      </w:pPr>
+    </w:p>
+    <w:p>
+      <w:pPr>
+        <w:spacing w:after="0" w:line="240" w:lineRule="auto"/>
+      </w:pPr>
       <w:r>
         <w:t>3)Oui</w:t>
       </w:r>
-      <w:proofErr w:type="gramEnd"/>
-    </w:p>
-    <w:p>
-      <w:pPr>
-        <w:spacing w:after="0" w:line="240" w:lineRule="auto"/>
-      </w:pPr>
-      <w:r>
-        <w:t>Sein 45mm, acquisition en compression (80 à 100Newton)</w:t>
-      </w:r>
+    </w:p>
+    <w:p>
+      <w:pPr>
+        <w:spacing w:after="0" w:line="240" w:lineRule="auto"/>
+      </w:pPr>
+      <w:r>
+        <w:t>Sein 45</w:t>
+      </w:r>
+      <w:r>
+        <w:t>mm, acquisition en compression</w:t>
+      </w:r>
+      <w:bookmarkStart w:id="0" w:name="_GoBack"/>
+      <w:bookmarkEnd w:id="0"/>
     </w:p>
     <w:p>
       <w:pPr>
@@ -3111,209 +2835,99 @@
         <w:spacing w:after="0" w:line="240" w:lineRule="auto"/>
       </w:pPr>
       <w:r>
-        <w:t xml:space="preserve">Avec un fantôme de PMMA et une chambre d’ionisation placée sur un support </w:t>
-      </w:r>
-      <w:proofErr w:type="spellStart"/>
-      <w:r>
-        <w:t>polystyrene</w:t>
-      </w:r>
-      <w:proofErr w:type="spellEnd"/>
-      <w:r>
+        <w:t>Avec un fantôme de PMMA et une chambre d’ionisation placée sur un support polystyrene.</w:t>
+      </w:r>
+    </w:p>
+    <w:p>
+      <w:pPr>
+        <w:spacing w:after="0" w:line="240" w:lineRule="auto"/>
+      </w:pPr>
+      <w:r>
+        <w:t>DGM=kair * g*s*c</w:t>
+      </w:r>
+    </w:p>
+    <w:p>
+      <w:pPr>
+        <w:spacing w:after="0" w:line="240" w:lineRule="auto"/>
+      </w:pPr>
+      <w:r>
+        <w:t>G facteur correctif epaisseur sein</w:t>
+      </w:r>
+      <w:r>
+        <w:t xml:space="preserve"> pour couple Mo/Mo</w:t>
+      </w:r>
+    </w:p>
+    <w:p>
+      <w:pPr>
+        <w:spacing w:after="0" w:line="240" w:lineRule="auto"/>
+      </w:pPr>
+      <w:r>
+        <w:t>C facteur correctif densité sein</w:t>
+      </w:r>
+    </w:p>
+    <w:p>
+      <w:pPr>
+        <w:spacing w:after="0" w:line="240" w:lineRule="auto"/>
+      </w:pPr>
+      <w:r>
+        <w:t>S facteur correctif spectre RX</w:t>
+      </w:r>
+    </w:p>
+    <w:p>
+      <w:pPr>
+        <w:spacing w:after="0" w:line="240" w:lineRule="auto"/>
+      </w:pPr>
+    </w:p>
+    <w:p>
+      <w:pPr>
+        <w:spacing w:after="0" w:line="240" w:lineRule="auto"/>
+        <w:rPr>
+          <w:color w:val="FF0000"/>
+        </w:rPr>
+      </w:pPr>
+      <w:r>
+        <w:t>6)</w:t>
+      </w:r>
+      <w:r>
+        <w:t xml:space="preserve">  </w:t>
+      </w:r>
+      <w:r>
+        <w:rPr>
+          <w:color w:val="FF0000"/>
+        </w:rPr>
+        <w:t>kV, mAs, épaisseur du boobs, CDA du faisceau, facteur d’agrandissement, présence/abscence de grille diffusate</w:t>
+      </w:r>
+    </w:p>
+    <w:p>
+      <w:pPr>
+        <w:spacing w:after="0" w:line="240" w:lineRule="auto"/>
+        <w:rPr>
+          <w:color w:val="FF0000"/>
+        </w:rPr>
+      </w:pPr>
+    </w:p>
+    <w:p>
+      <w:pPr>
+        <w:spacing w:after="0" w:line="240" w:lineRule="auto"/>
+      </w:pPr>
+      <w:r>
+        <w:rPr>
+          <w:color w:val="FF0000"/>
+        </w:rPr>
+        <w:t>Calcul de DGM avec kair = 10 mGy et prendre g s c dans tableaux</w:t>
+      </w:r>
+      <w:r>
+        <w:rPr>
+          <w:color w:val="660066"/>
+        </w:rPr>
         <w:t>.</w:t>
       </w:r>
-    </w:p>
-    <w:p>
-      <w:pPr>
-        <w:spacing w:after="0" w:line="240" w:lineRule="auto"/>
-      </w:pPr>
-      <w:r>
-        <w:t>DGM=</w:t>
-      </w:r>
-      <w:proofErr w:type="spellStart"/>
-      <w:r>
-        <w:t>kair</w:t>
-      </w:r>
-      <w:proofErr w:type="spellEnd"/>
-      <w:r>
-        <w:t xml:space="preserve"> * g*s*c</w:t>
-      </w:r>
-    </w:p>
-    <w:p>
-      <w:pPr>
-        <w:spacing w:after="0" w:line="240" w:lineRule="auto"/>
-      </w:pPr>
-      <w:r>
-        <w:t xml:space="preserve">G facteur correctif </w:t>
-      </w:r>
-      <w:proofErr w:type="spellStart"/>
-      <w:r>
-        <w:t>epaisseur</w:t>
-      </w:r>
-      <w:proofErr w:type="spellEnd"/>
-      <w:r>
-        <w:t xml:space="preserve"> sein</w:t>
-      </w:r>
-      <w:r>
-        <w:t xml:space="preserve"> pour couple Mo/Mo</w:t>
-      </w:r>
-    </w:p>
-    <w:p>
-      <w:pPr>
-        <w:spacing w:after="0" w:line="240" w:lineRule="auto"/>
-      </w:pPr>
-      <w:r>
-        <w:t>C facteur correctif densité sein</w:t>
-      </w:r>
-    </w:p>
-    <w:p>
-      <w:pPr>
-        <w:spacing w:after="0" w:line="240" w:lineRule="auto"/>
-      </w:pPr>
-      <w:r>
-        <w:t>S facteur correctif spectre RX</w:t>
-      </w:r>
-    </w:p>
-    <w:p>
-      <w:pPr>
-        <w:spacing w:after="0" w:line="240" w:lineRule="auto"/>
-      </w:pPr>
-    </w:p>
-    <w:p>
-      <w:pPr>
-        <w:spacing w:after="0" w:line="240" w:lineRule="auto"/>
-        <w:rPr>
-          <w:color w:val="FF0000"/>
-        </w:rPr>
-      </w:pPr>
-      <w:r>
-        <w:t>6)</w:t>
-      </w:r>
-      <w:r>
-        <w:t xml:space="preserve">  </w:t>
-      </w:r>
-      <w:r>
-        <w:rPr>
-          <w:color w:val="FF0000"/>
-        </w:rPr>
-        <w:t xml:space="preserve">kV, </w:t>
-      </w:r>
-      <w:proofErr w:type="spellStart"/>
-      <w:r>
-        <w:rPr>
-          <w:color w:val="FF0000"/>
-        </w:rPr>
-        <w:t>mAs</w:t>
-      </w:r>
-      <w:proofErr w:type="spellEnd"/>
-      <w:r>
-        <w:rPr>
-          <w:color w:val="FF0000"/>
-        </w:rPr>
-        <w:t xml:space="preserve">, épaisseur du </w:t>
-      </w:r>
-      <w:proofErr w:type="spellStart"/>
-      <w:r>
-        <w:rPr>
-          <w:color w:val="FF0000"/>
-        </w:rPr>
-        <w:t>boobs</w:t>
-      </w:r>
-      <w:proofErr w:type="spellEnd"/>
-      <w:r>
-        <w:rPr>
-          <w:color w:val="FF0000"/>
-        </w:rPr>
-        <w:t>, CDA du faisceau, facteur d’agrandissement, présence/</w:t>
-      </w:r>
-      <w:proofErr w:type="spellStart"/>
-      <w:r>
-        <w:rPr>
-          <w:color w:val="FF0000"/>
-        </w:rPr>
-        <w:t>abscence</w:t>
-      </w:r>
-      <w:proofErr w:type="spellEnd"/>
-      <w:r>
-        <w:rPr>
-          <w:color w:val="FF0000"/>
-        </w:rPr>
-        <w:t xml:space="preserve"> de grille </w:t>
-      </w:r>
-      <w:proofErr w:type="spellStart"/>
-      <w:r>
-        <w:rPr>
-          <w:color w:val="FF0000"/>
-        </w:rPr>
-        <w:t>diffusate</w:t>
-      </w:r>
-      <w:proofErr w:type="spellEnd"/>
-    </w:p>
-    <w:p>
-      <w:pPr>
-        <w:spacing w:after="0" w:line="240" w:lineRule="auto"/>
-        <w:rPr>
-          <w:color w:val="FF0000"/>
-        </w:rPr>
-      </w:pPr>
-    </w:p>
-    <w:p>
-      <w:pPr>
-        <w:spacing w:after="0" w:line="240" w:lineRule="auto"/>
-      </w:pPr>
-      <w:r>
-        <w:rPr>
-          <w:color w:val="FF0000"/>
-        </w:rPr>
-        <w:t xml:space="preserve">Calcul de DGM avec </w:t>
-      </w:r>
-      <w:proofErr w:type="spellStart"/>
-      <w:r>
-        <w:rPr>
-          <w:color w:val="FF0000"/>
-        </w:rPr>
-        <w:t>kair</w:t>
-      </w:r>
-      <w:proofErr w:type="spellEnd"/>
-      <w:r>
-        <w:rPr>
-          <w:color w:val="FF0000"/>
-        </w:rPr>
-        <w:t xml:space="preserve"> = 10 </w:t>
-      </w:r>
-      <w:proofErr w:type="spellStart"/>
-      <w:r>
-        <w:rPr>
-          <w:color w:val="FF0000"/>
-        </w:rPr>
-        <w:t>mGy</w:t>
-      </w:r>
-      <w:proofErr w:type="spellEnd"/>
-      <w:r>
-        <w:rPr>
-          <w:color w:val="FF0000"/>
-        </w:rPr>
-        <w:t xml:space="preserve"> et prendre g s c dans tableaux</w:t>
-      </w:r>
-      <w:r>
-        <w:rPr>
-          <w:color w:val="660066"/>
-        </w:rPr>
-        <w:t>.</w:t>
-      </w:r>
-      <w:r>
-        <w:rPr>
-          <w:color w:val="660066"/>
-        </w:rPr>
-        <w:t xml:space="preserve"> Pourquoi 10 </w:t>
-      </w:r>
-      <w:proofErr w:type="spellStart"/>
-      <w:r>
-        <w:rPr>
-          <w:color w:val="660066"/>
-        </w:rPr>
-        <w:t>mGy</w:t>
-      </w:r>
-      <w:proofErr w:type="spellEnd"/>
+      <w:r>
+        <w:rPr>
+          <w:color w:val="660066"/>
+        </w:rPr>
+        <w:t xml:space="preserve"> Pourquoi 10 mGy</w:t>
+      </w:r>
       <w:r>
         <w:rPr>
           <w:color w:val="660066"/>
@@ -3332,21 +2946,7 @@
         <w:rPr>
           <w:color w:val="660066"/>
         </w:rPr>
-        <w:t xml:space="preserve">Je sais pas ce que le gars veut si c’est pour une patiente qui </w:t>
-      </w:r>
-      <w:proofErr w:type="gramStart"/>
-      <w:r>
-        <w:rPr>
-          <w:color w:val="660066"/>
-        </w:rPr>
-        <w:t>à</w:t>
-      </w:r>
-      <w:proofErr w:type="gramEnd"/>
-      <w:r>
-        <w:rPr>
-          <w:color w:val="660066"/>
-        </w:rPr>
-        <w:t xml:space="preserve"> eu un cliché :</w:t>
+        <w:t>Je sais pas ce que le gars veut si c’est pour une patiente qui à eu un cliché :</w:t>
       </w:r>
     </w:p>
     <w:p>
@@ -3496,28 +3096,62 @@
           <w:b/>
           <w:color w:val="660066"/>
         </w:rPr>
-        <w:t xml:space="preserve">contrôle sus </w:t>
-      </w:r>
-      <w:proofErr w:type="gramStart"/>
-      <w:r>
+        <w:t>contrôle sus cité</w:t>
+      </w:r>
+    </w:p>
+    <w:p>
+      <w:pPr>
+        <w:spacing w:after="0" w:line="240" w:lineRule="auto"/>
+      </w:pPr>
+    </w:p>
+    <w:p>
+      <w:pPr>
+        <w:spacing w:after="0" w:line="240" w:lineRule="auto"/>
+      </w:pPr>
+    </w:p>
+    <w:p>
+      <w:pPr>
+        <w:spacing w:after="0" w:line="240" w:lineRule="auto"/>
+      </w:pPr>
+    </w:p>
+    <w:p>
+      <w:pPr>
+        <w:spacing w:after="0" w:line="240" w:lineRule="auto"/>
+      </w:pPr>
+    </w:p>
+    <w:p>
+      <w:pPr>
+        <w:spacing w:after="0" w:line="240" w:lineRule="auto"/>
+      </w:pPr>
+    </w:p>
+    <w:p>
+      <w:pPr>
+        <w:spacing w:after="0" w:line="240" w:lineRule="auto"/>
+      </w:pPr>
+    </w:p>
+    <w:p>
+      <w:pPr>
+        <w:spacing w:after="0" w:line="240" w:lineRule="auto"/>
+      </w:pPr>
+    </w:p>
+    <w:p>
+      <w:pPr>
+        <w:spacing w:after="0" w:line="240" w:lineRule="auto"/>
+      </w:pPr>
+    </w:p>
+    <w:p>
+      <w:pPr>
+        <w:spacing w:after="0" w:line="240" w:lineRule="auto"/>
+        <w:jc w:val="center"/>
         <w:rPr>
           <w:b/>
-          <w:color w:val="660066"/>
-        </w:rPr>
-        <w:t>cité</w:t>
-      </w:r>
-      <w:proofErr w:type="gramEnd"/>
-    </w:p>
-    <w:p>
-      <w:pPr>
-        <w:spacing w:after="0" w:line="240" w:lineRule="auto"/>
-      </w:pPr>
-    </w:p>
-    <w:p>
-      <w:pPr>
-        <w:spacing w:after="0" w:line="240" w:lineRule="auto"/>
-      </w:pPr>
-      <w:r>
+        </w:rPr>
+      </w:pPr>
+      <w:r>
+        <w:rPr>
+          <w:b/>
+        </w:rPr>
+        <w:lastRenderedPageBreak/>
         <w:t>Partie 3 Médecine Nucléaire</w:t>
       </w:r>
     </w:p>
@@ -3566,245 +3200,145 @@
     <w:p>
       <w:pPr>
         <w:spacing w:after="0" w:line="240" w:lineRule="auto"/>
-      </w:pPr>
-      <w:proofErr w:type="gramStart"/>
-      <w:r>
-        <w:t>a/</w:t>
-      </w:r>
-      <w:proofErr w:type="gramEnd"/>
-      <w:r>
-        <w:t xml:space="preserve">b) </w:t>
-      </w:r>
-      <w:proofErr w:type="spellStart"/>
-      <w:r>
-        <w:t>Colloide</w:t>
-      </w:r>
-      <w:proofErr w:type="spellEnd"/>
-      <w:r>
-        <w:t xml:space="preserve"> + Tc99m en sous cutané, 2 à 4injection 10 à 20MBq, collimateur LEHR, </w:t>
-      </w:r>
-      <w:proofErr w:type="spellStart"/>
-      <w:r>
-        <w:t>fenetre</w:t>
-      </w:r>
-      <w:proofErr w:type="spellEnd"/>
-      <w:r>
-        <w:t xml:space="preserve"> 140 +/- 15%.</w:t>
-      </w:r>
-    </w:p>
-    <w:p>
-      <w:pPr>
-        <w:spacing w:after="0" w:line="240" w:lineRule="auto"/>
-      </w:pPr>
-    </w:p>
-    <w:p>
-      <w:pPr>
-        <w:spacing w:after="0" w:line="240" w:lineRule="auto"/>
-      </w:pPr>
-      <w:r>
-        <w:t>c)</w:t>
-      </w:r>
-    </w:p>
-    <w:p>
-      <w:pPr>
-        <w:spacing w:after="0" w:line="240" w:lineRule="auto"/>
-      </w:pPr>
-      <w:r>
-        <w:t xml:space="preserve">MN </w:t>
-      </w:r>
-      <w:proofErr w:type="spellStart"/>
-      <w:r>
-        <w:t>Baclesse</w:t>
-      </w:r>
-      <w:proofErr w:type="spellEnd"/>
-      <w:r>
-        <w:t xml:space="preserve"> ^^. </w:t>
-      </w:r>
-      <w:proofErr w:type="spellStart"/>
-      <w:r>
-        <w:t>Need</w:t>
-      </w:r>
-      <w:proofErr w:type="spellEnd"/>
-      <w:r>
-        <w:t xml:space="preserve"> une info là-dessus </w:t>
-      </w:r>
-      <w:proofErr w:type="spellStart"/>
-      <w:r>
-        <w:t>plz</w:t>
-      </w:r>
-      <w:proofErr w:type="spellEnd"/>
-      <w:r>
+        <w:rPr>
+          <w:color w:val="00B0F0"/>
+        </w:rPr>
+      </w:pPr>
+      <w:r>
+        <w:t>a/b</w:t>
+      </w:r>
+      <w:r>
+        <w:t>/c/d</w:t>
+      </w:r>
+      <w:r>
+        <w:t>) Colloide + Tc99m en sous cutané, 2 à 4injection 10 à 20MBq, collimateur LEHR, fenetre 140 +/- 15%.</w:t>
+      </w:r>
+      <w:r>
+        <w:t xml:space="preserve"> </w:t>
+      </w:r>
+      <w:r>
+        <w:rPr>
+          <w:color w:val="00B0F0"/>
+        </w:rPr>
+        <w:t>Planaire antérieur &amp; Profil bras relevé matrice 256*256 acquisition de 5 à 10min à Tinj + 30 min et +1 à 2H (visualisation du GGS sur l’image)</w:t>
+      </w:r>
+    </w:p>
+    <w:p>
+      <w:pPr>
+        <w:spacing w:after="0" w:line="240" w:lineRule="auto"/>
+        <w:rPr>
+          <w:color w:val="00B0F0"/>
+        </w:rPr>
+      </w:pPr>
+      <w:r>
+        <w:rPr>
+          <w:color w:val="00B0F0"/>
+        </w:rPr>
+        <w:t>Pas de traitement particulier de l’image (acqui planaire)</w:t>
+      </w:r>
+    </w:p>
+    <w:p>
+      <w:pPr>
+        <w:spacing w:after="0" w:line="240" w:lineRule="auto"/>
+      </w:pPr>
+    </w:p>
+    <w:p>
+      <w:pPr>
+        <w:spacing w:after="0" w:line="240" w:lineRule="auto"/>
+      </w:pPr>
+      <w:r>
+        <w:t xml:space="preserve">3) </w:t>
+      </w:r>
+    </w:p>
+    <w:p>
+      <w:pPr>
+        <w:spacing w:after="0" w:line="240" w:lineRule="auto"/>
+      </w:pPr>
+      <w:r>
+        <w:t>a) Tunning Peaking de la caméra avec l’isotope considéré</w:t>
+      </w:r>
+    </w:p>
+    <w:p>
+      <w:pPr>
+        <w:spacing w:after="0" w:line="240" w:lineRule="auto"/>
+      </w:pPr>
+    </w:p>
+    <w:p>
+      <w:pPr>
+        <w:spacing w:after="0" w:line="240" w:lineRule="auto"/>
+      </w:pPr>
+      <w:r>
+        <w:t>b) Résolution en énergie avec l’isotope considéré.</w:t>
+      </w:r>
+    </w:p>
+    <w:p>
+      <w:pPr>
+        <w:spacing w:after="0" w:line="240" w:lineRule="auto"/>
+      </w:pPr>
+    </w:p>
+    <w:p>
+      <w:pPr>
+        <w:spacing w:after="0" w:line="240" w:lineRule="auto"/>
+      </w:pPr>
+      <w:r>
+        <w:t>4)</w:t>
+      </w:r>
+    </w:p>
+    <w:p>
+      <w:pPr>
+        <w:spacing w:after="0" w:line="240" w:lineRule="auto"/>
+      </w:pPr>
+      <w:r>
+        <w:t>a)</w:t>
+      </w:r>
+    </w:p>
+    <w:p>
+      <w:pPr>
+        <w:spacing w:after="0" w:line="240" w:lineRule="auto"/>
+        <w:rPr>
+          <w:color w:val="660066"/>
+        </w:rPr>
+      </w:pPr>
+      <w:r>
+        <w:rPr>
+          <w:color w:val="660066"/>
+        </w:rPr>
+        <w:t xml:space="preserve">J’ai déjà fait le </w:t>
+      </w:r>
+      <w:r>
+        <w:rPr>
+          <w:color w:val="660066"/>
+        </w:rPr>
+        <w:t>contrôle</w:t>
+      </w:r>
+      <w:r>
+        <w:rPr>
+          <w:color w:val="660066"/>
+        </w:rPr>
+        <w:t xml:space="preserve"> de la sonde XD mais je ne me </w:t>
+      </w:r>
+      <w:r>
+        <w:rPr>
+          <w:color w:val="660066"/>
+        </w:rPr>
+        <w:t>souviens</w:t>
+      </w:r>
+      <w:r>
+        <w:rPr>
+          <w:color w:val="660066"/>
+        </w:rPr>
+        <w:t xml:space="preserve"> plus très très bien</w:t>
+      </w:r>
+      <w:r>
+        <w:rPr>
+          <w:color w:val="660066"/>
+        </w:rPr>
         <w:t>.</w:t>
       </w:r>
     </w:p>
     <w:p>
       <w:pPr>
         <w:spacing w:after="0" w:line="240" w:lineRule="auto"/>
-      </w:pPr>
-    </w:p>
-    <w:p>
-      <w:pPr>
-        <w:spacing w:after="0" w:line="240" w:lineRule="auto"/>
-      </w:pPr>
-      <w:r>
-        <w:t>d)</w:t>
-      </w:r>
-    </w:p>
-    <w:p>
-      <w:pPr>
-        <w:spacing w:after="0" w:line="240" w:lineRule="auto"/>
-      </w:pPr>
-      <w:proofErr w:type="spellStart"/>
-      <w:r>
-        <w:t>Cf</w:t>
-      </w:r>
-      <w:proofErr w:type="spellEnd"/>
-      <w:r>
-        <w:t xml:space="preserve"> au dessus</w:t>
-      </w:r>
-    </w:p>
-    <w:p>
-      <w:pPr>
-        <w:spacing w:after="0" w:line="240" w:lineRule="auto"/>
-      </w:pPr>
-    </w:p>
-    <w:p>
-      <w:pPr>
-        <w:spacing w:after="0" w:line="240" w:lineRule="auto"/>
-      </w:pPr>
-      <w:r>
-        <w:t xml:space="preserve">3) </w:t>
-      </w:r>
-    </w:p>
-    <w:p>
-      <w:pPr>
-        <w:spacing w:after="0" w:line="240" w:lineRule="auto"/>
-      </w:pPr>
-      <w:r>
-        <w:t xml:space="preserve">a) </w:t>
-      </w:r>
-      <w:proofErr w:type="spellStart"/>
-      <w:r>
-        <w:t>Tunning</w:t>
-      </w:r>
-      <w:proofErr w:type="spellEnd"/>
-      <w:r>
-        <w:t xml:space="preserve"> </w:t>
-      </w:r>
-      <w:proofErr w:type="spellStart"/>
-      <w:r>
-        <w:t>Peaking</w:t>
-      </w:r>
-      <w:proofErr w:type="spellEnd"/>
-      <w:r>
-        <w:t xml:space="preserve"> de la caméra avec l’isotope considéré</w:t>
-      </w:r>
-    </w:p>
-    <w:p>
-      <w:pPr>
-        <w:spacing w:after="0" w:line="240" w:lineRule="auto"/>
-      </w:pPr>
-    </w:p>
-    <w:p>
-      <w:pPr>
-        <w:spacing w:after="0" w:line="240" w:lineRule="auto"/>
-      </w:pPr>
-      <w:r>
-        <w:t>b) Résolution en énergie avec l’isotope considéré.</w:t>
-      </w:r>
-    </w:p>
-    <w:p>
-      <w:pPr>
-        <w:spacing w:after="0" w:line="240" w:lineRule="auto"/>
-      </w:pPr>
-    </w:p>
-    <w:p>
-      <w:pPr>
-        <w:spacing w:after="0" w:line="240" w:lineRule="auto"/>
-      </w:pPr>
-      <w:r>
-        <w:t>4)</w:t>
-      </w:r>
-    </w:p>
-    <w:p>
-      <w:pPr>
-        <w:spacing w:after="0" w:line="240" w:lineRule="auto"/>
-      </w:pPr>
-      <w:r>
-        <w:t xml:space="preserve">a)J’ai pas de sonde chez moi (enfin si le </w:t>
-      </w:r>
-      <w:proofErr w:type="spellStart"/>
-      <w:r>
-        <w:t>biomed</w:t>
-      </w:r>
-      <w:proofErr w:type="spellEnd"/>
-      <w:r>
-        <w:t xml:space="preserve"> mais pas d’info).</w:t>
-      </w:r>
-    </w:p>
-    <w:p>
-      <w:pPr>
-        <w:spacing w:after="0" w:line="240" w:lineRule="auto"/>
-        <w:rPr>
-          <w:color w:val="660066"/>
-        </w:rPr>
-      </w:pPr>
-      <w:r>
-        <w:rPr>
-          <w:color w:val="660066"/>
-        </w:rPr>
-        <w:t xml:space="preserve">J’ai déjà fait le </w:t>
-      </w:r>
-      <w:proofErr w:type="spellStart"/>
-      <w:r>
-        <w:rPr>
-          <w:color w:val="660066"/>
-        </w:rPr>
-        <w:t>contrpole</w:t>
-      </w:r>
-      <w:proofErr w:type="spellEnd"/>
-      <w:r>
-        <w:rPr>
-          <w:color w:val="660066"/>
-        </w:rPr>
-        <w:t xml:space="preserve"> de la sonde XD mais je ne me </w:t>
-      </w:r>
-      <w:r>
-        <w:rPr>
-          <w:color w:val="660066"/>
-        </w:rPr>
-        <w:t>souviens</w:t>
-      </w:r>
-      <w:r>
-        <w:rPr>
-          <w:color w:val="660066"/>
-        </w:rPr>
-        <w:t xml:space="preserve"> plus très </w:t>
-      </w:r>
-      <w:proofErr w:type="spellStart"/>
-      <w:r>
-        <w:rPr>
-          <w:color w:val="660066"/>
-        </w:rPr>
-        <w:t>très</w:t>
-      </w:r>
-      <w:proofErr w:type="spellEnd"/>
-      <w:r>
-        <w:rPr>
-          <w:color w:val="660066"/>
-        </w:rPr>
-        <w:t xml:space="preserve"> bien</w:t>
-      </w:r>
-      <w:r>
-        <w:rPr>
-          <w:color w:val="660066"/>
-        </w:rPr>
-        <w:t>.</w:t>
-      </w:r>
-    </w:p>
-    <w:p>
-      <w:pPr>
-        <w:spacing w:after="0" w:line="240" w:lineRule="auto"/>
         <w:rPr>
           <w:color w:val="660066"/>
         </w:rPr>
@@ -3855,21 +3389,7 @@
         <w:rPr>
           <w:color w:val="660066"/>
         </w:rPr>
-        <w:t>2 : TFT (</w:t>
-      </w:r>
-      <w:proofErr w:type="spellStart"/>
-      <w:r>
-        <w:rPr>
-          <w:color w:val="660066"/>
-        </w:rPr>
-        <w:t>thin</w:t>
-      </w:r>
-      <w:proofErr w:type="spellEnd"/>
-      <w:r>
-        <w:rPr>
-          <w:color w:val="660066"/>
-        </w:rPr>
-        <w:t xml:space="preserve"> film transistor), c’est un transistor en couche mince</w:t>
+        <w:t>2 : TFT (thin film transistor), c’est un transistor en couche mince</w:t>
       </w:r>
     </w:p>
     <w:p>
@@ -3885,8 +3405,6 @@
         </w:rPr>
         <w:t xml:space="preserve">3 : je dirais un blindage </w:t>
       </w:r>
-      <w:bookmarkStart w:id="0" w:name="_GoBack"/>
-      <w:bookmarkEnd w:id="0"/>
     </w:p>
     <w:p>
       <w:pPr>
@@ -3913,11 +3431,9 @@
       <w:r>
         <w:t>c) Epaisseur pour arrêter le rayonnement. + énergie augmente moins il y aura d’</w:t>
       </w:r>
-      <w:proofErr w:type="spellStart"/>
-      <w:r>
-        <w:t>arret</w:t>
-      </w:r>
-      <w:proofErr w:type="spellEnd"/>
+      <w:r>
+        <w:t>arrêt</w:t>
+      </w:r>
       <w:r>
         <w:t xml:space="preserve"> dans le détecteur donc moins de signal.</w:t>
       </w:r>
@@ -3956,7 +3472,7 @@
 </file>
 
 <file path=word/numbering.xml><?xml version="1.0" encoding="utf-8"?>
-<w:numbering xmlns:wpc="http://schemas.microsoft.com/office/word/2010/wordprocessingCanvas" xmlns:mo="http://schemas.microsoft.com/office/mac/office/2008/main" xmlns:mc="http://schemas.openxmlformats.org/markup-compatibility/2006" xmlns:mv="urn:schemas-microsoft-com:mac:vml" xmlns:o="urn:schemas-microsoft-com:office:office" xmlns:r="http://schemas.openxmlformats.org/officeDocument/2006/relationships" xmlns:m="http://schemas.openxmlformats.org/officeDocument/2006/math" xmlns:v="urn:schemas-microsoft-com:vml" xmlns:wp14="http://schemas.microsoft.com/office/word/2010/wordprocessingDrawing" xmlns:wp="http://schemas.openxmlformats.org/drawingml/2006/wordprocessingDrawing" xmlns:w10="urn:schemas-microsoft-com:office:word" xmlns:w="http://schemas.openxmlformats.org/wordprocessingml/2006/main" xmlns:w14="http://schemas.microsoft.com/office/word/2010/wordml" xmlns:wpg="http://schemas.microsoft.com/office/word/2010/wordprocessingGroup" xmlns:wpi="http://schemas.microsoft.com/office/word/2010/wordprocessingInk" xmlns:wne="http://schemas.microsoft.com/office/word/2006/wordml" xmlns:wps="http://schemas.microsoft.com/office/word/2010/wordprocessingShape" mc:Ignorable="w14 wp14">
+<w:numbering xmlns:wpc="http://schemas.microsoft.com/office/word/2010/wordprocessingCanvas" xmlns:mc="http://schemas.openxmlformats.org/markup-compatibility/2006" xmlns:o="urn:schemas-microsoft-com:office:office" xmlns:r="http://schemas.openxmlformats.org/officeDocument/2006/relationships" xmlns:m="http://schemas.openxmlformats.org/officeDocument/2006/math" xmlns:v="urn:schemas-microsoft-com:vml" xmlns:wp14="http://schemas.microsoft.com/office/word/2010/wordprocessingDrawing" xmlns:wp="http://schemas.openxmlformats.org/drawingml/2006/wordprocessingDrawing" xmlns:w10="urn:schemas-microsoft-com:office:word" xmlns:w="http://schemas.openxmlformats.org/wordprocessingml/2006/main" xmlns:w14="http://schemas.microsoft.com/office/word/2010/wordml" xmlns:wpg="http://schemas.microsoft.com/office/word/2010/wordprocessingGroup" xmlns:wpi="http://schemas.microsoft.com/office/word/2010/wordprocessingInk" xmlns:wne="http://schemas.microsoft.com/office/word/2006/wordml" xmlns:wps="http://schemas.microsoft.com/office/word/2010/wordprocessingShape" mc:Ignorable="w14 wp14">
   <w:abstractNum w:abstractNumId="0">
     <w:nsid w:val="02103B96"/>
     <w:multiLevelType w:val="hybridMultilevel"/>
@@ -3967,7 +3483,7 @@
       <w:lvlText w:val="%1)"/>
       <w:lvlJc w:val="left"/>
       <w:pPr>
-        <w:ind w:left="720" w:hanging="360"/>
+        <w:ind w:left="360" w:hanging="360"/>
       </w:pPr>
       <w:rPr>
         <w:rFonts w:hint="default"/>
@@ -3979,7 +3495,7 @@
       <w:lvlText w:val="%2."/>
       <w:lvlJc w:val="left"/>
       <w:pPr>
-        <w:ind w:left="1440" w:hanging="360"/>
+        <w:ind w:left="1080" w:hanging="360"/>
       </w:pPr>
     </w:lvl>
     <w:lvl w:ilvl="2" w:tplc="040C001B" w:tentative="1">
@@ -3988,7 +3504,7 @@
       <w:lvlText w:val="%3."/>
       <w:lvlJc w:val="right"/>
       <w:pPr>
-        <w:ind w:left="2160" w:hanging="180"/>
+        <w:ind w:left="1800" w:hanging="180"/>
       </w:pPr>
     </w:lvl>
     <w:lvl w:ilvl="3" w:tplc="040C000F" w:tentative="1">
@@ -3997,7 +3513,7 @@
       <w:lvlText w:val="%4."/>
       <w:lvlJc w:val="left"/>
       <w:pPr>
-        <w:ind w:left="2880" w:hanging="360"/>
+        <w:ind w:left="2520" w:hanging="360"/>
       </w:pPr>
     </w:lvl>
     <w:lvl w:ilvl="4" w:tplc="040C0019" w:tentative="1">
@@ -4006,7 +3522,7 @@
       <w:lvlText w:val="%5."/>
       <w:lvlJc w:val="left"/>
       <w:pPr>
-        <w:ind w:left="3600" w:hanging="360"/>
+        <w:ind w:left="3240" w:hanging="360"/>
       </w:pPr>
     </w:lvl>
     <w:lvl w:ilvl="5" w:tplc="040C001B" w:tentative="1">
@@ -4015,7 +3531,7 @@
       <w:lvlText w:val="%6."/>
       <w:lvlJc w:val="right"/>
       <w:pPr>
-        <w:ind w:left="4320" w:hanging="180"/>
+        <w:ind w:left="3960" w:hanging="180"/>
       </w:pPr>
     </w:lvl>
     <w:lvl w:ilvl="6" w:tplc="040C000F" w:tentative="1">
@@ -4024,7 +3540,7 @@
       <w:lvlText w:val="%7."/>
       <w:lvlJc w:val="left"/>
       <w:pPr>
-        <w:ind w:left="5040" w:hanging="360"/>
+        <w:ind w:left="4680" w:hanging="360"/>
       </w:pPr>
     </w:lvl>
     <w:lvl w:ilvl="7" w:tplc="040C0019" w:tentative="1">
@@ -4033,7 +3549,7 @@
       <w:lvlText w:val="%8."/>
       <w:lvlJc w:val="left"/>
       <w:pPr>
-        <w:ind w:left="5760" w:hanging="360"/>
+        <w:ind w:left="5400" w:hanging="360"/>
       </w:pPr>
     </w:lvl>
     <w:lvl w:ilvl="8" w:tplc="040C001B" w:tentative="1">
@@ -4042,7 +3558,7 @@
       <w:lvlText w:val="%9."/>
       <w:lvlJc w:val="right"/>
       <w:pPr>
-        <w:ind w:left="6480" w:hanging="180"/>
+        <w:ind w:left="6120" w:hanging="180"/>
       </w:pPr>
     </w:lvl>
   </w:abstractNum>
@@ -4169,7 +3685,7 @@
       <w:lvlText w:val="%1)"/>
       <w:lvlJc w:val="left"/>
       <w:pPr>
-        <w:ind w:left="720" w:hanging="360"/>
+        <w:ind w:left="360" w:hanging="360"/>
       </w:pPr>
       <w:rPr>
         <w:rFonts w:hint="default"/>
@@ -4181,7 +3697,7 @@
       <w:lvlText w:val="%2."/>
       <w:lvlJc w:val="left"/>
       <w:pPr>
-        <w:ind w:left="1440" w:hanging="360"/>
+        <w:ind w:left="1080" w:hanging="360"/>
       </w:pPr>
     </w:lvl>
     <w:lvl w:ilvl="2" w:tplc="040C001B" w:tentative="1">
@@ -4190,7 +3706,7 @@
       <w:lvlText w:val="%3."/>
       <w:lvlJc w:val="right"/>
       <w:pPr>
-        <w:ind w:left="2160" w:hanging="180"/>
+        <w:ind w:left="1800" w:hanging="180"/>
       </w:pPr>
     </w:lvl>
     <w:lvl w:ilvl="3" w:tplc="040C000F" w:tentative="1">
@@ -4199,7 +3715,7 @@
       <w:lvlText w:val="%4."/>
       <w:lvlJc w:val="left"/>
       <w:pPr>
-        <w:ind w:left="2880" w:hanging="360"/>
+        <w:ind w:left="2520" w:hanging="360"/>
       </w:pPr>
     </w:lvl>
     <w:lvl w:ilvl="4" w:tplc="040C0019" w:tentative="1">
@@ -4208,7 +3724,7 @@
       <w:lvlText w:val="%5."/>
       <w:lvlJc w:val="left"/>
       <w:pPr>
-        <w:ind w:left="3600" w:hanging="360"/>
+        <w:ind w:left="3240" w:hanging="360"/>
       </w:pPr>
     </w:lvl>
     <w:lvl w:ilvl="5" w:tplc="040C001B" w:tentative="1">
@@ -4217,7 +3733,7 @@
       <w:lvlText w:val="%6."/>
       <w:lvlJc w:val="right"/>
       <w:pPr>
-        <w:ind w:left="4320" w:hanging="180"/>
+        <w:ind w:left="3960" w:hanging="180"/>
       </w:pPr>
     </w:lvl>
     <w:lvl w:ilvl="6" w:tplc="040C000F" w:tentative="1">
@@ -4226,7 +3742,7 @@
       <w:lvlText w:val="%7."/>
       <w:lvlJc w:val="left"/>
       <w:pPr>
-        <w:ind w:left="5040" w:hanging="360"/>
+        <w:ind w:left="4680" w:hanging="360"/>
       </w:pPr>
     </w:lvl>
     <w:lvl w:ilvl="7" w:tplc="040C0019" w:tentative="1">
@@ -4235,7 +3751,7 @@
       <w:lvlText w:val="%8."/>
       <w:lvlJc w:val="left"/>
       <w:pPr>
-        <w:ind w:left="5760" w:hanging="360"/>
+        <w:ind w:left="5400" w:hanging="360"/>
       </w:pPr>
     </w:lvl>
     <w:lvl w:ilvl="8" w:tplc="040C001B" w:tentative="1">
@@ -4244,7 +3760,7 @@
       <w:lvlText w:val="%9."/>
       <w:lvlJc w:val="right"/>
       <w:pPr>
-        <w:ind w:left="6480" w:hanging="180"/>
+        <w:ind w:left="6120" w:hanging="180"/>
       </w:pPr>
     </w:lvl>
   </w:abstractNum>
@@ -4857,7 +4373,7 @@
       </w:pPr>
     </w:pPrDefault>
   </w:docDefaults>
-  <w:latentStyles w:defLockedState="0" w:defUIPriority="99" w:defSemiHidden="1" w:defUnhideWhenUsed="1" w:defQFormat="0" w:count="276">
+  <w:latentStyles w:defLockedState="0" w:defUIPriority="99" w:defSemiHidden="1" w:defUnhideWhenUsed="1" w:defQFormat="0" w:count="267">
     <w:lsdException w:name="Normal" w:semiHidden="0" w:uiPriority="0" w:unhideWhenUsed="0" w:qFormat="1"/>
     <w:lsdException w:name="heading 1" w:semiHidden="0" w:uiPriority="9" w:unhideWhenUsed="0" w:qFormat="1"/>
     <w:lsdException w:name="heading 2" w:uiPriority="9" w:qFormat="1"/>
@@ -4884,15 +4400,6 @@
     <w:lsdException w:name="Strong" w:semiHidden="0" w:uiPriority="22" w:unhideWhenUsed="0" w:qFormat="1"/>
     <w:lsdException w:name="Emphasis" w:semiHidden="0" w:uiPriority="20" w:unhideWhenUsed="0" w:qFormat="1"/>
     <w:lsdException w:name="Table Grid" w:semiHidden="0" w:uiPriority="59" w:unhideWhenUsed="0"/>
-    <w:lsdException w:name="Note Level 1" w:semiHidden="0" w:unhideWhenUsed="0"/>
-    <w:lsdException w:name="Note Level 2" w:semiHidden="0" w:unhideWhenUsed="0"/>
-    <w:lsdException w:name="Note Level 3" w:semiHidden="0" w:unhideWhenUsed="0"/>
-    <w:lsdException w:name="Note Level 4" w:semiHidden="0" w:unhideWhenUsed="0"/>
-    <w:lsdException w:name="Note Level 5" w:semiHidden="0" w:unhideWhenUsed="0"/>
-    <w:lsdException w:name="Note Level 6" w:semiHidden="0" w:unhideWhenUsed="0"/>
-    <w:lsdException w:name="Note Level 7" w:semiHidden="0" w:unhideWhenUsed="0"/>
-    <w:lsdException w:name="Note Level 8" w:semiHidden="0" w:unhideWhenUsed="0"/>
-    <w:lsdException w:name="Note Level 9" w:semiHidden="0" w:unhideWhenUsed="0"/>
     <w:lsdException w:name="Placeholder Text" w:unhideWhenUsed="0"/>
     <w:lsdException w:name="No Spacing" w:semiHidden="0" w:uiPriority="1" w:unhideWhenUsed="0" w:qFormat="1"/>
     <w:lsdException w:name="Light Shading" w:semiHidden="0" w:uiPriority="60" w:unhideWhenUsed="0"/>
@@ -5047,7 +4554,7 @@
       <w:contextualSpacing/>
     </w:pPr>
   </w:style>
-  <w:style w:type="table" w:styleId="Grille">
+  <w:style w:type="table" w:styleId="Grilledutableau">
     <w:name w:val="Table Grid"/>
     <w:basedOn w:val="TableauNormal"/>
     <w:uiPriority w:val="59"/>
@@ -5117,7 +4624,7 @@
 </file>
 
 <file path=word/stylesWithEffects.xml><?xml version="1.0" encoding="utf-8"?>
-<w:styles xmlns:wpc="http://schemas.microsoft.com/office/word/2010/wordprocessingCanvas" xmlns:mo="http://schemas.microsoft.com/office/mac/office/2008/main" xmlns:mc="http://schemas.openxmlformats.org/markup-compatibility/2006" xmlns:mv="urn:schemas-microsoft-com:mac:vml" xmlns:o="urn:schemas-microsoft-com:office:office" xmlns:r="http://schemas.openxmlformats.org/officeDocument/2006/relationships" xmlns:m="http://schemas.openxmlformats.org/officeDocument/2006/math" xmlns:v="urn:schemas-microsoft-com:vml" xmlns:wp14="http://schemas.microsoft.com/office/word/2010/wordprocessingDrawing" xmlns:wp="http://schemas.openxmlformats.org/drawingml/2006/wordprocessingDrawing" xmlns:w10="urn:schemas-microsoft-com:office:word" xmlns:w="http://schemas.openxmlformats.org/wordprocessingml/2006/main" xmlns:w14="http://schemas.microsoft.com/office/word/2010/wordml" xmlns:wpg="http://schemas.microsoft.com/office/word/2010/wordprocessingGroup" xmlns:wpi="http://schemas.microsoft.com/office/word/2010/wordprocessingInk" xmlns:wne="http://schemas.microsoft.com/office/word/2006/wordml" xmlns:wps="http://schemas.microsoft.com/office/word/2010/wordprocessingShape" mc:Ignorable="w14 wp14">
+<w:styles xmlns:wpc="http://schemas.microsoft.com/office/word/2010/wordprocessingCanvas" xmlns:mc="http://schemas.openxmlformats.org/markup-compatibility/2006" xmlns:o="urn:schemas-microsoft-com:office:office" xmlns:r="http://schemas.openxmlformats.org/officeDocument/2006/relationships" xmlns:m="http://schemas.openxmlformats.org/officeDocument/2006/math" xmlns:v="urn:schemas-microsoft-com:vml" xmlns:wp14="http://schemas.microsoft.com/office/word/2010/wordprocessingDrawing" xmlns:wp="http://schemas.openxmlformats.org/drawingml/2006/wordprocessingDrawing" xmlns:w10="urn:schemas-microsoft-com:office:word" xmlns:w="http://schemas.openxmlformats.org/wordprocessingml/2006/main" xmlns:w14="http://schemas.microsoft.com/office/word/2010/wordml" xmlns:wpg="http://schemas.microsoft.com/office/word/2010/wordprocessingGroup" xmlns:wpi="http://schemas.microsoft.com/office/word/2010/wordprocessingInk" xmlns:wne="http://schemas.microsoft.com/office/word/2006/wordml" xmlns:wps="http://schemas.microsoft.com/office/word/2010/wordprocessingShape" mc:Ignorable="w14 wp14">
   <w:docDefaults>
     <w:rPrDefault>
       <w:rPr>
@@ -5133,7 +4640,7 @@
       </w:pPr>
     </w:pPrDefault>
   </w:docDefaults>
-  <w:latentStyles w:defLockedState="0" w:defUIPriority="99" w:defSemiHidden="1" w:defUnhideWhenUsed="1" w:defQFormat="0" w:count="276">
+  <w:latentStyles w:defLockedState="0" w:defUIPriority="99" w:defSemiHidden="1" w:defUnhideWhenUsed="1" w:defQFormat="0" w:count="267">
     <w:lsdException w:name="Normal" w:semiHidden="0" w:uiPriority="0" w:unhideWhenUsed="0" w:qFormat="1"/>
     <w:lsdException w:name="heading 1" w:semiHidden="0" w:uiPriority="9" w:unhideWhenUsed="0" w:qFormat="1"/>
     <w:lsdException w:name="heading 2" w:uiPriority="9" w:qFormat="1"/>
@@ -5160,15 +4667,6 @@
     <w:lsdException w:name="Strong" w:semiHidden="0" w:uiPriority="22" w:unhideWhenUsed="0" w:qFormat="1"/>
     <w:lsdException w:name="Emphasis" w:semiHidden="0" w:uiPriority="20" w:unhideWhenUsed="0" w:qFormat="1"/>
     <w:lsdException w:name="Table Grid" w:semiHidden="0" w:uiPriority="59" w:unhideWhenUsed="0"/>
-    <w:lsdException w:name="Note Level 1" w:semiHidden="0" w:unhideWhenUsed="0"/>
-    <w:lsdException w:name="Note Level 2" w:semiHidden="0" w:unhideWhenUsed="0"/>
-    <w:lsdException w:name="Note Level 3" w:semiHidden="0" w:unhideWhenUsed="0"/>
-    <w:lsdException w:name="Note Level 4" w:semiHidden="0" w:unhideWhenUsed="0"/>
-    <w:lsdException w:name="Note Level 5" w:semiHidden="0" w:unhideWhenUsed="0"/>
-    <w:lsdException w:name="Note Level 6" w:semiHidden="0" w:unhideWhenUsed="0"/>
-    <w:lsdException w:name="Note Level 7" w:semiHidden="0" w:unhideWhenUsed="0"/>
-    <w:lsdException w:name="Note Level 8" w:semiHidden="0" w:unhideWhenUsed="0"/>
-    <w:lsdException w:name="Note Level 9" w:semiHidden="0" w:unhideWhenUsed="0"/>
     <w:lsdException w:name="Placeholder Text" w:unhideWhenUsed="0"/>
     <w:lsdException w:name="No Spacing" w:semiHidden="0" w:uiPriority="1" w:unhideWhenUsed="0" w:qFormat="1"/>
     <w:lsdException w:name="Light Shading" w:semiHidden="0" w:uiPriority="60" w:unhideWhenUsed="0"/>
@@ -5323,7 +4821,7 @@
       <w:contextualSpacing/>
     </w:pPr>
   </w:style>
-  <w:style w:type="table" w:styleId="Grille">
+  <w:style w:type="table" w:styleId="Grilledutableau">
     <w:name w:val="Table Grid"/>
     <w:basedOn w:val="TableauNormal"/>
     <w:uiPriority w:val="59"/>
@@ -5682,7 +5180,7 @@
 </file>
 
 <file path=customXml/itemProps1.xml><?xml version="1.0" encoding="utf-8"?>
-<ds:datastoreItem xmlns:ds="http://schemas.openxmlformats.org/officeDocument/2006/customXml" ds:itemID="{8E387925-8316-244D-BD35-024291A2D267}">
+<ds:datastoreItem xmlns:ds="http://schemas.openxmlformats.org/officeDocument/2006/customXml" ds:itemID="{A856C95A-52EA-4692-9F4E-5BCB90757E8F}">
   <ds:schemaRefs>
     <ds:schemaRef ds:uri="http://schemas.openxmlformats.org/officeDocument/2006/bibliography"/>
   </ds:schemaRefs>

</xml_diff>

<commit_message>
Revert "mise à jour avec le retour d'antoine"
This reverts commit 4e9de2539949bf0d2ae224d13dd10b4bdd414c84.
</commit_message>
<xml_diff>
--- a/Synthese_Avril_2016.docx
+++ b/Synthese_Avril_2016.docx
@@ -1,6 +1,6 @@
 
 <file path=word/document.xml><?xml version="1.0" encoding="utf-8"?>
-<w:document xmlns:wpc="http://schemas.microsoft.com/office/word/2010/wordprocessingCanvas" xmlns:mc="http://schemas.openxmlformats.org/markup-compatibility/2006" xmlns:o="urn:schemas-microsoft-com:office:office" xmlns:r="http://schemas.openxmlformats.org/officeDocument/2006/relationships" xmlns:m="http://schemas.openxmlformats.org/officeDocument/2006/math" xmlns:v="urn:schemas-microsoft-com:vml" xmlns:wp14="http://schemas.microsoft.com/office/word/2010/wordprocessingDrawing" xmlns:wp="http://schemas.openxmlformats.org/drawingml/2006/wordprocessingDrawing" xmlns:w10="urn:schemas-microsoft-com:office:word" xmlns:w="http://schemas.openxmlformats.org/wordprocessingml/2006/main" xmlns:w14="http://schemas.microsoft.com/office/word/2010/wordml" xmlns:wpg="http://schemas.microsoft.com/office/word/2010/wordprocessingGroup" xmlns:wpi="http://schemas.microsoft.com/office/word/2010/wordprocessingInk" xmlns:wne="http://schemas.microsoft.com/office/word/2006/wordml" xmlns:wps="http://schemas.microsoft.com/office/word/2010/wordprocessingShape" mc:Ignorable="w14 wp14">
+<w:document xmlns:wpc="http://schemas.microsoft.com/office/word/2010/wordprocessingCanvas" xmlns:mo="http://schemas.microsoft.com/office/mac/office/2008/main" xmlns:mc="http://schemas.openxmlformats.org/markup-compatibility/2006" xmlns:mv="urn:schemas-microsoft-com:mac:vml" xmlns:o="urn:schemas-microsoft-com:office:office" xmlns:r="http://schemas.openxmlformats.org/officeDocument/2006/relationships" xmlns:m="http://schemas.openxmlformats.org/officeDocument/2006/math" xmlns:v="urn:schemas-microsoft-com:vml" xmlns:wp14="http://schemas.microsoft.com/office/word/2010/wordprocessingDrawing" xmlns:wp="http://schemas.openxmlformats.org/drawingml/2006/wordprocessingDrawing" xmlns:w10="urn:schemas-microsoft-com:office:word" xmlns:w="http://schemas.openxmlformats.org/wordprocessingml/2006/main" xmlns:w14="http://schemas.microsoft.com/office/word/2010/wordml" xmlns:wpg="http://schemas.microsoft.com/office/word/2010/wordprocessingGroup" xmlns:wpi="http://schemas.microsoft.com/office/word/2010/wordprocessingInk" xmlns:wne="http://schemas.microsoft.com/office/word/2006/wordml" xmlns:wps="http://schemas.microsoft.com/office/word/2010/wordprocessingShape" mc:Ignorable="w14 wp14">
   <w:body>
     <w:p>
       <w:pPr>
@@ -27,17 +27,14 @@
     <w:p>
       <w:pPr>
         <w:spacing w:after="0" w:line="240" w:lineRule="auto"/>
-        <w:ind w:firstLine="708"/>
-        <w:jc w:val="center"/>
-        <w:rPr>
-          <w:b/>
-        </w:rPr>
-      </w:pPr>
-      <w:r>
-        <w:rPr>
-          <w:b/>
-        </w:rPr>
-        <w:t>Partie 1 Radiothérapie</w:t>
+      </w:pPr>
+    </w:p>
+    <w:p>
+      <w:pPr>
+        <w:spacing w:after="0" w:line="240" w:lineRule="auto"/>
+      </w:pPr>
+      <w:r>
+        <w:t>Partie 1</w:t>
       </w:r>
     </w:p>
     <w:p>
@@ -59,6 +56,30 @@
       </w:pPr>
       <w:r>
         <w:t>1)</w:t>
+      </w:r>
+    </w:p>
+    <w:p>
+      <w:pPr>
+        <w:spacing w:after="0" w:line="240" w:lineRule="auto"/>
+      </w:pPr>
+      <w:r>
+        <w:t>Le contrôle consiste à mesurer 2 doses dans l’eau à 10cm et 20 cm de profondeur tout en conservant la chambre à l’isocentre. On détermine alors le rapport D20/D10.</w:t>
+      </w:r>
+    </w:p>
+    <w:p>
+      <w:pPr>
+        <w:spacing w:after="0" w:line="240" w:lineRule="auto"/>
+      </w:pPr>
+      <w:r>
+        <w:t>Ce contrôle doit être réalisé mensuellement pour la mesure de constance et annuellement pour la mesure de référence.</w:t>
+      </w:r>
+    </w:p>
+    <w:p>
+      <w:pPr>
+        <w:spacing w:after="0" w:line="240" w:lineRule="auto"/>
+      </w:pPr>
+      <w:r>
+        <w:t>La tolérance sur le rapport D20/D10 est de 1%.</w:t>
       </w:r>
     </w:p>
     <w:p>
@@ -166,8 +187,17 @@
           <w:rFonts w:eastAsiaTheme="minorEastAsia"/>
           <w:color w:val="660066"/>
         </w:rPr>
-        <w:t> : rapport de dose mesuré à une profondeur de 20 cm et 10 cm en gardant une distance source détecteur constante (le détecteur placé à l’iso DSD = 100 cm) pour un champ 10 cm x 10 cm définit à l’isocentre</w:t>
-      </w:r>
+        <w:t> : rapport de dose mesuré à une profondeur de 20 cm et 10 cm en gardant une distance source détecteur constante (le détecteur placé à l’iso DSD = 100 cm) pour un champ 10 cm x 10 cm définit à l’</w:t>
+      </w:r>
+      <w:proofErr w:type="spellStart"/>
+      <w:r>
+        <w:rPr>
+          <w:rFonts w:eastAsiaTheme="minorEastAsia"/>
+          <w:color w:val="660066"/>
+        </w:rPr>
+        <w:t>isocentre</w:t>
+      </w:r>
+      <w:proofErr w:type="spellEnd"/>
     </w:p>
     <w:p>
       <w:pPr>
@@ -288,28 +318,6 @@
     <w:p>
       <w:pPr>
         <w:spacing w:after="0" w:line="240" w:lineRule="auto"/>
-        <w:rPr>
-          <w:color w:val="FF0000"/>
-        </w:rPr>
-      </w:pPr>
-      <w:r>
-        <w:rPr>
-          <w:color w:val="31849B" w:themeColor="accent5" w:themeShade="BF"/>
-        </w:rPr>
-        <w:t>Le contrôle de référence annuelle doit être réalisé dans une cuve à eau.</w:t>
-      </w:r>
-    </w:p>
-    <w:p>
-      <w:pPr>
-        <w:spacing w:after="0" w:line="240" w:lineRule="auto"/>
-        <w:rPr>
-          <w:color w:val="FF0000"/>
-        </w:rPr>
-      </w:pPr>
-    </w:p>
-    <w:p>
-      <w:pPr>
-        <w:spacing w:after="0" w:line="240" w:lineRule="auto"/>
       </w:pPr>
       <w:r>
         <w:t>2)</w:t>
@@ -328,7 +336,15 @@
         <w:spacing w:after="0" w:line="240" w:lineRule="auto"/>
       </w:pPr>
       <w:r>
-        <w:t>L’atténuation dans la matière (et donc dans le patient) diffère de ce qui aura été planifié, aboutissant à des sous/sur-dosage dans des organes à risques.</w:t>
+        <w:t>L’atténuation dans la matière (et donc dans le patient) diffère de ce qui aura été planifié, aboutissant à des sous/</w:t>
+      </w:r>
+      <w:proofErr w:type="spellStart"/>
+      <w:r>
+        <w:t>sur-dosage</w:t>
+      </w:r>
+      <w:proofErr w:type="spellEnd"/>
+      <w:r>
+        <w:t xml:space="preserve"> dans des organes à risques.</w:t>
       </w:r>
     </w:p>
     <w:p>
@@ -346,9 +362,11 @@
       <w:r>
         <w:t xml:space="preserve">L’équilibre électronique pourrait ne plus être assuré dans le cas de faisceau de </w:t>
       </w:r>
-      <w:r>
-        <w:t>petite</w:t>
-      </w:r>
+      <w:proofErr w:type="gramStart"/>
+      <w:r>
+        <w:t>petit</w:t>
+      </w:r>
+      <w:proofErr w:type="gramEnd"/>
       <w:r>
         <w:t xml:space="preserve"> dimension si l’énergie varie significativement.</w:t>
       </w:r>
@@ -364,7 +382,21 @@
         <w:rPr>
           <w:color w:val="FF0000"/>
         </w:rPr>
-        <w:t>Différences avec les données lors du commissioning et de la modélisation dans le TPS (RP, pénombre…). Cohérence calcul/mesure dégradé.</w:t>
+        <w:t xml:space="preserve">Différences avec les données lors du </w:t>
+      </w:r>
+      <w:proofErr w:type="spellStart"/>
+      <w:r>
+        <w:rPr>
+          <w:color w:val="FF0000"/>
+        </w:rPr>
+        <w:t>commissioning</w:t>
+      </w:r>
+      <w:proofErr w:type="spellEnd"/>
+      <w:r>
+        <w:rPr>
+          <w:color w:val="FF0000"/>
+        </w:rPr>
+        <w:t xml:space="preserve"> et de la modélisation dans le TPS (RP, pénombre…). Cohérence calcul/mesure dégradé.</w:t>
       </w:r>
     </w:p>
     <w:p>
@@ -385,46 +417,11 @@
         <w:spacing w:after="0" w:line="240" w:lineRule="auto"/>
       </w:pPr>
       <w:r>
-        <w:t xml:space="preserve">Dans un premier temps, une vérification du montage devra être </w:t>
-      </w:r>
-      <w:r>
-        <w:t>effectuée</w:t>
-      </w:r>
-      <w:r>
-        <w:t xml:space="preserve"> pour détecter une erreur de géométrie (DSP, taille de champ, positionnement du détecteur).</w:t>
-      </w:r>
-    </w:p>
-    <w:p>
-      <w:pPr>
-        <w:spacing w:after="0" w:line="240" w:lineRule="auto"/>
-      </w:pPr>
-    </w:p>
-    <w:p>
-      <w:pPr>
-        <w:spacing w:after="0" w:line="240" w:lineRule="auto"/>
-      </w:pPr>
-      <w:r>
-        <w:t>Si aucune erreur géométrique n’est détectée,</w:t>
+        <w:t>Dans un premier temps, une vérification du montage devra être effectué pour détecter une erreur de géométrie (DSP, taille de champ, positionnement du détecteur).</w:t>
       </w:r>
       <w:r>
         <w:t xml:space="preserve"> </w:t>
       </w:r>
-      <w:r>
-        <w:t>on effectue un contrôle avec une chaine de meure différente dans le montage de constance.</w:t>
-      </w:r>
-    </w:p>
-    <w:p>
-      <w:pPr>
-        <w:spacing w:after="0" w:line="240" w:lineRule="auto"/>
-      </w:pPr>
-    </w:p>
-    <w:p>
-      <w:pPr>
-        <w:spacing w:after="0" w:line="240" w:lineRule="auto"/>
-      </w:pPr>
-      <w:r>
-        <w:t>Si l’écart se confirme, on effectuera une mesure de l’indice de qualité dans la cuve à eau.</w:t>
-      </w:r>
     </w:p>
     <w:p>
       <w:pPr>
@@ -455,6 +452,39 @@
     <w:p>
       <w:pPr>
         <w:spacing w:after="0" w:line="240" w:lineRule="auto"/>
+        <w:rPr>
+          <w:color w:val="FF0000"/>
+        </w:rPr>
+      </w:pPr>
+      <w:r>
+        <w:rPr>
+          <w:color w:val="FF0000"/>
+        </w:rPr>
+        <w:t xml:space="preserve">Peut-être avant d’appliquer le texte de loi : changer de chaîne de mesure ou faire la mesure avec la même chaîne de mesure sur un autre accélérateur pour voir si on dépasse également la tolérance pour l’accélérateur testé. </w:t>
+      </w:r>
+    </w:p>
+    <w:p>
+      <w:pPr>
+        <w:spacing w:after="0" w:line="240" w:lineRule="auto"/>
+        <w:rPr>
+          <w:color w:val="FF0000"/>
+        </w:rPr>
+      </w:pPr>
+      <w:r>
+        <w:rPr>
+          <w:color w:val="FF0000"/>
+        </w:rPr>
+        <w:t>Sinon faire une mesure dans l’eau (RP ou TPR20/10) pour confirmer si écart ou non.</w:t>
+      </w:r>
+    </w:p>
+    <w:p>
+      <w:pPr>
+        <w:spacing w:after="0" w:line="240" w:lineRule="auto"/>
+      </w:pPr>
+    </w:p>
+    <w:p>
+      <w:pPr>
+        <w:spacing w:after="0" w:line="240" w:lineRule="auto"/>
       </w:pPr>
       <w:r>
         <w:t>4)</w:t>
@@ -465,99 +495,918 @@
         <w:spacing w:after="0" w:line="240" w:lineRule="auto"/>
       </w:pPr>
       <w:r>
-        <w:t>Erreur sur la chaine de mesure (dérive de la chambre)</w:t>
-      </w:r>
-    </w:p>
-    <w:p>
-      <w:pPr>
-        <w:spacing w:after="0" w:line="240" w:lineRule="auto"/>
-      </w:pPr>
-    </w:p>
-    <w:p>
-      <w:pPr>
-        <w:spacing w:after="0" w:line="240" w:lineRule="auto"/>
-      </w:pPr>
-      <w:r>
-        <w:t>Une intervention</w:t>
-      </w:r>
-      <w:r>
-        <w:t xml:space="preserve"> interne (service biomédical par exemple) ou externe (maintenance constructeur)</w:t>
-      </w:r>
-      <w:r>
-        <w:t xml:space="preserve"> sur les éléments contrôlant l’énergie (aimant de déviation, onde accélératrice</w:t>
-      </w:r>
-      <w:r>
-        <w:t xml:space="preserve"> (klystron thyratron, magnétron)</w:t>
-      </w:r>
+        <w:t>Une intervention sur les éléments contrôlant l’énergie (aimant de déviation, onde accélératrice</w:t>
+      </w:r>
+      <w:proofErr w:type="gramStart"/>
       <w:r>
         <w:t>,…)</w:t>
       </w:r>
-    </w:p>
-    <w:p>
-      <w:pPr>
-        <w:spacing w:after="0" w:line="240" w:lineRule="auto"/>
-      </w:pPr>
-    </w:p>
-    <w:p>
-      <w:pPr>
-        <w:spacing w:after="0" w:line="240" w:lineRule="auto"/>
-      </w:pPr>
-      <w:r>
-        <w:t>Une usure des éléments de la machine (cône égalisateur par exemple).</w:t>
-      </w:r>
-    </w:p>
-    <w:p>
-      <w:pPr>
-        <w:spacing w:after="0" w:line="240" w:lineRule="auto"/>
-      </w:pPr>
-      <w:r>
-        <w:t xml:space="preserve">5) Pour détecter une erreur de la chaine de mesure : </w:t>
-      </w:r>
-    </w:p>
-    <w:p>
-      <w:pPr>
-        <w:spacing w:after="0" w:line="240" w:lineRule="auto"/>
-      </w:pPr>
-      <w:r>
+      <w:proofErr w:type="gramEnd"/>
+      <w:r>
+        <w:t>.</w:t>
+      </w:r>
+    </w:p>
+    <w:p>
+      <w:pPr>
+        <w:spacing w:after="0" w:line="240" w:lineRule="auto"/>
+        <w:rPr>
+          <w:color w:val="FF0000"/>
+        </w:rPr>
+      </w:pPr>
+      <w:r>
+        <w:rPr>
+          <w:color w:val="FF0000"/>
+        </w:rPr>
+        <w:t xml:space="preserve">Intervention du constructeur sur la machine (tension du canon, klystron, thyratron ?). </w:t>
+      </w:r>
+      <w:r>
+        <w:rPr>
+          <w:color w:val="FF0000"/>
+        </w:rPr>
+        <w:t>Filament</w:t>
+      </w:r>
+      <w:r>
+        <w:rPr>
+          <w:color w:val="FF0000"/>
+        </w:rPr>
+        <w:t xml:space="preserve"> usagé ?</w:t>
+      </w:r>
+    </w:p>
+    <w:p>
+      <w:pPr>
+        <w:spacing w:after="0" w:line="240" w:lineRule="auto"/>
+        <w:rPr>
+          <w:color w:val="660066"/>
+        </w:rPr>
+      </w:pPr>
+      <w:r>
+        <w:rPr>
+          <w:color w:val="660066"/>
+        </w:rPr>
+        <w:t>Erreur de mesure</w:t>
+      </w:r>
+    </w:p>
+    <w:p>
+      <w:pPr>
+        <w:spacing w:after="0" w:line="240" w:lineRule="auto"/>
+        <w:rPr>
+          <w:color w:val="660066"/>
+        </w:rPr>
+      </w:pPr>
+      <w:r>
+        <w:rPr>
+          <w:color w:val="660066"/>
+        </w:rPr>
         <w:lastRenderedPageBreak/>
-        <w:tab/>
-        <w:t>Vérifier l’intégrité du montage (choc, endommagement de la cavité pour mettre la chambre, etc.)</w:t>
-      </w:r>
-    </w:p>
-    <w:p>
-      <w:pPr>
-        <w:spacing w:after="0" w:line="240" w:lineRule="auto"/>
-      </w:pPr>
-      <w:r>
-        <w:tab/>
-        <w:t>Effectuer le test avec deux opérateurs différents.</w:t>
-      </w:r>
-    </w:p>
-    <w:p>
-      <w:pPr>
-        <w:spacing w:after="0" w:line="240" w:lineRule="auto"/>
-      </w:pPr>
+        <w:t>Problème sur la chaine de mesure</w:t>
+      </w:r>
+    </w:p>
+    <w:p>
+      <w:pPr>
+        <w:spacing w:after="0" w:line="240" w:lineRule="auto"/>
+        <w:rPr>
+          <w:color w:val="660066"/>
+        </w:rPr>
+      </w:pPr>
+      <w:r>
+        <w:rPr>
+          <w:color w:val="660066"/>
+        </w:rPr>
+        <w:t>Dérive de la machine</w:t>
+      </w:r>
+    </w:p>
+    <w:p>
+      <w:pPr>
+        <w:spacing w:after="0" w:line="240" w:lineRule="auto"/>
+        <w:rPr>
+          <w:color w:val="660066"/>
+        </w:rPr>
+      </w:pPr>
+    </w:p>
+    <w:p>
+      <w:pPr>
+        <w:spacing w:after="0" w:line="240" w:lineRule="auto"/>
+        <w:rPr>
+          <w:b/>
+          <w:color w:val="660066"/>
+        </w:rPr>
+      </w:pPr>
+      <w:r>
+        <w:rPr>
+          <w:b/>
+          <w:color w:val="660066"/>
+        </w:rPr>
+        <w:t>Concernant les éléments machines:</w:t>
+      </w:r>
+    </w:p>
+    <w:p>
+      <w:pPr>
+        <w:spacing w:after="0" w:line="240" w:lineRule="auto"/>
+        <w:rPr>
+          <w:color w:val="660066"/>
+        </w:rPr>
+      </w:pPr>
+      <w:r>
+        <w:rPr>
+          <w:color w:val="660066"/>
+        </w:rPr>
+        <w:t>Cône égalisateur,  courant de centrage, courant de focalisation, courant de déviation, courant du canon à électrons, fréquence du Magnétron.</w:t>
+      </w:r>
+    </w:p>
+    <w:p>
+      <w:pPr>
+        <w:spacing w:after="0" w:line="240" w:lineRule="auto"/>
+        <w:rPr>
+          <w:b/>
+          <w:color w:val="660066"/>
+        </w:rPr>
+      </w:pPr>
+      <w:r>
+        <w:rPr>
+          <w:b/>
+          <w:color w:val="660066"/>
+        </w:rPr>
+        <w:t xml:space="preserve">Et ceux la pour les isolés je sais pas trop déjà on s’assure que c’est ni la chaine de mesure, ni le montage, ni les opérateurs. Après je me dis qu’on peut mettre en œuvre quelques test pour essayer de savoir si sa impact toutes les énergies de photons ? </w:t>
+      </w:r>
+      <w:proofErr w:type="gramStart"/>
+      <w:r>
+        <w:rPr>
+          <w:b/>
+          <w:color w:val="660066"/>
+        </w:rPr>
+        <w:t>si</w:t>
+      </w:r>
+      <w:proofErr w:type="gramEnd"/>
+      <w:r>
+        <w:rPr>
+          <w:b/>
+          <w:color w:val="660066"/>
+        </w:rPr>
+        <w:t xml:space="preserve"> ça impact aussi les électrons ? </w:t>
+      </w:r>
+      <w:proofErr w:type="gramStart"/>
+      <w:r>
+        <w:rPr>
+          <w:b/>
+          <w:color w:val="660066"/>
+        </w:rPr>
+        <w:t>pour</w:t>
+      </w:r>
+      <w:proofErr w:type="gramEnd"/>
+      <w:r>
+        <w:rPr>
+          <w:b/>
+          <w:color w:val="660066"/>
+        </w:rPr>
+        <w:t xml:space="preserve"> essayer d’éliminer des causes de la liste. Et pour certains point : suivi des changements de paramètres surtout quand la machine est numérique ?</w:t>
+      </w:r>
+    </w:p>
+    <w:p>
+      <w:pPr>
+        <w:spacing w:after="0" w:line="240" w:lineRule="auto"/>
+        <w:rPr>
+          <w:color w:val="660066"/>
+        </w:rPr>
+      </w:pPr>
+    </w:p>
+    <w:p>
+      <w:pPr>
+        <w:spacing w:after="0" w:line="240" w:lineRule="auto"/>
+        <w:rPr>
+          <w:color w:val="FF0000"/>
+        </w:rPr>
+      </w:pPr>
+      <w:r>
+        <w:t>5)</w:t>
+      </w:r>
+      <w:r>
+        <w:t xml:space="preserve"> </w:t>
+      </w:r>
+      <w:r>
+        <w:rPr>
+          <w:color w:val="FF0000"/>
+        </w:rPr>
+        <w:t>voir réponse q4</w:t>
+      </w:r>
+    </w:p>
+    <w:p>
+      <w:pPr>
+        <w:spacing w:after="0" w:line="240" w:lineRule="auto"/>
+        <w:rPr>
+          <w:color w:val="660066"/>
+        </w:rPr>
+      </w:pPr>
+      <w:r>
+        <w:rPr>
+          <w:color w:val="660066"/>
+        </w:rPr>
+        <w:t>Réalisation d’autres mesures après vérification du montage (changer les opérateurs si nécessaire),</w:t>
+      </w:r>
+      <w:r>
+        <w:rPr>
+          <w:color w:val="660066"/>
+        </w:rPr>
+        <w:t xml:space="preserve"> mesure</w:t>
+      </w:r>
+      <w:r>
+        <w:rPr>
+          <w:color w:val="660066"/>
+        </w:rPr>
+        <w:t xml:space="preserve"> avec une autre chaine de mesure ? </w:t>
+      </w:r>
+      <w:proofErr w:type="gramStart"/>
+      <w:r>
+        <w:rPr>
+          <w:color w:val="660066"/>
+        </w:rPr>
+        <w:t>sinon</w:t>
+      </w:r>
+      <w:proofErr w:type="gramEnd"/>
+      <w:r>
+        <w:rPr>
+          <w:color w:val="660066"/>
+        </w:rPr>
+        <w:t xml:space="preserve"> problème = dérive machine ?</w:t>
+      </w:r>
+    </w:p>
+    <w:p>
+      <w:pPr>
+        <w:spacing w:after="0" w:line="240" w:lineRule="auto"/>
+      </w:pPr>
+    </w:p>
+    <w:p>
+      <w:pPr>
+        <w:spacing w:after="0" w:line="240" w:lineRule="auto"/>
+      </w:pPr>
+      <w:r>
+        <w:t xml:space="preserve">Question 2 : </w:t>
+      </w:r>
+      <w:proofErr w:type="spellStart"/>
+      <w:r>
+        <w:t>Ttt</w:t>
+      </w:r>
+      <w:proofErr w:type="spellEnd"/>
+      <w:r>
+        <w:t xml:space="preserve"> tumeur mammaire</w:t>
+      </w:r>
+    </w:p>
+    <w:p>
+      <w:pPr>
+        <w:spacing w:after="0" w:line="240" w:lineRule="auto"/>
+      </w:pPr>
+    </w:p>
+    <w:p>
+      <w:pPr>
+        <w:spacing w:after="0" w:line="240" w:lineRule="auto"/>
+      </w:pPr>
+      <w:r>
+        <w:t>6)</w:t>
+      </w:r>
+    </w:p>
+    <w:p>
+      <w:pPr>
+        <w:spacing w:after="0" w:line="240" w:lineRule="auto"/>
+        <w:rPr>
+          <w:color w:val="FF0000"/>
+        </w:rPr>
+      </w:pPr>
+      <w:r>
+        <w:t>Moyen de contention : Plan incliné</w:t>
+      </w:r>
+      <w:r>
+        <w:t xml:space="preserve"> et billot sous les genoux.</w:t>
+      </w:r>
+      <w:r>
+        <w:t xml:space="preserve"> </w:t>
+      </w:r>
+      <w:r>
+        <w:rPr>
+          <w:color w:val="FF0000"/>
+        </w:rPr>
+        <w:t>Eventuellement matelas à dépression</w:t>
+      </w:r>
+    </w:p>
+    <w:p>
+      <w:pPr>
+        <w:spacing w:after="0" w:line="240" w:lineRule="auto"/>
+      </w:pPr>
+      <w:r>
+        <w:t>L’impact de la contention dépend</w:t>
+      </w:r>
+      <w:r>
+        <w:t xml:space="preserve"> </w:t>
+      </w:r>
+      <w:r>
+        <w:t>du TPS utilisé et de la prise en compte ou non du système de contention dans calcul de dose.</w:t>
+      </w:r>
+    </w:p>
+    <w:p>
+      <w:pPr>
+        <w:spacing w:after="0" w:line="240" w:lineRule="auto"/>
+      </w:pPr>
+      <w:r>
+        <w:t>A titre d’exemple, l’ajout ou non d’une structure table sur Eclipse AAA ne modifie pas les HDV pour un traitement VMAT.</w:t>
+      </w:r>
+    </w:p>
+    <w:p>
+      <w:pPr>
+        <w:spacing w:after="0" w:line="240" w:lineRule="auto"/>
+      </w:pPr>
+    </w:p>
+    <w:p>
+      <w:pPr>
+        <w:spacing w:after="0" w:line="240" w:lineRule="auto"/>
+      </w:pPr>
+      <w:r>
+        <w:t>7)</w:t>
+      </w:r>
+    </w:p>
+    <w:p>
+      <w:pPr>
+        <w:spacing w:after="0" w:line="240" w:lineRule="auto"/>
+      </w:pPr>
+      <w:r>
+        <w:t>Acquisition de 3mm partant du menton jusque L2L3.</w:t>
+      </w:r>
+      <w:r>
+        <w:t xml:space="preserve"> </w:t>
+      </w:r>
+    </w:p>
+    <w:p>
+      <w:pPr>
+        <w:spacing w:after="0" w:line="240" w:lineRule="auto"/>
+        <w:rPr>
+          <w:color w:val="FF0000"/>
+        </w:rPr>
+      </w:pPr>
+      <w:r>
+        <w:rPr>
+          <w:color w:val="FF0000"/>
+        </w:rPr>
+        <w:t>Au CEM, du cartilage cricoïde jusqu’à L2-L3.</w:t>
+      </w:r>
+    </w:p>
+    <w:p>
+      <w:pPr>
+        <w:spacing w:after="0" w:line="240" w:lineRule="auto"/>
+      </w:pPr>
+      <w:r>
+        <w:t xml:space="preserve">Acquisition 120kV. </w:t>
+      </w:r>
+    </w:p>
+    <w:p>
+      <w:pPr>
+        <w:spacing w:after="0" w:line="240" w:lineRule="auto"/>
+      </w:pPr>
+    </w:p>
+    <w:p>
+      <w:pPr>
+        <w:spacing w:after="0" w:line="240" w:lineRule="auto"/>
+      </w:pPr>
+      <w:r>
+        <w:t>8)</w:t>
+      </w:r>
+    </w:p>
+    <w:p>
+      <w:pPr>
+        <w:spacing w:after="0" w:line="240" w:lineRule="auto"/>
+      </w:pPr>
+      <w:r>
+        <w:t>Cibles</w:t>
+      </w:r>
+    </w:p>
+    <w:p>
+      <w:pPr>
+        <w:spacing w:after="0" w:line="240" w:lineRule="auto"/>
+      </w:pPr>
+      <w:r>
+        <w:t xml:space="preserve">CTV </w:t>
+      </w:r>
+      <w:proofErr w:type="spellStart"/>
+      <w:r>
+        <w:t>seinG</w:t>
+      </w:r>
+      <w:proofErr w:type="spellEnd"/>
+      <w:r>
+        <w:t xml:space="preserve"> -&gt; PTV </w:t>
+      </w:r>
+      <w:proofErr w:type="spellStart"/>
+      <w:r>
+        <w:t>seinG</w:t>
+      </w:r>
+      <w:proofErr w:type="spellEnd"/>
+    </w:p>
+    <w:p>
+      <w:pPr>
+        <w:spacing w:after="0" w:line="240" w:lineRule="auto"/>
+      </w:pPr>
+      <w:r>
+        <w:t xml:space="preserve">CTV </w:t>
+      </w:r>
+      <w:proofErr w:type="spellStart"/>
+      <w:r>
+        <w:t>susClav</w:t>
+      </w:r>
+      <w:proofErr w:type="spellEnd"/>
+      <w:r>
+        <w:t xml:space="preserve"> -&gt; PTV </w:t>
+      </w:r>
+      <w:proofErr w:type="spellStart"/>
+      <w:r>
+        <w:t>susClav</w:t>
+      </w:r>
+      <w:proofErr w:type="spellEnd"/>
+    </w:p>
+    <w:p>
+      <w:pPr>
+        <w:spacing w:after="0" w:line="240" w:lineRule="auto"/>
+      </w:pPr>
+      <w:r>
+        <w:t>OAR</w:t>
+      </w:r>
+    </w:p>
+    <w:p>
+      <w:pPr>
+        <w:spacing w:after="0" w:line="240" w:lineRule="auto"/>
+      </w:pPr>
+      <w:proofErr w:type="spellStart"/>
+      <w:r>
+        <w:t>PoumonG</w:t>
+      </w:r>
+      <w:proofErr w:type="spellEnd"/>
+    </w:p>
+    <w:p>
+      <w:pPr>
+        <w:spacing w:after="0" w:line="240" w:lineRule="auto"/>
+        <w:rPr>
+          <w:color w:val="660066"/>
+        </w:rPr>
+      </w:pPr>
+      <w:r>
+        <w:rPr>
+          <w:color w:val="660066"/>
+        </w:rPr>
+        <w:t>Poumon D</w:t>
+      </w:r>
+    </w:p>
+    <w:p>
+      <w:pPr>
+        <w:spacing w:after="0" w:line="240" w:lineRule="auto"/>
+      </w:pPr>
+      <w:proofErr w:type="spellStart"/>
+      <w:r>
+        <w:t>Coeur</w:t>
+      </w:r>
+      <w:proofErr w:type="spellEnd"/>
+    </w:p>
+    <w:p>
+      <w:pPr>
+        <w:spacing w:after="0" w:line="240" w:lineRule="auto"/>
+      </w:pPr>
+      <w:proofErr w:type="spellStart"/>
+      <w:r>
+        <w:t>Thyroide</w:t>
+      </w:r>
+      <w:proofErr w:type="spellEnd"/>
+    </w:p>
+    <w:p>
+      <w:pPr>
+        <w:spacing w:after="0" w:line="240" w:lineRule="auto"/>
+        <w:rPr>
+          <w:color w:val="FF0000"/>
+        </w:rPr>
+      </w:pPr>
+      <w:proofErr w:type="spellStart"/>
+      <w:r>
+        <w:t>Tete</w:t>
+      </w:r>
+      <w:proofErr w:type="spellEnd"/>
+      <w:r>
+        <w:t xml:space="preserve"> Humérale</w:t>
+      </w:r>
+      <w:r>
+        <w:t xml:space="preserve"> (</w:t>
+      </w:r>
+      <w:r>
+        <w:rPr>
+          <w:color w:val="FF0000"/>
+        </w:rPr>
+        <w:t>pas au CEM car le faisceau n’y passe pas)</w:t>
+      </w:r>
+    </w:p>
+    <w:p>
+      <w:pPr>
+        <w:spacing w:after="0" w:line="240" w:lineRule="auto"/>
+      </w:pPr>
+      <w:r>
+        <w:t>Moelle épinière</w:t>
+      </w:r>
+    </w:p>
+    <w:p>
+      <w:pPr>
+        <w:spacing w:after="0" w:line="240" w:lineRule="auto"/>
+        <w:rPr>
+          <w:color w:val="FF0000"/>
+        </w:rPr>
+      </w:pPr>
+      <w:r>
+        <w:rPr>
+          <w:color w:val="FF0000"/>
+        </w:rPr>
+        <w:t>Plexus brachial</w:t>
+      </w:r>
+    </w:p>
+    <w:p>
+      <w:pPr>
+        <w:spacing w:after="0" w:line="240" w:lineRule="auto"/>
+        <w:rPr>
+          <w:color w:val="FF0000"/>
+        </w:rPr>
+      </w:pPr>
+      <w:r>
+        <w:rPr>
+          <w:color w:val="FF0000"/>
+        </w:rPr>
+        <w:t>Sein controlatéral</w:t>
+      </w:r>
+    </w:p>
+    <w:p>
+      <w:pPr>
+        <w:spacing w:after="0" w:line="240" w:lineRule="auto"/>
+        <w:rPr>
+          <w:color w:val="FF0000"/>
+        </w:rPr>
+      </w:pPr>
+    </w:p>
+    <w:p>
+      <w:pPr>
+        <w:spacing w:after="0" w:line="240" w:lineRule="auto"/>
+        <w:rPr>
+          <w:color w:val="FF0000"/>
+        </w:rPr>
+      </w:pPr>
+    </w:p>
+    <w:p>
+      <w:pPr>
+        <w:spacing w:after="0" w:line="240" w:lineRule="auto"/>
+      </w:pPr>
+      <w:r>
+        <w:t>9)</w:t>
+      </w:r>
+    </w:p>
+    <w:p>
+      <w:pPr>
+        <w:spacing w:after="0" w:line="240" w:lineRule="auto"/>
+      </w:pPr>
+      <w:r>
+        <w:t>Sein 50Gy</w:t>
+      </w:r>
+    </w:p>
+    <w:p>
+      <w:pPr>
+        <w:spacing w:after="0" w:line="240" w:lineRule="auto"/>
+      </w:pPr>
+      <w:proofErr w:type="spellStart"/>
+      <w:r>
+        <w:t>Susclav</w:t>
+      </w:r>
+      <w:proofErr w:type="spellEnd"/>
+      <w:r>
+        <w:t xml:space="preserve"> 50Gy</w:t>
+      </w:r>
+    </w:p>
+    <w:p>
+      <w:pPr>
+        <w:spacing w:after="0" w:line="240" w:lineRule="auto"/>
+        <w:rPr>
+          <w:color w:val="FF0000"/>
+        </w:rPr>
+      </w:pPr>
+      <w:r>
+        <w:rPr>
+          <w:color w:val="FF0000"/>
+        </w:rPr>
+        <w:t>En 25 séances</w:t>
+      </w:r>
+    </w:p>
+    <w:p>
+      <w:pPr>
+        <w:spacing w:after="0" w:line="240" w:lineRule="auto"/>
+      </w:pPr>
+    </w:p>
+    <w:p>
+      <w:pPr>
+        <w:spacing w:after="0" w:line="240" w:lineRule="auto"/>
+      </w:pPr>
+      <w:r>
+        <w:t>10)</w:t>
+      </w:r>
+    </w:p>
+    <w:p>
+      <w:pPr>
+        <w:spacing w:after="0" w:line="240" w:lineRule="auto"/>
+        <w:rPr>
+          <w:color w:val="FF0000"/>
+        </w:rPr>
+      </w:pPr>
+      <w:r>
+        <w:t>Poumon : V20 &lt; 30% V30&lt;20%</w:t>
+      </w:r>
+      <w:r>
+        <w:t xml:space="preserve"> </w:t>
+      </w:r>
+    </w:p>
+    <w:p>
+      <w:pPr>
+        <w:spacing w:after="0" w:line="240" w:lineRule="auto"/>
+        <w:rPr>
+          <w:color w:val="FF0000"/>
+        </w:rPr>
+      </w:pPr>
+      <w:r>
+        <w:rPr>
+          <w:color w:val="FF0000"/>
+        </w:rPr>
+        <w:lastRenderedPageBreak/>
+        <w:t xml:space="preserve">Poumon homolatéral V20 &lt;  22%, </w:t>
+      </w:r>
+      <w:proofErr w:type="spellStart"/>
+      <w:r>
+        <w:rPr>
+          <w:color w:val="FF0000"/>
+        </w:rPr>
+        <w:t>Dmoy</w:t>
+      </w:r>
+      <w:proofErr w:type="spellEnd"/>
+      <w:r>
+        <w:rPr>
+          <w:color w:val="FF0000"/>
+        </w:rPr>
+        <w:t xml:space="preserve"> &lt; 15 Gy</w:t>
+      </w:r>
+    </w:p>
+    <w:p>
+      <w:pPr>
+        <w:spacing w:after="0" w:line="240" w:lineRule="auto"/>
+        <w:rPr>
+          <w:color w:val="FF0000"/>
+        </w:rPr>
+      </w:pPr>
+      <w:r>
+        <w:rPr>
+          <w:color w:val="FF0000"/>
+        </w:rPr>
+        <w:t xml:space="preserve">Poumons (ensemble) V20 &lt; 20%, </w:t>
+      </w:r>
+      <w:proofErr w:type="spellStart"/>
+      <w:r>
+        <w:rPr>
+          <w:color w:val="FF0000"/>
+        </w:rPr>
+        <w:t>Dmoy</w:t>
+      </w:r>
+      <w:proofErr w:type="spellEnd"/>
+      <w:r>
+        <w:rPr>
+          <w:color w:val="FF0000"/>
+        </w:rPr>
+        <w:t xml:space="preserve"> &lt; 10 Gy</w:t>
+      </w:r>
+    </w:p>
+    <w:p>
+      <w:pPr>
+        <w:spacing w:after="0" w:line="240" w:lineRule="auto"/>
+        <w:rPr>
+          <w:color w:val="FF0000"/>
+        </w:rPr>
+      </w:pPr>
+      <w:r>
+        <w:t xml:space="preserve">Cœur : </w:t>
+      </w:r>
+      <w:proofErr w:type="spellStart"/>
+      <w:r>
+        <w:t>Dmean</w:t>
+      </w:r>
+      <w:proofErr w:type="spellEnd"/>
+      <w:r>
+        <w:t>&lt;</w:t>
+      </w:r>
+      <w:proofErr w:type="gramStart"/>
+      <w:r>
+        <w:t>5Gy</w:t>
+      </w:r>
+      <w:r>
+        <w:t xml:space="preserve"> </w:t>
+      </w:r>
+      <w:r>
+        <w:rPr>
+          <w:color w:val="FF0000"/>
+        </w:rPr>
+        <w:t>,</w:t>
+      </w:r>
+      <w:proofErr w:type="gramEnd"/>
+      <w:r>
+        <w:rPr>
+          <w:color w:val="FF0000"/>
+        </w:rPr>
+        <w:t xml:space="preserve"> V20 &lt; 10%</w:t>
+      </w:r>
+    </w:p>
+    <w:p>
+      <w:pPr>
+        <w:spacing w:after="0" w:line="240" w:lineRule="auto"/>
+        <w:rPr>
+          <w:color w:val="FF0000"/>
+        </w:rPr>
+      </w:pPr>
+      <w:r>
+        <w:t xml:space="preserve">Moelle Epinière : </w:t>
+      </w:r>
+      <w:proofErr w:type="spellStart"/>
+      <w:r>
+        <w:t>Dmax</w:t>
+      </w:r>
+      <w:proofErr w:type="spellEnd"/>
+      <w:r>
+        <w:t>&lt;55Gy</w:t>
+      </w:r>
+      <w:r>
+        <w:t xml:space="preserve"> </w:t>
+      </w:r>
+      <w:r>
+        <w:rPr>
+          <w:color w:val="FF0000"/>
+        </w:rPr>
+        <w:t>(</w:t>
+      </w:r>
+      <w:proofErr w:type="spellStart"/>
+      <w:r>
+        <w:rPr>
+          <w:color w:val="FF0000"/>
+        </w:rPr>
+        <w:t>Dmax</w:t>
+      </w:r>
+      <w:proofErr w:type="spellEnd"/>
+      <w:r>
+        <w:rPr>
+          <w:color w:val="FF0000"/>
+        </w:rPr>
+        <w:t xml:space="preserve"> &lt; 45 Gy sur 2% du volume)</w:t>
+      </w:r>
+    </w:p>
+    <w:p>
+      <w:pPr>
+        <w:spacing w:after="0" w:line="240" w:lineRule="auto"/>
+      </w:pPr>
+      <w:proofErr w:type="spellStart"/>
+      <w:r>
+        <w:t>Thyroide</w:t>
+      </w:r>
+      <w:proofErr w:type="spellEnd"/>
+      <w:r>
+        <w:t xml:space="preserve"> V50&lt;50%</w:t>
+      </w:r>
+    </w:p>
+    <w:p>
+      <w:pPr>
+        <w:spacing w:after="0" w:line="240" w:lineRule="auto"/>
+        <w:rPr>
+          <w:color w:val="FF0000"/>
+        </w:rPr>
+      </w:pPr>
+      <w:r>
+        <w:rPr>
+          <w:color w:val="FF0000"/>
+        </w:rPr>
+        <w:t>Poumon controlatéral et sein controlatéral : dose la plus faible possible.</w:t>
+      </w:r>
+    </w:p>
+    <w:p>
+      <w:pPr>
+        <w:spacing w:after="0" w:line="240" w:lineRule="auto"/>
+        <w:rPr>
+          <w:color w:val="660066"/>
+        </w:rPr>
+      </w:pPr>
+      <w:r>
+        <w:rPr>
+          <w:color w:val="660066"/>
+        </w:rPr>
+        <w:t xml:space="preserve">Sein controlatérale </w:t>
+      </w:r>
+      <w:proofErr w:type="spellStart"/>
+      <w:r>
+        <w:rPr>
+          <w:color w:val="660066"/>
+        </w:rPr>
+        <w:t>Dmoy</w:t>
+      </w:r>
+      <w:proofErr w:type="spellEnd"/>
+      <w:r>
+        <w:rPr>
+          <w:color w:val="660066"/>
+        </w:rPr>
+        <w:t xml:space="preserve"> &lt; 1Gy </w:t>
+      </w:r>
+      <w:proofErr w:type="spellStart"/>
+      <w:r>
+        <w:rPr>
+          <w:color w:val="660066"/>
+        </w:rPr>
+        <w:t>Dmax</w:t>
+      </w:r>
+      <w:proofErr w:type="spellEnd"/>
+      <w:r>
+        <w:rPr>
+          <w:color w:val="660066"/>
+        </w:rPr>
+        <w:t>&lt; 5Gy</w:t>
+      </w:r>
+    </w:p>
+    <w:p>
+      <w:pPr>
+        <w:spacing w:after="0" w:line="240" w:lineRule="auto"/>
+      </w:pPr>
+      <w:r>
+        <w:t>11)</w:t>
+      </w:r>
+    </w:p>
+    <w:p>
+      <w:pPr>
+        <w:spacing w:after="0" w:line="240" w:lineRule="auto"/>
+      </w:pPr>
+      <w:proofErr w:type="spellStart"/>
+      <w:proofErr w:type="gramStart"/>
+      <w:r>
+        <w:t>seinG</w:t>
+      </w:r>
+      <w:proofErr w:type="spellEnd"/>
+      <w:proofErr w:type="gramEnd"/>
+      <w:r>
+        <w:t xml:space="preserve">=&gt; 2Tangentiel avec filtre </w:t>
+      </w:r>
+      <w:proofErr w:type="spellStart"/>
+      <w:r>
+        <w:t>eventuellement</w:t>
+      </w:r>
+      <w:proofErr w:type="spellEnd"/>
+      <w:r>
+        <w:t xml:space="preserve"> + un faisceau réduit pour limiter les surdosage (MLC)</w:t>
+      </w:r>
+    </w:p>
+    <w:p>
+      <w:pPr>
+        <w:spacing w:after="0" w:line="240" w:lineRule="auto"/>
+      </w:pPr>
+      <w:proofErr w:type="spellStart"/>
+      <w:proofErr w:type="gramStart"/>
+      <w:r>
+        <w:t>susClav</w:t>
+      </w:r>
+      <w:proofErr w:type="spellEnd"/>
+      <w:proofErr w:type="gramEnd"/>
+      <w:r>
+        <w:t xml:space="preserve">=&gt; Faisceau type antérieur : 2 énergie pour assurer la couverture avec filtre </w:t>
+      </w:r>
+      <w:proofErr w:type="spellStart"/>
+      <w:r>
+        <w:t>eventuellement</w:t>
+      </w:r>
+      <w:proofErr w:type="spellEnd"/>
+    </w:p>
+    <w:p>
+      <w:pPr>
+        <w:spacing w:after="0" w:line="240" w:lineRule="auto"/>
+      </w:pPr>
+    </w:p>
+    <w:p>
+      <w:pPr>
+        <w:spacing w:after="0" w:line="240" w:lineRule="auto"/>
+      </w:pPr>
+      <w:r>
+        <w:t>12)</w:t>
+      </w:r>
+    </w:p>
+    <w:p>
+      <w:pPr>
+        <w:spacing w:after="0" w:line="240" w:lineRule="auto"/>
+      </w:pPr>
+      <w:r>
+        <w:t xml:space="preserve">Modulation d’intensité : </w:t>
+      </w:r>
     </w:p>
     <w:p>
       <w:pPr>
         <w:spacing w:after="0" w:line="240" w:lineRule="auto"/>
         <w:ind w:firstLine="708"/>
       </w:pPr>
-      <w:r>
-        <w:t>Utiliser un pot à strontium pour détecter une dérive de la chambre d’ionisation, cross comparer 2 chambres pour voir une discordance de mesure</w:t>
-      </w:r>
-    </w:p>
-    <w:p>
-      <w:pPr>
-        <w:spacing w:after="0" w:line="240" w:lineRule="auto"/>
-      </w:pPr>
-    </w:p>
-    <w:p>
-      <w:pPr>
-        <w:spacing w:after="0" w:line="240" w:lineRule="auto"/>
-      </w:pPr>
-      <w:r>
-        <w:t xml:space="preserve">Pour détecter une erreur sur les éléments : </w:t>
+      <w:proofErr w:type="gramStart"/>
+      <w:r>
+        <w:t>meilleur</w:t>
+      </w:r>
+      <w:proofErr w:type="gramEnd"/>
+      <w:r>
+        <w:t xml:space="preserve"> respect de la dose au cœur, meilleur conformation, meilleure gradient</w:t>
       </w:r>
     </w:p>
     <w:p>
@@ -565,707 +1414,29 @@
         <w:spacing w:after="0" w:line="240" w:lineRule="auto"/>
         <w:ind w:firstLine="708"/>
       </w:pPr>
-      <w:r>
-        <w:t>Cônes égalisateur : utiliser un FFF ou faire une homogénéité symétrie</w:t>
-      </w:r>
-      <w:r>
-        <w:t xml:space="preserve"> </w:t>
-      </w:r>
-    </w:p>
-    <w:p>
-      <w:pPr>
-        <w:spacing w:after="0" w:line="240" w:lineRule="auto"/>
-        <w:ind w:firstLine="708"/>
-      </w:pPr>
-      <w:r>
-        <w:t>Suivre les fichiers « Log de la machine », valeur des paramètres (tension, HF, etc.).</w:t>
-      </w:r>
-    </w:p>
-    <w:p>
-      <w:pPr>
-        <w:spacing w:after="0" w:line="240" w:lineRule="auto"/>
-      </w:pPr>
-    </w:p>
-    <w:p>
-      <w:pPr>
-        <w:spacing w:after="0" w:line="240" w:lineRule="auto"/>
-        <w:rPr>
-          <w:color w:val="660066"/>
-        </w:rPr>
-      </w:pPr>
-    </w:p>
-    <w:p>
-      <w:pPr>
-        <w:spacing w:after="0" w:line="240" w:lineRule="auto"/>
-        <w:rPr>
-          <w:color w:val="31849B" w:themeColor="accent5" w:themeShade="BF"/>
-        </w:rPr>
-      </w:pPr>
-      <w:r>
-        <w:rPr>
-          <w:color w:val="31849B" w:themeColor="accent5" w:themeShade="BF"/>
-        </w:rPr>
-        <w:t>Je pense que le courant du canon n’influe pas sur l’énergie mais sur le débit c’est le nombre d’électron émis qui rentre en jeu-là. Pas leur énergie ?</w:t>
-      </w:r>
-    </w:p>
-    <w:p>
-      <w:pPr>
-        <w:spacing w:after="0" w:line="240" w:lineRule="auto"/>
-        <w:rPr>
-          <w:color w:val="660066"/>
-        </w:rPr>
-      </w:pPr>
-    </w:p>
-    <w:p>
-      <w:pPr>
-        <w:spacing w:after="0" w:line="240" w:lineRule="auto"/>
-      </w:pPr>
-    </w:p>
-    <w:p>
-      <w:pPr>
-        <w:spacing w:after="0" w:line="240" w:lineRule="auto"/>
-      </w:pPr>
-      <w:r>
-        <w:t>Question 2 : Ttt tumeur mammaire</w:t>
-      </w:r>
-    </w:p>
-    <w:p>
-      <w:pPr>
-        <w:spacing w:after="0" w:line="240" w:lineRule="auto"/>
-      </w:pPr>
-    </w:p>
-    <w:p>
-      <w:pPr>
-        <w:spacing w:after="0" w:line="240" w:lineRule="auto"/>
-      </w:pPr>
-      <w:r>
-        <w:t>6)</w:t>
-      </w:r>
-    </w:p>
-    <w:p>
-      <w:pPr>
-        <w:spacing w:after="0" w:line="240" w:lineRule="auto"/>
-        <w:rPr>
-          <w:color w:val="FF0000"/>
-        </w:rPr>
-      </w:pPr>
-      <w:r>
-        <w:t>Moyen de contention : Plan incliné</w:t>
-      </w:r>
-      <w:r>
-        <w:t xml:space="preserve"> et billot sous les genoux.</w:t>
-      </w:r>
-      <w:r>
-        <w:t xml:space="preserve"> </w:t>
-      </w:r>
-      <w:r>
-        <w:rPr>
-          <w:color w:val="FF0000"/>
-        </w:rPr>
-        <w:t>Eventuellement matelas à dépression</w:t>
-      </w:r>
-    </w:p>
-    <w:p>
-      <w:pPr>
-        <w:spacing w:after="0" w:line="240" w:lineRule="auto"/>
-      </w:pPr>
-      <w:r>
-        <w:t>L’impact de la contention dépend</w:t>
-      </w:r>
-      <w:r>
-        <w:t xml:space="preserve"> </w:t>
-      </w:r>
-      <w:r>
-        <w:t>du TPS utilisé et de la prise en compte ou non du système de contention dans calcul de dose.</w:t>
-      </w:r>
-    </w:p>
-    <w:p>
-      <w:pPr>
-        <w:spacing w:after="0" w:line="240" w:lineRule="auto"/>
-      </w:pPr>
-      <w:r>
-        <w:t>A titre d’exemple, l’ajout ou non d’une structure table sur Eclipse AAA ne modifie pas les HDV pour un traitement VMAT.</w:t>
-      </w:r>
-    </w:p>
-    <w:p>
-      <w:pPr>
-        <w:spacing w:after="0" w:line="240" w:lineRule="auto"/>
-      </w:pPr>
-    </w:p>
-    <w:p>
-      <w:pPr>
-        <w:spacing w:after="0" w:line="240" w:lineRule="auto"/>
-      </w:pPr>
-      <w:r>
-        <w:t>7)</w:t>
-      </w:r>
-    </w:p>
-    <w:p>
-      <w:pPr>
-        <w:spacing w:after="0" w:line="240" w:lineRule="auto"/>
-      </w:pPr>
-      <w:r>
-        <w:t>Acquisition de 3mm partant du menton jusque L2L3.</w:t>
-      </w:r>
-      <w:r>
-        <w:t xml:space="preserve"> </w:t>
-      </w:r>
-    </w:p>
-    <w:p>
-      <w:pPr>
-        <w:spacing w:after="0" w:line="240" w:lineRule="auto"/>
-        <w:rPr>
-          <w:color w:val="FF0000"/>
-        </w:rPr>
-      </w:pPr>
-      <w:r>
-        <w:rPr>
-          <w:color w:val="FF0000"/>
-        </w:rPr>
-        <w:t>Au CEM, du cartilage cricoïde jusqu’à L2-L3.</w:t>
-      </w:r>
-    </w:p>
-    <w:p>
-      <w:pPr>
-        <w:spacing w:after="0" w:line="240" w:lineRule="auto"/>
-      </w:pPr>
-      <w:r>
-        <w:t xml:space="preserve">Acquisition 120kV. </w:t>
-      </w:r>
-    </w:p>
-    <w:p>
-      <w:pPr>
-        <w:spacing w:after="0" w:line="240" w:lineRule="auto"/>
-      </w:pPr>
-    </w:p>
-    <w:p>
-      <w:pPr>
-        <w:spacing w:after="0" w:line="240" w:lineRule="auto"/>
-      </w:pPr>
-      <w:r>
-        <w:t>8)</w:t>
-      </w:r>
-    </w:p>
-    <w:p>
-      <w:pPr>
-        <w:spacing w:after="0" w:line="240" w:lineRule="auto"/>
-      </w:pPr>
-      <w:r>
-        <w:t>Cibles</w:t>
-      </w:r>
-    </w:p>
-    <w:p>
-      <w:pPr>
-        <w:spacing w:after="0" w:line="240" w:lineRule="auto"/>
-      </w:pPr>
-      <w:r>
-        <w:t>CTV seinG -&gt; PTV seinG</w:t>
-      </w:r>
-    </w:p>
-    <w:p>
-      <w:pPr>
-        <w:spacing w:after="0" w:line="240" w:lineRule="auto"/>
-      </w:pPr>
-      <w:r>
-        <w:t>CTV susClav -&gt; PTV susClav</w:t>
-      </w:r>
-    </w:p>
-    <w:p>
-      <w:pPr>
-        <w:spacing w:after="0" w:line="240" w:lineRule="auto"/>
-      </w:pPr>
-      <w:r>
-        <w:t>OAR</w:t>
-      </w:r>
-    </w:p>
-    <w:p>
-      <w:pPr>
-        <w:spacing w:after="0" w:line="240" w:lineRule="auto"/>
-      </w:pPr>
-      <w:r>
-        <w:t>PoumonG</w:t>
-      </w:r>
-    </w:p>
-    <w:p>
-      <w:pPr>
-        <w:spacing w:after="0" w:line="240" w:lineRule="auto"/>
-        <w:rPr>
-          <w:color w:val="660066"/>
-        </w:rPr>
-      </w:pPr>
-      <w:r>
-        <w:rPr>
-          <w:color w:val="660066"/>
-        </w:rPr>
-        <w:t>Poumon D</w:t>
-      </w:r>
-    </w:p>
-    <w:p>
-      <w:pPr>
-        <w:spacing w:after="0" w:line="240" w:lineRule="auto"/>
-      </w:pPr>
-      <w:r>
-        <w:t>Coeur</w:t>
-      </w:r>
-    </w:p>
-    <w:p>
-      <w:pPr>
-        <w:spacing w:after="0" w:line="240" w:lineRule="auto"/>
-      </w:pPr>
-      <w:r>
-        <w:t>Thyroide</w:t>
-      </w:r>
-    </w:p>
-    <w:p>
-      <w:pPr>
-        <w:spacing w:after="0" w:line="240" w:lineRule="auto"/>
-        <w:rPr>
-          <w:color w:val="31849B" w:themeColor="accent5" w:themeShade="BF"/>
-        </w:rPr>
-      </w:pPr>
-      <w:r>
-        <w:t>Tete Humérale</w:t>
-      </w:r>
-      <w:r>
-        <w:t xml:space="preserve"> (</w:t>
-      </w:r>
-      <w:r>
-        <w:rPr>
-          <w:color w:val="FF0000"/>
-        </w:rPr>
-        <w:t>pas au CEM car le faisceau n’y passe pas</w:t>
-      </w:r>
-      <w:r>
-        <w:rPr>
-          <w:color w:val="FF0000"/>
-        </w:rPr>
-        <w:t xml:space="preserve">, </w:t>
-      </w:r>
-      <w:r>
-        <w:rPr>
-          <w:color w:val="31849B" w:themeColor="accent5" w:themeShade="BF"/>
-        </w:rPr>
-        <w:t>même pour un susclav ?</w:t>
-      </w:r>
-      <w:r>
-        <w:rPr>
-          <w:color w:val="31849B" w:themeColor="accent5" w:themeShade="BF"/>
-        </w:rPr>
+      <w:proofErr w:type="gramStart"/>
+      <w:r>
+        <w:t>irradiation</w:t>
+      </w:r>
+      <w:proofErr w:type="gramEnd"/>
+      <w:r>
+        <w:t xml:space="preserve"> controlatérale (</w:t>
+      </w:r>
+      <w:proofErr w:type="spellStart"/>
+      <w:r>
+        <w:t>seinD</w:t>
+      </w:r>
+      <w:proofErr w:type="spellEnd"/>
+      <w:r>
+        <w:t xml:space="preserve"> + </w:t>
+      </w:r>
+      <w:proofErr w:type="spellStart"/>
+      <w:r>
+        <w:t>poumonD</w:t>
+      </w:r>
+      <w:proofErr w:type="spellEnd"/>
+      <w:r>
         <w:t>)</w:t>
-      </w:r>
-    </w:p>
-    <w:p>
-      <w:pPr>
-        <w:spacing w:after="0" w:line="240" w:lineRule="auto"/>
-      </w:pPr>
-      <w:r>
-        <w:t>Moelle épinière</w:t>
-      </w:r>
-    </w:p>
-    <w:p>
-      <w:pPr>
-        <w:spacing w:after="0" w:line="240" w:lineRule="auto"/>
-        <w:rPr>
-          <w:color w:val="FF0000"/>
-        </w:rPr>
-      </w:pPr>
-      <w:r>
-        <w:rPr>
-          <w:color w:val="FF0000"/>
-        </w:rPr>
-        <w:t>Plexus brachial</w:t>
-      </w:r>
-    </w:p>
-    <w:p>
-      <w:pPr>
-        <w:spacing w:after="0" w:line="240" w:lineRule="auto"/>
-        <w:rPr>
-          <w:color w:val="FF0000"/>
-        </w:rPr>
-      </w:pPr>
-      <w:r>
-        <w:rPr>
-          <w:color w:val="FF0000"/>
-        </w:rPr>
-        <w:t>Sein controlatéral</w:t>
-      </w:r>
-    </w:p>
-    <w:p>
-      <w:pPr>
-        <w:spacing w:after="0" w:line="240" w:lineRule="auto"/>
-        <w:rPr>
-          <w:color w:val="FF0000"/>
-        </w:rPr>
-      </w:pPr>
-    </w:p>
-    <w:p>
-      <w:pPr>
-        <w:spacing w:after="0" w:line="240" w:lineRule="auto"/>
-        <w:rPr>
-          <w:color w:val="FF0000"/>
-        </w:rPr>
-      </w:pPr>
-    </w:p>
-    <w:p>
-      <w:pPr>
-        <w:spacing w:after="0" w:line="240" w:lineRule="auto"/>
-      </w:pPr>
-      <w:r>
-        <w:t>9)</w:t>
-      </w:r>
-    </w:p>
-    <w:p>
-      <w:pPr>
-        <w:spacing w:after="0" w:line="240" w:lineRule="auto"/>
-      </w:pPr>
-      <w:r>
-        <w:t>Sein 50Gy</w:t>
-      </w:r>
-    </w:p>
-    <w:p>
-      <w:pPr>
-        <w:spacing w:after="0" w:line="240" w:lineRule="auto"/>
-      </w:pPr>
-      <w:r>
-        <w:t>Susclav 50Gy</w:t>
-      </w:r>
-    </w:p>
-    <w:p>
-      <w:pPr>
-        <w:spacing w:after="0" w:line="240" w:lineRule="auto"/>
-        <w:rPr>
-          <w:color w:val="FF0000"/>
-        </w:rPr>
-      </w:pPr>
-      <w:r>
-        <w:rPr>
-          <w:color w:val="FF0000"/>
-        </w:rPr>
-        <w:t>En 25 séances</w:t>
-      </w:r>
-      <w:r>
-        <w:rPr>
-          <w:color w:val="FF0000"/>
-        </w:rPr>
-        <w:t xml:space="preserve"> de </w:t>
-      </w:r>
-      <w:r>
-        <w:rPr>
-          <w:color w:val="31849B" w:themeColor="accent5" w:themeShade="BF"/>
-        </w:rPr>
-        <w:t>2Gy</w:t>
-      </w:r>
-      <w:r>
-        <w:rPr>
-          <w:color w:val="31849B" w:themeColor="accent5" w:themeShade="BF"/>
-        </w:rPr>
-        <w:t>^^ (captain obvious)</w:t>
-      </w:r>
-    </w:p>
-    <w:p>
-      <w:pPr>
-        <w:spacing w:after="0" w:line="240" w:lineRule="auto"/>
-      </w:pPr>
-    </w:p>
-    <w:p>
-      <w:pPr>
-        <w:spacing w:after="0" w:line="240" w:lineRule="auto"/>
-      </w:pPr>
-    </w:p>
-    <w:p>
-      <w:pPr>
-        <w:spacing w:after="0" w:line="240" w:lineRule="auto"/>
-      </w:pPr>
-    </w:p>
-    <w:p>
-      <w:pPr>
-        <w:spacing w:after="0" w:line="240" w:lineRule="auto"/>
-      </w:pPr>
-      <w:r>
-        <w:lastRenderedPageBreak/>
-        <w:t>10)</w:t>
-      </w:r>
-    </w:p>
-    <w:p>
-      <w:pPr>
-        <w:spacing w:after="0" w:line="240" w:lineRule="auto"/>
-        <w:rPr>
-          <w:color w:val="FF0000"/>
-        </w:rPr>
-      </w:pPr>
-      <w:r>
-        <w:t>Poumon : V20 &lt; 30% V30&lt;20%</w:t>
-      </w:r>
-      <w:r>
-        <w:t xml:space="preserve"> </w:t>
-      </w:r>
-    </w:p>
-    <w:p>
-      <w:pPr>
-        <w:spacing w:after="0" w:line="240" w:lineRule="auto"/>
-        <w:rPr>
-          <w:color w:val="FF0000"/>
-        </w:rPr>
-      </w:pPr>
-      <w:r>
-        <w:rPr>
-          <w:color w:val="FF0000"/>
-        </w:rPr>
-        <w:t>Poumon homolatéral V20 &lt;  22%, Dmoy &lt; 15 Gy</w:t>
-      </w:r>
-    </w:p>
-    <w:p>
-      <w:pPr>
-        <w:spacing w:after="0" w:line="240" w:lineRule="auto"/>
-        <w:rPr>
-          <w:color w:val="FF0000"/>
-        </w:rPr>
-      </w:pPr>
-      <w:r>
-        <w:rPr>
-          <w:color w:val="FF0000"/>
-        </w:rPr>
-        <w:t>Poumons (ensemble) V20 &lt; 20%, Dmoy &lt; 10 Gy</w:t>
-      </w:r>
-    </w:p>
-    <w:p>
-      <w:pPr>
-        <w:spacing w:after="0" w:line="240" w:lineRule="auto"/>
-        <w:rPr>
-          <w:color w:val="FF0000"/>
-        </w:rPr>
-      </w:pPr>
-      <w:r>
-        <w:t>Cœur : Dmean&lt;5Gy</w:t>
-      </w:r>
-      <w:r>
-        <w:t xml:space="preserve"> </w:t>
-      </w:r>
-      <w:r>
-        <w:rPr>
-          <w:color w:val="FF0000"/>
-        </w:rPr>
-        <w:t>, V20 &lt; 10%</w:t>
-      </w:r>
-    </w:p>
-    <w:p>
-      <w:pPr>
-        <w:spacing w:after="0" w:line="240" w:lineRule="auto"/>
-        <w:rPr>
-          <w:color w:val="FF0000"/>
-        </w:rPr>
-      </w:pPr>
-      <w:r>
-        <w:t>Moelle Epinière : Dmax&lt;</w:t>
-      </w:r>
-      <w:r>
-        <w:rPr>
-          <w:color w:val="31849B" w:themeColor="accent5" w:themeShade="BF"/>
-        </w:rPr>
-        <w:t>4</w:t>
-      </w:r>
-      <w:r>
-        <w:rPr>
-          <w:color w:val="31849B" w:themeColor="accent5" w:themeShade="BF"/>
-        </w:rPr>
-        <w:t>5Gy</w:t>
-      </w:r>
-      <w:r>
-        <w:t xml:space="preserve"> </w:t>
-      </w:r>
-      <w:r>
-        <w:t xml:space="preserve"> sur 2% du volume </w:t>
-      </w:r>
-      <w:r>
-        <w:rPr>
-          <w:color w:val="FF0000"/>
-        </w:rPr>
-        <w:t>(Dmax &lt; 45 Gy sur 2% du volume)</w:t>
-      </w:r>
-    </w:p>
-    <w:p>
-      <w:pPr>
-        <w:spacing w:after="0" w:line="240" w:lineRule="auto"/>
-      </w:pPr>
-      <w:r>
-        <w:t>Thyroide V50&lt;50%</w:t>
-      </w:r>
-    </w:p>
-    <w:p>
-      <w:pPr>
-        <w:spacing w:after="0" w:line="240" w:lineRule="auto"/>
-        <w:rPr>
-          <w:color w:val="FF0000"/>
-        </w:rPr>
-      </w:pPr>
-      <w:r>
-        <w:rPr>
-          <w:color w:val="FF0000"/>
-        </w:rPr>
-        <w:t>Poumon controlatéral et sein controlatéral : dose la plus faible possible.</w:t>
-      </w:r>
-      <w:r>
-        <w:rPr>
-          <w:color w:val="FF0000"/>
-        </w:rPr>
-        <w:t xml:space="preserve"> </w:t>
-      </w:r>
-      <w:r>
-        <w:rPr>
-          <w:color w:val="31849B" w:themeColor="accent5" w:themeShade="BF"/>
-        </w:rPr>
-        <w:t>Pas c</w:t>
-      </w:r>
-      <w:r>
-        <w:rPr>
-          <w:color w:val="31849B" w:themeColor="accent5" w:themeShade="BF"/>
-        </w:rPr>
-        <w:t xml:space="preserve">oncerner en 3D, contrainte sur poumon et sein control en VMAT mais j’ai plus en </w:t>
-      </w:r>
-      <w:r>
-        <w:rPr>
-          <w:color w:val="31849B" w:themeColor="accent5" w:themeShade="BF"/>
-        </w:rPr>
-        <w:t>tête CFB</w:t>
-      </w:r>
-      <w:r>
-        <w:rPr>
-          <w:color w:val="31849B" w:themeColor="accent5" w:themeShade="BF"/>
-        </w:rPr>
-        <w:t>)</w:t>
-      </w:r>
-    </w:p>
-    <w:p>
-      <w:pPr>
-        <w:spacing w:after="0" w:line="240" w:lineRule="auto"/>
-        <w:rPr>
-          <w:color w:val="31849B" w:themeColor="accent5" w:themeShade="BF"/>
-        </w:rPr>
-      </w:pPr>
-      <w:r>
-        <w:rPr>
-          <w:color w:val="660066"/>
-        </w:rPr>
-        <w:t>Sein controlatérale Dmoy &lt; 1Gy Dmax&lt; 5Gy</w:t>
-      </w:r>
-      <w:r>
-        <w:rPr>
-          <w:color w:val="660066"/>
-        </w:rPr>
-        <w:t xml:space="preserve"> </w:t>
-      </w:r>
-      <w:r>
-        <w:rPr>
-          <w:color w:val="31849B" w:themeColor="accent5" w:themeShade="BF"/>
-        </w:rPr>
-        <w:t>(idem qu’au-dessus</w:t>
-      </w:r>
-      <w:r>
-        <w:rPr>
-          <w:color w:val="31849B" w:themeColor="accent5" w:themeShade="BF"/>
-        </w:rPr>
-        <w:t xml:space="preserve"> pour CFB</w:t>
-      </w:r>
-      <w:r>
-        <w:rPr>
-          <w:color w:val="31849B" w:themeColor="accent5" w:themeShade="BF"/>
-        </w:rPr>
-        <w:t>)</w:t>
-      </w:r>
-    </w:p>
-    <w:p>
-      <w:pPr>
-        <w:spacing w:after="0" w:line="240" w:lineRule="auto"/>
-        <w:rPr>
-          <w:color w:val="660066"/>
-        </w:rPr>
-      </w:pPr>
-    </w:p>
-    <w:p>
-      <w:pPr>
-        <w:spacing w:after="0" w:line="240" w:lineRule="auto"/>
-      </w:pPr>
-      <w:r>
-        <w:t>11)</w:t>
-      </w:r>
-    </w:p>
-    <w:p>
-      <w:pPr>
-        <w:spacing w:after="0" w:line="240" w:lineRule="auto"/>
-      </w:pPr>
-      <w:r>
-        <w:t>seinG=&gt; 2Tangentiel</w:t>
-      </w:r>
-      <w:r>
-        <w:t>s</w:t>
-      </w:r>
-      <w:r>
-        <w:t xml:space="preserve"> avec filtre eventuellement + </w:t>
-      </w:r>
-      <w:r>
-        <w:rPr>
-          <w:color w:val="31849B" w:themeColor="accent5" w:themeShade="BF"/>
-        </w:rPr>
-        <w:t>1/2</w:t>
-      </w:r>
-      <w:r>
-        <w:t xml:space="preserve"> faisceau réduit pour limiter les surdosage (MLC)</w:t>
-      </w:r>
-    </w:p>
-    <w:p>
-      <w:pPr>
-        <w:spacing w:after="0" w:line="240" w:lineRule="auto"/>
-      </w:pPr>
-      <w:r>
-        <w:t xml:space="preserve">susClav=&gt; Faisceau type antérieur : 2 énergie pour assurer la couverture avec filtre </w:t>
-      </w:r>
-      <w:r>
-        <w:t>éventuellement</w:t>
-      </w:r>
-    </w:p>
-    <w:p>
-      <w:pPr>
-        <w:spacing w:after="0" w:line="240" w:lineRule="auto"/>
-      </w:pPr>
-    </w:p>
-    <w:p>
-      <w:pPr>
-        <w:spacing w:after="0" w:line="240" w:lineRule="auto"/>
-      </w:pPr>
-      <w:r>
-        <w:t>12)</w:t>
-      </w:r>
-    </w:p>
-    <w:p>
-      <w:pPr>
-        <w:spacing w:after="0" w:line="240" w:lineRule="auto"/>
-      </w:pPr>
-      <w:r>
-        <w:t xml:space="preserve">Modulation d’intensité : </w:t>
-      </w:r>
-    </w:p>
-    <w:p>
-      <w:pPr>
-        <w:spacing w:after="0" w:line="240" w:lineRule="auto"/>
-        <w:ind w:firstLine="708"/>
-      </w:pPr>
-      <w:r>
-        <w:t>Meilleur</w:t>
-      </w:r>
-      <w:r>
-        <w:t xml:space="preserve"> respect de la dose au cœur, meilleur conformation, meilleure gradient</w:t>
-      </w:r>
-    </w:p>
-    <w:p>
-      <w:pPr>
-        <w:spacing w:after="0" w:line="240" w:lineRule="auto"/>
-        <w:ind w:firstLine="708"/>
-      </w:pPr>
-      <w:r>
-        <w:t>Irradiation</w:t>
-      </w:r>
-      <w:r>
-        <w:t xml:space="preserve"> controlatérale (seinD + poumonD)</w:t>
       </w:r>
     </w:p>
     <w:p>
@@ -1520,18 +1691,6 @@
         </w:rPr>
         <w:t>Problème cohérence UM, taille de champ, profondeur de mesure entre TPS et R&amp;V…</w:t>
       </w:r>
-      <w:r>
-        <w:rPr>
-          <w:color w:val="FF0000"/>
-        </w:rPr>
-        <w:t xml:space="preserve"> </w:t>
-      </w:r>
-      <w:r>
-        <w:rPr>
-          <w:color w:val="31849B" w:themeColor="accent5" w:themeShade="BF"/>
-        </w:rPr>
-        <w:t>(double calcul non ?)</w:t>
-      </w:r>
     </w:p>
     <w:p>
       <w:pPr>
@@ -1556,40 +1715,14 @@
       <w:pPr>
         <w:spacing w:after="0" w:line="240" w:lineRule="auto"/>
       </w:pPr>
-    </w:p>
-    <w:p>
-      <w:pPr>
-        <w:spacing w:after="0" w:line="240" w:lineRule="auto"/>
-      </w:pPr>
-    </w:p>
-    <w:p>
-      <w:pPr>
-        <w:spacing w:after="0" w:line="240" w:lineRule="auto"/>
-      </w:pPr>
-    </w:p>
-    <w:p>
-      <w:pPr>
-        <w:spacing w:after="0" w:line="240" w:lineRule="auto"/>
-      </w:pPr>
-    </w:p>
-    <w:p>
-      <w:pPr>
-        <w:spacing w:after="0" w:line="240" w:lineRule="auto"/>
-      </w:pPr>
-    </w:p>
-    <w:p>
-      <w:pPr>
-        <w:spacing w:after="0" w:line="240" w:lineRule="auto"/>
-      </w:pPr>
-    </w:p>
-    <w:p>
-      <w:pPr>
-        <w:spacing w:after="0" w:line="240" w:lineRule="auto"/>
-      </w:pPr>
-      <w:r>
-        <w:lastRenderedPageBreak/>
+      <w:r>
         <w:t>Question 3</w:t>
       </w:r>
+    </w:p>
+    <w:p>
+      <w:pPr>
+        <w:spacing w:after="0" w:line="240" w:lineRule="auto"/>
+      </w:pPr>
     </w:p>
     <w:p>
       <w:pPr>
@@ -1607,652 +1740,7 @@
     </w:p>
     <w:tbl>
       <w:tblPr>
-        <w:tblStyle w:val="Grilledutableau"/>
-        <w:tblW w:w="0" w:type="auto"/>
-        <w:tblLook w:val="04A0" w:firstRow="1" w:lastRow="0" w:firstColumn="1" w:lastColumn="0" w:noHBand="0" w:noVBand="1"/>
-      </w:tblPr>
-      <w:tblGrid>
-        <w:gridCol w:w="1809"/>
-        <w:gridCol w:w="3969"/>
-        <w:gridCol w:w="3434"/>
-      </w:tblGrid>
-      <w:tr>
-        <w:tc>
-          <w:tcPr>
-            <w:tcW w:w="1809" w:type="dxa"/>
-          </w:tcPr>
-          <w:p>
-            <w:pPr>
-              <w:jc w:val="center"/>
-              <w:rPr>
-                <w:color w:val="FF0000"/>
-              </w:rPr>
-            </w:pPr>
-          </w:p>
-        </w:tc>
-        <w:tc>
-          <w:tcPr>
-            <w:tcW w:w="3969" w:type="dxa"/>
-          </w:tcPr>
-          <w:p>
-            <w:pPr>
-              <w:jc w:val="center"/>
-              <w:rPr>
-                <w:color w:val="FF0000"/>
-              </w:rPr>
-            </w:pPr>
-            <w:r>
-              <w:rPr>
-                <w:color w:val="FF0000"/>
-              </w:rPr>
-              <w:t>Avantages</w:t>
-            </w:r>
-          </w:p>
-        </w:tc>
-        <w:tc>
-          <w:tcPr>
-            <w:tcW w:w="3434" w:type="dxa"/>
-          </w:tcPr>
-          <w:p>
-            <w:pPr>
-              <w:jc w:val="center"/>
-              <w:rPr>
-                <w:color w:val="FF0000"/>
-              </w:rPr>
-            </w:pPr>
-            <w:r>
-              <w:rPr>
-                <w:color w:val="FF0000"/>
-              </w:rPr>
-              <w:t>Inconvénients</w:t>
-            </w:r>
-          </w:p>
-        </w:tc>
-      </w:tr>
-      <w:tr>
-        <w:tc>
-          <w:tcPr>
-            <w:tcW w:w="1809" w:type="dxa"/>
-          </w:tcPr>
-          <w:p>
-            <w:pPr>
-              <w:jc w:val="center"/>
-              <w:rPr>
-                <w:color w:val="FF0000"/>
-              </w:rPr>
-            </w:pPr>
-            <w:r>
-              <w:rPr>
-                <w:color w:val="FF0000"/>
-              </w:rPr>
-              <w:t>2D kV avec fiduciaires</w:t>
-            </w:r>
-          </w:p>
-        </w:tc>
-        <w:tc>
-          <w:tcPr>
-            <w:tcW w:w="3969" w:type="dxa"/>
-          </w:tcPr>
-          <w:p>
-            <w:pPr>
-              <w:pStyle w:val="Paragraphedeliste"/>
-              <w:numPr>
-                <w:ilvl w:val="0"/>
-                <w:numId w:val="2"/>
-              </w:numPr>
-              <w:rPr>
-                <w:color w:val="FF0000"/>
-              </w:rPr>
-            </w:pPr>
-            <w:r>
-              <w:rPr>
-                <w:color w:val="FF0000"/>
-              </w:rPr>
-              <w:t>Peu irradiant</w:t>
-            </w:r>
-          </w:p>
-          <w:p>
-            <w:pPr>
-              <w:pStyle w:val="Paragraphedeliste"/>
-              <w:numPr>
-                <w:ilvl w:val="0"/>
-                <w:numId w:val="2"/>
-              </w:numPr>
-              <w:rPr>
-                <w:color w:val="FF0000"/>
-              </w:rPr>
-            </w:pPr>
-            <w:r>
-              <w:rPr>
-                <w:color w:val="FF0000"/>
-              </w:rPr>
-              <w:t>Bonne qualité d’images sur implant</w:t>
-            </w:r>
-          </w:p>
-          <w:p>
-            <w:pPr>
-              <w:pStyle w:val="Paragraphedeliste"/>
-              <w:numPr>
-                <w:ilvl w:val="0"/>
-                <w:numId w:val="2"/>
-              </w:numPr>
-              <w:rPr>
-                <w:color w:val="FF0000"/>
-              </w:rPr>
-            </w:pPr>
-            <w:r>
-              <w:rPr>
-                <w:color w:val="FF0000"/>
-              </w:rPr>
-              <w:t>Procédure simple et rapide</w:t>
-            </w:r>
-          </w:p>
-        </w:tc>
-        <w:tc>
-          <w:tcPr>
-            <w:tcW w:w="3434" w:type="dxa"/>
-          </w:tcPr>
-          <w:p>
-            <w:pPr>
-              <w:pStyle w:val="Paragraphedeliste"/>
-              <w:numPr>
-                <w:ilvl w:val="0"/>
-                <w:numId w:val="2"/>
-              </w:numPr>
-              <w:rPr>
-                <w:color w:val="FF0000"/>
-              </w:rPr>
-            </w:pPr>
-            <w:r>
-              <w:rPr>
-                <w:color w:val="FF0000"/>
-              </w:rPr>
-              <w:t>Pas d’infos volumétriques</w:t>
-            </w:r>
-          </w:p>
-          <w:p>
-            <w:pPr>
-              <w:pStyle w:val="Paragraphedeliste"/>
-              <w:numPr>
-                <w:ilvl w:val="0"/>
-                <w:numId w:val="2"/>
-              </w:numPr>
-              <w:rPr>
-                <w:color w:val="FF0000"/>
-              </w:rPr>
-            </w:pPr>
-            <w:r>
-              <w:rPr>
-                <w:color w:val="FF0000"/>
-              </w:rPr>
-              <w:t>Pas de visualisation des tissus mous</w:t>
-            </w:r>
-          </w:p>
-          <w:p>
-            <w:pPr>
-              <w:pStyle w:val="Paragraphedeliste"/>
-              <w:numPr>
-                <w:ilvl w:val="0"/>
-                <w:numId w:val="2"/>
-              </w:numPr>
-              <w:rPr>
-                <w:color w:val="FF0000"/>
-              </w:rPr>
-            </w:pPr>
-            <w:r>
-              <w:rPr>
-                <w:color w:val="FF0000"/>
-              </w:rPr>
-              <w:t>Artéfacts liés aux matériaux à forte densité électronique</w:t>
-            </w:r>
-          </w:p>
-        </w:tc>
-      </w:tr>
-      <w:tr>
-        <w:tc>
-          <w:tcPr>
-            <w:tcW w:w="1809" w:type="dxa"/>
-          </w:tcPr>
-          <w:p>
-            <w:pPr>
-              <w:jc w:val="center"/>
-              <w:rPr>
-                <w:color w:val="FF0000"/>
-              </w:rPr>
-            </w:pPr>
-            <w:r>
-              <w:rPr>
-                <w:color w:val="FF0000"/>
-              </w:rPr>
-              <w:t>CBCT</w:t>
-            </w:r>
-          </w:p>
-        </w:tc>
-        <w:tc>
-          <w:tcPr>
-            <w:tcW w:w="3969" w:type="dxa"/>
-          </w:tcPr>
-          <w:p>
-            <w:pPr>
-              <w:pStyle w:val="Paragraphedeliste"/>
-              <w:numPr>
-                <w:ilvl w:val="0"/>
-                <w:numId w:val="3"/>
-              </w:numPr>
-              <w:rPr>
-                <w:color w:val="FF0000"/>
-              </w:rPr>
-            </w:pPr>
-            <w:r>
-              <w:rPr>
-                <w:color w:val="FF0000"/>
-              </w:rPr>
-              <w:t>Acquisition volumétrique</w:t>
-            </w:r>
-          </w:p>
-          <w:p>
-            <w:pPr>
-              <w:pStyle w:val="Paragraphedeliste"/>
-              <w:numPr>
-                <w:ilvl w:val="0"/>
-                <w:numId w:val="3"/>
-              </w:numPr>
-              <w:rPr>
-                <w:color w:val="FF0000"/>
-              </w:rPr>
-            </w:pPr>
-            <w:r>
-              <w:rPr>
-                <w:color w:val="FF0000"/>
-              </w:rPr>
-              <w:t>Qualité de l’image de basse énergie</w:t>
-            </w:r>
-          </w:p>
-          <w:p>
-            <w:pPr>
-              <w:pStyle w:val="Paragraphedeliste"/>
-              <w:numPr>
-                <w:ilvl w:val="0"/>
-                <w:numId w:val="3"/>
-              </w:numPr>
-              <w:rPr>
-                <w:color w:val="FF0000"/>
-              </w:rPr>
-            </w:pPr>
-            <w:r>
-              <w:rPr>
-                <w:color w:val="FF0000"/>
-              </w:rPr>
-              <w:t>Acquisition lente en respiration</w:t>
-            </w:r>
-            <w:r>
-              <w:rPr>
-                <w:color w:val="FF0000"/>
-              </w:rPr>
-              <w:t xml:space="preserve"> </w:t>
-            </w:r>
-            <w:r>
-              <w:rPr>
-                <w:color w:val="FF0000"/>
-              </w:rPr>
-              <w:t>libre, éventuellement 4D</w:t>
-            </w:r>
-          </w:p>
-          <w:p>
-            <w:pPr>
-              <w:pStyle w:val="Paragraphedeliste"/>
-              <w:numPr>
-                <w:ilvl w:val="0"/>
-                <w:numId w:val="3"/>
-              </w:numPr>
-              <w:rPr>
-                <w:color w:val="FF0000"/>
-              </w:rPr>
-            </w:pPr>
-            <w:r>
-              <w:rPr>
-                <w:color w:val="FF0000"/>
-              </w:rPr>
-              <w:t>Visualisation et recalage sur les tissus mous</w:t>
-            </w:r>
-          </w:p>
-          <w:p>
-            <w:pPr>
-              <w:pStyle w:val="Paragraphedeliste"/>
-              <w:numPr>
-                <w:ilvl w:val="0"/>
-                <w:numId w:val="3"/>
-              </w:numPr>
-              <w:rPr>
-                <w:color w:val="FF0000"/>
-              </w:rPr>
-            </w:pPr>
-            <w:r>
-              <w:rPr>
-                <w:color w:val="FF0000"/>
-              </w:rPr>
-              <w:t>Pas besoin de marqueurs implantés</w:t>
-            </w:r>
-          </w:p>
-        </w:tc>
-        <w:tc>
-          <w:tcPr>
-            <w:tcW w:w="3434" w:type="dxa"/>
-          </w:tcPr>
-          <w:p>
-            <w:pPr>
-              <w:pStyle w:val="Paragraphedeliste"/>
-              <w:numPr>
-                <w:ilvl w:val="0"/>
-                <w:numId w:val="3"/>
-              </w:numPr>
-              <w:rPr>
-                <w:color w:val="FF0000"/>
-              </w:rPr>
-            </w:pPr>
-            <w:r>
-              <w:rPr>
-                <w:color w:val="FF0000"/>
-              </w:rPr>
-              <w:t>Procédure plus longue</w:t>
-            </w:r>
-          </w:p>
-          <w:p>
-            <w:pPr>
-              <w:pStyle w:val="Paragraphedeliste"/>
-              <w:numPr>
-                <w:ilvl w:val="0"/>
-                <w:numId w:val="3"/>
-              </w:numPr>
-              <w:rPr>
-                <w:color w:val="FF0000"/>
-              </w:rPr>
-            </w:pPr>
-            <w:r>
-              <w:rPr>
-                <w:color w:val="FF0000"/>
-              </w:rPr>
-              <w:t>Recalage plus complexe</w:t>
-            </w:r>
-          </w:p>
-          <w:p>
-            <w:pPr>
-              <w:pStyle w:val="Paragraphedeliste"/>
-              <w:numPr>
-                <w:ilvl w:val="0"/>
-                <w:numId w:val="3"/>
-              </w:numPr>
-              <w:rPr>
-                <w:color w:val="FF0000"/>
-              </w:rPr>
-            </w:pPr>
-            <w:r>
-              <w:rPr>
-                <w:color w:val="FF0000"/>
-              </w:rPr>
-              <w:t>Artéfacts liés aux matériaux à forte densité électronique</w:t>
-            </w:r>
-          </w:p>
-          <w:p>
-            <w:pPr>
-              <w:pStyle w:val="Paragraphedeliste"/>
-              <w:numPr>
-                <w:ilvl w:val="0"/>
-                <w:numId w:val="3"/>
-              </w:numPr>
-              <w:rPr>
-                <w:color w:val="FF0000"/>
-              </w:rPr>
-            </w:pPr>
-            <w:r>
-              <w:rPr>
-                <w:color w:val="FF0000"/>
-              </w:rPr>
-              <w:t>Dose par image + élevée / aux 2D kV</w:t>
-            </w:r>
-          </w:p>
-        </w:tc>
-      </w:tr>
-      <w:tr>
-        <w:tc>
-          <w:tcPr>
-            <w:tcW w:w="1809" w:type="dxa"/>
-          </w:tcPr>
-          <w:p>
-            <w:pPr>
-              <w:jc w:val="center"/>
-              <w:rPr>
-                <w:color w:val="FF0000"/>
-              </w:rPr>
-            </w:pPr>
-            <w:r>
-              <w:rPr>
-                <w:color w:val="FF0000"/>
-              </w:rPr>
-              <w:t>Ultrasons</w:t>
-            </w:r>
-          </w:p>
-        </w:tc>
-        <w:tc>
-          <w:tcPr>
-            <w:tcW w:w="3969" w:type="dxa"/>
-          </w:tcPr>
-          <w:p>
-            <w:pPr>
-              <w:pStyle w:val="Paragraphedeliste"/>
-              <w:numPr>
-                <w:ilvl w:val="0"/>
-                <w:numId w:val="4"/>
-              </w:numPr>
-              <w:rPr>
-                <w:color w:val="FF0000"/>
-              </w:rPr>
-            </w:pPr>
-            <w:r>
-              <w:rPr>
-                <w:color w:val="FF0000"/>
-              </w:rPr>
-              <w:t>Non ion</w:t>
-            </w:r>
-            <w:r>
-              <w:rPr>
-                <w:color w:val="FF0000"/>
-              </w:rPr>
-              <w:t>i</w:t>
-            </w:r>
-            <w:r>
-              <w:rPr>
-                <w:color w:val="FF0000"/>
-              </w:rPr>
-              <w:t>sant</w:t>
-            </w:r>
-          </w:p>
-          <w:p>
-            <w:pPr>
-              <w:pStyle w:val="Paragraphedeliste"/>
-              <w:numPr>
-                <w:ilvl w:val="0"/>
-                <w:numId w:val="4"/>
-              </w:numPr>
-              <w:rPr>
-                <w:color w:val="FF0000"/>
-              </w:rPr>
-            </w:pPr>
-            <w:r>
-              <w:rPr>
-                <w:color w:val="FF0000"/>
-              </w:rPr>
-              <w:t>Peu coûteux</w:t>
-            </w:r>
-          </w:p>
-          <w:p>
-            <w:pPr>
-              <w:pStyle w:val="Paragraphedeliste"/>
-              <w:numPr>
-                <w:ilvl w:val="0"/>
-                <w:numId w:val="4"/>
-              </w:numPr>
-              <w:rPr>
-                <w:color w:val="FF0000"/>
-              </w:rPr>
-            </w:pPr>
-            <w:r>
-              <w:rPr>
-                <w:color w:val="FF0000"/>
-              </w:rPr>
-              <w:t>Procédure simple et rapide disponible pour l’intra-fraction</w:t>
-            </w:r>
-          </w:p>
-        </w:tc>
-        <w:tc>
-          <w:tcPr>
-            <w:tcW w:w="3434" w:type="dxa"/>
-          </w:tcPr>
-          <w:p>
-            <w:pPr>
-              <w:pStyle w:val="Paragraphedeliste"/>
-              <w:numPr>
-                <w:ilvl w:val="0"/>
-                <w:numId w:val="4"/>
-              </w:numPr>
-              <w:rPr>
-                <w:color w:val="FF0000"/>
-              </w:rPr>
-            </w:pPr>
-            <w:r>
-              <w:rPr>
-                <w:color w:val="FF0000"/>
-              </w:rPr>
-              <w:t>Opérateur dépendant</w:t>
-            </w:r>
-          </w:p>
-          <w:p>
-            <w:pPr>
-              <w:pStyle w:val="Paragraphedeliste"/>
-              <w:numPr>
-                <w:ilvl w:val="0"/>
-                <w:numId w:val="4"/>
-              </w:numPr>
-              <w:rPr>
-                <w:color w:val="FF0000"/>
-              </w:rPr>
-            </w:pPr>
-            <w:r>
-              <w:rPr>
-                <w:color w:val="FF0000"/>
-              </w:rPr>
-              <w:t>Modifications anatomiques liées à la sonde</w:t>
-            </w:r>
-          </w:p>
-          <w:p>
-            <w:pPr>
-              <w:pStyle w:val="Paragraphedeliste"/>
-              <w:numPr>
-                <w:ilvl w:val="0"/>
-                <w:numId w:val="4"/>
-              </w:numPr>
-              <w:rPr>
-                <w:color w:val="FF0000"/>
-              </w:rPr>
-            </w:pPr>
-            <w:r>
-              <w:rPr>
-                <w:color w:val="FF0000"/>
-              </w:rPr>
-              <w:t>Image de réf ??</w:t>
-            </w:r>
-          </w:p>
-        </w:tc>
-      </w:tr>
-    </w:tbl>
-    <w:p>
-      <w:pPr>
-        <w:spacing w:after="0" w:line="240" w:lineRule="auto"/>
-        <w:rPr>
-          <w:color w:val="FF0000"/>
-        </w:rPr>
-      </w:pPr>
-    </w:p>
-    <w:p>
-      <w:pPr>
-        <w:spacing w:after="0" w:line="240" w:lineRule="auto"/>
-      </w:pPr>
-    </w:p>
-    <w:p>
-      <w:pPr>
-        <w:spacing w:after="0" w:line="240" w:lineRule="auto"/>
-        <w:rPr>
-          <w:color w:val="FF0000"/>
-        </w:rPr>
-      </w:pPr>
-      <w:r>
-        <w:rPr>
-          <w:color w:val="FF0000"/>
-        </w:rPr>
-        <w:t>16) CBCT : 2Gy à l’iso</w:t>
-      </w:r>
-      <w:r>
-        <w:rPr>
-          <w:color w:val="FF0000"/>
-        </w:rPr>
-        <w:t xml:space="preserve"> pour l’ensemble du ttt </w:t>
-      </w:r>
-      <w:r>
-        <w:rPr>
-          <w:color w:val="31849B" w:themeColor="accent5" w:themeShade="BF"/>
-        </w:rPr>
-        <w:t>(j’ai eu peur en lisant ça sans la question à coté^^)</w:t>
-      </w:r>
-    </w:p>
-    <w:p>
-      <w:pPr>
-        <w:spacing w:after="0" w:line="240" w:lineRule="auto"/>
-        <w:rPr>
-          <w:color w:val="660066"/>
-        </w:rPr>
-      </w:pPr>
-      <w:r>
-        <w:rPr>
-          <w:color w:val="FF0000"/>
-        </w:rPr>
-        <w:t>2D kV : bcp moins </w:t>
-      </w:r>
-      <w:r>
-        <w:rPr>
-          <w:color w:val="FF0000"/>
-        </w:rPr>
-        <w:sym w:font="Wingdings" w:char="F04A"/>
-      </w:r>
-      <w:r>
-        <w:rPr>
-          <w:color w:val="660066"/>
-        </w:rPr>
-        <w:t xml:space="preserve"> c’est pas une réponse ça beaucoup moins XD mais les gars posent une question ouverte comme ça je vois pas trop comment tu peux comparer XD</w:t>
-      </w:r>
-    </w:p>
-    <w:p>
-      <w:pPr>
-        <w:spacing w:after="0" w:line="240" w:lineRule="auto"/>
-        <w:rPr>
-          <w:color w:val="660066"/>
-        </w:rPr>
-      </w:pPr>
-      <w:r>
-        <w:rPr>
-          <w:color w:val="660066"/>
-        </w:rPr>
-        <w:t>Ultrason 0</w:t>
-      </w:r>
-      <w:r>
-        <w:rPr>
-          <w:color w:val="660066"/>
-        </w:rPr>
-        <w:t xml:space="preserve"> Gy</w:t>
-      </w:r>
-    </w:p>
-    <w:tbl>
-      <w:tblPr>
-        <w:tblStyle w:val="Grilledutableau"/>
+        <w:tblStyle w:val="Grille"/>
         <w:tblW w:w="0" w:type="auto"/>
         <w:tblLook w:val="04A0" w:firstRow="1" w:lastRow="0" w:firstColumn="1" w:lastColumn="0" w:noHBand="0" w:noVBand="1"/>
       </w:tblPr>
@@ -2268,6 +1756,654 @@
           </w:tcPr>
           <w:p>
             <w:pPr>
+              <w:jc w:val="center"/>
+              <w:rPr>
+                <w:color w:val="FF0000"/>
+              </w:rPr>
+            </w:pPr>
+          </w:p>
+        </w:tc>
+        <w:tc>
+          <w:tcPr>
+            <w:tcW w:w="3071" w:type="dxa"/>
+          </w:tcPr>
+          <w:p>
+            <w:pPr>
+              <w:jc w:val="center"/>
+              <w:rPr>
+                <w:color w:val="FF0000"/>
+              </w:rPr>
+            </w:pPr>
+            <w:r>
+              <w:rPr>
+                <w:color w:val="FF0000"/>
+              </w:rPr>
+              <w:t>Avantages</w:t>
+            </w:r>
+          </w:p>
+        </w:tc>
+        <w:tc>
+          <w:tcPr>
+            <w:tcW w:w="3071" w:type="dxa"/>
+          </w:tcPr>
+          <w:p>
+            <w:pPr>
+              <w:jc w:val="center"/>
+              <w:rPr>
+                <w:color w:val="FF0000"/>
+              </w:rPr>
+            </w:pPr>
+            <w:r>
+              <w:rPr>
+                <w:color w:val="FF0000"/>
+              </w:rPr>
+              <w:t>Inconvénients</w:t>
+            </w:r>
+          </w:p>
+        </w:tc>
+      </w:tr>
+      <w:tr>
+        <w:tc>
+          <w:tcPr>
+            <w:tcW w:w="3070" w:type="dxa"/>
+          </w:tcPr>
+          <w:p>
+            <w:pPr>
+              <w:jc w:val="center"/>
+              <w:rPr>
+                <w:color w:val="FF0000"/>
+              </w:rPr>
+            </w:pPr>
+            <w:r>
+              <w:rPr>
+                <w:color w:val="FF0000"/>
+              </w:rPr>
+              <w:t>2D kV avec fiduciaires</w:t>
+            </w:r>
+          </w:p>
+        </w:tc>
+        <w:tc>
+          <w:tcPr>
+            <w:tcW w:w="3071" w:type="dxa"/>
+          </w:tcPr>
+          <w:p>
+            <w:pPr>
+              <w:pStyle w:val="Paragraphedeliste"/>
+              <w:numPr>
+                <w:ilvl w:val="0"/>
+                <w:numId w:val="2"/>
+              </w:numPr>
+              <w:rPr>
+                <w:color w:val="FF0000"/>
+              </w:rPr>
+            </w:pPr>
+            <w:r>
+              <w:rPr>
+                <w:color w:val="FF0000"/>
+              </w:rPr>
+              <w:t>Peu irradiant</w:t>
+            </w:r>
+          </w:p>
+          <w:p>
+            <w:pPr>
+              <w:pStyle w:val="Paragraphedeliste"/>
+              <w:numPr>
+                <w:ilvl w:val="0"/>
+                <w:numId w:val="2"/>
+              </w:numPr>
+              <w:rPr>
+                <w:color w:val="FF0000"/>
+              </w:rPr>
+            </w:pPr>
+            <w:r>
+              <w:rPr>
+                <w:color w:val="FF0000"/>
+              </w:rPr>
+              <w:t>Bonne qualité d’images sur implant</w:t>
+            </w:r>
+          </w:p>
+          <w:p>
+            <w:pPr>
+              <w:pStyle w:val="Paragraphedeliste"/>
+              <w:numPr>
+                <w:ilvl w:val="0"/>
+                <w:numId w:val="2"/>
+              </w:numPr>
+              <w:rPr>
+                <w:color w:val="FF0000"/>
+              </w:rPr>
+            </w:pPr>
+            <w:r>
+              <w:rPr>
+                <w:color w:val="FF0000"/>
+              </w:rPr>
+              <w:t>Procédure simple et rapide</w:t>
+            </w:r>
+          </w:p>
+        </w:tc>
+        <w:tc>
+          <w:tcPr>
+            <w:tcW w:w="3071" w:type="dxa"/>
+          </w:tcPr>
+          <w:p>
+            <w:pPr>
+              <w:pStyle w:val="Paragraphedeliste"/>
+              <w:numPr>
+                <w:ilvl w:val="0"/>
+                <w:numId w:val="2"/>
+              </w:numPr>
+              <w:rPr>
+                <w:color w:val="FF0000"/>
+              </w:rPr>
+            </w:pPr>
+            <w:r>
+              <w:rPr>
+                <w:color w:val="FF0000"/>
+              </w:rPr>
+              <w:t>Pas d’infos volumétriques</w:t>
+            </w:r>
+          </w:p>
+          <w:p>
+            <w:pPr>
+              <w:pStyle w:val="Paragraphedeliste"/>
+              <w:numPr>
+                <w:ilvl w:val="0"/>
+                <w:numId w:val="2"/>
+              </w:numPr>
+              <w:rPr>
+                <w:color w:val="FF0000"/>
+              </w:rPr>
+            </w:pPr>
+            <w:r>
+              <w:rPr>
+                <w:color w:val="FF0000"/>
+              </w:rPr>
+              <w:t>Pas de visualisation des tissus mous</w:t>
+            </w:r>
+          </w:p>
+          <w:p>
+            <w:pPr>
+              <w:pStyle w:val="Paragraphedeliste"/>
+              <w:numPr>
+                <w:ilvl w:val="0"/>
+                <w:numId w:val="2"/>
+              </w:numPr>
+              <w:rPr>
+                <w:color w:val="FF0000"/>
+              </w:rPr>
+            </w:pPr>
+            <w:r>
+              <w:rPr>
+                <w:color w:val="FF0000"/>
+              </w:rPr>
+              <w:t>Artéfacts liés aux matériaux à forte densité électronique</w:t>
+            </w:r>
+          </w:p>
+        </w:tc>
+      </w:tr>
+      <w:tr>
+        <w:tc>
+          <w:tcPr>
+            <w:tcW w:w="3070" w:type="dxa"/>
+          </w:tcPr>
+          <w:p>
+            <w:pPr>
+              <w:jc w:val="center"/>
+              <w:rPr>
+                <w:color w:val="FF0000"/>
+              </w:rPr>
+            </w:pPr>
+            <w:r>
+              <w:rPr>
+                <w:color w:val="FF0000"/>
+              </w:rPr>
+              <w:lastRenderedPageBreak/>
+              <w:t>CBCT</w:t>
+            </w:r>
+          </w:p>
+        </w:tc>
+        <w:tc>
+          <w:tcPr>
+            <w:tcW w:w="3071" w:type="dxa"/>
+          </w:tcPr>
+          <w:p>
+            <w:pPr>
+              <w:pStyle w:val="Paragraphedeliste"/>
+              <w:numPr>
+                <w:ilvl w:val="0"/>
+                <w:numId w:val="3"/>
+              </w:numPr>
+              <w:rPr>
+                <w:color w:val="FF0000"/>
+              </w:rPr>
+            </w:pPr>
+            <w:r>
+              <w:rPr>
+                <w:color w:val="FF0000"/>
+              </w:rPr>
+              <w:t>Acquisition volumétrique</w:t>
+            </w:r>
+          </w:p>
+          <w:p>
+            <w:pPr>
+              <w:pStyle w:val="Paragraphedeliste"/>
+              <w:numPr>
+                <w:ilvl w:val="0"/>
+                <w:numId w:val="3"/>
+              </w:numPr>
+              <w:rPr>
+                <w:color w:val="FF0000"/>
+              </w:rPr>
+            </w:pPr>
+            <w:r>
+              <w:rPr>
+                <w:color w:val="FF0000"/>
+              </w:rPr>
+              <w:t>Qualité de l’image de basse énergie</w:t>
+            </w:r>
+          </w:p>
+          <w:p>
+            <w:pPr>
+              <w:pStyle w:val="Paragraphedeliste"/>
+              <w:numPr>
+                <w:ilvl w:val="0"/>
+                <w:numId w:val="3"/>
+              </w:numPr>
+              <w:rPr>
+                <w:color w:val="FF0000"/>
+              </w:rPr>
+            </w:pPr>
+            <w:r>
+              <w:rPr>
+                <w:color w:val="FF0000"/>
+              </w:rPr>
+              <w:t>Acquisition lente en respiration</w:t>
+            </w:r>
+            <w:r>
+              <w:rPr>
+                <w:color w:val="FF0000"/>
+              </w:rPr>
+              <w:t xml:space="preserve"> </w:t>
+            </w:r>
+            <w:r>
+              <w:rPr>
+                <w:color w:val="FF0000"/>
+              </w:rPr>
+              <w:t>libre, éventuellement 4D</w:t>
+            </w:r>
+          </w:p>
+          <w:p>
+            <w:pPr>
+              <w:pStyle w:val="Paragraphedeliste"/>
+              <w:numPr>
+                <w:ilvl w:val="0"/>
+                <w:numId w:val="3"/>
+              </w:numPr>
+              <w:rPr>
+                <w:color w:val="FF0000"/>
+              </w:rPr>
+            </w:pPr>
+            <w:r>
+              <w:rPr>
+                <w:color w:val="FF0000"/>
+              </w:rPr>
+              <w:t>Visualisation et recalage sur les tissus mous</w:t>
+            </w:r>
+          </w:p>
+          <w:p>
+            <w:pPr>
+              <w:pStyle w:val="Paragraphedeliste"/>
+              <w:numPr>
+                <w:ilvl w:val="0"/>
+                <w:numId w:val="3"/>
+              </w:numPr>
+              <w:rPr>
+                <w:color w:val="FF0000"/>
+              </w:rPr>
+            </w:pPr>
+            <w:r>
+              <w:rPr>
+                <w:color w:val="FF0000"/>
+              </w:rPr>
+              <w:t>Pas besoin de marqueurs implantés</w:t>
+            </w:r>
+          </w:p>
+        </w:tc>
+        <w:tc>
+          <w:tcPr>
+            <w:tcW w:w="3071" w:type="dxa"/>
+          </w:tcPr>
+          <w:p>
+            <w:pPr>
+              <w:pStyle w:val="Paragraphedeliste"/>
+              <w:numPr>
+                <w:ilvl w:val="0"/>
+                <w:numId w:val="3"/>
+              </w:numPr>
+              <w:rPr>
+                <w:color w:val="FF0000"/>
+              </w:rPr>
+            </w:pPr>
+            <w:r>
+              <w:rPr>
+                <w:color w:val="FF0000"/>
+              </w:rPr>
+              <w:t>Procédure plus longue</w:t>
+            </w:r>
+          </w:p>
+          <w:p>
+            <w:pPr>
+              <w:pStyle w:val="Paragraphedeliste"/>
+              <w:numPr>
+                <w:ilvl w:val="0"/>
+                <w:numId w:val="3"/>
+              </w:numPr>
+              <w:rPr>
+                <w:color w:val="FF0000"/>
+              </w:rPr>
+            </w:pPr>
+            <w:r>
+              <w:rPr>
+                <w:color w:val="FF0000"/>
+              </w:rPr>
+              <w:t>Recalage plus complexe</w:t>
+            </w:r>
+          </w:p>
+          <w:p>
+            <w:pPr>
+              <w:pStyle w:val="Paragraphedeliste"/>
+              <w:numPr>
+                <w:ilvl w:val="0"/>
+                <w:numId w:val="3"/>
+              </w:numPr>
+              <w:rPr>
+                <w:color w:val="FF0000"/>
+              </w:rPr>
+            </w:pPr>
+            <w:r>
+              <w:rPr>
+                <w:color w:val="FF0000"/>
+              </w:rPr>
+              <w:t>Artéfacts liés aux matériaux à forte densité électronique</w:t>
+            </w:r>
+          </w:p>
+          <w:p>
+            <w:pPr>
+              <w:pStyle w:val="Paragraphedeliste"/>
+              <w:numPr>
+                <w:ilvl w:val="0"/>
+                <w:numId w:val="3"/>
+              </w:numPr>
+              <w:rPr>
+                <w:color w:val="FF0000"/>
+              </w:rPr>
+            </w:pPr>
+            <w:r>
+              <w:rPr>
+                <w:color w:val="FF0000"/>
+              </w:rPr>
+              <w:t>Dose par image + élevée / aux 2D kV</w:t>
+            </w:r>
+          </w:p>
+        </w:tc>
+      </w:tr>
+      <w:tr>
+        <w:tc>
+          <w:tcPr>
+            <w:tcW w:w="3070" w:type="dxa"/>
+          </w:tcPr>
+          <w:p>
+            <w:pPr>
+              <w:jc w:val="center"/>
+              <w:rPr>
+                <w:color w:val="FF0000"/>
+              </w:rPr>
+            </w:pPr>
+            <w:r>
+              <w:rPr>
+                <w:color w:val="FF0000"/>
+              </w:rPr>
+              <w:t>Ultrasons</w:t>
+            </w:r>
+          </w:p>
+        </w:tc>
+        <w:tc>
+          <w:tcPr>
+            <w:tcW w:w="3071" w:type="dxa"/>
+          </w:tcPr>
+          <w:p>
+            <w:pPr>
+              <w:pStyle w:val="Paragraphedeliste"/>
+              <w:numPr>
+                <w:ilvl w:val="0"/>
+                <w:numId w:val="4"/>
+              </w:numPr>
+              <w:rPr>
+                <w:color w:val="FF0000"/>
+              </w:rPr>
+            </w:pPr>
+            <w:r>
+              <w:rPr>
+                <w:color w:val="FF0000"/>
+              </w:rPr>
+              <w:t>Non ion</w:t>
+            </w:r>
+            <w:r>
+              <w:rPr>
+                <w:color w:val="FF0000"/>
+              </w:rPr>
+              <w:t>i</w:t>
+            </w:r>
+            <w:r>
+              <w:rPr>
+                <w:color w:val="FF0000"/>
+              </w:rPr>
+              <w:t>sant</w:t>
+            </w:r>
+          </w:p>
+          <w:p>
+            <w:pPr>
+              <w:pStyle w:val="Paragraphedeliste"/>
+              <w:numPr>
+                <w:ilvl w:val="0"/>
+                <w:numId w:val="4"/>
+              </w:numPr>
+              <w:rPr>
+                <w:color w:val="FF0000"/>
+              </w:rPr>
+            </w:pPr>
+            <w:r>
+              <w:rPr>
+                <w:color w:val="FF0000"/>
+              </w:rPr>
+              <w:t>Peu coûteux</w:t>
+            </w:r>
+          </w:p>
+          <w:p>
+            <w:pPr>
+              <w:pStyle w:val="Paragraphedeliste"/>
+              <w:numPr>
+                <w:ilvl w:val="0"/>
+                <w:numId w:val="4"/>
+              </w:numPr>
+              <w:rPr>
+                <w:color w:val="FF0000"/>
+              </w:rPr>
+            </w:pPr>
+            <w:r>
+              <w:rPr>
+                <w:color w:val="FF0000"/>
+              </w:rPr>
+              <w:t>Procédure simple et rapide disponible pour l’intra-fraction</w:t>
+            </w:r>
+          </w:p>
+        </w:tc>
+        <w:tc>
+          <w:tcPr>
+            <w:tcW w:w="3071" w:type="dxa"/>
+          </w:tcPr>
+          <w:p>
+            <w:pPr>
+              <w:pStyle w:val="Paragraphedeliste"/>
+              <w:numPr>
+                <w:ilvl w:val="0"/>
+                <w:numId w:val="4"/>
+              </w:numPr>
+              <w:rPr>
+                <w:color w:val="FF0000"/>
+              </w:rPr>
+            </w:pPr>
+            <w:r>
+              <w:rPr>
+                <w:color w:val="FF0000"/>
+              </w:rPr>
+              <w:t>Opérateur dépendant</w:t>
+            </w:r>
+          </w:p>
+          <w:p>
+            <w:pPr>
+              <w:pStyle w:val="Paragraphedeliste"/>
+              <w:numPr>
+                <w:ilvl w:val="0"/>
+                <w:numId w:val="4"/>
+              </w:numPr>
+              <w:rPr>
+                <w:color w:val="FF0000"/>
+              </w:rPr>
+            </w:pPr>
+            <w:r>
+              <w:rPr>
+                <w:color w:val="FF0000"/>
+              </w:rPr>
+              <w:t>Modifications anatomiques liées à la sonde</w:t>
+            </w:r>
+          </w:p>
+          <w:p>
+            <w:pPr>
+              <w:pStyle w:val="Paragraphedeliste"/>
+              <w:numPr>
+                <w:ilvl w:val="0"/>
+                <w:numId w:val="4"/>
+              </w:numPr>
+              <w:rPr>
+                <w:color w:val="FF0000"/>
+              </w:rPr>
+            </w:pPr>
+            <w:r>
+              <w:rPr>
+                <w:color w:val="FF0000"/>
+              </w:rPr>
+              <w:t>Image de réf ??</w:t>
+            </w:r>
+          </w:p>
+        </w:tc>
+      </w:tr>
+    </w:tbl>
+    <w:p>
+      <w:pPr>
+        <w:spacing w:after="0" w:line="240" w:lineRule="auto"/>
+        <w:rPr>
+          <w:color w:val="FF0000"/>
+        </w:rPr>
+      </w:pPr>
+    </w:p>
+    <w:p>
+      <w:pPr>
+        <w:spacing w:after="0" w:line="240" w:lineRule="auto"/>
+      </w:pPr>
+    </w:p>
+    <w:p>
+      <w:pPr>
+        <w:spacing w:after="0" w:line="240" w:lineRule="auto"/>
+        <w:rPr>
+          <w:color w:val="FF0000"/>
+        </w:rPr>
+      </w:pPr>
+      <w:r>
+        <w:rPr>
+          <w:color w:val="FF0000"/>
+        </w:rPr>
+        <w:t>16) CBCT : 2Gy à l’iso</w:t>
+      </w:r>
+    </w:p>
+    <w:p>
+      <w:pPr>
+        <w:spacing w:after="0" w:line="240" w:lineRule="auto"/>
+        <w:rPr>
+          <w:color w:val="660066"/>
+        </w:rPr>
+      </w:pPr>
+      <w:r>
+        <w:rPr>
+          <w:color w:val="FF0000"/>
+        </w:rPr>
+        <w:t xml:space="preserve">2D kV : </w:t>
+      </w:r>
+      <w:proofErr w:type="spellStart"/>
+      <w:r>
+        <w:rPr>
+          <w:color w:val="FF0000"/>
+        </w:rPr>
+        <w:t>bcp</w:t>
+      </w:r>
+      <w:proofErr w:type="spellEnd"/>
+      <w:r>
+        <w:rPr>
+          <w:color w:val="FF0000"/>
+        </w:rPr>
+        <w:t xml:space="preserve"> moins </w:t>
+      </w:r>
+      <w:r>
+        <w:rPr>
+          <w:color w:val="FF0000"/>
+        </w:rPr>
+        <w:sym w:font="Wingdings" w:char="F04A"/>
+      </w:r>
+      <w:r>
+        <w:rPr>
+          <w:color w:val="660066"/>
+        </w:rPr>
+        <w:t xml:space="preserve"> c’est pas une réponse ça beaucoup moins XD mais les gars posent une question ouverte comme ça je vois pas trop comment tu peux comparer XD</w:t>
+      </w:r>
+    </w:p>
+    <w:p>
+      <w:pPr>
+        <w:spacing w:after="0" w:line="240" w:lineRule="auto"/>
+        <w:rPr>
+          <w:color w:val="660066"/>
+        </w:rPr>
+      </w:pPr>
+      <w:r>
+        <w:rPr>
+          <w:color w:val="660066"/>
+        </w:rPr>
+        <w:t>Ultrason 0</w:t>
+      </w:r>
+      <w:r>
+        <w:rPr>
+          <w:color w:val="660066"/>
+        </w:rPr>
+        <w:t xml:space="preserve"> Gy</w:t>
+      </w:r>
+    </w:p>
+    <w:tbl>
+      <w:tblPr>
+        <w:tblStyle w:val="Grille"/>
+        <w:tblW w:w="0" w:type="auto"/>
+        <w:tblLook w:val="04A0" w:firstRow="1" w:lastRow="0" w:firstColumn="1" w:lastColumn="0" w:noHBand="0" w:noVBand="1"/>
+      </w:tblPr>
+      <w:tblGrid>
+        <w:gridCol w:w="3070"/>
+        <w:gridCol w:w="3071"/>
+        <w:gridCol w:w="3071"/>
+      </w:tblGrid>
+      <w:tr>
+        <w:tc>
+          <w:tcPr>
+            <w:tcW w:w="3070" w:type="dxa"/>
+          </w:tcPr>
+          <w:p>
+            <w:pPr>
               <w:rPr>
                 <w:color w:val="660066"/>
               </w:rPr>
@@ -2302,7 +2438,35 @@
               <w:rPr>
                 <w:color w:val="660066"/>
               </w:rPr>
-              <w:t xml:space="preserve"> au centre d’un fantôme antropomorphe (mGy)</w:t>
+              <w:t xml:space="preserve"> au centre d’un fantôme </w:t>
+            </w:r>
+            <w:proofErr w:type="spellStart"/>
+            <w:r>
+              <w:rPr>
+                <w:color w:val="660066"/>
+              </w:rPr>
+              <w:t>antropomorphe</w:t>
+            </w:r>
+            <w:proofErr w:type="spellEnd"/>
+            <w:r>
+              <w:rPr>
+                <w:color w:val="660066"/>
+              </w:rPr>
+              <w:t xml:space="preserve"> (</w:t>
+            </w:r>
+            <w:proofErr w:type="spellStart"/>
+            <w:r>
+              <w:rPr>
+                <w:color w:val="660066"/>
+              </w:rPr>
+              <w:t>mGy</w:t>
+            </w:r>
+            <w:proofErr w:type="spellEnd"/>
+            <w:r>
+              <w:rPr>
+                <w:color w:val="660066"/>
+              </w:rPr>
+              <w:t>)</w:t>
             </w:r>
           </w:p>
         </w:tc>
@@ -2370,8 +2534,30 @@
               <w:rPr>
                 <w:color w:val="660066"/>
               </w:rPr>
-              <w:t>20 mGy à 50 mGy</w:t>
+              <w:t xml:space="preserve">20 </w:t>
             </w:r>
+            <w:proofErr w:type="spellStart"/>
+            <w:r>
+              <w:rPr>
+                <w:color w:val="660066"/>
+              </w:rPr>
+              <w:t>mGy</w:t>
+            </w:r>
+            <w:proofErr w:type="spellEnd"/>
+            <w:r>
+              <w:rPr>
+                <w:color w:val="660066"/>
+              </w:rPr>
+              <w:t xml:space="preserve"> à 50 </w:t>
+            </w:r>
+            <w:proofErr w:type="spellStart"/>
+            <w:r>
+              <w:rPr>
+                <w:color w:val="660066"/>
+              </w:rPr>
+              <w:t>mGy</w:t>
+            </w:r>
+            <w:proofErr w:type="spellEnd"/>
           </w:p>
         </w:tc>
         <w:tc>
@@ -2428,8 +2614,16 @@
               <w:rPr>
                 <w:color w:val="660066"/>
               </w:rPr>
-              <w:t>1 à 8 mGy</w:t>
+              <w:t xml:space="preserve">1 à 8 </w:t>
             </w:r>
+            <w:proofErr w:type="spellStart"/>
+            <w:r>
+              <w:rPr>
+                <w:color w:val="660066"/>
+              </w:rPr>
+              <w:t>mGy</w:t>
+            </w:r>
+            <w:proofErr w:type="spellEnd"/>
           </w:p>
         </w:tc>
         <w:tc>
@@ -2447,8 +2641,30 @@
               <w:rPr>
                 <w:color w:val="660066"/>
               </w:rPr>
-              <w:t>40 mGy à 320 mGy</w:t>
+              <w:t xml:space="preserve">40 </w:t>
             </w:r>
+            <w:proofErr w:type="spellStart"/>
+            <w:r>
+              <w:rPr>
+                <w:color w:val="660066"/>
+              </w:rPr>
+              <w:t>mGy</w:t>
+            </w:r>
+            <w:proofErr w:type="spellEnd"/>
+            <w:r>
+              <w:rPr>
+                <w:color w:val="660066"/>
+              </w:rPr>
+              <w:t xml:space="preserve"> à 320 </w:t>
+            </w:r>
+            <w:proofErr w:type="spellStart"/>
+            <w:r>
+              <w:rPr>
+                <w:color w:val="660066"/>
+              </w:rPr>
+              <w:t>mGy</w:t>
+            </w:r>
+            <w:proofErr w:type="spellEnd"/>
           </w:p>
         </w:tc>
       </w:tr>
@@ -2554,15 +2770,39 @@
         <w:spacing w:after="0" w:line="240" w:lineRule="auto"/>
       </w:pPr>
       <w:r>
-        <w:t xml:space="preserve">Objet test, par exemple cube avec bille radioopaque au centre. Aligné avec les lasers (Cq préalable de l’alignement des lasers). Acquisition image. </w:t>
-      </w:r>
-    </w:p>
-    <w:p>
-      <w:pPr>
-        <w:spacing w:after="0" w:line="240" w:lineRule="auto"/>
-      </w:pPr>
-      <w:r>
-        <w:t>Etude de la posisition du pixel central de l’image par rapport au centre de la bille.</w:t>
+        <w:t xml:space="preserve">Objet test, par exemple cube avec bille </w:t>
+      </w:r>
+      <w:proofErr w:type="spellStart"/>
+      <w:r>
+        <w:t>radioopaque</w:t>
+      </w:r>
+      <w:proofErr w:type="spellEnd"/>
+      <w:r>
+        <w:t xml:space="preserve"> au centre. Aligné avec les lasers (</w:t>
+      </w:r>
+      <w:proofErr w:type="spellStart"/>
+      <w:r>
+        <w:t>Cq</w:t>
+      </w:r>
+      <w:proofErr w:type="spellEnd"/>
+      <w:r>
+        <w:t xml:space="preserve"> préalable de l’alignement des lasers). Acquisition image. </w:t>
+      </w:r>
+    </w:p>
+    <w:p>
+      <w:pPr>
+        <w:spacing w:after="0" w:line="240" w:lineRule="auto"/>
+      </w:pPr>
+      <w:r>
+        <w:t xml:space="preserve">Etude de la </w:t>
+      </w:r>
+      <w:proofErr w:type="spellStart"/>
+      <w:r>
+        <w:t>posisition</w:t>
+      </w:r>
+      <w:proofErr w:type="spellEnd"/>
+      <w:r>
+        <w:t xml:space="preserve"> du pixel central de l’image par rapport au centre de la bille.</w:t>
       </w:r>
     </w:p>
     <w:p>
@@ -2602,17 +2842,40 @@
       <w:pPr>
         <w:spacing w:after="0" w:line="240" w:lineRule="auto"/>
       </w:pPr>
+    </w:p>
+    <w:p>
+      <w:pPr>
+        <w:spacing w:after="0" w:line="240" w:lineRule="auto"/>
+      </w:pPr>
       <w:r>
         <w:t>c)</w:t>
       </w:r>
-      <w:r>
-        <w:t xml:space="preserve"> </w:t>
-      </w:r>
-      <w:r>
-        <w:t>Utilisation du cube vue en a. utilisation d’une bille radioopaque en surface pour recaler dessus</w:t>
-      </w:r>
-      <w:r>
-        <w:t xml:space="preserve"> et générer des déplacements connus, vérification image + en salle avec laser que déplacement ok de la table pour superposition image/image ref et bille externe/laser.</w:t>
+    </w:p>
+    <w:p>
+      <w:pPr>
+        <w:spacing w:after="0" w:line="240" w:lineRule="auto"/>
+      </w:pPr>
+      <w:r>
+        <w:t xml:space="preserve">Utilisation du cube vue en a. utilisation d’une bille </w:t>
+      </w:r>
+      <w:proofErr w:type="spellStart"/>
+      <w:r>
+        <w:t>radioopaque</w:t>
+      </w:r>
+      <w:proofErr w:type="spellEnd"/>
+      <w:r>
+        <w:t xml:space="preserve"> en surface pour recaler dessus</w:t>
+      </w:r>
+      <w:r>
+        <w:t xml:space="preserve"> et générer des déplacements connus, vérification image + en salle avec laser que déplacement ok de la table pour superposition image/image </w:t>
+      </w:r>
+      <w:proofErr w:type="spellStart"/>
+      <w:r>
+        <w:t>ref</w:t>
+      </w:r>
+      <w:proofErr w:type="spellEnd"/>
+      <w:r>
+        <w:t xml:space="preserve"> et bille externe/laser.</w:t>
       </w:r>
     </w:p>
     <w:p>
@@ -2645,15 +2908,8 @@
     <w:p>
       <w:pPr>
         <w:spacing w:after="0" w:line="240" w:lineRule="auto"/>
-        <w:jc w:val="center"/>
-        <w:rPr>
-          <w:b/>
-        </w:rPr>
-      </w:pPr>
-      <w:r>
-        <w:rPr>
-          <w:b/>
-        </w:rPr>
+      </w:pPr>
+      <w:r>
         <w:t>Partie 2 Radiologie</w:t>
       </w:r>
     </w:p>
@@ -2667,13 +2923,22 @@
         <w:spacing w:after="0" w:line="240" w:lineRule="auto"/>
       </w:pPr>
       <w:r>
+        <w:lastRenderedPageBreak/>
         <w:t>Bonne question. Intuitivement, là où ça lui reviendra le moins cher</w:t>
       </w:r>
       <w:r>
         <w:t xml:space="preserve"> </w:t>
       </w:r>
       <w:r>
-        <w:t>(eventuel dépassement d’honoraires), ou alors là où on lui aura conseillé d’aller, ou encore au plus près de chez elle (distance par rapport au CLCC).</w:t>
+        <w:t>(</w:t>
+      </w:r>
+      <w:proofErr w:type="spellStart"/>
+      <w:r>
+        <w:t>eventuel</w:t>
+      </w:r>
+      <w:proofErr w:type="spellEnd"/>
+      <w:r>
+        <w:t xml:space="preserve"> dépassement d’honoraires), ou alors là où on lui aura conseillé d’aller, ou encore au plus près de chez elle (distance par rapport au CLCC).</w:t>
       </w:r>
     </w:p>
     <w:p>
@@ -2721,34 +2986,45 @@
         <w:rPr>
           <w:color w:val="FF0000"/>
         </w:rPr>
-        <w:t>. Tomosynthèse « pseudo-3D » irradiation sur un arc de cercle (rotation continue ou par pas)</w:t>
-      </w:r>
-    </w:p>
-    <w:p>
-      <w:pPr>
-        <w:spacing w:after="0" w:line="240" w:lineRule="auto"/>
-      </w:pPr>
-    </w:p>
-    <w:p>
-      <w:pPr>
-        <w:spacing w:after="0" w:line="240" w:lineRule="auto"/>
-      </w:pPr>
+        <w:t xml:space="preserve">. </w:t>
+      </w:r>
+      <w:proofErr w:type="spellStart"/>
+      <w:r>
+        <w:rPr>
+          <w:color w:val="FF0000"/>
+        </w:rPr>
+        <w:t>Tomosynthèse</w:t>
+      </w:r>
+      <w:proofErr w:type="spellEnd"/>
+      <w:r>
+        <w:rPr>
+          <w:color w:val="FF0000"/>
+        </w:rPr>
+        <w:t xml:space="preserve"> « pseudo-3D » irradiation sur un arc de cercle (rotation continue ou par pas)</w:t>
+      </w:r>
+    </w:p>
+    <w:p>
+      <w:pPr>
+        <w:spacing w:after="0" w:line="240" w:lineRule="auto"/>
+      </w:pPr>
+    </w:p>
+    <w:p>
+      <w:pPr>
+        <w:spacing w:after="0" w:line="240" w:lineRule="auto"/>
+      </w:pPr>
+      <w:proofErr w:type="gramStart"/>
       <w:r>
         <w:t>3)Oui</w:t>
       </w:r>
-    </w:p>
-    <w:p>
-      <w:pPr>
-        <w:spacing w:after="0" w:line="240" w:lineRule="auto"/>
-      </w:pPr>
-      <w:r>
-        <w:t>Sein 45</w:t>
-      </w:r>
-      <w:r>
-        <w:t>mm, acquisition en compression</w:t>
-      </w:r>
-      <w:bookmarkStart w:id="0" w:name="_GoBack"/>
-      <w:bookmarkEnd w:id="0"/>
+      <w:proofErr w:type="gramEnd"/>
+    </w:p>
+    <w:p>
+      <w:pPr>
+        <w:spacing w:after="0" w:line="240" w:lineRule="auto"/>
+      </w:pPr>
+      <w:r>
+        <w:t>Sein 45mm, acquisition en compression (80 à 100Newton)</w:t>
+      </w:r>
     </w:p>
     <w:p>
       <w:pPr>
@@ -2835,23 +3111,47 @@
         <w:spacing w:after="0" w:line="240" w:lineRule="auto"/>
       </w:pPr>
       <w:r>
-        <w:t>Avec un fantôme de PMMA et une chambre d’ionisation placée sur un support polystyrene.</w:t>
-      </w:r>
-    </w:p>
-    <w:p>
-      <w:pPr>
-        <w:spacing w:after="0" w:line="240" w:lineRule="auto"/>
-      </w:pPr>
-      <w:r>
-        <w:t>DGM=kair * g*s*c</w:t>
-      </w:r>
-    </w:p>
-    <w:p>
-      <w:pPr>
-        <w:spacing w:after="0" w:line="240" w:lineRule="auto"/>
-      </w:pPr>
-      <w:r>
-        <w:t>G facteur correctif epaisseur sein</w:t>
+        <w:t xml:space="preserve">Avec un fantôme de PMMA et une chambre d’ionisation placée sur un support </w:t>
+      </w:r>
+      <w:proofErr w:type="spellStart"/>
+      <w:r>
+        <w:t>polystyrene</w:t>
+      </w:r>
+      <w:proofErr w:type="spellEnd"/>
+      <w:r>
+        <w:t>.</w:t>
+      </w:r>
+    </w:p>
+    <w:p>
+      <w:pPr>
+        <w:spacing w:after="0" w:line="240" w:lineRule="auto"/>
+      </w:pPr>
+      <w:r>
+        <w:t>DGM=</w:t>
+      </w:r>
+      <w:proofErr w:type="spellStart"/>
+      <w:r>
+        <w:t>kair</w:t>
+      </w:r>
+      <w:proofErr w:type="spellEnd"/>
+      <w:r>
+        <w:t xml:space="preserve"> * g*s*c</w:t>
+      </w:r>
+    </w:p>
+    <w:p>
+      <w:pPr>
+        <w:spacing w:after="0" w:line="240" w:lineRule="auto"/>
+      </w:pPr>
+      <w:r>
+        <w:t xml:space="preserve">G facteur correctif </w:t>
+      </w:r>
+      <w:proofErr w:type="spellStart"/>
+      <w:r>
+        <w:t>epaisseur</w:t>
+      </w:r>
+      <w:proofErr w:type="spellEnd"/>
+      <w:r>
+        <w:t xml:space="preserve"> sein</w:t>
       </w:r>
       <w:r>
         <w:t xml:space="preserve"> pour couple Mo/Mo</w:t>
@@ -2895,26 +3195,104 @@
         <w:rPr>
           <w:color w:val="FF0000"/>
         </w:rPr>
-        <w:t>kV, mAs, épaisseur du boobs, CDA du faisceau, facteur d’agrandissement, présence/abscence de grille diffusate</w:t>
-      </w:r>
-    </w:p>
-    <w:p>
-      <w:pPr>
-        <w:spacing w:after="0" w:line="240" w:lineRule="auto"/>
-        <w:rPr>
-          <w:color w:val="FF0000"/>
-        </w:rPr>
-      </w:pPr>
-    </w:p>
-    <w:p>
-      <w:pPr>
-        <w:spacing w:after="0" w:line="240" w:lineRule="auto"/>
-      </w:pPr>
-      <w:r>
-        <w:rPr>
-          <w:color w:val="FF0000"/>
-        </w:rPr>
-        <w:t>Calcul de DGM avec kair = 10 mGy et prendre g s c dans tableaux</w:t>
+        <w:t xml:space="preserve">kV, </w:t>
+      </w:r>
+      <w:proofErr w:type="spellStart"/>
+      <w:r>
+        <w:rPr>
+          <w:color w:val="FF0000"/>
+        </w:rPr>
+        <w:t>mAs</w:t>
+      </w:r>
+      <w:proofErr w:type="spellEnd"/>
+      <w:r>
+        <w:rPr>
+          <w:color w:val="FF0000"/>
+        </w:rPr>
+        <w:t xml:space="preserve">, épaisseur du </w:t>
+      </w:r>
+      <w:proofErr w:type="spellStart"/>
+      <w:r>
+        <w:rPr>
+          <w:color w:val="FF0000"/>
+        </w:rPr>
+        <w:t>boobs</w:t>
+      </w:r>
+      <w:proofErr w:type="spellEnd"/>
+      <w:r>
+        <w:rPr>
+          <w:color w:val="FF0000"/>
+        </w:rPr>
+        <w:t>, CDA du faisceau, facteur d’agrandissement, présence/</w:t>
+      </w:r>
+      <w:proofErr w:type="spellStart"/>
+      <w:r>
+        <w:rPr>
+          <w:color w:val="FF0000"/>
+        </w:rPr>
+        <w:t>abscence</w:t>
+      </w:r>
+      <w:proofErr w:type="spellEnd"/>
+      <w:r>
+        <w:rPr>
+          <w:color w:val="FF0000"/>
+        </w:rPr>
+        <w:t xml:space="preserve"> de grille </w:t>
+      </w:r>
+      <w:proofErr w:type="spellStart"/>
+      <w:r>
+        <w:rPr>
+          <w:color w:val="FF0000"/>
+        </w:rPr>
+        <w:t>diffusate</w:t>
+      </w:r>
+      <w:proofErr w:type="spellEnd"/>
+    </w:p>
+    <w:p>
+      <w:pPr>
+        <w:spacing w:after="0" w:line="240" w:lineRule="auto"/>
+        <w:rPr>
+          <w:color w:val="FF0000"/>
+        </w:rPr>
+      </w:pPr>
+    </w:p>
+    <w:p>
+      <w:pPr>
+        <w:spacing w:after="0" w:line="240" w:lineRule="auto"/>
+      </w:pPr>
+      <w:r>
+        <w:rPr>
+          <w:color w:val="FF0000"/>
+        </w:rPr>
+        <w:t xml:space="preserve">Calcul de DGM avec </w:t>
+      </w:r>
+      <w:proofErr w:type="spellStart"/>
+      <w:r>
+        <w:rPr>
+          <w:color w:val="FF0000"/>
+        </w:rPr>
+        <w:t>kair</w:t>
+      </w:r>
+      <w:proofErr w:type="spellEnd"/>
+      <w:r>
+        <w:rPr>
+          <w:color w:val="FF0000"/>
+        </w:rPr>
+        <w:t xml:space="preserve"> = 10 </w:t>
+      </w:r>
+      <w:proofErr w:type="spellStart"/>
+      <w:r>
+        <w:rPr>
+          <w:color w:val="FF0000"/>
+        </w:rPr>
+        <w:t>mGy</w:t>
+      </w:r>
+      <w:proofErr w:type="spellEnd"/>
+      <w:r>
+        <w:rPr>
+          <w:color w:val="FF0000"/>
+        </w:rPr>
+        <w:t xml:space="preserve"> et prendre g s c dans tableaux</w:t>
       </w:r>
       <w:r>
         <w:rPr>
@@ -2926,8 +3304,16 @@
         <w:rPr>
           <w:color w:val="660066"/>
         </w:rPr>
-        <w:t xml:space="preserve"> Pourquoi 10 mGy</w:t>
-      </w:r>
+        <w:t xml:space="preserve"> Pourquoi 10 </w:t>
+      </w:r>
+      <w:proofErr w:type="spellStart"/>
+      <w:r>
+        <w:rPr>
+          <w:color w:val="660066"/>
+        </w:rPr>
+        <w:t>mGy</w:t>
+      </w:r>
+      <w:proofErr w:type="spellEnd"/>
       <w:r>
         <w:rPr>
           <w:color w:val="660066"/>
@@ -2946,7 +3332,21 @@
         <w:rPr>
           <w:color w:val="660066"/>
         </w:rPr>
-        <w:t>Je sais pas ce que le gars veut si c’est pour une patiente qui à eu un cliché :</w:t>
+        <w:t xml:space="preserve">Je sais pas ce que le gars veut si c’est pour une patiente qui </w:t>
+      </w:r>
+      <w:proofErr w:type="gramStart"/>
+      <w:r>
+        <w:rPr>
+          <w:color w:val="660066"/>
+        </w:rPr>
+        <w:t>à</w:t>
+      </w:r>
+      <w:proofErr w:type="gramEnd"/>
+      <w:r>
+        <w:rPr>
+          <w:color w:val="660066"/>
+        </w:rPr>
+        <w:t xml:space="preserve"> eu un cliché :</w:t>
       </w:r>
     </w:p>
     <w:p>
@@ -3096,62 +3496,28 @@
           <w:b/>
           <w:color w:val="660066"/>
         </w:rPr>
-        <w:t>contrôle sus cité</w:t>
-      </w:r>
-    </w:p>
-    <w:p>
-      <w:pPr>
-        <w:spacing w:after="0" w:line="240" w:lineRule="auto"/>
-      </w:pPr>
-    </w:p>
-    <w:p>
-      <w:pPr>
-        <w:spacing w:after="0" w:line="240" w:lineRule="auto"/>
-      </w:pPr>
-    </w:p>
-    <w:p>
-      <w:pPr>
-        <w:spacing w:after="0" w:line="240" w:lineRule="auto"/>
-      </w:pPr>
-    </w:p>
-    <w:p>
-      <w:pPr>
-        <w:spacing w:after="0" w:line="240" w:lineRule="auto"/>
-      </w:pPr>
-    </w:p>
-    <w:p>
-      <w:pPr>
-        <w:spacing w:after="0" w:line="240" w:lineRule="auto"/>
-      </w:pPr>
-    </w:p>
-    <w:p>
-      <w:pPr>
-        <w:spacing w:after="0" w:line="240" w:lineRule="auto"/>
-      </w:pPr>
-    </w:p>
-    <w:p>
-      <w:pPr>
-        <w:spacing w:after="0" w:line="240" w:lineRule="auto"/>
-      </w:pPr>
-    </w:p>
-    <w:p>
-      <w:pPr>
-        <w:spacing w:after="0" w:line="240" w:lineRule="auto"/>
-      </w:pPr>
-    </w:p>
-    <w:p>
-      <w:pPr>
-        <w:spacing w:after="0" w:line="240" w:lineRule="auto"/>
-        <w:jc w:val="center"/>
+        <w:t xml:space="preserve">contrôle sus </w:t>
+      </w:r>
+      <w:proofErr w:type="gramStart"/>
+      <w:r>
         <w:rPr>
           <w:b/>
-        </w:rPr>
-      </w:pPr>
-      <w:r>
-        <w:rPr>
-          <w:b/>
-        </w:rPr>
-        <w:lastRenderedPageBreak/>
+          <w:color w:val="660066"/>
+        </w:rPr>
+        <w:t>cité</w:t>
+      </w:r>
+      <w:proofErr w:type="gramEnd"/>
+    </w:p>
+    <w:p>
+      <w:pPr>
+        <w:spacing w:after="0" w:line="240" w:lineRule="auto"/>
+      </w:pPr>
+    </w:p>
+    <w:p>
+      <w:pPr>
+        <w:spacing w:after="0" w:line="240" w:lineRule="auto"/>
+      </w:pPr>
+      <w:r>
         <w:t>Partie 3 Médecine Nucléaire</w:t>
       </w:r>
     </w:p>
@@ -3200,62 +3566,138 @@
     <w:p>
       <w:pPr>
         <w:spacing w:after="0" w:line="240" w:lineRule="auto"/>
-        <w:rPr>
-          <w:color w:val="00B0F0"/>
-        </w:rPr>
-      </w:pPr>
-      <w:r>
-        <w:t>a/b</w:t>
-      </w:r>
-      <w:r>
-        <w:t>/c/d</w:t>
-      </w:r>
-      <w:r>
-        <w:t>) Colloide + Tc99m en sous cutané, 2 à 4injection 10 à 20MBq, collimateur LEHR, fenetre 140 +/- 15%.</w:t>
-      </w:r>
+      </w:pPr>
+      <w:proofErr w:type="gramStart"/>
+      <w:r>
+        <w:t>a/</w:t>
+      </w:r>
+      <w:proofErr w:type="gramEnd"/>
+      <w:r>
+        <w:t xml:space="preserve">b) </w:t>
+      </w:r>
+      <w:proofErr w:type="spellStart"/>
+      <w:r>
+        <w:t>Colloide</w:t>
+      </w:r>
+      <w:proofErr w:type="spellEnd"/>
+      <w:r>
+        <w:t xml:space="preserve"> + Tc99m en sous cutané, 2 à 4injection 10 à 20MBq, collimateur LEHR, </w:t>
+      </w:r>
+      <w:proofErr w:type="spellStart"/>
+      <w:r>
+        <w:t>fenetre</w:t>
+      </w:r>
+      <w:proofErr w:type="spellEnd"/>
+      <w:r>
+        <w:t xml:space="preserve"> 140 +/- 15%.</w:t>
+      </w:r>
+    </w:p>
+    <w:p>
+      <w:pPr>
+        <w:spacing w:after="0" w:line="240" w:lineRule="auto"/>
+      </w:pPr>
+    </w:p>
+    <w:p>
+      <w:pPr>
+        <w:spacing w:after="0" w:line="240" w:lineRule="auto"/>
+      </w:pPr>
+      <w:r>
+        <w:t>c)</w:t>
+      </w:r>
+    </w:p>
+    <w:p>
+      <w:pPr>
+        <w:spacing w:after="0" w:line="240" w:lineRule="auto"/>
+      </w:pPr>
+      <w:r>
+        <w:t xml:space="preserve">MN </w:t>
+      </w:r>
+      <w:proofErr w:type="spellStart"/>
+      <w:r>
+        <w:t>Baclesse</w:t>
+      </w:r>
+      <w:proofErr w:type="spellEnd"/>
+      <w:r>
+        <w:t xml:space="preserve"> ^^. </w:t>
+      </w:r>
+      <w:proofErr w:type="spellStart"/>
+      <w:r>
+        <w:t>Need</w:t>
+      </w:r>
+      <w:proofErr w:type="spellEnd"/>
+      <w:r>
+        <w:t xml:space="preserve"> une info là-dessus </w:t>
+      </w:r>
+      <w:proofErr w:type="spellStart"/>
+      <w:r>
+        <w:t>plz</w:t>
+      </w:r>
+      <w:proofErr w:type="spellEnd"/>
+      <w:r>
+        <w:t>.</w:t>
+      </w:r>
+    </w:p>
+    <w:p>
+      <w:pPr>
+        <w:spacing w:after="0" w:line="240" w:lineRule="auto"/>
+      </w:pPr>
+    </w:p>
+    <w:p>
+      <w:pPr>
+        <w:spacing w:after="0" w:line="240" w:lineRule="auto"/>
+      </w:pPr>
+      <w:r>
+        <w:t>d)</w:t>
+      </w:r>
+    </w:p>
+    <w:p>
+      <w:pPr>
+        <w:spacing w:after="0" w:line="240" w:lineRule="auto"/>
+      </w:pPr>
+      <w:proofErr w:type="spellStart"/>
+      <w:r>
+        <w:t>Cf</w:t>
+      </w:r>
+      <w:proofErr w:type="spellEnd"/>
+      <w:r>
+        <w:t xml:space="preserve"> au dessus</w:t>
+      </w:r>
+    </w:p>
+    <w:p>
+      <w:pPr>
+        <w:spacing w:after="0" w:line="240" w:lineRule="auto"/>
+      </w:pPr>
+    </w:p>
+    <w:p>
+      <w:pPr>
+        <w:spacing w:after="0" w:line="240" w:lineRule="auto"/>
+      </w:pPr>
+      <w:r>
+        <w:t xml:space="preserve">3) </w:t>
+      </w:r>
+    </w:p>
+    <w:p>
+      <w:pPr>
+        <w:spacing w:after="0" w:line="240" w:lineRule="auto"/>
+      </w:pPr>
+      <w:r>
+        <w:t xml:space="preserve">a) </w:t>
+      </w:r>
+      <w:proofErr w:type="spellStart"/>
+      <w:r>
+        <w:t>Tunning</w:t>
+      </w:r>
+      <w:proofErr w:type="spellEnd"/>
       <w:r>
         <w:t xml:space="preserve"> </w:t>
       </w:r>
-      <w:r>
-        <w:rPr>
-          <w:color w:val="00B0F0"/>
-        </w:rPr>
-        <w:t>Planaire antérieur &amp; Profil bras relevé matrice 256*256 acquisition de 5 à 10min à Tinj + 30 min et +1 à 2H (visualisation du GGS sur l’image)</w:t>
-      </w:r>
-    </w:p>
-    <w:p>
-      <w:pPr>
-        <w:spacing w:after="0" w:line="240" w:lineRule="auto"/>
-        <w:rPr>
-          <w:color w:val="00B0F0"/>
-        </w:rPr>
-      </w:pPr>
-      <w:r>
-        <w:rPr>
-          <w:color w:val="00B0F0"/>
-        </w:rPr>
-        <w:t>Pas de traitement particulier de l’image (acqui planaire)</w:t>
-      </w:r>
-    </w:p>
-    <w:p>
-      <w:pPr>
-        <w:spacing w:after="0" w:line="240" w:lineRule="auto"/>
-      </w:pPr>
-    </w:p>
-    <w:p>
-      <w:pPr>
-        <w:spacing w:after="0" w:line="240" w:lineRule="auto"/>
-      </w:pPr>
-      <w:r>
-        <w:t xml:space="preserve">3) </w:t>
-      </w:r>
-    </w:p>
-    <w:p>
-      <w:pPr>
-        <w:spacing w:after="0" w:line="240" w:lineRule="auto"/>
-      </w:pPr>
-      <w:r>
-        <w:t>a) Tunning Peaking de la caméra avec l’isotope considéré</w:t>
+      <w:proofErr w:type="spellStart"/>
+      <w:r>
+        <w:t>Peaking</w:t>
+      </w:r>
+      <w:proofErr w:type="spellEnd"/>
+      <w:r>
+        <w:t xml:space="preserve"> de la caméra avec l’isotope considéré</w:t>
       </w:r>
     </w:p>
     <w:p>
@@ -3289,7 +3731,15 @@
         <w:spacing w:after="0" w:line="240" w:lineRule="auto"/>
       </w:pPr>
       <w:r>
-        <w:t>a)</w:t>
+        <w:t xml:space="preserve">a)J’ai pas de sonde chez moi (enfin si le </w:t>
+      </w:r>
+      <w:proofErr w:type="spellStart"/>
+      <w:r>
+        <w:t>biomed</w:t>
+      </w:r>
+      <w:proofErr w:type="spellEnd"/>
+      <w:r>
+        <w:t xml:space="preserve"> mais pas d’info).</w:t>
       </w:r>
     </w:p>
     <w:p>
@@ -3305,12 +3755,14 @@
         </w:rPr>
         <w:t xml:space="preserve">J’ai déjà fait le </w:t>
       </w:r>
-      <w:r>
-        <w:rPr>
-          <w:color w:val="660066"/>
-        </w:rPr>
-        <w:t>contrôle</w:t>
-      </w:r>
+      <w:proofErr w:type="spellStart"/>
+      <w:r>
+        <w:rPr>
+          <w:color w:val="660066"/>
+        </w:rPr>
+        <w:t>contrpole</w:t>
+      </w:r>
+      <w:proofErr w:type="spellEnd"/>
       <w:r>
         <w:rPr>
           <w:color w:val="660066"/>
@@ -3327,7 +3779,21 @@
         <w:rPr>
           <w:color w:val="660066"/>
         </w:rPr>
-        <w:t xml:space="preserve"> plus très très bien</w:t>
+        <w:t xml:space="preserve"> plus très </w:t>
+      </w:r>
+      <w:proofErr w:type="spellStart"/>
+      <w:r>
+        <w:rPr>
+          <w:color w:val="660066"/>
+        </w:rPr>
+        <w:t>très</w:t>
+      </w:r>
+      <w:proofErr w:type="spellEnd"/>
+      <w:r>
+        <w:rPr>
+          <w:color w:val="660066"/>
+        </w:rPr>
+        <w:t xml:space="preserve"> bien</w:t>
       </w:r>
       <w:r>
         <w:rPr>
@@ -3389,7 +3855,21 @@
         <w:rPr>
           <w:color w:val="660066"/>
         </w:rPr>
-        <w:t>2 : TFT (thin film transistor), c’est un transistor en couche mince</w:t>
+        <w:t>2 : TFT (</w:t>
+      </w:r>
+      <w:proofErr w:type="spellStart"/>
+      <w:r>
+        <w:rPr>
+          <w:color w:val="660066"/>
+        </w:rPr>
+        <w:t>thin</w:t>
+      </w:r>
+      <w:proofErr w:type="spellEnd"/>
+      <w:r>
+        <w:rPr>
+          <w:color w:val="660066"/>
+        </w:rPr>
+        <w:t xml:space="preserve"> film transistor), c’est un transistor en couche mince</w:t>
       </w:r>
     </w:p>
     <w:p>
@@ -3405,6 +3885,8 @@
         </w:rPr>
         <w:t xml:space="preserve">3 : je dirais un blindage </w:t>
       </w:r>
+      <w:bookmarkStart w:id="0" w:name="_GoBack"/>
+      <w:bookmarkEnd w:id="0"/>
     </w:p>
     <w:p>
       <w:pPr>
@@ -3431,9 +3913,11 @@
       <w:r>
         <w:t>c) Epaisseur pour arrêter le rayonnement. + énergie augmente moins il y aura d’</w:t>
       </w:r>
-      <w:r>
-        <w:t>arrêt</w:t>
-      </w:r>
+      <w:proofErr w:type="spellStart"/>
+      <w:r>
+        <w:t>arret</w:t>
+      </w:r>
+      <w:proofErr w:type="spellEnd"/>
       <w:r>
         <w:t xml:space="preserve"> dans le détecteur donc moins de signal.</w:t>
       </w:r>
@@ -3472,7 +3956,7 @@
 </file>
 
 <file path=word/numbering.xml><?xml version="1.0" encoding="utf-8"?>
-<w:numbering xmlns:wpc="http://schemas.microsoft.com/office/word/2010/wordprocessingCanvas" xmlns:mc="http://schemas.openxmlformats.org/markup-compatibility/2006" xmlns:o="urn:schemas-microsoft-com:office:office" xmlns:r="http://schemas.openxmlformats.org/officeDocument/2006/relationships" xmlns:m="http://schemas.openxmlformats.org/officeDocument/2006/math" xmlns:v="urn:schemas-microsoft-com:vml" xmlns:wp14="http://schemas.microsoft.com/office/word/2010/wordprocessingDrawing" xmlns:wp="http://schemas.openxmlformats.org/drawingml/2006/wordprocessingDrawing" xmlns:w10="urn:schemas-microsoft-com:office:word" xmlns:w="http://schemas.openxmlformats.org/wordprocessingml/2006/main" xmlns:w14="http://schemas.microsoft.com/office/word/2010/wordml" xmlns:wpg="http://schemas.microsoft.com/office/word/2010/wordprocessingGroup" xmlns:wpi="http://schemas.microsoft.com/office/word/2010/wordprocessingInk" xmlns:wne="http://schemas.microsoft.com/office/word/2006/wordml" xmlns:wps="http://schemas.microsoft.com/office/word/2010/wordprocessingShape" mc:Ignorable="w14 wp14">
+<w:numbering xmlns:wpc="http://schemas.microsoft.com/office/word/2010/wordprocessingCanvas" xmlns:mo="http://schemas.microsoft.com/office/mac/office/2008/main" xmlns:mc="http://schemas.openxmlformats.org/markup-compatibility/2006" xmlns:mv="urn:schemas-microsoft-com:mac:vml" xmlns:o="urn:schemas-microsoft-com:office:office" xmlns:r="http://schemas.openxmlformats.org/officeDocument/2006/relationships" xmlns:m="http://schemas.openxmlformats.org/officeDocument/2006/math" xmlns:v="urn:schemas-microsoft-com:vml" xmlns:wp14="http://schemas.microsoft.com/office/word/2010/wordprocessingDrawing" xmlns:wp="http://schemas.openxmlformats.org/drawingml/2006/wordprocessingDrawing" xmlns:w10="urn:schemas-microsoft-com:office:word" xmlns:w="http://schemas.openxmlformats.org/wordprocessingml/2006/main" xmlns:w14="http://schemas.microsoft.com/office/word/2010/wordml" xmlns:wpg="http://schemas.microsoft.com/office/word/2010/wordprocessingGroup" xmlns:wpi="http://schemas.microsoft.com/office/word/2010/wordprocessingInk" xmlns:wne="http://schemas.microsoft.com/office/word/2006/wordml" xmlns:wps="http://schemas.microsoft.com/office/word/2010/wordprocessingShape" mc:Ignorable="w14 wp14">
   <w:abstractNum w:abstractNumId="0">
     <w:nsid w:val="02103B96"/>
     <w:multiLevelType w:val="hybridMultilevel"/>
@@ -3483,7 +3967,7 @@
       <w:lvlText w:val="%1)"/>
       <w:lvlJc w:val="left"/>
       <w:pPr>
-        <w:ind w:left="360" w:hanging="360"/>
+        <w:ind w:left="720" w:hanging="360"/>
       </w:pPr>
       <w:rPr>
         <w:rFonts w:hint="default"/>
@@ -3495,7 +3979,7 @@
       <w:lvlText w:val="%2."/>
       <w:lvlJc w:val="left"/>
       <w:pPr>
-        <w:ind w:left="1080" w:hanging="360"/>
+        <w:ind w:left="1440" w:hanging="360"/>
       </w:pPr>
     </w:lvl>
     <w:lvl w:ilvl="2" w:tplc="040C001B" w:tentative="1">
@@ -3504,7 +3988,7 @@
       <w:lvlText w:val="%3."/>
       <w:lvlJc w:val="right"/>
       <w:pPr>
-        <w:ind w:left="1800" w:hanging="180"/>
+        <w:ind w:left="2160" w:hanging="180"/>
       </w:pPr>
     </w:lvl>
     <w:lvl w:ilvl="3" w:tplc="040C000F" w:tentative="1">
@@ -3513,7 +3997,7 @@
       <w:lvlText w:val="%4."/>
       <w:lvlJc w:val="left"/>
       <w:pPr>
-        <w:ind w:left="2520" w:hanging="360"/>
+        <w:ind w:left="2880" w:hanging="360"/>
       </w:pPr>
     </w:lvl>
     <w:lvl w:ilvl="4" w:tplc="040C0019" w:tentative="1">
@@ -3522,7 +4006,7 @@
       <w:lvlText w:val="%5."/>
       <w:lvlJc w:val="left"/>
       <w:pPr>
-        <w:ind w:left="3240" w:hanging="360"/>
+        <w:ind w:left="3600" w:hanging="360"/>
       </w:pPr>
     </w:lvl>
     <w:lvl w:ilvl="5" w:tplc="040C001B" w:tentative="1">
@@ -3531,7 +4015,7 @@
       <w:lvlText w:val="%6."/>
       <w:lvlJc w:val="right"/>
       <w:pPr>
-        <w:ind w:left="3960" w:hanging="180"/>
+        <w:ind w:left="4320" w:hanging="180"/>
       </w:pPr>
     </w:lvl>
     <w:lvl w:ilvl="6" w:tplc="040C000F" w:tentative="1">
@@ -3540,7 +4024,7 @@
       <w:lvlText w:val="%7."/>
       <w:lvlJc w:val="left"/>
       <w:pPr>
-        <w:ind w:left="4680" w:hanging="360"/>
+        <w:ind w:left="5040" w:hanging="360"/>
       </w:pPr>
     </w:lvl>
     <w:lvl w:ilvl="7" w:tplc="040C0019" w:tentative="1">
@@ -3549,7 +4033,7 @@
       <w:lvlText w:val="%8."/>
       <w:lvlJc w:val="left"/>
       <w:pPr>
-        <w:ind w:left="5400" w:hanging="360"/>
+        <w:ind w:left="5760" w:hanging="360"/>
       </w:pPr>
     </w:lvl>
     <w:lvl w:ilvl="8" w:tplc="040C001B" w:tentative="1">
@@ -3558,7 +4042,7 @@
       <w:lvlText w:val="%9."/>
       <w:lvlJc w:val="right"/>
       <w:pPr>
-        <w:ind w:left="6120" w:hanging="180"/>
+        <w:ind w:left="6480" w:hanging="180"/>
       </w:pPr>
     </w:lvl>
   </w:abstractNum>
@@ -3685,7 +4169,7 @@
       <w:lvlText w:val="%1)"/>
       <w:lvlJc w:val="left"/>
       <w:pPr>
-        <w:ind w:left="360" w:hanging="360"/>
+        <w:ind w:left="720" w:hanging="360"/>
       </w:pPr>
       <w:rPr>
         <w:rFonts w:hint="default"/>
@@ -3697,7 +4181,7 @@
       <w:lvlText w:val="%2."/>
       <w:lvlJc w:val="left"/>
       <w:pPr>
-        <w:ind w:left="1080" w:hanging="360"/>
+        <w:ind w:left="1440" w:hanging="360"/>
       </w:pPr>
     </w:lvl>
     <w:lvl w:ilvl="2" w:tplc="040C001B" w:tentative="1">
@@ -3706,7 +4190,7 @@
       <w:lvlText w:val="%3."/>
       <w:lvlJc w:val="right"/>
       <w:pPr>
-        <w:ind w:left="1800" w:hanging="180"/>
+        <w:ind w:left="2160" w:hanging="180"/>
       </w:pPr>
     </w:lvl>
     <w:lvl w:ilvl="3" w:tplc="040C000F" w:tentative="1">
@@ -3715,7 +4199,7 @@
       <w:lvlText w:val="%4."/>
       <w:lvlJc w:val="left"/>
       <w:pPr>
-        <w:ind w:left="2520" w:hanging="360"/>
+        <w:ind w:left="2880" w:hanging="360"/>
       </w:pPr>
     </w:lvl>
     <w:lvl w:ilvl="4" w:tplc="040C0019" w:tentative="1">
@@ -3724,7 +4208,7 @@
       <w:lvlText w:val="%5."/>
       <w:lvlJc w:val="left"/>
       <w:pPr>
-        <w:ind w:left="3240" w:hanging="360"/>
+        <w:ind w:left="3600" w:hanging="360"/>
       </w:pPr>
     </w:lvl>
     <w:lvl w:ilvl="5" w:tplc="040C001B" w:tentative="1">
@@ -3733,7 +4217,7 @@
       <w:lvlText w:val="%6."/>
       <w:lvlJc w:val="right"/>
       <w:pPr>
-        <w:ind w:left="3960" w:hanging="180"/>
+        <w:ind w:left="4320" w:hanging="180"/>
       </w:pPr>
     </w:lvl>
     <w:lvl w:ilvl="6" w:tplc="040C000F" w:tentative="1">
@@ -3742,7 +4226,7 @@
       <w:lvlText w:val="%7."/>
       <w:lvlJc w:val="left"/>
       <w:pPr>
-        <w:ind w:left="4680" w:hanging="360"/>
+        <w:ind w:left="5040" w:hanging="360"/>
       </w:pPr>
     </w:lvl>
     <w:lvl w:ilvl="7" w:tplc="040C0019" w:tentative="1">
@@ -3751,7 +4235,7 @@
       <w:lvlText w:val="%8."/>
       <w:lvlJc w:val="left"/>
       <w:pPr>
-        <w:ind w:left="5400" w:hanging="360"/>
+        <w:ind w:left="5760" w:hanging="360"/>
       </w:pPr>
     </w:lvl>
     <w:lvl w:ilvl="8" w:tplc="040C001B" w:tentative="1">
@@ -3760,7 +4244,7 @@
       <w:lvlText w:val="%9."/>
       <w:lvlJc w:val="right"/>
       <w:pPr>
-        <w:ind w:left="6120" w:hanging="180"/>
+        <w:ind w:left="6480" w:hanging="180"/>
       </w:pPr>
     </w:lvl>
   </w:abstractNum>
@@ -4373,7 +4857,7 @@
       </w:pPr>
     </w:pPrDefault>
   </w:docDefaults>
-  <w:latentStyles w:defLockedState="0" w:defUIPriority="99" w:defSemiHidden="1" w:defUnhideWhenUsed="1" w:defQFormat="0" w:count="267">
+  <w:latentStyles w:defLockedState="0" w:defUIPriority="99" w:defSemiHidden="1" w:defUnhideWhenUsed="1" w:defQFormat="0" w:count="276">
     <w:lsdException w:name="Normal" w:semiHidden="0" w:uiPriority="0" w:unhideWhenUsed="0" w:qFormat="1"/>
     <w:lsdException w:name="heading 1" w:semiHidden="0" w:uiPriority="9" w:unhideWhenUsed="0" w:qFormat="1"/>
     <w:lsdException w:name="heading 2" w:uiPriority="9" w:qFormat="1"/>
@@ -4400,6 +4884,15 @@
     <w:lsdException w:name="Strong" w:semiHidden="0" w:uiPriority="22" w:unhideWhenUsed="0" w:qFormat="1"/>
     <w:lsdException w:name="Emphasis" w:semiHidden="0" w:uiPriority="20" w:unhideWhenUsed="0" w:qFormat="1"/>
     <w:lsdException w:name="Table Grid" w:semiHidden="0" w:uiPriority="59" w:unhideWhenUsed="0"/>
+    <w:lsdException w:name="Note Level 1" w:semiHidden="0" w:unhideWhenUsed="0"/>
+    <w:lsdException w:name="Note Level 2" w:semiHidden="0" w:unhideWhenUsed="0"/>
+    <w:lsdException w:name="Note Level 3" w:semiHidden="0" w:unhideWhenUsed="0"/>
+    <w:lsdException w:name="Note Level 4" w:semiHidden="0" w:unhideWhenUsed="0"/>
+    <w:lsdException w:name="Note Level 5" w:semiHidden="0" w:unhideWhenUsed="0"/>
+    <w:lsdException w:name="Note Level 6" w:semiHidden="0" w:unhideWhenUsed="0"/>
+    <w:lsdException w:name="Note Level 7" w:semiHidden="0" w:unhideWhenUsed="0"/>
+    <w:lsdException w:name="Note Level 8" w:semiHidden="0" w:unhideWhenUsed="0"/>
+    <w:lsdException w:name="Note Level 9" w:semiHidden="0" w:unhideWhenUsed="0"/>
     <w:lsdException w:name="Placeholder Text" w:unhideWhenUsed="0"/>
     <w:lsdException w:name="No Spacing" w:semiHidden="0" w:uiPriority="1" w:unhideWhenUsed="0" w:qFormat="1"/>
     <w:lsdException w:name="Light Shading" w:semiHidden="0" w:uiPriority="60" w:unhideWhenUsed="0"/>
@@ -4554,7 +5047,7 @@
       <w:contextualSpacing/>
     </w:pPr>
   </w:style>
-  <w:style w:type="table" w:styleId="Grilledutableau">
+  <w:style w:type="table" w:styleId="Grille">
     <w:name w:val="Table Grid"/>
     <w:basedOn w:val="TableauNormal"/>
     <w:uiPriority w:val="59"/>
@@ -4624,7 +5117,7 @@
 </file>
 
 <file path=word/stylesWithEffects.xml><?xml version="1.0" encoding="utf-8"?>
-<w:styles xmlns:wpc="http://schemas.microsoft.com/office/word/2010/wordprocessingCanvas" xmlns:mc="http://schemas.openxmlformats.org/markup-compatibility/2006" xmlns:o="urn:schemas-microsoft-com:office:office" xmlns:r="http://schemas.openxmlformats.org/officeDocument/2006/relationships" xmlns:m="http://schemas.openxmlformats.org/officeDocument/2006/math" xmlns:v="urn:schemas-microsoft-com:vml" xmlns:wp14="http://schemas.microsoft.com/office/word/2010/wordprocessingDrawing" xmlns:wp="http://schemas.openxmlformats.org/drawingml/2006/wordprocessingDrawing" xmlns:w10="urn:schemas-microsoft-com:office:word" xmlns:w="http://schemas.openxmlformats.org/wordprocessingml/2006/main" xmlns:w14="http://schemas.microsoft.com/office/word/2010/wordml" xmlns:wpg="http://schemas.microsoft.com/office/word/2010/wordprocessingGroup" xmlns:wpi="http://schemas.microsoft.com/office/word/2010/wordprocessingInk" xmlns:wne="http://schemas.microsoft.com/office/word/2006/wordml" xmlns:wps="http://schemas.microsoft.com/office/word/2010/wordprocessingShape" mc:Ignorable="w14 wp14">
+<w:styles xmlns:wpc="http://schemas.microsoft.com/office/word/2010/wordprocessingCanvas" xmlns:mo="http://schemas.microsoft.com/office/mac/office/2008/main" xmlns:mc="http://schemas.openxmlformats.org/markup-compatibility/2006" xmlns:mv="urn:schemas-microsoft-com:mac:vml" xmlns:o="urn:schemas-microsoft-com:office:office" xmlns:r="http://schemas.openxmlformats.org/officeDocument/2006/relationships" xmlns:m="http://schemas.openxmlformats.org/officeDocument/2006/math" xmlns:v="urn:schemas-microsoft-com:vml" xmlns:wp14="http://schemas.microsoft.com/office/word/2010/wordprocessingDrawing" xmlns:wp="http://schemas.openxmlformats.org/drawingml/2006/wordprocessingDrawing" xmlns:w10="urn:schemas-microsoft-com:office:word" xmlns:w="http://schemas.openxmlformats.org/wordprocessingml/2006/main" xmlns:w14="http://schemas.microsoft.com/office/word/2010/wordml" xmlns:wpg="http://schemas.microsoft.com/office/word/2010/wordprocessingGroup" xmlns:wpi="http://schemas.microsoft.com/office/word/2010/wordprocessingInk" xmlns:wne="http://schemas.microsoft.com/office/word/2006/wordml" xmlns:wps="http://schemas.microsoft.com/office/word/2010/wordprocessingShape" mc:Ignorable="w14 wp14">
   <w:docDefaults>
     <w:rPrDefault>
       <w:rPr>
@@ -4640,7 +5133,7 @@
       </w:pPr>
     </w:pPrDefault>
   </w:docDefaults>
-  <w:latentStyles w:defLockedState="0" w:defUIPriority="99" w:defSemiHidden="1" w:defUnhideWhenUsed="1" w:defQFormat="0" w:count="267">
+  <w:latentStyles w:defLockedState="0" w:defUIPriority="99" w:defSemiHidden="1" w:defUnhideWhenUsed="1" w:defQFormat="0" w:count="276">
     <w:lsdException w:name="Normal" w:semiHidden="0" w:uiPriority="0" w:unhideWhenUsed="0" w:qFormat="1"/>
     <w:lsdException w:name="heading 1" w:semiHidden="0" w:uiPriority="9" w:unhideWhenUsed="0" w:qFormat="1"/>
     <w:lsdException w:name="heading 2" w:uiPriority="9" w:qFormat="1"/>
@@ -4667,6 +5160,15 @@
     <w:lsdException w:name="Strong" w:semiHidden="0" w:uiPriority="22" w:unhideWhenUsed="0" w:qFormat="1"/>
     <w:lsdException w:name="Emphasis" w:semiHidden="0" w:uiPriority="20" w:unhideWhenUsed="0" w:qFormat="1"/>
     <w:lsdException w:name="Table Grid" w:semiHidden="0" w:uiPriority="59" w:unhideWhenUsed="0"/>
+    <w:lsdException w:name="Note Level 1" w:semiHidden="0" w:unhideWhenUsed="0"/>
+    <w:lsdException w:name="Note Level 2" w:semiHidden="0" w:unhideWhenUsed="0"/>
+    <w:lsdException w:name="Note Level 3" w:semiHidden="0" w:unhideWhenUsed="0"/>
+    <w:lsdException w:name="Note Level 4" w:semiHidden="0" w:unhideWhenUsed="0"/>
+    <w:lsdException w:name="Note Level 5" w:semiHidden="0" w:unhideWhenUsed="0"/>
+    <w:lsdException w:name="Note Level 6" w:semiHidden="0" w:unhideWhenUsed="0"/>
+    <w:lsdException w:name="Note Level 7" w:semiHidden="0" w:unhideWhenUsed="0"/>
+    <w:lsdException w:name="Note Level 8" w:semiHidden="0" w:unhideWhenUsed="0"/>
+    <w:lsdException w:name="Note Level 9" w:semiHidden="0" w:unhideWhenUsed="0"/>
     <w:lsdException w:name="Placeholder Text" w:unhideWhenUsed="0"/>
     <w:lsdException w:name="No Spacing" w:semiHidden="0" w:uiPriority="1" w:unhideWhenUsed="0" w:qFormat="1"/>
     <w:lsdException w:name="Light Shading" w:semiHidden="0" w:uiPriority="60" w:unhideWhenUsed="0"/>
@@ -4821,7 +5323,7 @@
       <w:contextualSpacing/>
     </w:pPr>
   </w:style>
-  <w:style w:type="table" w:styleId="Grilledutableau">
+  <w:style w:type="table" w:styleId="Grille">
     <w:name w:val="Table Grid"/>
     <w:basedOn w:val="TableauNormal"/>
     <w:uiPriority w:val="59"/>
@@ -5180,7 +5682,7 @@
 </file>
 
 <file path=customXml/itemProps1.xml><?xml version="1.0" encoding="utf-8"?>
-<ds:datastoreItem xmlns:ds="http://schemas.openxmlformats.org/officeDocument/2006/customXml" ds:itemID="{A856C95A-52EA-4692-9F4E-5BCB90757E8F}">
+<ds:datastoreItem xmlns:ds="http://schemas.openxmlformats.org/officeDocument/2006/customXml" ds:itemID="{8E387925-8316-244D-BD35-024291A2D267}">
   <ds:schemaRefs>
     <ds:schemaRef ds:uri="http://schemas.openxmlformats.org/officeDocument/2006/bibliography"/>
   </ds:schemaRefs>

</xml_diff>

<commit_message>
Revert "Revert "mise à jour avec le retour d'antoine""
This reverts commit 66ad18a349c851a2072ba71a1b8f258f207a05dd.
</commit_message>
<xml_diff>
--- a/Synthese_Avril_2016.docx
+++ b/Synthese_Avril_2016.docx
@@ -1,6 +1,6 @@
 
 <file path=word/document.xml><?xml version="1.0" encoding="utf-8"?>
-<w:document xmlns:wpc="http://schemas.microsoft.com/office/word/2010/wordprocessingCanvas" xmlns:mo="http://schemas.microsoft.com/office/mac/office/2008/main" xmlns:mc="http://schemas.openxmlformats.org/markup-compatibility/2006" xmlns:mv="urn:schemas-microsoft-com:mac:vml" xmlns:o="urn:schemas-microsoft-com:office:office" xmlns:r="http://schemas.openxmlformats.org/officeDocument/2006/relationships" xmlns:m="http://schemas.openxmlformats.org/officeDocument/2006/math" xmlns:v="urn:schemas-microsoft-com:vml" xmlns:wp14="http://schemas.microsoft.com/office/word/2010/wordprocessingDrawing" xmlns:wp="http://schemas.openxmlformats.org/drawingml/2006/wordprocessingDrawing" xmlns:w10="urn:schemas-microsoft-com:office:word" xmlns:w="http://schemas.openxmlformats.org/wordprocessingml/2006/main" xmlns:w14="http://schemas.microsoft.com/office/word/2010/wordml" xmlns:wpg="http://schemas.microsoft.com/office/word/2010/wordprocessingGroup" xmlns:wpi="http://schemas.microsoft.com/office/word/2010/wordprocessingInk" xmlns:wne="http://schemas.microsoft.com/office/word/2006/wordml" xmlns:wps="http://schemas.microsoft.com/office/word/2010/wordprocessingShape" mc:Ignorable="w14 wp14">
+<w:document xmlns:wpc="http://schemas.microsoft.com/office/word/2010/wordprocessingCanvas" xmlns:mc="http://schemas.openxmlformats.org/markup-compatibility/2006" xmlns:o="urn:schemas-microsoft-com:office:office" xmlns:r="http://schemas.openxmlformats.org/officeDocument/2006/relationships" xmlns:m="http://schemas.openxmlformats.org/officeDocument/2006/math" xmlns:v="urn:schemas-microsoft-com:vml" xmlns:wp14="http://schemas.microsoft.com/office/word/2010/wordprocessingDrawing" xmlns:wp="http://schemas.openxmlformats.org/drawingml/2006/wordprocessingDrawing" xmlns:w10="urn:schemas-microsoft-com:office:word" xmlns:w="http://schemas.openxmlformats.org/wordprocessingml/2006/main" xmlns:w14="http://schemas.microsoft.com/office/word/2010/wordml" xmlns:wpg="http://schemas.microsoft.com/office/word/2010/wordprocessingGroup" xmlns:wpi="http://schemas.microsoft.com/office/word/2010/wordprocessingInk" xmlns:wne="http://schemas.microsoft.com/office/word/2006/wordml" xmlns:wps="http://schemas.microsoft.com/office/word/2010/wordprocessingShape" mc:Ignorable="w14 wp14">
   <w:body>
     <w:p>
       <w:pPr>
@@ -27,14 +27,17 @@
     <w:p>
       <w:pPr>
         <w:spacing w:after="0" w:line="240" w:lineRule="auto"/>
-      </w:pPr>
-    </w:p>
-    <w:p>
-      <w:pPr>
-        <w:spacing w:after="0" w:line="240" w:lineRule="auto"/>
-      </w:pPr>
-      <w:r>
-        <w:t>Partie 1</w:t>
+        <w:ind w:firstLine="708"/>
+        <w:jc w:val="center"/>
+        <w:rPr>
+          <w:b/>
+        </w:rPr>
+      </w:pPr>
+      <w:r>
+        <w:rPr>
+          <w:b/>
+        </w:rPr>
+        <w:t>Partie 1 Radiothérapie</w:t>
       </w:r>
     </w:p>
     <w:p>
@@ -56,30 +59,6 @@
       </w:pPr>
       <w:r>
         <w:t>1)</w:t>
-      </w:r>
-    </w:p>
-    <w:p>
-      <w:pPr>
-        <w:spacing w:after="0" w:line="240" w:lineRule="auto"/>
-      </w:pPr>
-      <w:r>
-        <w:t>Le contrôle consiste à mesurer 2 doses dans l’eau à 10cm et 20 cm de profondeur tout en conservant la chambre à l’isocentre. On détermine alors le rapport D20/D10.</w:t>
-      </w:r>
-    </w:p>
-    <w:p>
-      <w:pPr>
-        <w:spacing w:after="0" w:line="240" w:lineRule="auto"/>
-      </w:pPr>
-      <w:r>
-        <w:t>Ce contrôle doit être réalisé mensuellement pour la mesure de constance et annuellement pour la mesure de référence.</w:t>
-      </w:r>
-    </w:p>
-    <w:p>
-      <w:pPr>
-        <w:spacing w:after="0" w:line="240" w:lineRule="auto"/>
-      </w:pPr>
-      <w:r>
-        <w:t>La tolérance sur le rapport D20/D10 est de 1%.</w:t>
       </w:r>
     </w:p>
     <w:p>
@@ -187,17 +166,8 @@
           <w:rFonts w:eastAsiaTheme="minorEastAsia"/>
           <w:color w:val="660066"/>
         </w:rPr>
-        <w:t> : rapport de dose mesuré à une profondeur de 20 cm et 10 cm en gardant une distance source détecteur constante (le détecteur placé à l’iso DSD = 100 cm) pour un champ 10 cm x 10 cm définit à l’</w:t>
-      </w:r>
-      <w:proofErr w:type="spellStart"/>
-      <w:r>
-        <w:rPr>
-          <w:rFonts w:eastAsiaTheme="minorEastAsia"/>
-          <w:color w:val="660066"/>
-        </w:rPr>
-        <w:t>isocentre</w:t>
-      </w:r>
-      <w:proofErr w:type="spellEnd"/>
+        <w:t> : rapport de dose mesuré à une profondeur de 20 cm et 10 cm en gardant une distance source détecteur constante (le détecteur placé à l’iso DSD = 100 cm) pour un champ 10 cm x 10 cm définit à l’isocentre</w:t>
+      </w:r>
     </w:p>
     <w:p>
       <w:pPr>
@@ -318,6 +288,28 @@
     <w:p>
       <w:pPr>
         <w:spacing w:after="0" w:line="240" w:lineRule="auto"/>
+        <w:rPr>
+          <w:color w:val="FF0000"/>
+        </w:rPr>
+      </w:pPr>
+      <w:r>
+        <w:rPr>
+          <w:color w:val="31849B" w:themeColor="accent5" w:themeShade="BF"/>
+        </w:rPr>
+        <w:t>Le contrôle de référence annuelle doit être réalisé dans une cuve à eau.</w:t>
+      </w:r>
+    </w:p>
+    <w:p>
+      <w:pPr>
+        <w:spacing w:after="0" w:line="240" w:lineRule="auto"/>
+        <w:rPr>
+          <w:color w:val="FF0000"/>
+        </w:rPr>
+      </w:pPr>
+    </w:p>
+    <w:p>
+      <w:pPr>
+        <w:spacing w:after="0" w:line="240" w:lineRule="auto"/>
       </w:pPr>
       <w:r>
         <w:t>2)</w:t>
@@ -336,15 +328,7 @@
         <w:spacing w:after="0" w:line="240" w:lineRule="auto"/>
       </w:pPr>
       <w:r>
-        <w:t>L’atténuation dans la matière (et donc dans le patient) diffère de ce qui aura été planifié, aboutissant à des sous/</w:t>
-      </w:r>
-      <w:proofErr w:type="spellStart"/>
-      <w:r>
-        <w:t>sur-dosage</w:t>
-      </w:r>
-      <w:proofErr w:type="spellEnd"/>
-      <w:r>
-        <w:t xml:space="preserve"> dans des organes à risques.</w:t>
+        <w:t>L’atténuation dans la matière (et donc dans le patient) diffère de ce qui aura été planifié, aboutissant à des sous/sur-dosage dans des organes à risques.</w:t>
       </w:r>
     </w:p>
     <w:p>
@@ -362,11 +346,9 @@
       <w:r>
         <w:t xml:space="preserve">L’équilibre électronique pourrait ne plus être assuré dans le cas de faisceau de </w:t>
       </w:r>
-      <w:proofErr w:type="gramStart"/>
-      <w:r>
-        <w:t>petit</w:t>
-      </w:r>
-      <w:proofErr w:type="gramEnd"/>
+      <w:r>
+        <w:t>petite</w:t>
+      </w:r>
       <w:r>
         <w:t xml:space="preserve"> dimension si l’énergie varie significativement.</w:t>
       </w:r>
@@ -382,21 +364,7 @@
         <w:rPr>
           <w:color w:val="FF0000"/>
         </w:rPr>
-        <w:t xml:space="preserve">Différences avec les données lors du </w:t>
-      </w:r>
-      <w:proofErr w:type="spellStart"/>
-      <w:r>
-        <w:rPr>
-          <w:color w:val="FF0000"/>
-        </w:rPr>
-        <w:t>commissioning</w:t>
-      </w:r>
-      <w:proofErr w:type="spellEnd"/>
-      <w:r>
-        <w:rPr>
-          <w:color w:val="FF0000"/>
-        </w:rPr>
-        <w:t xml:space="preserve"> et de la modélisation dans le TPS (RP, pénombre…). Cohérence calcul/mesure dégradé.</w:t>
+        <w:t>Différences avec les données lors du commissioning et de la modélisation dans le TPS (RP, pénombre…). Cohérence calcul/mesure dégradé.</w:t>
       </w:r>
     </w:p>
     <w:p>
@@ -417,11 +385,46 @@
         <w:spacing w:after="0" w:line="240" w:lineRule="auto"/>
       </w:pPr>
       <w:r>
-        <w:t>Dans un premier temps, une vérification du montage devra être effectué pour détecter une erreur de géométrie (DSP, taille de champ, positionnement du détecteur).</w:t>
+        <w:t xml:space="preserve">Dans un premier temps, une vérification du montage devra être </w:t>
+      </w:r>
+      <w:r>
+        <w:t>effectuée</w:t>
+      </w:r>
+      <w:r>
+        <w:t xml:space="preserve"> pour détecter une erreur de géométrie (DSP, taille de champ, positionnement du détecteur).</w:t>
+      </w:r>
+    </w:p>
+    <w:p>
+      <w:pPr>
+        <w:spacing w:after="0" w:line="240" w:lineRule="auto"/>
+      </w:pPr>
+    </w:p>
+    <w:p>
+      <w:pPr>
+        <w:spacing w:after="0" w:line="240" w:lineRule="auto"/>
+      </w:pPr>
+      <w:r>
+        <w:t>Si aucune erreur géométrique n’est détectée,</w:t>
       </w:r>
       <w:r>
         <w:t xml:space="preserve"> </w:t>
       </w:r>
+      <w:r>
+        <w:t>on effectue un contrôle avec une chaine de meure différente dans le montage de constance.</w:t>
+      </w:r>
+    </w:p>
+    <w:p>
+      <w:pPr>
+        <w:spacing w:after="0" w:line="240" w:lineRule="auto"/>
+      </w:pPr>
+    </w:p>
+    <w:p>
+      <w:pPr>
+        <w:spacing w:after="0" w:line="240" w:lineRule="auto"/>
+      </w:pPr>
+      <w:r>
+        <w:t>Si l’écart se confirme, on effectuera une mesure de l’indice de qualité dans la cuve à eau.</w:t>
+      </w:r>
     </w:p>
     <w:p>
       <w:pPr>
@@ -452,39 +455,6 @@
     <w:p>
       <w:pPr>
         <w:spacing w:after="0" w:line="240" w:lineRule="auto"/>
-        <w:rPr>
-          <w:color w:val="FF0000"/>
-        </w:rPr>
-      </w:pPr>
-      <w:r>
-        <w:rPr>
-          <w:color w:val="FF0000"/>
-        </w:rPr>
-        <w:t xml:space="preserve">Peut-être avant d’appliquer le texte de loi : changer de chaîne de mesure ou faire la mesure avec la même chaîne de mesure sur un autre accélérateur pour voir si on dépasse également la tolérance pour l’accélérateur testé. </w:t>
-      </w:r>
-    </w:p>
-    <w:p>
-      <w:pPr>
-        <w:spacing w:after="0" w:line="240" w:lineRule="auto"/>
-        <w:rPr>
-          <w:color w:val="FF0000"/>
-        </w:rPr>
-      </w:pPr>
-      <w:r>
-        <w:rPr>
-          <w:color w:val="FF0000"/>
-        </w:rPr>
-        <w:t>Sinon faire une mesure dans l’eau (RP ou TPR20/10) pour confirmer si écart ou non.</w:t>
-      </w:r>
-    </w:p>
-    <w:p>
-      <w:pPr>
-        <w:spacing w:after="0" w:line="240" w:lineRule="auto"/>
-      </w:pPr>
-    </w:p>
-    <w:p>
-      <w:pPr>
-        <w:spacing w:after="0" w:line="240" w:lineRule="auto"/>
       </w:pPr>
       <w:r>
         <w:t>4)</w:t>
@@ -495,259 +465,168 @@
         <w:spacing w:after="0" w:line="240" w:lineRule="auto"/>
       </w:pPr>
       <w:r>
-        <w:t>Une intervention sur les éléments contrôlant l’énergie (aimant de déviation, onde accélératrice</w:t>
-      </w:r>
-      <w:proofErr w:type="gramStart"/>
+        <w:t>Erreur sur la chaine de mesure (dérive de la chambre)</w:t>
+      </w:r>
+    </w:p>
+    <w:p>
+      <w:pPr>
+        <w:spacing w:after="0" w:line="240" w:lineRule="auto"/>
+      </w:pPr>
+    </w:p>
+    <w:p>
+      <w:pPr>
+        <w:spacing w:after="0" w:line="240" w:lineRule="auto"/>
+      </w:pPr>
+      <w:r>
+        <w:t>Une intervention</w:t>
+      </w:r>
+      <w:r>
+        <w:t xml:space="preserve"> interne (service biomédical par exemple) ou externe (maintenance constructeur)</w:t>
+      </w:r>
+      <w:r>
+        <w:t xml:space="preserve"> sur les éléments contrôlant l’énergie (aimant de déviation, onde accélératrice</w:t>
+      </w:r>
+      <w:r>
+        <w:t xml:space="preserve"> (klystron thyratron, magnétron)</w:t>
+      </w:r>
       <w:r>
         <w:t>,…)</w:t>
       </w:r>
-      <w:proofErr w:type="gramEnd"/>
-      <w:r>
-        <w:t>.</w:t>
-      </w:r>
-    </w:p>
-    <w:p>
-      <w:pPr>
-        <w:spacing w:after="0" w:line="240" w:lineRule="auto"/>
-        <w:rPr>
-          <w:color w:val="FF0000"/>
-        </w:rPr>
-      </w:pPr>
-      <w:r>
-        <w:rPr>
-          <w:color w:val="FF0000"/>
-        </w:rPr>
-        <w:t xml:space="preserve">Intervention du constructeur sur la machine (tension du canon, klystron, thyratron ?). </w:t>
-      </w:r>
-      <w:r>
-        <w:rPr>
-          <w:color w:val="FF0000"/>
-        </w:rPr>
-        <w:t>Filament</w:t>
-      </w:r>
-      <w:r>
-        <w:rPr>
-          <w:color w:val="FF0000"/>
-        </w:rPr>
-        <w:t xml:space="preserve"> usagé ?</w:t>
-      </w:r>
-    </w:p>
-    <w:p>
-      <w:pPr>
-        <w:spacing w:after="0" w:line="240" w:lineRule="auto"/>
-        <w:rPr>
-          <w:color w:val="660066"/>
-        </w:rPr>
-      </w:pPr>
-      <w:r>
-        <w:rPr>
-          <w:color w:val="660066"/>
-        </w:rPr>
-        <w:t>Erreur de mesure</w:t>
-      </w:r>
-    </w:p>
-    <w:p>
-      <w:pPr>
-        <w:spacing w:after="0" w:line="240" w:lineRule="auto"/>
-        <w:rPr>
-          <w:color w:val="660066"/>
-        </w:rPr>
-      </w:pPr>
-      <w:r>
-        <w:rPr>
-          <w:color w:val="660066"/>
-        </w:rPr>
+    </w:p>
+    <w:p>
+      <w:pPr>
+        <w:spacing w:after="0" w:line="240" w:lineRule="auto"/>
+      </w:pPr>
+    </w:p>
+    <w:p>
+      <w:pPr>
+        <w:spacing w:after="0" w:line="240" w:lineRule="auto"/>
+      </w:pPr>
+      <w:r>
+        <w:t>Une usure des éléments de la machine (cône égalisateur par exemple).</w:t>
+      </w:r>
+    </w:p>
+    <w:p>
+      <w:pPr>
+        <w:spacing w:after="0" w:line="240" w:lineRule="auto"/>
+      </w:pPr>
+      <w:r>
+        <w:t xml:space="preserve">5) Pour détecter une erreur de la chaine de mesure : </w:t>
+      </w:r>
+    </w:p>
+    <w:p>
+      <w:pPr>
+        <w:spacing w:after="0" w:line="240" w:lineRule="auto"/>
+      </w:pPr>
+      <w:r>
         <w:lastRenderedPageBreak/>
-        <w:t>Problème sur la chaine de mesure</w:t>
-      </w:r>
-    </w:p>
-    <w:p>
-      <w:pPr>
-        <w:spacing w:after="0" w:line="240" w:lineRule="auto"/>
-        <w:rPr>
-          <w:color w:val="660066"/>
-        </w:rPr>
-      </w:pPr>
-      <w:r>
-        <w:rPr>
-          <w:color w:val="660066"/>
-        </w:rPr>
-        <w:t>Dérive de la machine</w:t>
-      </w:r>
-    </w:p>
-    <w:p>
-      <w:pPr>
-        <w:spacing w:after="0" w:line="240" w:lineRule="auto"/>
-        <w:rPr>
-          <w:color w:val="660066"/>
-        </w:rPr>
-      </w:pPr>
-    </w:p>
-    <w:p>
-      <w:pPr>
-        <w:spacing w:after="0" w:line="240" w:lineRule="auto"/>
-        <w:rPr>
-          <w:b/>
-          <w:color w:val="660066"/>
-        </w:rPr>
-      </w:pPr>
-      <w:r>
-        <w:rPr>
-          <w:b/>
-          <w:color w:val="660066"/>
-        </w:rPr>
-        <w:t>Concernant les éléments machines:</w:t>
-      </w:r>
-    </w:p>
-    <w:p>
-      <w:pPr>
-        <w:spacing w:after="0" w:line="240" w:lineRule="auto"/>
-        <w:rPr>
-          <w:color w:val="660066"/>
-        </w:rPr>
-      </w:pPr>
-      <w:r>
-        <w:rPr>
-          <w:color w:val="660066"/>
-        </w:rPr>
-        <w:t>Cône égalisateur,  courant de centrage, courant de focalisation, courant de déviation, courant du canon à électrons, fréquence du Magnétron.</w:t>
-      </w:r>
-    </w:p>
-    <w:p>
-      <w:pPr>
-        <w:spacing w:after="0" w:line="240" w:lineRule="auto"/>
-        <w:rPr>
-          <w:b/>
-          <w:color w:val="660066"/>
-        </w:rPr>
-      </w:pPr>
-      <w:r>
-        <w:rPr>
-          <w:b/>
-          <w:color w:val="660066"/>
-        </w:rPr>
-        <w:t xml:space="preserve">Et ceux la pour les isolés je sais pas trop déjà on s’assure que c’est ni la chaine de mesure, ni le montage, ni les opérateurs. Après je me dis qu’on peut mettre en œuvre quelques test pour essayer de savoir si sa impact toutes les énergies de photons ? </w:t>
-      </w:r>
-      <w:proofErr w:type="gramStart"/>
-      <w:r>
-        <w:rPr>
-          <w:b/>
-          <w:color w:val="660066"/>
-        </w:rPr>
-        <w:t>si</w:t>
-      </w:r>
-      <w:proofErr w:type="gramEnd"/>
-      <w:r>
-        <w:rPr>
-          <w:b/>
-          <w:color w:val="660066"/>
-        </w:rPr>
-        <w:t xml:space="preserve"> ça impact aussi les électrons ? </w:t>
-      </w:r>
-      <w:proofErr w:type="gramStart"/>
-      <w:r>
-        <w:rPr>
-          <w:b/>
-          <w:color w:val="660066"/>
-        </w:rPr>
-        <w:t>pour</w:t>
-      </w:r>
-      <w:proofErr w:type="gramEnd"/>
-      <w:r>
-        <w:rPr>
-          <w:b/>
-          <w:color w:val="660066"/>
-        </w:rPr>
-        <w:t xml:space="preserve"> essayer d’éliminer des causes de la liste. Et pour certains point : suivi des changements de paramètres surtout quand la machine est numérique ?</w:t>
-      </w:r>
-    </w:p>
-    <w:p>
-      <w:pPr>
-        <w:spacing w:after="0" w:line="240" w:lineRule="auto"/>
-        <w:rPr>
-          <w:color w:val="660066"/>
-        </w:rPr>
-      </w:pPr>
-    </w:p>
-    <w:p>
-      <w:pPr>
-        <w:spacing w:after="0" w:line="240" w:lineRule="auto"/>
-        <w:rPr>
-          <w:color w:val="FF0000"/>
-        </w:rPr>
-      </w:pPr>
-      <w:r>
-        <w:t>5)</w:t>
+        <w:tab/>
+        <w:t>Vérifier l’intégrité du montage (choc, endommagement de la cavité pour mettre la chambre, etc.)</w:t>
+      </w:r>
+    </w:p>
+    <w:p>
+      <w:pPr>
+        <w:spacing w:after="0" w:line="240" w:lineRule="auto"/>
+      </w:pPr>
+      <w:r>
+        <w:tab/>
+        <w:t>Effectuer le test avec deux opérateurs différents.</w:t>
+      </w:r>
+    </w:p>
+    <w:p>
+      <w:pPr>
+        <w:spacing w:after="0" w:line="240" w:lineRule="auto"/>
+      </w:pPr>
+    </w:p>
+    <w:p>
+      <w:pPr>
+        <w:spacing w:after="0" w:line="240" w:lineRule="auto"/>
+        <w:ind w:firstLine="708"/>
+      </w:pPr>
+      <w:r>
+        <w:t>Utiliser un pot à strontium pour détecter une dérive de la chambre d’ionisation, cross comparer 2 chambres pour voir une discordance de mesure</w:t>
+      </w:r>
+    </w:p>
+    <w:p>
+      <w:pPr>
+        <w:spacing w:after="0" w:line="240" w:lineRule="auto"/>
+      </w:pPr>
+    </w:p>
+    <w:p>
+      <w:pPr>
+        <w:spacing w:after="0" w:line="240" w:lineRule="auto"/>
+      </w:pPr>
+      <w:r>
+        <w:t xml:space="preserve">Pour détecter une erreur sur les éléments : </w:t>
+      </w:r>
+    </w:p>
+    <w:p>
+      <w:pPr>
+        <w:spacing w:after="0" w:line="240" w:lineRule="auto"/>
+        <w:ind w:firstLine="708"/>
+      </w:pPr>
+      <w:r>
+        <w:t>Cônes égalisateur : utiliser un FFF ou faire une homogénéité symétrie</w:t>
       </w:r>
       <w:r>
         <w:t xml:space="preserve"> </w:t>
       </w:r>
-      <w:r>
-        <w:rPr>
-          <w:color w:val="FF0000"/>
-        </w:rPr>
-        <w:t>voir réponse q4</w:t>
-      </w:r>
-    </w:p>
-    <w:p>
-      <w:pPr>
-        <w:spacing w:after="0" w:line="240" w:lineRule="auto"/>
-        <w:rPr>
-          <w:color w:val="660066"/>
-        </w:rPr>
-      </w:pPr>
-      <w:r>
-        <w:rPr>
-          <w:color w:val="660066"/>
-        </w:rPr>
-        <w:t>Réalisation d’autres mesures après vérification du montage (changer les opérateurs si nécessaire),</w:t>
-      </w:r>
-      <w:r>
-        <w:rPr>
-          <w:color w:val="660066"/>
-        </w:rPr>
-        <w:t xml:space="preserve"> mesure</w:t>
-      </w:r>
-      <w:r>
-        <w:rPr>
-          <w:color w:val="660066"/>
-        </w:rPr>
-        <w:t xml:space="preserve"> avec une autre chaine de mesure ? </w:t>
-      </w:r>
-      <w:proofErr w:type="gramStart"/>
-      <w:r>
-        <w:rPr>
-          <w:color w:val="660066"/>
-        </w:rPr>
-        <w:t>sinon</w:t>
-      </w:r>
-      <w:proofErr w:type="gramEnd"/>
-      <w:r>
-        <w:rPr>
-          <w:color w:val="660066"/>
-        </w:rPr>
-        <w:t xml:space="preserve"> problème = dérive machine ?</w:t>
-      </w:r>
-    </w:p>
-    <w:p>
-      <w:pPr>
-        <w:spacing w:after="0" w:line="240" w:lineRule="auto"/>
-      </w:pPr>
-    </w:p>
-    <w:p>
-      <w:pPr>
-        <w:spacing w:after="0" w:line="240" w:lineRule="auto"/>
-      </w:pPr>
-      <w:r>
-        <w:t xml:space="preserve">Question 2 : </w:t>
-      </w:r>
-      <w:proofErr w:type="spellStart"/>
-      <w:r>
-        <w:t>Ttt</w:t>
-      </w:r>
-      <w:proofErr w:type="spellEnd"/>
-      <w:r>
-        <w:t xml:space="preserve"> tumeur mammaire</w:t>
+    </w:p>
+    <w:p>
+      <w:pPr>
+        <w:spacing w:after="0" w:line="240" w:lineRule="auto"/>
+        <w:ind w:firstLine="708"/>
+      </w:pPr>
+      <w:r>
+        <w:t>Suivre les fichiers « Log de la machine », valeur des paramètres (tension, HF, etc.).</w:t>
+      </w:r>
+    </w:p>
+    <w:p>
+      <w:pPr>
+        <w:spacing w:after="0" w:line="240" w:lineRule="auto"/>
+      </w:pPr>
+    </w:p>
+    <w:p>
+      <w:pPr>
+        <w:spacing w:after="0" w:line="240" w:lineRule="auto"/>
+        <w:rPr>
+          <w:color w:val="660066"/>
+        </w:rPr>
+      </w:pPr>
+    </w:p>
+    <w:p>
+      <w:pPr>
+        <w:spacing w:after="0" w:line="240" w:lineRule="auto"/>
+        <w:rPr>
+          <w:color w:val="31849B" w:themeColor="accent5" w:themeShade="BF"/>
+        </w:rPr>
+      </w:pPr>
+      <w:r>
+        <w:rPr>
+          <w:color w:val="31849B" w:themeColor="accent5" w:themeShade="BF"/>
+        </w:rPr>
+        <w:t>Je pense que le courant du canon n’influe pas sur l’énergie mais sur le débit c’est le nombre d’électron émis qui rentre en jeu-là. Pas leur énergie ?</w:t>
+      </w:r>
+    </w:p>
+    <w:p>
+      <w:pPr>
+        <w:spacing w:after="0" w:line="240" w:lineRule="auto"/>
+        <w:rPr>
+          <w:color w:val="660066"/>
+        </w:rPr>
+      </w:pPr>
+    </w:p>
+    <w:p>
+      <w:pPr>
+        <w:spacing w:after="0" w:line="240" w:lineRule="auto"/>
+      </w:pPr>
+    </w:p>
+    <w:p>
+      <w:pPr>
+        <w:spacing w:after="0" w:line="240" w:lineRule="auto"/>
+      </w:pPr>
+      <w:r>
+        <w:t>Question 2 : Ttt tumeur mammaire</w:t>
       </w:r>
     </w:p>
     <w:p>
@@ -880,42 +759,16 @@
         <w:spacing w:after="0" w:line="240" w:lineRule="auto"/>
       </w:pPr>
       <w:r>
-        <w:t xml:space="preserve">CTV </w:t>
-      </w:r>
-      <w:proofErr w:type="spellStart"/>
-      <w:r>
-        <w:t>seinG</w:t>
-      </w:r>
-      <w:proofErr w:type="spellEnd"/>
-      <w:r>
-        <w:t xml:space="preserve"> -&gt; PTV </w:t>
-      </w:r>
-      <w:proofErr w:type="spellStart"/>
-      <w:r>
-        <w:t>seinG</w:t>
-      </w:r>
-      <w:proofErr w:type="spellEnd"/>
-    </w:p>
-    <w:p>
-      <w:pPr>
-        <w:spacing w:after="0" w:line="240" w:lineRule="auto"/>
-      </w:pPr>
-      <w:r>
-        <w:t xml:space="preserve">CTV </w:t>
-      </w:r>
-      <w:proofErr w:type="spellStart"/>
-      <w:r>
-        <w:t>susClav</w:t>
-      </w:r>
-      <w:proofErr w:type="spellEnd"/>
-      <w:r>
-        <w:t xml:space="preserve"> -&gt; PTV </w:t>
-      </w:r>
-      <w:proofErr w:type="spellStart"/>
-      <w:r>
-        <w:t>susClav</w:t>
-      </w:r>
-      <w:proofErr w:type="spellEnd"/>
+        <w:t>CTV seinG -&gt; PTV seinG</w:t>
+      </w:r>
+    </w:p>
+    <w:p>
+      <w:pPr>
+        <w:spacing w:after="0" w:line="240" w:lineRule="auto"/>
+      </w:pPr>
+      <w:r>
+        <w:t>CTV susClav -&gt; PTV susClav</w:t>
+      </w:r>
     </w:p>
     <w:p>
       <w:pPr>
@@ -929,11 +782,9 @@
       <w:pPr>
         <w:spacing w:after="0" w:line="240" w:lineRule="auto"/>
       </w:pPr>
-      <w:proofErr w:type="spellStart"/>
       <w:r>
         <w:t>PoumonG</w:t>
       </w:r>
-      <w:proofErr w:type="spellEnd"/>
     </w:p>
     <w:p>
       <w:pPr>
@@ -953,36 +804,27 @@
       <w:pPr>
         <w:spacing w:after="0" w:line="240" w:lineRule="auto"/>
       </w:pPr>
-      <w:proofErr w:type="spellStart"/>
       <w:r>
         <w:t>Coeur</w:t>
       </w:r>
-      <w:proofErr w:type="spellEnd"/>
-    </w:p>
-    <w:p>
-      <w:pPr>
-        <w:spacing w:after="0" w:line="240" w:lineRule="auto"/>
-      </w:pPr>
-      <w:proofErr w:type="spellStart"/>
+    </w:p>
+    <w:p>
+      <w:pPr>
+        <w:spacing w:after="0" w:line="240" w:lineRule="auto"/>
+      </w:pPr>
       <w:r>
         <w:t>Thyroide</w:t>
       </w:r>
-      <w:proofErr w:type="spellEnd"/>
-    </w:p>
-    <w:p>
-      <w:pPr>
-        <w:spacing w:after="0" w:line="240" w:lineRule="auto"/>
-        <w:rPr>
-          <w:color w:val="FF0000"/>
-        </w:rPr>
-      </w:pPr>
-      <w:proofErr w:type="spellStart"/>
-      <w:r>
-        <w:t>Tete</w:t>
-      </w:r>
-      <w:proofErr w:type="spellEnd"/>
-      <w:r>
-        <w:t xml:space="preserve"> Humérale</w:t>
+    </w:p>
+    <w:p>
+      <w:pPr>
+        <w:spacing w:after="0" w:line="240" w:lineRule="auto"/>
+        <w:rPr>
+          <w:color w:val="31849B" w:themeColor="accent5" w:themeShade="BF"/>
+        </w:rPr>
+      </w:pPr>
+      <w:r>
+        <w:t>Tete Humérale</w:t>
       </w:r>
       <w:r>
         <w:t xml:space="preserve"> (</w:t>
@@ -991,7 +833,25 @@
         <w:rPr>
           <w:color w:val="FF0000"/>
         </w:rPr>
-        <w:t>pas au CEM car le faisceau n’y passe pas)</w:t>
+        <w:t>pas au CEM car le faisceau n’y passe pas</w:t>
+      </w:r>
+      <w:r>
+        <w:rPr>
+          <w:color w:val="FF0000"/>
+        </w:rPr>
+        <w:t xml:space="preserve">, </w:t>
+      </w:r>
+      <w:r>
+        <w:rPr>
+          <w:color w:val="31849B" w:themeColor="accent5" w:themeShade="BF"/>
+        </w:rPr>
+        <w:t>même pour un susclav ?</w:t>
+      </w:r>
+      <w:r>
+        <w:rPr>
+          <w:color w:val="31849B" w:themeColor="accent5" w:themeShade="BF"/>
+        </w:rPr>
+        <w:t>)</w:t>
       </w:r>
     </w:p>
     <w:p>
@@ -1066,13 +926,8 @@
       <w:pPr>
         <w:spacing w:after="0" w:line="240" w:lineRule="auto"/>
       </w:pPr>
-      <w:proofErr w:type="spellStart"/>
-      <w:r>
-        <w:t>Susclav</w:t>
-      </w:r>
-      <w:proofErr w:type="spellEnd"/>
-      <w:r>
-        <w:t xml:space="preserve"> 50Gy</w:t>
+      <w:r>
+        <w:t>Susclav 50Gy</w:t>
       </w:r>
     </w:p>
     <w:p>
@@ -1088,17 +943,46 @@
         </w:rPr>
         <w:t>En 25 séances</w:t>
       </w:r>
-    </w:p>
-    <w:p>
-      <w:pPr>
-        <w:spacing w:after="0" w:line="240" w:lineRule="auto"/>
-      </w:pPr>
-    </w:p>
-    <w:p>
-      <w:pPr>
-        <w:spacing w:after="0" w:line="240" w:lineRule="auto"/>
-      </w:pPr>
-      <w:r>
+      <w:r>
+        <w:rPr>
+          <w:color w:val="FF0000"/>
+        </w:rPr>
+        <w:t xml:space="preserve"> de </w:t>
+      </w:r>
+      <w:r>
+        <w:rPr>
+          <w:color w:val="31849B" w:themeColor="accent5" w:themeShade="BF"/>
+        </w:rPr>
+        <w:t>2Gy</w:t>
+      </w:r>
+      <w:r>
+        <w:rPr>
+          <w:color w:val="31849B" w:themeColor="accent5" w:themeShade="BF"/>
+        </w:rPr>
+        <w:t>^^ (captain obvious)</w:t>
+      </w:r>
+    </w:p>
+    <w:p>
+      <w:pPr>
+        <w:spacing w:after="0" w:line="240" w:lineRule="auto"/>
+      </w:pPr>
+    </w:p>
+    <w:p>
+      <w:pPr>
+        <w:spacing w:after="0" w:line="240" w:lineRule="auto"/>
+      </w:pPr>
+    </w:p>
+    <w:p>
+      <w:pPr>
+        <w:spacing w:after="0" w:line="240" w:lineRule="auto"/>
+      </w:pPr>
+    </w:p>
+    <w:p>
+      <w:pPr>
+        <w:spacing w:after="0" w:line="240" w:lineRule="auto"/>
+      </w:pPr>
+      <w:r>
+        <w:lastRenderedPageBreak/>
         <w:t>10)</w:t>
       </w:r>
     </w:p>
@@ -1127,201 +1011,175 @@
         <w:rPr>
           <w:color w:val="FF0000"/>
         </w:rPr>
-        <w:lastRenderedPageBreak/>
-        <w:t xml:space="preserve">Poumon homolatéral V20 &lt;  22%, </w:t>
-      </w:r>
-      <w:proofErr w:type="spellStart"/>
-      <w:r>
-        <w:rPr>
-          <w:color w:val="FF0000"/>
-        </w:rPr>
-        <w:t>Dmoy</w:t>
-      </w:r>
-      <w:proofErr w:type="spellEnd"/>
-      <w:r>
-        <w:rPr>
-          <w:color w:val="FF0000"/>
-        </w:rPr>
-        <w:t xml:space="preserve"> &lt; 15 Gy</w:t>
-      </w:r>
-    </w:p>
-    <w:p>
-      <w:pPr>
-        <w:spacing w:after="0" w:line="240" w:lineRule="auto"/>
-        <w:rPr>
-          <w:color w:val="FF0000"/>
-        </w:rPr>
-      </w:pPr>
-      <w:r>
-        <w:rPr>
-          <w:color w:val="FF0000"/>
-        </w:rPr>
-        <w:t xml:space="preserve">Poumons (ensemble) V20 &lt; 20%, </w:t>
-      </w:r>
-      <w:proofErr w:type="spellStart"/>
-      <w:r>
-        <w:rPr>
-          <w:color w:val="FF0000"/>
-        </w:rPr>
-        <w:t>Dmoy</w:t>
-      </w:r>
-      <w:proofErr w:type="spellEnd"/>
-      <w:r>
-        <w:rPr>
-          <w:color w:val="FF0000"/>
-        </w:rPr>
-        <w:t xml:space="preserve"> &lt; 10 Gy</w:t>
-      </w:r>
-    </w:p>
-    <w:p>
-      <w:pPr>
-        <w:spacing w:after="0" w:line="240" w:lineRule="auto"/>
-        <w:rPr>
-          <w:color w:val="FF0000"/>
-        </w:rPr>
-      </w:pPr>
-      <w:r>
-        <w:t xml:space="preserve">Cœur : </w:t>
-      </w:r>
-      <w:proofErr w:type="spellStart"/>
-      <w:r>
-        <w:t>Dmean</w:t>
-      </w:r>
-      <w:proofErr w:type="spellEnd"/>
-      <w:r>
-        <w:t>&lt;</w:t>
-      </w:r>
-      <w:proofErr w:type="gramStart"/>
-      <w:r>
+        <w:t>Poumon homolatéral V20 &lt;  22%, Dmoy &lt; 15 Gy</w:t>
+      </w:r>
+    </w:p>
+    <w:p>
+      <w:pPr>
+        <w:spacing w:after="0" w:line="240" w:lineRule="auto"/>
+        <w:rPr>
+          <w:color w:val="FF0000"/>
+        </w:rPr>
+      </w:pPr>
+      <w:r>
+        <w:rPr>
+          <w:color w:val="FF0000"/>
+        </w:rPr>
+        <w:t>Poumons (ensemble) V20 &lt; 20%, Dmoy &lt; 10 Gy</w:t>
+      </w:r>
+    </w:p>
+    <w:p>
+      <w:pPr>
+        <w:spacing w:after="0" w:line="240" w:lineRule="auto"/>
+        <w:rPr>
+          <w:color w:val="FF0000"/>
+        </w:rPr>
+      </w:pPr>
+      <w:r>
+        <w:t>Cœur : Dmean&lt;5Gy</w:t>
+      </w:r>
+      <w:r>
+        <w:t xml:space="preserve"> </w:t>
+      </w:r>
+      <w:r>
+        <w:rPr>
+          <w:color w:val="FF0000"/>
+        </w:rPr>
+        <w:t>, V20 &lt; 10%</w:t>
+      </w:r>
+    </w:p>
+    <w:p>
+      <w:pPr>
+        <w:spacing w:after="0" w:line="240" w:lineRule="auto"/>
+        <w:rPr>
+          <w:color w:val="FF0000"/>
+        </w:rPr>
+      </w:pPr>
+      <w:r>
+        <w:t>Moelle Epinière : Dmax&lt;</w:t>
+      </w:r>
+      <w:r>
+        <w:rPr>
+          <w:color w:val="31849B" w:themeColor="accent5" w:themeShade="BF"/>
+        </w:rPr>
+        <w:t>4</w:t>
+      </w:r>
+      <w:r>
+        <w:rPr>
+          <w:color w:val="31849B" w:themeColor="accent5" w:themeShade="BF"/>
+        </w:rPr>
         <w:t>5Gy</w:t>
       </w:r>
       <w:r>
         <w:t xml:space="preserve"> </w:t>
       </w:r>
       <w:r>
-        <w:rPr>
-          <w:color w:val="FF0000"/>
-        </w:rPr>
-        <w:t>,</w:t>
-      </w:r>
-      <w:proofErr w:type="gramEnd"/>
-      <w:r>
-        <w:rPr>
-          <w:color w:val="FF0000"/>
-        </w:rPr>
-        <w:t xml:space="preserve"> V20 &lt; 10%</w:t>
-      </w:r>
-    </w:p>
-    <w:p>
-      <w:pPr>
-        <w:spacing w:after="0" w:line="240" w:lineRule="auto"/>
-        <w:rPr>
-          <w:color w:val="FF0000"/>
-        </w:rPr>
-      </w:pPr>
-      <w:r>
-        <w:t xml:space="preserve">Moelle Epinière : </w:t>
-      </w:r>
-      <w:proofErr w:type="spellStart"/>
-      <w:r>
-        <w:t>Dmax</w:t>
-      </w:r>
-      <w:proofErr w:type="spellEnd"/>
-      <w:r>
-        <w:t>&lt;55Gy</w:t>
-      </w:r>
-      <w:r>
+        <w:t xml:space="preserve"> sur 2% du volume </w:t>
+      </w:r>
+      <w:r>
+        <w:rPr>
+          <w:color w:val="FF0000"/>
+        </w:rPr>
+        <w:t>(Dmax &lt; 45 Gy sur 2% du volume)</w:t>
+      </w:r>
+    </w:p>
+    <w:p>
+      <w:pPr>
+        <w:spacing w:after="0" w:line="240" w:lineRule="auto"/>
+      </w:pPr>
+      <w:r>
+        <w:t>Thyroide V50&lt;50%</w:t>
+      </w:r>
+    </w:p>
+    <w:p>
+      <w:pPr>
+        <w:spacing w:after="0" w:line="240" w:lineRule="auto"/>
+        <w:rPr>
+          <w:color w:val="FF0000"/>
+        </w:rPr>
+      </w:pPr>
+      <w:r>
+        <w:rPr>
+          <w:color w:val="FF0000"/>
+        </w:rPr>
+        <w:t>Poumon controlatéral et sein controlatéral : dose la plus faible possible.</w:t>
+      </w:r>
+      <w:r>
+        <w:rPr>
+          <w:color w:val="FF0000"/>
+        </w:rPr>
         <w:t xml:space="preserve"> </w:t>
       </w:r>
       <w:r>
         <w:rPr>
-          <w:color w:val="FF0000"/>
-        </w:rPr>
-        <w:t>(</w:t>
-      </w:r>
-      <w:proofErr w:type="spellStart"/>
-      <w:r>
-        <w:rPr>
-          <w:color w:val="FF0000"/>
-        </w:rPr>
-        <w:t>Dmax</w:t>
-      </w:r>
-      <w:proofErr w:type="spellEnd"/>
-      <w:r>
-        <w:rPr>
-          <w:color w:val="FF0000"/>
-        </w:rPr>
-        <w:t xml:space="preserve"> &lt; 45 Gy sur 2% du volume)</w:t>
-      </w:r>
-    </w:p>
-    <w:p>
-      <w:pPr>
-        <w:spacing w:after="0" w:line="240" w:lineRule="auto"/>
-      </w:pPr>
-      <w:proofErr w:type="spellStart"/>
-      <w:r>
-        <w:t>Thyroide</w:t>
-      </w:r>
-      <w:proofErr w:type="spellEnd"/>
-      <w:r>
-        <w:t xml:space="preserve"> V50&lt;50%</w:t>
-      </w:r>
-    </w:p>
-    <w:p>
-      <w:pPr>
-        <w:spacing w:after="0" w:line="240" w:lineRule="auto"/>
-        <w:rPr>
-          <w:color w:val="FF0000"/>
-        </w:rPr>
-      </w:pPr>
-      <w:r>
-        <w:rPr>
-          <w:color w:val="FF0000"/>
-        </w:rPr>
-        <w:t>Poumon controlatéral et sein controlatéral : dose la plus faible possible.</w:t>
-      </w:r>
-    </w:p>
-    <w:p>
-      <w:pPr>
-        <w:spacing w:after="0" w:line="240" w:lineRule="auto"/>
-        <w:rPr>
-          <w:color w:val="660066"/>
-        </w:rPr>
-      </w:pPr>
-      <w:r>
-        <w:rPr>
-          <w:color w:val="660066"/>
-        </w:rPr>
-        <w:t xml:space="preserve">Sein controlatérale </w:t>
-      </w:r>
-      <w:proofErr w:type="spellStart"/>
-      <w:r>
-        <w:rPr>
-          <w:color w:val="660066"/>
-        </w:rPr>
-        <w:t>Dmoy</w:t>
-      </w:r>
-      <w:proofErr w:type="spellEnd"/>
-      <w:r>
-        <w:rPr>
-          <w:color w:val="660066"/>
-        </w:rPr>
-        <w:t xml:space="preserve"> &lt; 1Gy </w:t>
-      </w:r>
-      <w:proofErr w:type="spellStart"/>
-      <w:r>
-        <w:rPr>
-          <w:color w:val="660066"/>
-        </w:rPr>
-        <w:t>Dmax</w:t>
-      </w:r>
-      <w:proofErr w:type="spellEnd"/>
-      <w:r>
-        <w:rPr>
-          <w:color w:val="660066"/>
-        </w:rPr>
-        <w:t>&lt; 5Gy</w:t>
-      </w:r>
+          <w:color w:val="31849B" w:themeColor="accent5" w:themeShade="BF"/>
+        </w:rPr>
+        <w:t>Pas c</w:t>
+      </w:r>
+      <w:r>
+        <w:rPr>
+          <w:color w:val="31849B" w:themeColor="accent5" w:themeShade="BF"/>
+        </w:rPr>
+        <w:t xml:space="preserve">oncerner en 3D, contrainte sur poumon et sein control en VMAT mais j’ai plus en </w:t>
+      </w:r>
+      <w:r>
+        <w:rPr>
+          <w:color w:val="31849B" w:themeColor="accent5" w:themeShade="BF"/>
+        </w:rPr>
+        <w:t>tête CFB</w:t>
+      </w:r>
+      <w:r>
+        <w:rPr>
+          <w:color w:val="31849B" w:themeColor="accent5" w:themeShade="BF"/>
+        </w:rPr>
+        <w:t>)</w:t>
+      </w:r>
+    </w:p>
+    <w:p>
+      <w:pPr>
+        <w:spacing w:after="0" w:line="240" w:lineRule="auto"/>
+        <w:rPr>
+          <w:color w:val="31849B" w:themeColor="accent5" w:themeShade="BF"/>
+        </w:rPr>
+      </w:pPr>
+      <w:r>
+        <w:rPr>
+          <w:color w:val="660066"/>
+        </w:rPr>
+        <w:t>Sein controlatérale Dmoy &lt; 1Gy Dmax&lt; 5Gy</w:t>
+      </w:r>
+      <w:r>
+        <w:rPr>
+          <w:color w:val="660066"/>
+        </w:rPr>
+        <w:t xml:space="preserve"> </w:t>
+      </w:r>
+      <w:r>
+        <w:rPr>
+          <w:color w:val="31849B" w:themeColor="accent5" w:themeShade="BF"/>
+        </w:rPr>
+        <w:t>(idem qu’au-dessus</w:t>
+      </w:r>
+      <w:r>
+        <w:rPr>
+          <w:color w:val="31849B" w:themeColor="accent5" w:themeShade="BF"/>
+        </w:rPr>
+        <w:t xml:space="preserve"> pour CFB</w:t>
+      </w:r>
+      <w:r>
+        <w:rPr>
+          <w:color w:val="31849B" w:themeColor="accent5" w:themeShade="BF"/>
+        </w:rPr>
+        <w:t>)</w:t>
+      </w:r>
+    </w:p>
+    <w:p>
+      <w:pPr>
+        <w:spacing w:after="0" w:line="240" w:lineRule="auto"/>
+        <w:rPr>
+          <w:color w:val="660066"/>
+        </w:rPr>
+      </w:pPr>
     </w:p>
     <w:p>
       <w:pPr>
@@ -1335,44 +1193,35 @@
       <w:pPr>
         <w:spacing w:after="0" w:line="240" w:lineRule="auto"/>
       </w:pPr>
-      <w:proofErr w:type="spellStart"/>
-      <w:proofErr w:type="gramStart"/>
-      <w:r>
-        <w:t>seinG</w:t>
-      </w:r>
-      <w:proofErr w:type="spellEnd"/>
-      <w:proofErr w:type="gramEnd"/>
-      <w:r>
-        <w:t xml:space="preserve">=&gt; 2Tangentiel avec filtre </w:t>
-      </w:r>
-      <w:proofErr w:type="spellStart"/>
-      <w:r>
-        <w:t>eventuellement</w:t>
-      </w:r>
-      <w:proofErr w:type="spellEnd"/>
-      <w:r>
-        <w:t xml:space="preserve"> + un faisceau réduit pour limiter les surdosage (MLC)</w:t>
-      </w:r>
-    </w:p>
-    <w:p>
-      <w:pPr>
-        <w:spacing w:after="0" w:line="240" w:lineRule="auto"/>
-      </w:pPr>
-      <w:proofErr w:type="spellStart"/>
-      <w:proofErr w:type="gramStart"/>
-      <w:r>
-        <w:t>susClav</w:t>
-      </w:r>
-      <w:proofErr w:type="spellEnd"/>
-      <w:proofErr w:type="gramEnd"/>
-      <w:r>
-        <w:t xml:space="preserve">=&gt; Faisceau type antérieur : 2 énergie pour assurer la couverture avec filtre </w:t>
-      </w:r>
-      <w:proofErr w:type="spellStart"/>
-      <w:r>
-        <w:t>eventuellement</w:t>
-      </w:r>
-      <w:proofErr w:type="spellEnd"/>
+      <w:r>
+        <w:t>seinG=&gt; 2Tangentiel</w:t>
+      </w:r>
+      <w:r>
+        <w:t>s</w:t>
+      </w:r>
+      <w:r>
+        <w:t xml:space="preserve"> avec filtre eventuellement + </w:t>
+      </w:r>
+      <w:r>
+        <w:rPr>
+          <w:color w:val="31849B" w:themeColor="accent5" w:themeShade="BF"/>
+        </w:rPr>
+        <w:t>1/2</w:t>
+      </w:r>
+      <w:r>
+        <w:t xml:space="preserve"> faisceau réduit pour limiter les surdosage (MLC)</w:t>
+      </w:r>
+    </w:p>
+    <w:p>
+      <w:pPr>
+        <w:spacing w:after="0" w:line="240" w:lineRule="auto"/>
+      </w:pPr>
+      <w:r>
+        <w:t xml:space="preserve">susClav=&gt; Faisceau type antérieur : 2 énergie pour assurer la couverture avec filtre </w:t>
+      </w:r>
+      <w:r>
+        <w:t>éventuellement</w:t>
+      </w:r>
     </w:p>
     <w:p>
       <w:pPr>
@@ -1400,11 +1249,9 @@
         <w:spacing w:after="0" w:line="240" w:lineRule="auto"/>
         <w:ind w:firstLine="708"/>
       </w:pPr>
-      <w:proofErr w:type="gramStart"/>
-      <w:r>
-        <w:t>meilleur</w:t>
-      </w:r>
-      <w:proofErr w:type="gramEnd"/>
+      <w:r>
+        <w:t>Meilleur</w:t>
+      </w:r>
       <w:r>
         <w:t xml:space="preserve"> respect de la dose au cœur, meilleur conformation, meilleure gradient</w:t>
       </w:r>
@@ -1414,29 +1261,11 @@
         <w:spacing w:after="0" w:line="240" w:lineRule="auto"/>
         <w:ind w:firstLine="708"/>
       </w:pPr>
-      <w:proofErr w:type="gramStart"/>
-      <w:r>
-        <w:t>irradiation</w:t>
-      </w:r>
-      <w:proofErr w:type="gramEnd"/>
-      <w:r>
-        <w:t xml:space="preserve"> controlatérale (</w:t>
-      </w:r>
-      <w:proofErr w:type="spellStart"/>
-      <w:r>
-        <w:t>seinD</w:t>
-      </w:r>
-      <w:proofErr w:type="spellEnd"/>
-      <w:r>
-        <w:t xml:space="preserve"> + </w:t>
-      </w:r>
-      <w:proofErr w:type="spellStart"/>
-      <w:r>
-        <w:t>poumonD</w:t>
-      </w:r>
-      <w:proofErr w:type="spellEnd"/>
-      <w:r>
-        <w:t>)</w:t>
+      <w:r>
+        <w:t>Irradiation</w:t>
+      </w:r>
+      <w:r>
+        <w:t xml:space="preserve"> controlatérale (seinD + poumonD)</w:t>
       </w:r>
     </w:p>
     <w:p>
@@ -1691,6 +1520,18 @@
         </w:rPr>
         <w:t>Problème cohérence UM, taille de champ, profondeur de mesure entre TPS et R&amp;V…</w:t>
       </w:r>
+      <w:r>
+        <w:rPr>
+          <w:color w:val="FF0000"/>
+        </w:rPr>
+        <w:t xml:space="preserve"> </w:t>
+      </w:r>
+      <w:r>
+        <w:rPr>
+          <w:color w:val="31849B" w:themeColor="accent5" w:themeShade="BF"/>
+        </w:rPr>
+        <w:t>(double calcul non ?)</w:t>
+      </w:r>
     </w:p>
     <w:p>
       <w:pPr>
@@ -1715,14 +1556,40 @@
       <w:pPr>
         <w:spacing w:after="0" w:line="240" w:lineRule="auto"/>
       </w:pPr>
-      <w:r>
+    </w:p>
+    <w:p>
+      <w:pPr>
+        <w:spacing w:after="0" w:line="240" w:lineRule="auto"/>
+      </w:pPr>
+    </w:p>
+    <w:p>
+      <w:pPr>
+        <w:spacing w:after="0" w:line="240" w:lineRule="auto"/>
+      </w:pPr>
+    </w:p>
+    <w:p>
+      <w:pPr>
+        <w:spacing w:after="0" w:line="240" w:lineRule="auto"/>
+      </w:pPr>
+    </w:p>
+    <w:p>
+      <w:pPr>
+        <w:spacing w:after="0" w:line="240" w:lineRule="auto"/>
+      </w:pPr>
+    </w:p>
+    <w:p>
+      <w:pPr>
+        <w:spacing w:after="0" w:line="240" w:lineRule="auto"/>
+      </w:pPr>
+    </w:p>
+    <w:p>
+      <w:pPr>
+        <w:spacing w:after="0" w:line="240" w:lineRule="auto"/>
+      </w:pPr>
+      <w:r>
+        <w:lastRenderedPageBreak/>
         <w:t>Question 3</w:t>
       </w:r>
-    </w:p>
-    <w:p>
-      <w:pPr>
-        <w:spacing w:after="0" w:line="240" w:lineRule="auto"/>
-      </w:pPr>
     </w:p>
     <w:p>
       <w:pPr>
@@ -1740,7 +1607,652 @@
     </w:p>
     <w:tbl>
       <w:tblPr>
-        <w:tblStyle w:val="Grille"/>
+        <w:tblStyle w:val="Grilledutableau"/>
+        <w:tblW w:w="0" w:type="auto"/>
+        <w:tblLook w:val="04A0" w:firstRow="1" w:lastRow="0" w:firstColumn="1" w:lastColumn="0" w:noHBand="0" w:noVBand="1"/>
+      </w:tblPr>
+      <w:tblGrid>
+        <w:gridCol w:w="1809"/>
+        <w:gridCol w:w="3969"/>
+        <w:gridCol w:w="3434"/>
+      </w:tblGrid>
+      <w:tr>
+        <w:tc>
+          <w:tcPr>
+            <w:tcW w:w="1809" w:type="dxa"/>
+          </w:tcPr>
+          <w:p>
+            <w:pPr>
+              <w:jc w:val="center"/>
+              <w:rPr>
+                <w:color w:val="FF0000"/>
+              </w:rPr>
+            </w:pPr>
+          </w:p>
+        </w:tc>
+        <w:tc>
+          <w:tcPr>
+            <w:tcW w:w="3969" w:type="dxa"/>
+          </w:tcPr>
+          <w:p>
+            <w:pPr>
+              <w:jc w:val="center"/>
+              <w:rPr>
+                <w:color w:val="FF0000"/>
+              </w:rPr>
+            </w:pPr>
+            <w:r>
+              <w:rPr>
+                <w:color w:val="FF0000"/>
+              </w:rPr>
+              <w:t>Avantages</w:t>
+            </w:r>
+          </w:p>
+        </w:tc>
+        <w:tc>
+          <w:tcPr>
+            <w:tcW w:w="3434" w:type="dxa"/>
+          </w:tcPr>
+          <w:p>
+            <w:pPr>
+              <w:jc w:val="center"/>
+              <w:rPr>
+                <w:color w:val="FF0000"/>
+              </w:rPr>
+            </w:pPr>
+            <w:r>
+              <w:rPr>
+                <w:color w:val="FF0000"/>
+              </w:rPr>
+              <w:t>Inconvénients</w:t>
+            </w:r>
+          </w:p>
+        </w:tc>
+      </w:tr>
+      <w:tr>
+        <w:tc>
+          <w:tcPr>
+            <w:tcW w:w="1809" w:type="dxa"/>
+          </w:tcPr>
+          <w:p>
+            <w:pPr>
+              <w:jc w:val="center"/>
+              <w:rPr>
+                <w:color w:val="FF0000"/>
+              </w:rPr>
+            </w:pPr>
+            <w:r>
+              <w:rPr>
+                <w:color w:val="FF0000"/>
+              </w:rPr>
+              <w:t>2D kV avec fiduciaires</w:t>
+            </w:r>
+          </w:p>
+        </w:tc>
+        <w:tc>
+          <w:tcPr>
+            <w:tcW w:w="3969" w:type="dxa"/>
+          </w:tcPr>
+          <w:p>
+            <w:pPr>
+              <w:pStyle w:val="Paragraphedeliste"/>
+              <w:numPr>
+                <w:ilvl w:val="0"/>
+                <w:numId w:val="2"/>
+              </w:numPr>
+              <w:rPr>
+                <w:color w:val="FF0000"/>
+              </w:rPr>
+            </w:pPr>
+            <w:r>
+              <w:rPr>
+                <w:color w:val="FF0000"/>
+              </w:rPr>
+              <w:t>Peu irradiant</w:t>
+            </w:r>
+          </w:p>
+          <w:p>
+            <w:pPr>
+              <w:pStyle w:val="Paragraphedeliste"/>
+              <w:numPr>
+                <w:ilvl w:val="0"/>
+                <w:numId w:val="2"/>
+              </w:numPr>
+              <w:rPr>
+                <w:color w:val="FF0000"/>
+              </w:rPr>
+            </w:pPr>
+            <w:r>
+              <w:rPr>
+                <w:color w:val="FF0000"/>
+              </w:rPr>
+              <w:t>Bonne qualité d’images sur implant</w:t>
+            </w:r>
+          </w:p>
+          <w:p>
+            <w:pPr>
+              <w:pStyle w:val="Paragraphedeliste"/>
+              <w:numPr>
+                <w:ilvl w:val="0"/>
+                <w:numId w:val="2"/>
+              </w:numPr>
+              <w:rPr>
+                <w:color w:val="FF0000"/>
+              </w:rPr>
+            </w:pPr>
+            <w:r>
+              <w:rPr>
+                <w:color w:val="FF0000"/>
+              </w:rPr>
+              <w:t>Procédure simple et rapide</w:t>
+            </w:r>
+          </w:p>
+        </w:tc>
+        <w:tc>
+          <w:tcPr>
+            <w:tcW w:w="3434" w:type="dxa"/>
+          </w:tcPr>
+          <w:p>
+            <w:pPr>
+              <w:pStyle w:val="Paragraphedeliste"/>
+              <w:numPr>
+                <w:ilvl w:val="0"/>
+                <w:numId w:val="2"/>
+              </w:numPr>
+              <w:rPr>
+                <w:color w:val="FF0000"/>
+              </w:rPr>
+            </w:pPr>
+            <w:r>
+              <w:rPr>
+                <w:color w:val="FF0000"/>
+              </w:rPr>
+              <w:t>Pas d’infos volumétriques</w:t>
+            </w:r>
+          </w:p>
+          <w:p>
+            <w:pPr>
+              <w:pStyle w:val="Paragraphedeliste"/>
+              <w:numPr>
+                <w:ilvl w:val="0"/>
+                <w:numId w:val="2"/>
+              </w:numPr>
+              <w:rPr>
+                <w:color w:val="FF0000"/>
+              </w:rPr>
+            </w:pPr>
+            <w:r>
+              <w:rPr>
+                <w:color w:val="FF0000"/>
+              </w:rPr>
+              <w:t>Pas de visualisation des tissus mous</w:t>
+            </w:r>
+          </w:p>
+          <w:p>
+            <w:pPr>
+              <w:pStyle w:val="Paragraphedeliste"/>
+              <w:numPr>
+                <w:ilvl w:val="0"/>
+                <w:numId w:val="2"/>
+              </w:numPr>
+              <w:rPr>
+                <w:color w:val="FF0000"/>
+              </w:rPr>
+            </w:pPr>
+            <w:r>
+              <w:rPr>
+                <w:color w:val="FF0000"/>
+              </w:rPr>
+              <w:t>Artéfacts liés aux matériaux à forte densité électronique</w:t>
+            </w:r>
+          </w:p>
+        </w:tc>
+      </w:tr>
+      <w:tr>
+        <w:tc>
+          <w:tcPr>
+            <w:tcW w:w="1809" w:type="dxa"/>
+          </w:tcPr>
+          <w:p>
+            <w:pPr>
+              <w:jc w:val="center"/>
+              <w:rPr>
+                <w:color w:val="FF0000"/>
+              </w:rPr>
+            </w:pPr>
+            <w:r>
+              <w:rPr>
+                <w:color w:val="FF0000"/>
+              </w:rPr>
+              <w:t>CBCT</w:t>
+            </w:r>
+          </w:p>
+        </w:tc>
+        <w:tc>
+          <w:tcPr>
+            <w:tcW w:w="3969" w:type="dxa"/>
+          </w:tcPr>
+          <w:p>
+            <w:pPr>
+              <w:pStyle w:val="Paragraphedeliste"/>
+              <w:numPr>
+                <w:ilvl w:val="0"/>
+                <w:numId w:val="3"/>
+              </w:numPr>
+              <w:rPr>
+                <w:color w:val="FF0000"/>
+              </w:rPr>
+            </w:pPr>
+            <w:r>
+              <w:rPr>
+                <w:color w:val="FF0000"/>
+              </w:rPr>
+              <w:t>Acquisition volumétrique</w:t>
+            </w:r>
+          </w:p>
+          <w:p>
+            <w:pPr>
+              <w:pStyle w:val="Paragraphedeliste"/>
+              <w:numPr>
+                <w:ilvl w:val="0"/>
+                <w:numId w:val="3"/>
+              </w:numPr>
+              <w:rPr>
+                <w:color w:val="FF0000"/>
+              </w:rPr>
+            </w:pPr>
+            <w:r>
+              <w:rPr>
+                <w:color w:val="FF0000"/>
+              </w:rPr>
+              <w:t>Qualité de l’image de basse énergie</w:t>
+            </w:r>
+          </w:p>
+          <w:p>
+            <w:pPr>
+              <w:pStyle w:val="Paragraphedeliste"/>
+              <w:numPr>
+                <w:ilvl w:val="0"/>
+                <w:numId w:val="3"/>
+              </w:numPr>
+              <w:rPr>
+                <w:color w:val="FF0000"/>
+              </w:rPr>
+            </w:pPr>
+            <w:r>
+              <w:rPr>
+                <w:color w:val="FF0000"/>
+              </w:rPr>
+              <w:t>Acquisition lente en respiration</w:t>
+            </w:r>
+            <w:r>
+              <w:rPr>
+                <w:color w:val="FF0000"/>
+              </w:rPr>
+              <w:t xml:space="preserve"> </w:t>
+            </w:r>
+            <w:r>
+              <w:rPr>
+                <w:color w:val="FF0000"/>
+              </w:rPr>
+              <w:t>libre, éventuellement 4D</w:t>
+            </w:r>
+          </w:p>
+          <w:p>
+            <w:pPr>
+              <w:pStyle w:val="Paragraphedeliste"/>
+              <w:numPr>
+                <w:ilvl w:val="0"/>
+                <w:numId w:val="3"/>
+              </w:numPr>
+              <w:rPr>
+                <w:color w:val="FF0000"/>
+              </w:rPr>
+            </w:pPr>
+            <w:r>
+              <w:rPr>
+                <w:color w:val="FF0000"/>
+              </w:rPr>
+              <w:t>Visualisation et recalage sur les tissus mous</w:t>
+            </w:r>
+          </w:p>
+          <w:p>
+            <w:pPr>
+              <w:pStyle w:val="Paragraphedeliste"/>
+              <w:numPr>
+                <w:ilvl w:val="0"/>
+                <w:numId w:val="3"/>
+              </w:numPr>
+              <w:rPr>
+                <w:color w:val="FF0000"/>
+              </w:rPr>
+            </w:pPr>
+            <w:r>
+              <w:rPr>
+                <w:color w:val="FF0000"/>
+              </w:rPr>
+              <w:t>Pas besoin de marqueurs implantés</w:t>
+            </w:r>
+          </w:p>
+        </w:tc>
+        <w:tc>
+          <w:tcPr>
+            <w:tcW w:w="3434" w:type="dxa"/>
+          </w:tcPr>
+          <w:p>
+            <w:pPr>
+              <w:pStyle w:val="Paragraphedeliste"/>
+              <w:numPr>
+                <w:ilvl w:val="0"/>
+                <w:numId w:val="3"/>
+              </w:numPr>
+              <w:rPr>
+                <w:color w:val="FF0000"/>
+              </w:rPr>
+            </w:pPr>
+            <w:r>
+              <w:rPr>
+                <w:color w:val="FF0000"/>
+              </w:rPr>
+              <w:t>Procédure plus longue</w:t>
+            </w:r>
+          </w:p>
+          <w:p>
+            <w:pPr>
+              <w:pStyle w:val="Paragraphedeliste"/>
+              <w:numPr>
+                <w:ilvl w:val="0"/>
+                <w:numId w:val="3"/>
+              </w:numPr>
+              <w:rPr>
+                <w:color w:val="FF0000"/>
+              </w:rPr>
+            </w:pPr>
+            <w:r>
+              <w:rPr>
+                <w:color w:val="FF0000"/>
+              </w:rPr>
+              <w:t>Recalage plus complexe</w:t>
+            </w:r>
+          </w:p>
+          <w:p>
+            <w:pPr>
+              <w:pStyle w:val="Paragraphedeliste"/>
+              <w:numPr>
+                <w:ilvl w:val="0"/>
+                <w:numId w:val="3"/>
+              </w:numPr>
+              <w:rPr>
+                <w:color w:val="FF0000"/>
+              </w:rPr>
+            </w:pPr>
+            <w:r>
+              <w:rPr>
+                <w:color w:val="FF0000"/>
+              </w:rPr>
+              <w:t>Artéfacts liés aux matériaux à forte densité électronique</w:t>
+            </w:r>
+          </w:p>
+          <w:p>
+            <w:pPr>
+              <w:pStyle w:val="Paragraphedeliste"/>
+              <w:numPr>
+                <w:ilvl w:val="0"/>
+                <w:numId w:val="3"/>
+              </w:numPr>
+              <w:rPr>
+                <w:color w:val="FF0000"/>
+              </w:rPr>
+            </w:pPr>
+            <w:r>
+              <w:rPr>
+                <w:color w:val="FF0000"/>
+              </w:rPr>
+              <w:t>Dose par image + élevée / aux 2D kV</w:t>
+            </w:r>
+          </w:p>
+        </w:tc>
+      </w:tr>
+      <w:tr>
+        <w:tc>
+          <w:tcPr>
+            <w:tcW w:w="1809" w:type="dxa"/>
+          </w:tcPr>
+          <w:p>
+            <w:pPr>
+              <w:jc w:val="center"/>
+              <w:rPr>
+                <w:color w:val="FF0000"/>
+              </w:rPr>
+            </w:pPr>
+            <w:r>
+              <w:rPr>
+                <w:color w:val="FF0000"/>
+              </w:rPr>
+              <w:t>Ultrasons</w:t>
+            </w:r>
+          </w:p>
+        </w:tc>
+        <w:tc>
+          <w:tcPr>
+            <w:tcW w:w="3969" w:type="dxa"/>
+          </w:tcPr>
+          <w:p>
+            <w:pPr>
+              <w:pStyle w:val="Paragraphedeliste"/>
+              <w:numPr>
+                <w:ilvl w:val="0"/>
+                <w:numId w:val="4"/>
+              </w:numPr>
+              <w:rPr>
+                <w:color w:val="FF0000"/>
+              </w:rPr>
+            </w:pPr>
+            <w:r>
+              <w:rPr>
+                <w:color w:val="FF0000"/>
+              </w:rPr>
+              <w:t>Non ion</w:t>
+            </w:r>
+            <w:r>
+              <w:rPr>
+                <w:color w:val="FF0000"/>
+              </w:rPr>
+              <w:t>i</w:t>
+            </w:r>
+            <w:r>
+              <w:rPr>
+                <w:color w:val="FF0000"/>
+              </w:rPr>
+              <w:t>sant</w:t>
+            </w:r>
+          </w:p>
+          <w:p>
+            <w:pPr>
+              <w:pStyle w:val="Paragraphedeliste"/>
+              <w:numPr>
+                <w:ilvl w:val="0"/>
+                <w:numId w:val="4"/>
+              </w:numPr>
+              <w:rPr>
+                <w:color w:val="FF0000"/>
+              </w:rPr>
+            </w:pPr>
+            <w:r>
+              <w:rPr>
+                <w:color w:val="FF0000"/>
+              </w:rPr>
+              <w:t>Peu coûteux</w:t>
+            </w:r>
+          </w:p>
+          <w:p>
+            <w:pPr>
+              <w:pStyle w:val="Paragraphedeliste"/>
+              <w:numPr>
+                <w:ilvl w:val="0"/>
+                <w:numId w:val="4"/>
+              </w:numPr>
+              <w:rPr>
+                <w:color w:val="FF0000"/>
+              </w:rPr>
+            </w:pPr>
+            <w:r>
+              <w:rPr>
+                <w:color w:val="FF0000"/>
+              </w:rPr>
+              <w:t>Procédure simple et rapide disponible pour l’intra-fraction</w:t>
+            </w:r>
+          </w:p>
+        </w:tc>
+        <w:tc>
+          <w:tcPr>
+            <w:tcW w:w="3434" w:type="dxa"/>
+          </w:tcPr>
+          <w:p>
+            <w:pPr>
+              <w:pStyle w:val="Paragraphedeliste"/>
+              <w:numPr>
+                <w:ilvl w:val="0"/>
+                <w:numId w:val="4"/>
+              </w:numPr>
+              <w:rPr>
+                <w:color w:val="FF0000"/>
+              </w:rPr>
+            </w:pPr>
+            <w:r>
+              <w:rPr>
+                <w:color w:val="FF0000"/>
+              </w:rPr>
+              <w:t>Opérateur dépendant</w:t>
+            </w:r>
+          </w:p>
+          <w:p>
+            <w:pPr>
+              <w:pStyle w:val="Paragraphedeliste"/>
+              <w:numPr>
+                <w:ilvl w:val="0"/>
+                <w:numId w:val="4"/>
+              </w:numPr>
+              <w:rPr>
+                <w:color w:val="FF0000"/>
+              </w:rPr>
+            </w:pPr>
+            <w:r>
+              <w:rPr>
+                <w:color w:val="FF0000"/>
+              </w:rPr>
+              <w:t>Modifications anatomiques liées à la sonde</w:t>
+            </w:r>
+          </w:p>
+          <w:p>
+            <w:pPr>
+              <w:pStyle w:val="Paragraphedeliste"/>
+              <w:numPr>
+                <w:ilvl w:val="0"/>
+                <w:numId w:val="4"/>
+              </w:numPr>
+              <w:rPr>
+                <w:color w:val="FF0000"/>
+              </w:rPr>
+            </w:pPr>
+            <w:r>
+              <w:rPr>
+                <w:color w:val="FF0000"/>
+              </w:rPr>
+              <w:t>Image de réf ??</w:t>
+            </w:r>
+          </w:p>
+        </w:tc>
+      </w:tr>
+    </w:tbl>
+    <w:p>
+      <w:pPr>
+        <w:spacing w:after="0" w:line="240" w:lineRule="auto"/>
+        <w:rPr>
+          <w:color w:val="FF0000"/>
+        </w:rPr>
+      </w:pPr>
+    </w:p>
+    <w:p>
+      <w:pPr>
+        <w:spacing w:after="0" w:line="240" w:lineRule="auto"/>
+      </w:pPr>
+    </w:p>
+    <w:p>
+      <w:pPr>
+        <w:spacing w:after="0" w:line="240" w:lineRule="auto"/>
+        <w:rPr>
+          <w:color w:val="FF0000"/>
+        </w:rPr>
+      </w:pPr>
+      <w:r>
+        <w:rPr>
+          <w:color w:val="FF0000"/>
+        </w:rPr>
+        <w:t>16) CBCT : 2Gy à l’iso</w:t>
+      </w:r>
+      <w:r>
+        <w:rPr>
+          <w:color w:val="FF0000"/>
+        </w:rPr>
+        <w:t xml:space="preserve"> pour l’ensemble du ttt </w:t>
+      </w:r>
+      <w:r>
+        <w:rPr>
+          <w:color w:val="31849B" w:themeColor="accent5" w:themeShade="BF"/>
+        </w:rPr>
+        <w:t>(j’ai eu peur en lisant ça sans la question à coté^^)</w:t>
+      </w:r>
+    </w:p>
+    <w:p>
+      <w:pPr>
+        <w:spacing w:after="0" w:line="240" w:lineRule="auto"/>
+        <w:rPr>
+          <w:color w:val="660066"/>
+        </w:rPr>
+      </w:pPr>
+      <w:r>
+        <w:rPr>
+          <w:color w:val="FF0000"/>
+        </w:rPr>
+        <w:t>2D kV : bcp moins </w:t>
+      </w:r>
+      <w:r>
+        <w:rPr>
+          <w:color w:val="FF0000"/>
+        </w:rPr>
+        <w:sym w:font="Wingdings" w:char="F04A"/>
+      </w:r>
+      <w:r>
+        <w:rPr>
+          <w:color w:val="660066"/>
+        </w:rPr>
+        <w:t xml:space="preserve"> c’est pas une réponse ça beaucoup moins XD mais les gars posent une question ouverte comme ça je vois pas trop comment tu peux comparer XD</w:t>
+      </w:r>
+    </w:p>
+    <w:p>
+      <w:pPr>
+        <w:spacing w:after="0" w:line="240" w:lineRule="auto"/>
+        <w:rPr>
+          <w:color w:val="660066"/>
+        </w:rPr>
+      </w:pPr>
+      <w:r>
+        <w:rPr>
+          <w:color w:val="660066"/>
+        </w:rPr>
+        <w:t>Ultrason 0</w:t>
+      </w:r>
+      <w:r>
+        <w:rPr>
+          <w:color w:val="660066"/>
+        </w:rPr>
+        <w:t xml:space="preserve"> Gy</w:t>
+      </w:r>
+    </w:p>
+    <w:tbl>
+      <w:tblPr>
+        <w:tblStyle w:val="Grilledutableau"/>
         <w:tblW w:w="0" w:type="auto"/>
         <w:tblLook w:val="04A0" w:firstRow="1" w:lastRow="0" w:firstColumn="1" w:lastColumn="0" w:noHBand="0" w:noVBand="1"/>
       </w:tblPr>
@@ -1756,654 +2268,6 @@
           </w:tcPr>
           <w:p>
             <w:pPr>
-              <w:jc w:val="center"/>
-              <w:rPr>
-                <w:color w:val="FF0000"/>
-              </w:rPr>
-            </w:pPr>
-          </w:p>
-        </w:tc>
-        <w:tc>
-          <w:tcPr>
-            <w:tcW w:w="3071" w:type="dxa"/>
-          </w:tcPr>
-          <w:p>
-            <w:pPr>
-              <w:jc w:val="center"/>
-              <w:rPr>
-                <w:color w:val="FF0000"/>
-              </w:rPr>
-            </w:pPr>
-            <w:r>
-              <w:rPr>
-                <w:color w:val="FF0000"/>
-              </w:rPr>
-              <w:t>Avantages</w:t>
-            </w:r>
-          </w:p>
-        </w:tc>
-        <w:tc>
-          <w:tcPr>
-            <w:tcW w:w="3071" w:type="dxa"/>
-          </w:tcPr>
-          <w:p>
-            <w:pPr>
-              <w:jc w:val="center"/>
-              <w:rPr>
-                <w:color w:val="FF0000"/>
-              </w:rPr>
-            </w:pPr>
-            <w:r>
-              <w:rPr>
-                <w:color w:val="FF0000"/>
-              </w:rPr>
-              <w:t>Inconvénients</w:t>
-            </w:r>
-          </w:p>
-        </w:tc>
-      </w:tr>
-      <w:tr>
-        <w:tc>
-          <w:tcPr>
-            <w:tcW w:w="3070" w:type="dxa"/>
-          </w:tcPr>
-          <w:p>
-            <w:pPr>
-              <w:jc w:val="center"/>
-              <w:rPr>
-                <w:color w:val="FF0000"/>
-              </w:rPr>
-            </w:pPr>
-            <w:r>
-              <w:rPr>
-                <w:color w:val="FF0000"/>
-              </w:rPr>
-              <w:t>2D kV avec fiduciaires</w:t>
-            </w:r>
-          </w:p>
-        </w:tc>
-        <w:tc>
-          <w:tcPr>
-            <w:tcW w:w="3071" w:type="dxa"/>
-          </w:tcPr>
-          <w:p>
-            <w:pPr>
-              <w:pStyle w:val="Paragraphedeliste"/>
-              <w:numPr>
-                <w:ilvl w:val="0"/>
-                <w:numId w:val="2"/>
-              </w:numPr>
-              <w:rPr>
-                <w:color w:val="FF0000"/>
-              </w:rPr>
-            </w:pPr>
-            <w:r>
-              <w:rPr>
-                <w:color w:val="FF0000"/>
-              </w:rPr>
-              <w:t>Peu irradiant</w:t>
-            </w:r>
-          </w:p>
-          <w:p>
-            <w:pPr>
-              <w:pStyle w:val="Paragraphedeliste"/>
-              <w:numPr>
-                <w:ilvl w:val="0"/>
-                <w:numId w:val="2"/>
-              </w:numPr>
-              <w:rPr>
-                <w:color w:val="FF0000"/>
-              </w:rPr>
-            </w:pPr>
-            <w:r>
-              <w:rPr>
-                <w:color w:val="FF0000"/>
-              </w:rPr>
-              <w:t>Bonne qualité d’images sur implant</w:t>
-            </w:r>
-          </w:p>
-          <w:p>
-            <w:pPr>
-              <w:pStyle w:val="Paragraphedeliste"/>
-              <w:numPr>
-                <w:ilvl w:val="0"/>
-                <w:numId w:val="2"/>
-              </w:numPr>
-              <w:rPr>
-                <w:color w:val="FF0000"/>
-              </w:rPr>
-            </w:pPr>
-            <w:r>
-              <w:rPr>
-                <w:color w:val="FF0000"/>
-              </w:rPr>
-              <w:t>Procédure simple et rapide</w:t>
-            </w:r>
-          </w:p>
-        </w:tc>
-        <w:tc>
-          <w:tcPr>
-            <w:tcW w:w="3071" w:type="dxa"/>
-          </w:tcPr>
-          <w:p>
-            <w:pPr>
-              <w:pStyle w:val="Paragraphedeliste"/>
-              <w:numPr>
-                <w:ilvl w:val="0"/>
-                <w:numId w:val="2"/>
-              </w:numPr>
-              <w:rPr>
-                <w:color w:val="FF0000"/>
-              </w:rPr>
-            </w:pPr>
-            <w:r>
-              <w:rPr>
-                <w:color w:val="FF0000"/>
-              </w:rPr>
-              <w:t>Pas d’infos volumétriques</w:t>
-            </w:r>
-          </w:p>
-          <w:p>
-            <w:pPr>
-              <w:pStyle w:val="Paragraphedeliste"/>
-              <w:numPr>
-                <w:ilvl w:val="0"/>
-                <w:numId w:val="2"/>
-              </w:numPr>
-              <w:rPr>
-                <w:color w:val="FF0000"/>
-              </w:rPr>
-            </w:pPr>
-            <w:r>
-              <w:rPr>
-                <w:color w:val="FF0000"/>
-              </w:rPr>
-              <w:t>Pas de visualisation des tissus mous</w:t>
-            </w:r>
-          </w:p>
-          <w:p>
-            <w:pPr>
-              <w:pStyle w:val="Paragraphedeliste"/>
-              <w:numPr>
-                <w:ilvl w:val="0"/>
-                <w:numId w:val="2"/>
-              </w:numPr>
-              <w:rPr>
-                <w:color w:val="FF0000"/>
-              </w:rPr>
-            </w:pPr>
-            <w:r>
-              <w:rPr>
-                <w:color w:val="FF0000"/>
-              </w:rPr>
-              <w:t>Artéfacts liés aux matériaux à forte densité électronique</w:t>
-            </w:r>
-          </w:p>
-        </w:tc>
-      </w:tr>
-      <w:tr>
-        <w:tc>
-          <w:tcPr>
-            <w:tcW w:w="3070" w:type="dxa"/>
-          </w:tcPr>
-          <w:p>
-            <w:pPr>
-              <w:jc w:val="center"/>
-              <w:rPr>
-                <w:color w:val="FF0000"/>
-              </w:rPr>
-            </w:pPr>
-            <w:r>
-              <w:rPr>
-                <w:color w:val="FF0000"/>
-              </w:rPr>
-              <w:lastRenderedPageBreak/>
-              <w:t>CBCT</w:t>
-            </w:r>
-          </w:p>
-        </w:tc>
-        <w:tc>
-          <w:tcPr>
-            <w:tcW w:w="3071" w:type="dxa"/>
-          </w:tcPr>
-          <w:p>
-            <w:pPr>
-              <w:pStyle w:val="Paragraphedeliste"/>
-              <w:numPr>
-                <w:ilvl w:val="0"/>
-                <w:numId w:val="3"/>
-              </w:numPr>
-              <w:rPr>
-                <w:color w:val="FF0000"/>
-              </w:rPr>
-            </w:pPr>
-            <w:r>
-              <w:rPr>
-                <w:color w:val="FF0000"/>
-              </w:rPr>
-              <w:t>Acquisition volumétrique</w:t>
-            </w:r>
-          </w:p>
-          <w:p>
-            <w:pPr>
-              <w:pStyle w:val="Paragraphedeliste"/>
-              <w:numPr>
-                <w:ilvl w:val="0"/>
-                <w:numId w:val="3"/>
-              </w:numPr>
-              <w:rPr>
-                <w:color w:val="FF0000"/>
-              </w:rPr>
-            </w:pPr>
-            <w:r>
-              <w:rPr>
-                <w:color w:val="FF0000"/>
-              </w:rPr>
-              <w:t>Qualité de l’image de basse énergie</w:t>
-            </w:r>
-          </w:p>
-          <w:p>
-            <w:pPr>
-              <w:pStyle w:val="Paragraphedeliste"/>
-              <w:numPr>
-                <w:ilvl w:val="0"/>
-                <w:numId w:val="3"/>
-              </w:numPr>
-              <w:rPr>
-                <w:color w:val="FF0000"/>
-              </w:rPr>
-            </w:pPr>
-            <w:r>
-              <w:rPr>
-                <w:color w:val="FF0000"/>
-              </w:rPr>
-              <w:t>Acquisition lente en respiration</w:t>
-            </w:r>
-            <w:r>
-              <w:rPr>
-                <w:color w:val="FF0000"/>
-              </w:rPr>
-              <w:t xml:space="preserve"> </w:t>
-            </w:r>
-            <w:r>
-              <w:rPr>
-                <w:color w:val="FF0000"/>
-              </w:rPr>
-              <w:t>libre, éventuellement 4D</w:t>
-            </w:r>
-          </w:p>
-          <w:p>
-            <w:pPr>
-              <w:pStyle w:val="Paragraphedeliste"/>
-              <w:numPr>
-                <w:ilvl w:val="0"/>
-                <w:numId w:val="3"/>
-              </w:numPr>
-              <w:rPr>
-                <w:color w:val="FF0000"/>
-              </w:rPr>
-            </w:pPr>
-            <w:r>
-              <w:rPr>
-                <w:color w:val="FF0000"/>
-              </w:rPr>
-              <w:t>Visualisation et recalage sur les tissus mous</w:t>
-            </w:r>
-          </w:p>
-          <w:p>
-            <w:pPr>
-              <w:pStyle w:val="Paragraphedeliste"/>
-              <w:numPr>
-                <w:ilvl w:val="0"/>
-                <w:numId w:val="3"/>
-              </w:numPr>
-              <w:rPr>
-                <w:color w:val="FF0000"/>
-              </w:rPr>
-            </w:pPr>
-            <w:r>
-              <w:rPr>
-                <w:color w:val="FF0000"/>
-              </w:rPr>
-              <w:t>Pas besoin de marqueurs implantés</w:t>
-            </w:r>
-          </w:p>
-        </w:tc>
-        <w:tc>
-          <w:tcPr>
-            <w:tcW w:w="3071" w:type="dxa"/>
-          </w:tcPr>
-          <w:p>
-            <w:pPr>
-              <w:pStyle w:val="Paragraphedeliste"/>
-              <w:numPr>
-                <w:ilvl w:val="0"/>
-                <w:numId w:val="3"/>
-              </w:numPr>
-              <w:rPr>
-                <w:color w:val="FF0000"/>
-              </w:rPr>
-            </w:pPr>
-            <w:r>
-              <w:rPr>
-                <w:color w:val="FF0000"/>
-              </w:rPr>
-              <w:t>Procédure plus longue</w:t>
-            </w:r>
-          </w:p>
-          <w:p>
-            <w:pPr>
-              <w:pStyle w:val="Paragraphedeliste"/>
-              <w:numPr>
-                <w:ilvl w:val="0"/>
-                <w:numId w:val="3"/>
-              </w:numPr>
-              <w:rPr>
-                <w:color w:val="FF0000"/>
-              </w:rPr>
-            </w:pPr>
-            <w:r>
-              <w:rPr>
-                <w:color w:val="FF0000"/>
-              </w:rPr>
-              <w:t>Recalage plus complexe</w:t>
-            </w:r>
-          </w:p>
-          <w:p>
-            <w:pPr>
-              <w:pStyle w:val="Paragraphedeliste"/>
-              <w:numPr>
-                <w:ilvl w:val="0"/>
-                <w:numId w:val="3"/>
-              </w:numPr>
-              <w:rPr>
-                <w:color w:val="FF0000"/>
-              </w:rPr>
-            </w:pPr>
-            <w:r>
-              <w:rPr>
-                <w:color w:val="FF0000"/>
-              </w:rPr>
-              <w:t>Artéfacts liés aux matériaux à forte densité électronique</w:t>
-            </w:r>
-          </w:p>
-          <w:p>
-            <w:pPr>
-              <w:pStyle w:val="Paragraphedeliste"/>
-              <w:numPr>
-                <w:ilvl w:val="0"/>
-                <w:numId w:val="3"/>
-              </w:numPr>
-              <w:rPr>
-                <w:color w:val="FF0000"/>
-              </w:rPr>
-            </w:pPr>
-            <w:r>
-              <w:rPr>
-                <w:color w:val="FF0000"/>
-              </w:rPr>
-              <w:t>Dose par image + élevée / aux 2D kV</w:t>
-            </w:r>
-          </w:p>
-        </w:tc>
-      </w:tr>
-      <w:tr>
-        <w:tc>
-          <w:tcPr>
-            <w:tcW w:w="3070" w:type="dxa"/>
-          </w:tcPr>
-          <w:p>
-            <w:pPr>
-              <w:jc w:val="center"/>
-              <w:rPr>
-                <w:color w:val="FF0000"/>
-              </w:rPr>
-            </w:pPr>
-            <w:r>
-              <w:rPr>
-                <w:color w:val="FF0000"/>
-              </w:rPr>
-              <w:t>Ultrasons</w:t>
-            </w:r>
-          </w:p>
-        </w:tc>
-        <w:tc>
-          <w:tcPr>
-            <w:tcW w:w="3071" w:type="dxa"/>
-          </w:tcPr>
-          <w:p>
-            <w:pPr>
-              <w:pStyle w:val="Paragraphedeliste"/>
-              <w:numPr>
-                <w:ilvl w:val="0"/>
-                <w:numId w:val="4"/>
-              </w:numPr>
-              <w:rPr>
-                <w:color w:val="FF0000"/>
-              </w:rPr>
-            </w:pPr>
-            <w:r>
-              <w:rPr>
-                <w:color w:val="FF0000"/>
-              </w:rPr>
-              <w:t>Non ion</w:t>
-            </w:r>
-            <w:r>
-              <w:rPr>
-                <w:color w:val="FF0000"/>
-              </w:rPr>
-              <w:t>i</w:t>
-            </w:r>
-            <w:r>
-              <w:rPr>
-                <w:color w:val="FF0000"/>
-              </w:rPr>
-              <w:t>sant</w:t>
-            </w:r>
-          </w:p>
-          <w:p>
-            <w:pPr>
-              <w:pStyle w:val="Paragraphedeliste"/>
-              <w:numPr>
-                <w:ilvl w:val="0"/>
-                <w:numId w:val="4"/>
-              </w:numPr>
-              <w:rPr>
-                <w:color w:val="FF0000"/>
-              </w:rPr>
-            </w:pPr>
-            <w:r>
-              <w:rPr>
-                <w:color w:val="FF0000"/>
-              </w:rPr>
-              <w:t>Peu coûteux</w:t>
-            </w:r>
-          </w:p>
-          <w:p>
-            <w:pPr>
-              <w:pStyle w:val="Paragraphedeliste"/>
-              <w:numPr>
-                <w:ilvl w:val="0"/>
-                <w:numId w:val="4"/>
-              </w:numPr>
-              <w:rPr>
-                <w:color w:val="FF0000"/>
-              </w:rPr>
-            </w:pPr>
-            <w:r>
-              <w:rPr>
-                <w:color w:val="FF0000"/>
-              </w:rPr>
-              <w:t>Procédure simple et rapide disponible pour l’intra-fraction</w:t>
-            </w:r>
-          </w:p>
-        </w:tc>
-        <w:tc>
-          <w:tcPr>
-            <w:tcW w:w="3071" w:type="dxa"/>
-          </w:tcPr>
-          <w:p>
-            <w:pPr>
-              <w:pStyle w:val="Paragraphedeliste"/>
-              <w:numPr>
-                <w:ilvl w:val="0"/>
-                <w:numId w:val="4"/>
-              </w:numPr>
-              <w:rPr>
-                <w:color w:val="FF0000"/>
-              </w:rPr>
-            </w:pPr>
-            <w:r>
-              <w:rPr>
-                <w:color w:val="FF0000"/>
-              </w:rPr>
-              <w:t>Opérateur dépendant</w:t>
-            </w:r>
-          </w:p>
-          <w:p>
-            <w:pPr>
-              <w:pStyle w:val="Paragraphedeliste"/>
-              <w:numPr>
-                <w:ilvl w:val="0"/>
-                <w:numId w:val="4"/>
-              </w:numPr>
-              <w:rPr>
-                <w:color w:val="FF0000"/>
-              </w:rPr>
-            </w:pPr>
-            <w:r>
-              <w:rPr>
-                <w:color w:val="FF0000"/>
-              </w:rPr>
-              <w:t>Modifications anatomiques liées à la sonde</w:t>
-            </w:r>
-          </w:p>
-          <w:p>
-            <w:pPr>
-              <w:pStyle w:val="Paragraphedeliste"/>
-              <w:numPr>
-                <w:ilvl w:val="0"/>
-                <w:numId w:val="4"/>
-              </w:numPr>
-              <w:rPr>
-                <w:color w:val="FF0000"/>
-              </w:rPr>
-            </w:pPr>
-            <w:r>
-              <w:rPr>
-                <w:color w:val="FF0000"/>
-              </w:rPr>
-              <w:t>Image de réf ??</w:t>
-            </w:r>
-          </w:p>
-        </w:tc>
-      </w:tr>
-    </w:tbl>
-    <w:p>
-      <w:pPr>
-        <w:spacing w:after="0" w:line="240" w:lineRule="auto"/>
-        <w:rPr>
-          <w:color w:val="FF0000"/>
-        </w:rPr>
-      </w:pPr>
-    </w:p>
-    <w:p>
-      <w:pPr>
-        <w:spacing w:after="0" w:line="240" w:lineRule="auto"/>
-      </w:pPr>
-    </w:p>
-    <w:p>
-      <w:pPr>
-        <w:spacing w:after="0" w:line="240" w:lineRule="auto"/>
-        <w:rPr>
-          <w:color w:val="FF0000"/>
-        </w:rPr>
-      </w:pPr>
-      <w:r>
-        <w:rPr>
-          <w:color w:val="FF0000"/>
-        </w:rPr>
-        <w:t>16) CBCT : 2Gy à l’iso</w:t>
-      </w:r>
-    </w:p>
-    <w:p>
-      <w:pPr>
-        <w:spacing w:after="0" w:line="240" w:lineRule="auto"/>
-        <w:rPr>
-          <w:color w:val="660066"/>
-        </w:rPr>
-      </w:pPr>
-      <w:r>
-        <w:rPr>
-          <w:color w:val="FF0000"/>
-        </w:rPr>
-        <w:t xml:space="preserve">2D kV : </w:t>
-      </w:r>
-      <w:proofErr w:type="spellStart"/>
-      <w:r>
-        <w:rPr>
-          <w:color w:val="FF0000"/>
-        </w:rPr>
-        <w:t>bcp</w:t>
-      </w:r>
-      <w:proofErr w:type="spellEnd"/>
-      <w:r>
-        <w:rPr>
-          <w:color w:val="FF0000"/>
-        </w:rPr>
-        <w:t xml:space="preserve"> moins </w:t>
-      </w:r>
-      <w:r>
-        <w:rPr>
-          <w:color w:val="FF0000"/>
-        </w:rPr>
-        <w:sym w:font="Wingdings" w:char="F04A"/>
-      </w:r>
-      <w:r>
-        <w:rPr>
-          <w:color w:val="660066"/>
-        </w:rPr>
-        <w:t xml:space="preserve"> c’est pas une réponse ça beaucoup moins XD mais les gars posent une question ouverte comme ça je vois pas trop comment tu peux comparer XD</w:t>
-      </w:r>
-    </w:p>
-    <w:p>
-      <w:pPr>
-        <w:spacing w:after="0" w:line="240" w:lineRule="auto"/>
-        <w:rPr>
-          <w:color w:val="660066"/>
-        </w:rPr>
-      </w:pPr>
-      <w:r>
-        <w:rPr>
-          <w:color w:val="660066"/>
-        </w:rPr>
-        <w:t>Ultrason 0</w:t>
-      </w:r>
-      <w:r>
-        <w:rPr>
-          <w:color w:val="660066"/>
-        </w:rPr>
-        <w:t xml:space="preserve"> Gy</w:t>
-      </w:r>
-    </w:p>
-    <w:tbl>
-      <w:tblPr>
-        <w:tblStyle w:val="Grille"/>
-        <w:tblW w:w="0" w:type="auto"/>
-        <w:tblLook w:val="04A0" w:firstRow="1" w:lastRow="0" w:firstColumn="1" w:lastColumn="0" w:noHBand="0" w:noVBand="1"/>
-      </w:tblPr>
-      <w:tblGrid>
-        <w:gridCol w:w="3070"/>
-        <w:gridCol w:w="3071"/>
-        <w:gridCol w:w="3071"/>
-      </w:tblGrid>
-      <w:tr>
-        <w:tc>
-          <w:tcPr>
-            <w:tcW w:w="3070" w:type="dxa"/>
-          </w:tcPr>
-          <w:p>
-            <w:pPr>
               <w:rPr>
                 <w:color w:val="660066"/>
               </w:rPr>
@@ -2438,35 +2302,7 @@
               <w:rPr>
                 <w:color w:val="660066"/>
               </w:rPr>
-              <w:t xml:space="preserve"> au centre d’un fantôme </w:t>
-            </w:r>
-            <w:proofErr w:type="spellStart"/>
-            <w:r>
-              <w:rPr>
-                <w:color w:val="660066"/>
-              </w:rPr>
-              <w:t>antropomorphe</w:t>
-            </w:r>
-            <w:proofErr w:type="spellEnd"/>
-            <w:r>
-              <w:rPr>
-                <w:color w:val="660066"/>
-              </w:rPr>
-              <w:t xml:space="preserve"> (</w:t>
-            </w:r>
-            <w:proofErr w:type="spellStart"/>
-            <w:r>
-              <w:rPr>
-                <w:color w:val="660066"/>
-              </w:rPr>
-              <w:t>mGy</w:t>
-            </w:r>
-            <w:proofErr w:type="spellEnd"/>
-            <w:r>
-              <w:rPr>
-                <w:color w:val="660066"/>
-              </w:rPr>
-              <w:t>)</w:t>
+              <w:t xml:space="preserve"> au centre d’un fantôme antropomorphe (mGy)</w:t>
             </w:r>
           </w:p>
         </w:tc>
@@ -2534,30 +2370,8 @@
               <w:rPr>
                 <w:color w:val="660066"/>
               </w:rPr>
-              <w:t xml:space="preserve">20 </w:t>
+              <w:t>20 mGy à 50 mGy</w:t>
             </w:r>
-            <w:proofErr w:type="spellStart"/>
-            <w:r>
-              <w:rPr>
-                <w:color w:val="660066"/>
-              </w:rPr>
-              <w:t>mGy</w:t>
-            </w:r>
-            <w:proofErr w:type="spellEnd"/>
-            <w:r>
-              <w:rPr>
-                <w:color w:val="660066"/>
-              </w:rPr>
-              <w:t xml:space="preserve"> à 50 </w:t>
-            </w:r>
-            <w:proofErr w:type="spellStart"/>
-            <w:r>
-              <w:rPr>
-                <w:color w:val="660066"/>
-              </w:rPr>
-              <w:t>mGy</w:t>
-            </w:r>
-            <w:proofErr w:type="spellEnd"/>
           </w:p>
         </w:tc>
         <w:tc>
@@ -2614,16 +2428,8 @@
               <w:rPr>
                 <w:color w:val="660066"/>
               </w:rPr>
-              <w:t xml:space="preserve">1 à 8 </w:t>
+              <w:t>1 à 8 mGy</w:t>
             </w:r>
-            <w:proofErr w:type="spellStart"/>
-            <w:r>
-              <w:rPr>
-                <w:color w:val="660066"/>
-              </w:rPr>
-              <w:t>mGy</w:t>
-            </w:r>
-            <w:proofErr w:type="spellEnd"/>
           </w:p>
         </w:tc>
         <w:tc>
@@ -2641,30 +2447,8 @@
               <w:rPr>
                 <w:color w:val="660066"/>
               </w:rPr>
-              <w:t xml:space="preserve">40 </w:t>
+              <w:t>40 mGy à 320 mGy</w:t>
             </w:r>
-            <w:proofErr w:type="spellStart"/>
-            <w:r>
-              <w:rPr>
-                <w:color w:val="660066"/>
-              </w:rPr>
-              <w:t>mGy</w:t>
-            </w:r>
-            <w:proofErr w:type="spellEnd"/>
-            <w:r>
-              <w:rPr>
-                <w:color w:val="660066"/>
-              </w:rPr>
-              <w:t xml:space="preserve"> à 320 </w:t>
-            </w:r>
-            <w:proofErr w:type="spellStart"/>
-            <w:r>
-              <w:rPr>
-                <w:color w:val="660066"/>
-              </w:rPr>
-              <w:t>mGy</w:t>
-            </w:r>
-            <w:proofErr w:type="spellEnd"/>
           </w:p>
         </w:tc>
       </w:tr>
@@ -2770,39 +2554,15 @@
         <w:spacing w:after="0" w:line="240" w:lineRule="auto"/>
       </w:pPr>
       <w:r>
-        <w:t xml:space="preserve">Objet test, par exemple cube avec bille </w:t>
-      </w:r>
-      <w:proofErr w:type="spellStart"/>
-      <w:r>
-        <w:t>radioopaque</w:t>
-      </w:r>
-      <w:proofErr w:type="spellEnd"/>
-      <w:r>
-        <w:t xml:space="preserve"> au centre. Aligné avec les lasers (</w:t>
-      </w:r>
-      <w:proofErr w:type="spellStart"/>
-      <w:r>
-        <w:t>Cq</w:t>
-      </w:r>
-      <w:proofErr w:type="spellEnd"/>
-      <w:r>
-        <w:t xml:space="preserve"> préalable de l’alignement des lasers). Acquisition image. </w:t>
-      </w:r>
-    </w:p>
-    <w:p>
-      <w:pPr>
-        <w:spacing w:after="0" w:line="240" w:lineRule="auto"/>
-      </w:pPr>
-      <w:r>
-        <w:t xml:space="preserve">Etude de la </w:t>
-      </w:r>
-      <w:proofErr w:type="spellStart"/>
-      <w:r>
-        <w:t>posisition</w:t>
-      </w:r>
-      <w:proofErr w:type="spellEnd"/>
-      <w:r>
-        <w:t xml:space="preserve"> du pixel central de l’image par rapport au centre de la bille.</w:t>
+        <w:t xml:space="preserve">Objet test, par exemple cube avec bille radioopaque au centre. Aligné avec les lasers (Cq préalable de l’alignement des lasers). Acquisition image. </w:t>
+      </w:r>
+    </w:p>
+    <w:p>
+      <w:pPr>
+        <w:spacing w:after="0" w:line="240" w:lineRule="auto"/>
+      </w:pPr>
+      <w:r>
+        <w:t>Etude de la posisition du pixel central de l’image par rapport au centre de la bille.</w:t>
       </w:r>
     </w:p>
     <w:p>
@@ -2842,40 +2602,17 @@
       <w:pPr>
         <w:spacing w:after="0" w:line="240" w:lineRule="auto"/>
       </w:pPr>
-    </w:p>
-    <w:p>
-      <w:pPr>
-        <w:spacing w:after="0" w:line="240" w:lineRule="auto"/>
-      </w:pPr>
       <w:r>
         <w:t>c)</w:t>
       </w:r>
-    </w:p>
-    <w:p>
-      <w:pPr>
-        <w:spacing w:after="0" w:line="240" w:lineRule="auto"/>
-      </w:pPr>
-      <w:r>
-        <w:t xml:space="preserve">Utilisation du cube vue en a. utilisation d’une bille </w:t>
-      </w:r>
-      <w:proofErr w:type="spellStart"/>
-      <w:r>
-        <w:t>radioopaque</w:t>
-      </w:r>
-      <w:proofErr w:type="spellEnd"/>
-      <w:r>
-        <w:t xml:space="preserve"> en surface pour recaler dessus</w:t>
-      </w:r>
-      <w:r>
-        <w:t xml:space="preserve"> et générer des déplacements connus, vérification image + en salle avec laser que déplacement ok de la table pour superposition image/image </w:t>
-      </w:r>
-      <w:proofErr w:type="spellStart"/>
-      <w:r>
-        <w:t>ref</w:t>
-      </w:r>
-      <w:proofErr w:type="spellEnd"/>
-      <w:r>
-        <w:t xml:space="preserve"> et bille externe/laser.</w:t>
+      <w:r>
+        <w:t xml:space="preserve"> </w:t>
+      </w:r>
+      <w:r>
+        <w:t>Utilisation du cube vue en a. utilisation d’une bille radioopaque en surface pour recaler dessus</w:t>
+      </w:r>
+      <w:r>
+        <w:t xml:space="preserve"> et générer des déplacements connus, vérification image + en salle avec laser que déplacement ok de la table pour superposition image/image ref et bille externe/laser.</w:t>
       </w:r>
     </w:p>
     <w:p>
@@ -2908,8 +2645,15 @@
     <w:p>
       <w:pPr>
         <w:spacing w:after="0" w:line="240" w:lineRule="auto"/>
-      </w:pPr>
-      <w:r>
+        <w:jc w:val="center"/>
+        <w:rPr>
+          <w:b/>
+        </w:rPr>
+      </w:pPr>
+      <w:r>
+        <w:rPr>
+          <w:b/>
+        </w:rPr>
         <w:t>Partie 2 Radiologie</w:t>
       </w:r>
     </w:p>
@@ -2923,22 +2667,13 @@
         <w:spacing w:after="0" w:line="240" w:lineRule="auto"/>
       </w:pPr>
       <w:r>
-        <w:lastRenderedPageBreak/>
         <w:t>Bonne question. Intuitivement, là où ça lui reviendra le moins cher</w:t>
       </w:r>
       <w:r>
         <w:t xml:space="preserve"> </w:t>
       </w:r>
       <w:r>
-        <w:t>(</w:t>
-      </w:r>
-      <w:proofErr w:type="spellStart"/>
-      <w:r>
-        <w:t>eventuel</w:t>
-      </w:r>
-      <w:proofErr w:type="spellEnd"/>
-      <w:r>
-        <w:t xml:space="preserve"> dépassement d’honoraires), ou alors là où on lui aura conseillé d’aller, ou encore au plus près de chez elle (distance par rapport au CLCC).</w:t>
+        <w:t>(eventuel dépassement d’honoraires), ou alors là où on lui aura conseillé d’aller, ou encore au plus près de chez elle (distance par rapport au CLCC).</w:t>
       </w:r>
     </w:p>
     <w:p>
@@ -2986,45 +2721,34 @@
         <w:rPr>
           <w:color w:val="FF0000"/>
         </w:rPr>
-        <w:t xml:space="preserve">. </w:t>
-      </w:r>
-      <w:proofErr w:type="spellStart"/>
-      <w:r>
-        <w:rPr>
-          <w:color w:val="FF0000"/>
-        </w:rPr>
-        <w:t>Tomosynthèse</w:t>
-      </w:r>
-      <w:proofErr w:type="spellEnd"/>
-      <w:r>
-        <w:rPr>
-          <w:color w:val="FF0000"/>
-        </w:rPr>
-        <w:t xml:space="preserve"> « pseudo-3D » irradiation sur un arc de cercle (rotation continue ou par pas)</w:t>
-      </w:r>
-    </w:p>
-    <w:p>
-      <w:pPr>
-        <w:spacing w:after="0" w:line="240" w:lineRule="auto"/>
-      </w:pPr>
-    </w:p>
-    <w:p>
-      <w:pPr>
-        <w:spacing w:after="0" w:line="240" w:lineRule="auto"/>
-      </w:pPr>
-      <w:proofErr w:type="gramStart"/>
+        <w:t>. Tomosynthèse « pseudo-3D » irradiation sur un arc de cercle (rotation continue ou par pas)</w:t>
+      </w:r>
+    </w:p>
+    <w:p>
+      <w:pPr>
+        <w:spacing w:after="0" w:line="240" w:lineRule="auto"/>
+      </w:pPr>
+    </w:p>
+    <w:p>
+      <w:pPr>
+        <w:spacing w:after="0" w:line="240" w:lineRule="auto"/>
+      </w:pPr>
       <w:r>
         <w:t>3)Oui</w:t>
       </w:r>
-      <w:proofErr w:type="gramEnd"/>
-    </w:p>
-    <w:p>
-      <w:pPr>
-        <w:spacing w:after="0" w:line="240" w:lineRule="auto"/>
-      </w:pPr>
-      <w:r>
-        <w:t>Sein 45mm, acquisition en compression (80 à 100Newton)</w:t>
-      </w:r>
+    </w:p>
+    <w:p>
+      <w:pPr>
+        <w:spacing w:after="0" w:line="240" w:lineRule="auto"/>
+      </w:pPr>
+      <w:r>
+        <w:t>Sein 45</w:t>
+      </w:r>
+      <w:r>
+        <w:t>mm, acquisition en compression</w:t>
+      </w:r>
+      <w:bookmarkStart w:id="0" w:name="_GoBack"/>
+      <w:bookmarkEnd w:id="0"/>
     </w:p>
     <w:p>
       <w:pPr>
@@ -3111,209 +2835,99 @@
         <w:spacing w:after="0" w:line="240" w:lineRule="auto"/>
       </w:pPr>
       <w:r>
-        <w:t xml:space="preserve">Avec un fantôme de PMMA et une chambre d’ionisation placée sur un support </w:t>
-      </w:r>
-      <w:proofErr w:type="spellStart"/>
-      <w:r>
-        <w:t>polystyrene</w:t>
-      </w:r>
-      <w:proofErr w:type="spellEnd"/>
-      <w:r>
+        <w:t>Avec un fantôme de PMMA et une chambre d’ionisation placée sur un support polystyrene.</w:t>
+      </w:r>
+    </w:p>
+    <w:p>
+      <w:pPr>
+        <w:spacing w:after="0" w:line="240" w:lineRule="auto"/>
+      </w:pPr>
+      <w:r>
+        <w:t>DGM=kair * g*s*c</w:t>
+      </w:r>
+    </w:p>
+    <w:p>
+      <w:pPr>
+        <w:spacing w:after="0" w:line="240" w:lineRule="auto"/>
+      </w:pPr>
+      <w:r>
+        <w:t>G facteur correctif epaisseur sein</w:t>
+      </w:r>
+      <w:r>
+        <w:t xml:space="preserve"> pour couple Mo/Mo</w:t>
+      </w:r>
+    </w:p>
+    <w:p>
+      <w:pPr>
+        <w:spacing w:after="0" w:line="240" w:lineRule="auto"/>
+      </w:pPr>
+      <w:r>
+        <w:t>C facteur correctif densité sein</w:t>
+      </w:r>
+    </w:p>
+    <w:p>
+      <w:pPr>
+        <w:spacing w:after="0" w:line="240" w:lineRule="auto"/>
+      </w:pPr>
+      <w:r>
+        <w:t>S facteur correctif spectre RX</w:t>
+      </w:r>
+    </w:p>
+    <w:p>
+      <w:pPr>
+        <w:spacing w:after="0" w:line="240" w:lineRule="auto"/>
+      </w:pPr>
+    </w:p>
+    <w:p>
+      <w:pPr>
+        <w:spacing w:after="0" w:line="240" w:lineRule="auto"/>
+        <w:rPr>
+          <w:color w:val="FF0000"/>
+        </w:rPr>
+      </w:pPr>
+      <w:r>
+        <w:t>6)</w:t>
+      </w:r>
+      <w:r>
+        <w:t xml:space="preserve">  </w:t>
+      </w:r>
+      <w:r>
+        <w:rPr>
+          <w:color w:val="FF0000"/>
+        </w:rPr>
+        <w:t>kV, mAs, épaisseur du boobs, CDA du faisceau, facteur d’agrandissement, présence/abscence de grille diffusate</w:t>
+      </w:r>
+    </w:p>
+    <w:p>
+      <w:pPr>
+        <w:spacing w:after="0" w:line="240" w:lineRule="auto"/>
+        <w:rPr>
+          <w:color w:val="FF0000"/>
+        </w:rPr>
+      </w:pPr>
+    </w:p>
+    <w:p>
+      <w:pPr>
+        <w:spacing w:after="0" w:line="240" w:lineRule="auto"/>
+      </w:pPr>
+      <w:r>
+        <w:rPr>
+          <w:color w:val="FF0000"/>
+        </w:rPr>
+        <w:t>Calcul de DGM avec kair = 10 mGy et prendre g s c dans tableaux</w:t>
+      </w:r>
+      <w:r>
+        <w:rPr>
+          <w:color w:val="660066"/>
+        </w:rPr>
         <w:t>.</w:t>
       </w:r>
-    </w:p>
-    <w:p>
-      <w:pPr>
-        <w:spacing w:after="0" w:line="240" w:lineRule="auto"/>
-      </w:pPr>
-      <w:r>
-        <w:t>DGM=</w:t>
-      </w:r>
-      <w:proofErr w:type="spellStart"/>
-      <w:r>
-        <w:t>kair</w:t>
-      </w:r>
-      <w:proofErr w:type="spellEnd"/>
-      <w:r>
-        <w:t xml:space="preserve"> * g*s*c</w:t>
-      </w:r>
-    </w:p>
-    <w:p>
-      <w:pPr>
-        <w:spacing w:after="0" w:line="240" w:lineRule="auto"/>
-      </w:pPr>
-      <w:r>
-        <w:t xml:space="preserve">G facteur correctif </w:t>
-      </w:r>
-      <w:proofErr w:type="spellStart"/>
-      <w:r>
-        <w:t>epaisseur</w:t>
-      </w:r>
-      <w:proofErr w:type="spellEnd"/>
-      <w:r>
-        <w:t xml:space="preserve"> sein</w:t>
-      </w:r>
-      <w:r>
-        <w:t xml:space="preserve"> pour couple Mo/Mo</w:t>
-      </w:r>
-    </w:p>
-    <w:p>
-      <w:pPr>
-        <w:spacing w:after="0" w:line="240" w:lineRule="auto"/>
-      </w:pPr>
-      <w:r>
-        <w:t>C facteur correctif densité sein</w:t>
-      </w:r>
-    </w:p>
-    <w:p>
-      <w:pPr>
-        <w:spacing w:after="0" w:line="240" w:lineRule="auto"/>
-      </w:pPr>
-      <w:r>
-        <w:t>S facteur correctif spectre RX</w:t>
-      </w:r>
-    </w:p>
-    <w:p>
-      <w:pPr>
-        <w:spacing w:after="0" w:line="240" w:lineRule="auto"/>
-      </w:pPr>
-    </w:p>
-    <w:p>
-      <w:pPr>
-        <w:spacing w:after="0" w:line="240" w:lineRule="auto"/>
-        <w:rPr>
-          <w:color w:val="FF0000"/>
-        </w:rPr>
-      </w:pPr>
-      <w:r>
-        <w:t>6)</w:t>
-      </w:r>
-      <w:r>
-        <w:t xml:space="preserve">  </w:t>
-      </w:r>
-      <w:r>
-        <w:rPr>
-          <w:color w:val="FF0000"/>
-        </w:rPr>
-        <w:t xml:space="preserve">kV, </w:t>
-      </w:r>
-      <w:proofErr w:type="spellStart"/>
-      <w:r>
-        <w:rPr>
-          <w:color w:val="FF0000"/>
-        </w:rPr>
-        <w:t>mAs</w:t>
-      </w:r>
-      <w:proofErr w:type="spellEnd"/>
-      <w:r>
-        <w:rPr>
-          <w:color w:val="FF0000"/>
-        </w:rPr>
-        <w:t xml:space="preserve">, épaisseur du </w:t>
-      </w:r>
-      <w:proofErr w:type="spellStart"/>
-      <w:r>
-        <w:rPr>
-          <w:color w:val="FF0000"/>
-        </w:rPr>
-        <w:t>boobs</w:t>
-      </w:r>
-      <w:proofErr w:type="spellEnd"/>
-      <w:r>
-        <w:rPr>
-          <w:color w:val="FF0000"/>
-        </w:rPr>
-        <w:t>, CDA du faisceau, facteur d’agrandissement, présence/</w:t>
-      </w:r>
-      <w:proofErr w:type="spellStart"/>
-      <w:r>
-        <w:rPr>
-          <w:color w:val="FF0000"/>
-        </w:rPr>
-        <w:t>abscence</w:t>
-      </w:r>
-      <w:proofErr w:type="spellEnd"/>
-      <w:r>
-        <w:rPr>
-          <w:color w:val="FF0000"/>
-        </w:rPr>
-        <w:t xml:space="preserve"> de grille </w:t>
-      </w:r>
-      <w:proofErr w:type="spellStart"/>
-      <w:r>
-        <w:rPr>
-          <w:color w:val="FF0000"/>
-        </w:rPr>
-        <w:t>diffusate</w:t>
-      </w:r>
-      <w:proofErr w:type="spellEnd"/>
-    </w:p>
-    <w:p>
-      <w:pPr>
-        <w:spacing w:after="0" w:line="240" w:lineRule="auto"/>
-        <w:rPr>
-          <w:color w:val="FF0000"/>
-        </w:rPr>
-      </w:pPr>
-    </w:p>
-    <w:p>
-      <w:pPr>
-        <w:spacing w:after="0" w:line="240" w:lineRule="auto"/>
-      </w:pPr>
-      <w:r>
-        <w:rPr>
-          <w:color w:val="FF0000"/>
-        </w:rPr>
-        <w:t xml:space="preserve">Calcul de DGM avec </w:t>
-      </w:r>
-      <w:proofErr w:type="spellStart"/>
-      <w:r>
-        <w:rPr>
-          <w:color w:val="FF0000"/>
-        </w:rPr>
-        <w:t>kair</w:t>
-      </w:r>
-      <w:proofErr w:type="spellEnd"/>
-      <w:r>
-        <w:rPr>
-          <w:color w:val="FF0000"/>
-        </w:rPr>
-        <w:t xml:space="preserve"> = 10 </w:t>
-      </w:r>
-      <w:proofErr w:type="spellStart"/>
-      <w:r>
-        <w:rPr>
-          <w:color w:val="FF0000"/>
-        </w:rPr>
-        <w:t>mGy</w:t>
-      </w:r>
-      <w:proofErr w:type="spellEnd"/>
-      <w:r>
-        <w:rPr>
-          <w:color w:val="FF0000"/>
-        </w:rPr>
-        <w:t xml:space="preserve"> et prendre g s c dans tableaux</w:t>
-      </w:r>
-      <w:r>
-        <w:rPr>
-          <w:color w:val="660066"/>
-        </w:rPr>
-        <w:t>.</w:t>
-      </w:r>
-      <w:r>
-        <w:rPr>
-          <w:color w:val="660066"/>
-        </w:rPr>
-        <w:t xml:space="preserve"> Pourquoi 10 </w:t>
-      </w:r>
-      <w:proofErr w:type="spellStart"/>
-      <w:r>
-        <w:rPr>
-          <w:color w:val="660066"/>
-        </w:rPr>
-        <w:t>mGy</w:t>
-      </w:r>
-      <w:proofErr w:type="spellEnd"/>
+      <w:r>
+        <w:rPr>
+          <w:color w:val="660066"/>
+        </w:rPr>
+        <w:t xml:space="preserve"> Pourquoi 10 mGy</w:t>
+      </w:r>
       <w:r>
         <w:rPr>
           <w:color w:val="660066"/>
@@ -3332,21 +2946,7 @@
         <w:rPr>
           <w:color w:val="660066"/>
         </w:rPr>
-        <w:t xml:space="preserve">Je sais pas ce que le gars veut si c’est pour une patiente qui </w:t>
-      </w:r>
-      <w:proofErr w:type="gramStart"/>
-      <w:r>
-        <w:rPr>
-          <w:color w:val="660066"/>
-        </w:rPr>
-        <w:t>à</w:t>
-      </w:r>
-      <w:proofErr w:type="gramEnd"/>
-      <w:r>
-        <w:rPr>
-          <w:color w:val="660066"/>
-        </w:rPr>
-        <w:t xml:space="preserve"> eu un cliché :</w:t>
+        <w:t>Je sais pas ce que le gars veut si c’est pour une patiente qui à eu un cliché :</w:t>
       </w:r>
     </w:p>
     <w:p>
@@ -3496,28 +3096,62 @@
           <w:b/>
           <w:color w:val="660066"/>
         </w:rPr>
-        <w:t xml:space="preserve">contrôle sus </w:t>
-      </w:r>
-      <w:proofErr w:type="gramStart"/>
-      <w:r>
+        <w:t>contrôle sus cité</w:t>
+      </w:r>
+    </w:p>
+    <w:p>
+      <w:pPr>
+        <w:spacing w:after="0" w:line="240" w:lineRule="auto"/>
+      </w:pPr>
+    </w:p>
+    <w:p>
+      <w:pPr>
+        <w:spacing w:after="0" w:line="240" w:lineRule="auto"/>
+      </w:pPr>
+    </w:p>
+    <w:p>
+      <w:pPr>
+        <w:spacing w:after="0" w:line="240" w:lineRule="auto"/>
+      </w:pPr>
+    </w:p>
+    <w:p>
+      <w:pPr>
+        <w:spacing w:after="0" w:line="240" w:lineRule="auto"/>
+      </w:pPr>
+    </w:p>
+    <w:p>
+      <w:pPr>
+        <w:spacing w:after="0" w:line="240" w:lineRule="auto"/>
+      </w:pPr>
+    </w:p>
+    <w:p>
+      <w:pPr>
+        <w:spacing w:after="0" w:line="240" w:lineRule="auto"/>
+      </w:pPr>
+    </w:p>
+    <w:p>
+      <w:pPr>
+        <w:spacing w:after="0" w:line="240" w:lineRule="auto"/>
+      </w:pPr>
+    </w:p>
+    <w:p>
+      <w:pPr>
+        <w:spacing w:after="0" w:line="240" w:lineRule="auto"/>
+      </w:pPr>
+    </w:p>
+    <w:p>
+      <w:pPr>
+        <w:spacing w:after="0" w:line="240" w:lineRule="auto"/>
+        <w:jc w:val="center"/>
         <w:rPr>
           <w:b/>
-          <w:color w:val="660066"/>
-        </w:rPr>
-        <w:t>cité</w:t>
-      </w:r>
-      <w:proofErr w:type="gramEnd"/>
-    </w:p>
-    <w:p>
-      <w:pPr>
-        <w:spacing w:after="0" w:line="240" w:lineRule="auto"/>
-      </w:pPr>
-    </w:p>
-    <w:p>
-      <w:pPr>
-        <w:spacing w:after="0" w:line="240" w:lineRule="auto"/>
-      </w:pPr>
-      <w:r>
+        </w:rPr>
+      </w:pPr>
+      <w:r>
+        <w:rPr>
+          <w:b/>
+        </w:rPr>
+        <w:lastRenderedPageBreak/>
         <w:t>Partie 3 Médecine Nucléaire</w:t>
       </w:r>
     </w:p>
@@ -3566,245 +3200,145 @@
     <w:p>
       <w:pPr>
         <w:spacing w:after="0" w:line="240" w:lineRule="auto"/>
-      </w:pPr>
-      <w:proofErr w:type="gramStart"/>
-      <w:r>
-        <w:t>a/</w:t>
-      </w:r>
-      <w:proofErr w:type="gramEnd"/>
-      <w:r>
-        <w:t xml:space="preserve">b) </w:t>
-      </w:r>
-      <w:proofErr w:type="spellStart"/>
-      <w:r>
-        <w:t>Colloide</w:t>
-      </w:r>
-      <w:proofErr w:type="spellEnd"/>
-      <w:r>
-        <w:t xml:space="preserve"> + Tc99m en sous cutané, 2 à 4injection 10 à 20MBq, collimateur LEHR, </w:t>
-      </w:r>
-      <w:proofErr w:type="spellStart"/>
-      <w:r>
-        <w:t>fenetre</w:t>
-      </w:r>
-      <w:proofErr w:type="spellEnd"/>
-      <w:r>
-        <w:t xml:space="preserve"> 140 +/- 15%.</w:t>
-      </w:r>
-    </w:p>
-    <w:p>
-      <w:pPr>
-        <w:spacing w:after="0" w:line="240" w:lineRule="auto"/>
-      </w:pPr>
-    </w:p>
-    <w:p>
-      <w:pPr>
-        <w:spacing w:after="0" w:line="240" w:lineRule="auto"/>
-      </w:pPr>
-      <w:r>
-        <w:t>c)</w:t>
-      </w:r>
-    </w:p>
-    <w:p>
-      <w:pPr>
-        <w:spacing w:after="0" w:line="240" w:lineRule="auto"/>
-      </w:pPr>
-      <w:r>
-        <w:t xml:space="preserve">MN </w:t>
-      </w:r>
-      <w:proofErr w:type="spellStart"/>
-      <w:r>
-        <w:t>Baclesse</w:t>
-      </w:r>
-      <w:proofErr w:type="spellEnd"/>
-      <w:r>
-        <w:t xml:space="preserve"> ^^. </w:t>
-      </w:r>
-      <w:proofErr w:type="spellStart"/>
-      <w:r>
-        <w:t>Need</w:t>
-      </w:r>
-      <w:proofErr w:type="spellEnd"/>
-      <w:r>
-        <w:t xml:space="preserve"> une info là-dessus </w:t>
-      </w:r>
-      <w:proofErr w:type="spellStart"/>
-      <w:r>
-        <w:t>plz</w:t>
-      </w:r>
-      <w:proofErr w:type="spellEnd"/>
-      <w:r>
+        <w:rPr>
+          <w:color w:val="00B0F0"/>
+        </w:rPr>
+      </w:pPr>
+      <w:r>
+        <w:t>a/b</w:t>
+      </w:r>
+      <w:r>
+        <w:t>/c/d</w:t>
+      </w:r>
+      <w:r>
+        <w:t>) Colloide + Tc99m en sous cutané, 2 à 4injection 10 à 20MBq, collimateur LEHR, fenetre 140 +/- 15%.</w:t>
+      </w:r>
+      <w:r>
+        <w:t xml:space="preserve"> </w:t>
+      </w:r>
+      <w:r>
+        <w:rPr>
+          <w:color w:val="00B0F0"/>
+        </w:rPr>
+        <w:t>Planaire antérieur &amp; Profil bras relevé matrice 256*256 acquisition de 5 à 10min à Tinj + 30 min et +1 à 2H (visualisation du GGS sur l’image)</w:t>
+      </w:r>
+    </w:p>
+    <w:p>
+      <w:pPr>
+        <w:spacing w:after="0" w:line="240" w:lineRule="auto"/>
+        <w:rPr>
+          <w:color w:val="00B0F0"/>
+        </w:rPr>
+      </w:pPr>
+      <w:r>
+        <w:rPr>
+          <w:color w:val="00B0F0"/>
+        </w:rPr>
+        <w:t>Pas de traitement particulier de l’image (acqui planaire)</w:t>
+      </w:r>
+    </w:p>
+    <w:p>
+      <w:pPr>
+        <w:spacing w:after="0" w:line="240" w:lineRule="auto"/>
+      </w:pPr>
+    </w:p>
+    <w:p>
+      <w:pPr>
+        <w:spacing w:after="0" w:line="240" w:lineRule="auto"/>
+      </w:pPr>
+      <w:r>
+        <w:t xml:space="preserve">3) </w:t>
+      </w:r>
+    </w:p>
+    <w:p>
+      <w:pPr>
+        <w:spacing w:after="0" w:line="240" w:lineRule="auto"/>
+      </w:pPr>
+      <w:r>
+        <w:t>a) Tunning Peaking de la caméra avec l’isotope considéré</w:t>
+      </w:r>
+    </w:p>
+    <w:p>
+      <w:pPr>
+        <w:spacing w:after="0" w:line="240" w:lineRule="auto"/>
+      </w:pPr>
+    </w:p>
+    <w:p>
+      <w:pPr>
+        <w:spacing w:after="0" w:line="240" w:lineRule="auto"/>
+      </w:pPr>
+      <w:r>
+        <w:t>b) Résolution en énergie avec l’isotope considéré.</w:t>
+      </w:r>
+    </w:p>
+    <w:p>
+      <w:pPr>
+        <w:spacing w:after="0" w:line="240" w:lineRule="auto"/>
+      </w:pPr>
+    </w:p>
+    <w:p>
+      <w:pPr>
+        <w:spacing w:after="0" w:line="240" w:lineRule="auto"/>
+      </w:pPr>
+      <w:r>
+        <w:t>4)</w:t>
+      </w:r>
+    </w:p>
+    <w:p>
+      <w:pPr>
+        <w:spacing w:after="0" w:line="240" w:lineRule="auto"/>
+      </w:pPr>
+      <w:r>
+        <w:t>a)</w:t>
+      </w:r>
+    </w:p>
+    <w:p>
+      <w:pPr>
+        <w:spacing w:after="0" w:line="240" w:lineRule="auto"/>
+        <w:rPr>
+          <w:color w:val="660066"/>
+        </w:rPr>
+      </w:pPr>
+      <w:r>
+        <w:rPr>
+          <w:color w:val="660066"/>
+        </w:rPr>
+        <w:t xml:space="preserve">J’ai déjà fait le </w:t>
+      </w:r>
+      <w:r>
+        <w:rPr>
+          <w:color w:val="660066"/>
+        </w:rPr>
+        <w:t>contrôle</w:t>
+      </w:r>
+      <w:r>
+        <w:rPr>
+          <w:color w:val="660066"/>
+        </w:rPr>
+        <w:t xml:space="preserve"> de la sonde XD mais je ne me </w:t>
+      </w:r>
+      <w:r>
+        <w:rPr>
+          <w:color w:val="660066"/>
+        </w:rPr>
+        <w:t>souviens</w:t>
+      </w:r>
+      <w:r>
+        <w:rPr>
+          <w:color w:val="660066"/>
+        </w:rPr>
+        <w:t xml:space="preserve"> plus très très bien</w:t>
+      </w:r>
+      <w:r>
+        <w:rPr>
+          <w:color w:val="660066"/>
+        </w:rPr>
         <w:t>.</w:t>
       </w:r>
     </w:p>
     <w:p>
       <w:pPr>
         <w:spacing w:after="0" w:line="240" w:lineRule="auto"/>
-      </w:pPr>
-    </w:p>
-    <w:p>
-      <w:pPr>
-        <w:spacing w:after="0" w:line="240" w:lineRule="auto"/>
-      </w:pPr>
-      <w:r>
-        <w:t>d)</w:t>
-      </w:r>
-    </w:p>
-    <w:p>
-      <w:pPr>
-        <w:spacing w:after="0" w:line="240" w:lineRule="auto"/>
-      </w:pPr>
-      <w:proofErr w:type="spellStart"/>
-      <w:r>
-        <w:t>Cf</w:t>
-      </w:r>
-      <w:proofErr w:type="spellEnd"/>
-      <w:r>
-        <w:t xml:space="preserve"> au dessus</w:t>
-      </w:r>
-    </w:p>
-    <w:p>
-      <w:pPr>
-        <w:spacing w:after="0" w:line="240" w:lineRule="auto"/>
-      </w:pPr>
-    </w:p>
-    <w:p>
-      <w:pPr>
-        <w:spacing w:after="0" w:line="240" w:lineRule="auto"/>
-      </w:pPr>
-      <w:r>
-        <w:t xml:space="preserve">3) </w:t>
-      </w:r>
-    </w:p>
-    <w:p>
-      <w:pPr>
-        <w:spacing w:after="0" w:line="240" w:lineRule="auto"/>
-      </w:pPr>
-      <w:r>
-        <w:t xml:space="preserve">a) </w:t>
-      </w:r>
-      <w:proofErr w:type="spellStart"/>
-      <w:r>
-        <w:t>Tunning</w:t>
-      </w:r>
-      <w:proofErr w:type="spellEnd"/>
-      <w:r>
-        <w:t xml:space="preserve"> </w:t>
-      </w:r>
-      <w:proofErr w:type="spellStart"/>
-      <w:r>
-        <w:t>Peaking</w:t>
-      </w:r>
-      <w:proofErr w:type="spellEnd"/>
-      <w:r>
-        <w:t xml:space="preserve"> de la caméra avec l’isotope considéré</w:t>
-      </w:r>
-    </w:p>
-    <w:p>
-      <w:pPr>
-        <w:spacing w:after="0" w:line="240" w:lineRule="auto"/>
-      </w:pPr>
-    </w:p>
-    <w:p>
-      <w:pPr>
-        <w:spacing w:after="0" w:line="240" w:lineRule="auto"/>
-      </w:pPr>
-      <w:r>
-        <w:t>b) Résolution en énergie avec l’isotope considéré.</w:t>
-      </w:r>
-    </w:p>
-    <w:p>
-      <w:pPr>
-        <w:spacing w:after="0" w:line="240" w:lineRule="auto"/>
-      </w:pPr>
-    </w:p>
-    <w:p>
-      <w:pPr>
-        <w:spacing w:after="0" w:line="240" w:lineRule="auto"/>
-      </w:pPr>
-      <w:r>
-        <w:t>4)</w:t>
-      </w:r>
-    </w:p>
-    <w:p>
-      <w:pPr>
-        <w:spacing w:after="0" w:line="240" w:lineRule="auto"/>
-      </w:pPr>
-      <w:r>
-        <w:t xml:space="preserve">a)J’ai pas de sonde chez moi (enfin si le </w:t>
-      </w:r>
-      <w:proofErr w:type="spellStart"/>
-      <w:r>
-        <w:t>biomed</w:t>
-      </w:r>
-      <w:proofErr w:type="spellEnd"/>
-      <w:r>
-        <w:t xml:space="preserve"> mais pas d’info).</w:t>
-      </w:r>
-    </w:p>
-    <w:p>
-      <w:pPr>
-        <w:spacing w:after="0" w:line="240" w:lineRule="auto"/>
-        <w:rPr>
-          <w:color w:val="660066"/>
-        </w:rPr>
-      </w:pPr>
-      <w:r>
-        <w:rPr>
-          <w:color w:val="660066"/>
-        </w:rPr>
-        <w:t xml:space="preserve">J’ai déjà fait le </w:t>
-      </w:r>
-      <w:proofErr w:type="spellStart"/>
-      <w:r>
-        <w:rPr>
-          <w:color w:val="660066"/>
-        </w:rPr>
-        <w:t>contrpole</w:t>
-      </w:r>
-      <w:proofErr w:type="spellEnd"/>
-      <w:r>
-        <w:rPr>
-          <w:color w:val="660066"/>
-        </w:rPr>
-        <w:t xml:space="preserve"> de la sonde XD mais je ne me </w:t>
-      </w:r>
-      <w:r>
-        <w:rPr>
-          <w:color w:val="660066"/>
-        </w:rPr>
-        <w:t>souviens</w:t>
-      </w:r>
-      <w:r>
-        <w:rPr>
-          <w:color w:val="660066"/>
-        </w:rPr>
-        <w:t xml:space="preserve"> plus très </w:t>
-      </w:r>
-      <w:proofErr w:type="spellStart"/>
-      <w:r>
-        <w:rPr>
-          <w:color w:val="660066"/>
-        </w:rPr>
-        <w:t>très</w:t>
-      </w:r>
-      <w:proofErr w:type="spellEnd"/>
-      <w:r>
-        <w:rPr>
-          <w:color w:val="660066"/>
-        </w:rPr>
-        <w:t xml:space="preserve"> bien</w:t>
-      </w:r>
-      <w:r>
-        <w:rPr>
-          <w:color w:val="660066"/>
-        </w:rPr>
-        <w:t>.</w:t>
-      </w:r>
-    </w:p>
-    <w:p>
-      <w:pPr>
-        <w:spacing w:after="0" w:line="240" w:lineRule="auto"/>
         <w:rPr>
           <w:color w:val="660066"/>
         </w:rPr>
@@ -3855,21 +3389,7 @@
         <w:rPr>
           <w:color w:val="660066"/>
         </w:rPr>
-        <w:t>2 : TFT (</w:t>
-      </w:r>
-      <w:proofErr w:type="spellStart"/>
-      <w:r>
-        <w:rPr>
-          <w:color w:val="660066"/>
-        </w:rPr>
-        <w:t>thin</w:t>
-      </w:r>
-      <w:proofErr w:type="spellEnd"/>
-      <w:r>
-        <w:rPr>
-          <w:color w:val="660066"/>
-        </w:rPr>
-        <w:t xml:space="preserve"> film transistor), c’est un transistor en couche mince</w:t>
+        <w:t>2 : TFT (thin film transistor), c’est un transistor en couche mince</w:t>
       </w:r>
     </w:p>
     <w:p>
@@ -3885,8 +3405,6 @@
         </w:rPr>
         <w:t xml:space="preserve">3 : je dirais un blindage </w:t>
       </w:r>
-      <w:bookmarkStart w:id="0" w:name="_GoBack"/>
-      <w:bookmarkEnd w:id="0"/>
     </w:p>
     <w:p>
       <w:pPr>
@@ -3913,11 +3431,9 @@
       <w:r>
         <w:t>c) Epaisseur pour arrêter le rayonnement. + énergie augmente moins il y aura d’</w:t>
       </w:r>
-      <w:proofErr w:type="spellStart"/>
-      <w:r>
-        <w:t>arret</w:t>
-      </w:r>
-      <w:proofErr w:type="spellEnd"/>
+      <w:r>
+        <w:t>arrêt</w:t>
+      </w:r>
       <w:r>
         <w:t xml:space="preserve"> dans le détecteur donc moins de signal.</w:t>
       </w:r>
@@ -3956,7 +3472,7 @@
 </file>
 
 <file path=word/numbering.xml><?xml version="1.0" encoding="utf-8"?>
-<w:numbering xmlns:wpc="http://schemas.microsoft.com/office/word/2010/wordprocessingCanvas" xmlns:mo="http://schemas.microsoft.com/office/mac/office/2008/main" xmlns:mc="http://schemas.openxmlformats.org/markup-compatibility/2006" xmlns:mv="urn:schemas-microsoft-com:mac:vml" xmlns:o="urn:schemas-microsoft-com:office:office" xmlns:r="http://schemas.openxmlformats.org/officeDocument/2006/relationships" xmlns:m="http://schemas.openxmlformats.org/officeDocument/2006/math" xmlns:v="urn:schemas-microsoft-com:vml" xmlns:wp14="http://schemas.microsoft.com/office/word/2010/wordprocessingDrawing" xmlns:wp="http://schemas.openxmlformats.org/drawingml/2006/wordprocessingDrawing" xmlns:w10="urn:schemas-microsoft-com:office:word" xmlns:w="http://schemas.openxmlformats.org/wordprocessingml/2006/main" xmlns:w14="http://schemas.microsoft.com/office/word/2010/wordml" xmlns:wpg="http://schemas.microsoft.com/office/word/2010/wordprocessingGroup" xmlns:wpi="http://schemas.microsoft.com/office/word/2010/wordprocessingInk" xmlns:wne="http://schemas.microsoft.com/office/word/2006/wordml" xmlns:wps="http://schemas.microsoft.com/office/word/2010/wordprocessingShape" mc:Ignorable="w14 wp14">
+<w:numbering xmlns:wpc="http://schemas.microsoft.com/office/word/2010/wordprocessingCanvas" xmlns:mc="http://schemas.openxmlformats.org/markup-compatibility/2006" xmlns:o="urn:schemas-microsoft-com:office:office" xmlns:r="http://schemas.openxmlformats.org/officeDocument/2006/relationships" xmlns:m="http://schemas.openxmlformats.org/officeDocument/2006/math" xmlns:v="urn:schemas-microsoft-com:vml" xmlns:wp14="http://schemas.microsoft.com/office/word/2010/wordprocessingDrawing" xmlns:wp="http://schemas.openxmlformats.org/drawingml/2006/wordprocessingDrawing" xmlns:w10="urn:schemas-microsoft-com:office:word" xmlns:w="http://schemas.openxmlformats.org/wordprocessingml/2006/main" xmlns:w14="http://schemas.microsoft.com/office/word/2010/wordml" xmlns:wpg="http://schemas.microsoft.com/office/word/2010/wordprocessingGroup" xmlns:wpi="http://schemas.microsoft.com/office/word/2010/wordprocessingInk" xmlns:wne="http://schemas.microsoft.com/office/word/2006/wordml" xmlns:wps="http://schemas.microsoft.com/office/word/2010/wordprocessingShape" mc:Ignorable="w14 wp14">
   <w:abstractNum w:abstractNumId="0">
     <w:nsid w:val="02103B96"/>
     <w:multiLevelType w:val="hybridMultilevel"/>
@@ -3967,7 +3483,7 @@
       <w:lvlText w:val="%1)"/>
       <w:lvlJc w:val="left"/>
       <w:pPr>
-        <w:ind w:left="720" w:hanging="360"/>
+        <w:ind w:left="360" w:hanging="360"/>
       </w:pPr>
       <w:rPr>
         <w:rFonts w:hint="default"/>
@@ -3979,7 +3495,7 @@
       <w:lvlText w:val="%2."/>
       <w:lvlJc w:val="left"/>
       <w:pPr>
-        <w:ind w:left="1440" w:hanging="360"/>
+        <w:ind w:left="1080" w:hanging="360"/>
       </w:pPr>
     </w:lvl>
     <w:lvl w:ilvl="2" w:tplc="040C001B" w:tentative="1">
@@ -3988,7 +3504,7 @@
       <w:lvlText w:val="%3."/>
       <w:lvlJc w:val="right"/>
       <w:pPr>
-        <w:ind w:left="2160" w:hanging="180"/>
+        <w:ind w:left="1800" w:hanging="180"/>
       </w:pPr>
     </w:lvl>
     <w:lvl w:ilvl="3" w:tplc="040C000F" w:tentative="1">
@@ -3997,7 +3513,7 @@
       <w:lvlText w:val="%4."/>
       <w:lvlJc w:val="left"/>
       <w:pPr>
-        <w:ind w:left="2880" w:hanging="360"/>
+        <w:ind w:left="2520" w:hanging="360"/>
       </w:pPr>
     </w:lvl>
     <w:lvl w:ilvl="4" w:tplc="040C0019" w:tentative="1">
@@ -4006,7 +3522,7 @@
       <w:lvlText w:val="%5."/>
       <w:lvlJc w:val="left"/>
       <w:pPr>
-        <w:ind w:left="3600" w:hanging="360"/>
+        <w:ind w:left="3240" w:hanging="360"/>
       </w:pPr>
     </w:lvl>
     <w:lvl w:ilvl="5" w:tplc="040C001B" w:tentative="1">
@@ -4015,7 +3531,7 @@
       <w:lvlText w:val="%6."/>
       <w:lvlJc w:val="right"/>
       <w:pPr>
-        <w:ind w:left="4320" w:hanging="180"/>
+        <w:ind w:left="3960" w:hanging="180"/>
       </w:pPr>
     </w:lvl>
     <w:lvl w:ilvl="6" w:tplc="040C000F" w:tentative="1">
@@ -4024,7 +3540,7 @@
       <w:lvlText w:val="%7."/>
       <w:lvlJc w:val="left"/>
       <w:pPr>
-        <w:ind w:left="5040" w:hanging="360"/>
+        <w:ind w:left="4680" w:hanging="360"/>
       </w:pPr>
     </w:lvl>
     <w:lvl w:ilvl="7" w:tplc="040C0019" w:tentative="1">
@@ -4033,7 +3549,7 @@
       <w:lvlText w:val="%8."/>
       <w:lvlJc w:val="left"/>
       <w:pPr>
-        <w:ind w:left="5760" w:hanging="360"/>
+        <w:ind w:left="5400" w:hanging="360"/>
       </w:pPr>
     </w:lvl>
     <w:lvl w:ilvl="8" w:tplc="040C001B" w:tentative="1">
@@ -4042,7 +3558,7 @@
       <w:lvlText w:val="%9."/>
       <w:lvlJc w:val="right"/>
       <w:pPr>
-        <w:ind w:left="6480" w:hanging="180"/>
+        <w:ind w:left="6120" w:hanging="180"/>
       </w:pPr>
     </w:lvl>
   </w:abstractNum>
@@ -4169,7 +3685,7 @@
       <w:lvlText w:val="%1)"/>
       <w:lvlJc w:val="left"/>
       <w:pPr>
-        <w:ind w:left="720" w:hanging="360"/>
+        <w:ind w:left="360" w:hanging="360"/>
       </w:pPr>
       <w:rPr>
         <w:rFonts w:hint="default"/>
@@ -4181,7 +3697,7 @@
       <w:lvlText w:val="%2."/>
       <w:lvlJc w:val="left"/>
       <w:pPr>
-        <w:ind w:left="1440" w:hanging="360"/>
+        <w:ind w:left="1080" w:hanging="360"/>
       </w:pPr>
     </w:lvl>
     <w:lvl w:ilvl="2" w:tplc="040C001B" w:tentative="1">
@@ -4190,7 +3706,7 @@
       <w:lvlText w:val="%3."/>
       <w:lvlJc w:val="right"/>
       <w:pPr>
-        <w:ind w:left="2160" w:hanging="180"/>
+        <w:ind w:left="1800" w:hanging="180"/>
       </w:pPr>
     </w:lvl>
     <w:lvl w:ilvl="3" w:tplc="040C000F" w:tentative="1">
@@ -4199,7 +3715,7 @@
       <w:lvlText w:val="%4."/>
       <w:lvlJc w:val="left"/>
       <w:pPr>
-        <w:ind w:left="2880" w:hanging="360"/>
+        <w:ind w:left="2520" w:hanging="360"/>
       </w:pPr>
     </w:lvl>
     <w:lvl w:ilvl="4" w:tplc="040C0019" w:tentative="1">
@@ -4208,7 +3724,7 @@
       <w:lvlText w:val="%5."/>
       <w:lvlJc w:val="left"/>
       <w:pPr>
-        <w:ind w:left="3600" w:hanging="360"/>
+        <w:ind w:left="3240" w:hanging="360"/>
       </w:pPr>
     </w:lvl>
     <w:lvl w:ilvl="5" w:tplc="040C001B" w:tentative="1">
@@ -4217,7 +3733,7 @@
       <w:lvlText w:val="%6."/>
       <w:lvlJc w:val="right"/>
       <w:pPr>
-        <w:ind w:left="4320" w:hanging="180"/>
+        <w:ind w:left="3960" w:hanging="180"/>
       </w:pPr>
     </w:lvl>
     <w:lvl w:ilvl="6" w:tplc="040C000F" w:tentative="1">
@@ -4226,7 +3742,7 @@
       <w:lvlText w:val="%7."/>
       <w:lvlJc w:val="left"/>
       <w:pPr>
-        <w:ind w:left="5040" w:hanging="360"/>
+        <w:ind w:left="4680" w:hanging="360"/>
       </w:pPr>
     </w:lvl>
     <w:lvl w:ilvl="7" w:tplc="040C0019" w:tentative="1">
@@ -4235,7 +3751,7 @@
       <w:lvlText w:val="%8."/>
       <w:lvlJc w:val="left"/>
       <w:pPr>
-        <w:ind w:left="5760" w:hanging="360"/>
+        <w:ind w:left="5400" w:hanging="360"/>
       </w:pPr>
     </w:lvl>
     <w:lvl w:ilvl="8" w:tplc="040C001B" w:tentative="1">
@@ -4244,7 +3760,7 @@
       <w:lvlText w:val="%9."/>
       <w:lvlJc w:val="right"/>
       <w:pPr>
-        <w:ind w:left="6480" w:hanging="180"/>
+        <w:ind w:left="6120" w:hanging="180"/>
       </w:pPr>
     </w:lvl>
   </w:abstractNum>
@@ -4857,7 +4373,7 @@
       </w:pPr>
     </w:pPrDefault>
   </w:docDefaults>
-  <w:latentStyles w:defLockedState="0" w:defUIPriority="99" w:defSemiHidden="1" w:defUnhideWhenUsed="1" w:defQFormat="0" w:count="276">
+  <w:latentStyles w:defLockedState="0" w:defUIPriority="99" w:defSemiHidden="1" w:defUnhideWhenUsed="1" w:defQFormat="0" w:count="267">
     <w:lsdException w:name="Normal" w:semiHidden="0" w:uiPriority="0" w:unhideWhenUsed="0" w:qFormat="1"/>
     <w:lsdException w:name="heading 1" w:semiHidden="0" w:uiPriority="9" w:unhideWhenUsed="0" w:qFormat="1"/>
     <w:lsdException w:name="heading 2" w:uiPriority="9" w:qFormat="1"/>
@@ -4884,15 +4400,6 @@
     <w:lsdException w:name="Strong" w:semiHidden="0" w:uiPriority="22" w:unhideWhenUsed="0" w:qFormat="1"/>
     <w:lsdException w:name="Emphasis" w:semiHidden="0" w:uiPriority="20" w:unhideWhenUsed="0" w:qFormat="1"/>
     <w:lsdException w:name="Table Grid" w:semiHidden="0" w:uiPriority="59" w:unhideWhenUsed="0"/>
-    <w:lsdException w:name="Note Level 1" w:semiHidden="0" w:unhideWhenUsed="0"/>
-    <w:lsdException w:name="Note Level 2" w:semiHidden="0" w:unhideWhenUsed="0"/>
-    <w:lsdException w:name="Note Level 3" w:semiHidden="0" w:unhideWhenUsed="0"/>
-    <w:lsdException w:name="Note Level 4" w:semiHidden="0" w:unhideWhenUsed="0"/>
-    <w:lsdException w:name="Note Level 5" w:semiHidden="0" w:unhideWhenUsed="0"/>
-    <w:lsdException w:name="Note Level 6" w:semiHidden="0" w:unhideWhenUsed="0"/>
-    <w:lsdException w:name="Note Level 7" w:semiHidden="0" w:unhideWhenUsed="0"/>
-    <w:lsdException w:name="Note Level 8" w:semiHidden="0" w:unhideWhenUsed="0"/>
-    <w:lsdException w:name="Note Level 9" w:semiHidden="0" w:unhideWhenUsed="0"/>
     <w:lsdException w:name="Placeholder Text" w:unhideWhenUsed="0"/>
     <w:lsdException w:name="No Spacing" w:semiHidden="0" w:uiPriority="1" w:unhideWhenUsed="0" w:qFormat="1"/>
     <w:lsdException w:name="Light Shading" w:semiHidden="0" w:uiPriority="60" w:unhideWhenUsed="0"/>
@@ -5047,7 +4554,7 @@
       <w:contextualSpacing/>
     </w:pPr>
   </w:style>
-  <w:style w:type="table" w:styleId="Grille">
+  <w:style w:type="table" w:styleId="Grilledutableau">
     <w:name w:val="Table Grid"/>
     <w:basedOn w:val="TableauNormal"/>
     <w:uiPriority w:val="59"/>
@@ -5117,7 +4624,7 @@
 </file>
 
 <file path=word/stylesWithEffects.xml><?xml version="1.0" encoding="utf-8"?>
-<w:styles xmlns:wpc="http://schemas.microsoft.com/office/word/2010/wordprocessingCanvas" xmlns:mo="http://schemas.microsoft.com/office/mac/office/2008/main" xmlns:mc="http://schemas.openxmlformats.org/markup-compatibility/2006" xmlns:mv="urn:schemas-microsoft-com:mac:vml" xmlns:o="urn:schemas-microsoft-com:office:office" xmlns:r="http://schemas.openxmlformats.org/officeDocument/2006/relationships" xmlns:m="http://schemas.openxmlformats.org/officeDocument/2006/math" xmlns:v="urn:schemas-microsoft-com:vml" xmlns:wp14="http://schemas.microsoft.com/office/word/2010/wordprocessingDrawing" xmlns:wp="http://schemas.openxmlformats.org/drawingml/2006/wordprocessingDrawing" xmlns:w10="urn:schemas-microsoft-com:office:word" xmlns:w="http://schemas.openxmlformats.org/wordprocessingml/2006/main" xmlns:w14="http://schemas.microsoft.com/office/word/2010/wordml" xmlns:wpg="http://schemas.microsoft.com/office/word/2010/wordprocessingGroup" xmlns:wpi="http://schemas.microsoft.com/office/word/2010/wordprocessingInk" xmlns:wne="http://schemas.microsoft.com/office/word/2006/wordml" xmlns:wps="http://schemas.microsoft.com/office/word/2010/wordprocessingShape" mc:Ignorable="w14 wp14">
+<w:styles xmlns:wpc="http://schemas.microsoft.com/office/word/2010/wordprocessingCanvas" xmlns:mc="http://schemas.openxmlformats.org/markup-compatibility/2006" xmlns:o="urn:schemas-microsoft-com:office:office" xmlns:r="http://schemas.openxmlformats.org/officeDocument/2006/relationships" xmlns:m="http://schemas.openxmlformats.org/officeDocument/2006/math" xmlns:v="urn:schemas-microsoft-com:vml" xmlns:wp14="http://schemas.microsoft.com/office/word/2010/wordprocessingDrawing" xmlns:wp="http://schemas.openxmlformats.org/drawingml/2006/wordprocessingDrawing" xmlns:w10="urn:schemas-microsoft-com:office:word" xmlns:w="http://schemas.openxmlformats.org/wordprocessingml/2006/main" xmlns:w14="http://schemas.microsoft.com/office/word/2010/wordml" xmlns:wpg="http://schemas.microsoft.com/office/word/2010/wordprocessingGroup" xmlns:wpi="http://schemas.microsoft.com/office/word/2010/wordprocessingInk" xmlns:wne="http://schemas.microsoft.com/office/word/2006/wordml" xmlns:wps="http://schemas.microsoft.com/office/word/2010/wordprocessingShape" mc:Ignorable="w14 wp14">
   <w:docDefaults>
     <w:rPrDefault>
       <w:rPr>
@@ -5133,7 +4640,7 @@
       </w:pPr>
     </w:pPrDefault>
   </w:docDefaults>
-  <w:latentStyles w:defLockedState="0" w:defUIPriority="99" w:defSemiHidden="1" w:defUnhideWhenUsed="1" w:defQFormat="0" w:count="276">
+  <w:latentStyles w:defLockedState="0" w:defUIPriority="99" w:defSemiHidden="1" w:defUnhideWhenUsed="1" w:defQFormat="0" w:count="267">
     <w:lsdException w:name="Normal" w:semiHidden="0" w:uiPriority="0" w:unhideWhenUsed="0" w:qFormat="1"/>
     <w:lsdException w:name="heading 1" w:semiHidden="0" w:uiPriority="9" w:unhideWhenUsed="0" w:qFormat="1"/>
     <w:lsdException w:name="heading 2" w:uiPriority="9" w:qFormat="1"/>
@@ -5160,15 +4667,6 @@
     <w:lsdException w:name="Strong" w:semiHidden="0" w:uiPriority="22" w:unhideWhenUsed="0" w:qFormat="1"/>
     <w:lsdException w:name="Emphasis" w:semiHidden="0" w:uiPriority="20" w:unhideWhenUsed="0" w:qFormat="1"/>
     <w:lsdException w:name="Table Grid" w:semiHidden="0" w:uiPriority="59" w:unhideWhenUsed="0"/>
-    <w:lsdException w:name="Note Level 1" w:semiHidden="0" w:unhideWhenUsed="0"/>
-    <w:lsdException w:name="Note Level 2" w:semiHidden="0" w:unhideWhenUsed="0"/>
-    <w:lsdException w:name="Note Level 3" w:semiHidden="0" w:unhideWhenUsed="0"/>
-    <w:lsdException w:name="Note Level 4" w:semiHidden="0" w:unhideWhenUsed="0"/>
-    <w:lsdException w:name="Note Level 5" w:semiHidden="0" w:unhideWhenUsed="0"/>
-    <w:lsdException w:name="Note Level 6" w:semiHidden="0" w:unhideWhenUsed="0"/>
-    <w:lsdException w:name="Note Level 7" w:semiHidden="0" w:unhideWhenUsed="0"/>
-    <w:lsdException w:name="Note Level 8" w:semiHidden="0" w:unhideWhenUsed="0"/>
-    <w:lsdException w:name="Note Level 9" w:semiHidden="0" w:unhideWhenUsed="0"/>
     <w:lsdException w:name="Placeholder Text" w:unhideWhenUsed="0"/>
     <w:lsdException w:name="No Spacing" w:semiHidden="0" w:uiPriority="1" w:unhideWhenUsed="0" w:qFormat="1"/>
     <w:lsdException w:name="Light Shading" w:semiHidden="0" w:uiPriority="60" w:unhideWhenUsed="0"/>
@@ -5323,7 +4821,7 @@
       <w:contextualSpacing/>
     </w:pPr>
   </w:style>
-  <w:style w:type="table" w:styleId="Grille">
+  <w:style w:type="table" w:styleId="Grilledutableau">
     <w:name w:val="Table Grid"/>
     <w:basedOn w:val="TableauNormal"/>
     <w:uiPriority w:val="59"/>
@@ -5682,7 +5180,7 @@
 </file>
 
 <file path=customXml/itemProps1.xml><?xml version="1.0" encoding="utf-8"?>
-<ds:datastoreItem xmlns:ds="http://schemas.openxmlformats.org/officeDocument/2006/customXml" ds:itemID="{8E387925-8316-244D-BD35-024291A2D267}">
+<ds:datastoreItem xmlns:ds="http://schemas.openxmlformats.org/officeDocument/2006/customXml" ds:itemID="{A856C95A-52EA-4692-9F4E-5BCB90757E8F}">
   <ds:schemaRefs>
     <ds:schemaRef ds:uri="http://schemas.openxmlformats.org/officeDocument/2006/bibliography"/>
   </ds:schemaRefs>

</xml_diff>